<commit_message>
Updated lit review with neural network paper
</commit_message>
<xml_diff>
--- a/Lit_Review.docx
+++ b/Lit_Review.docx
@@ -3,9 +3,805 @@
 <w:document xmlns:wpc="http://schemas.microsoft.com/office/word/2010/wordprocessingCanvas" xmlns:mc="http://schemas.openxmlformats.org/markup-compatibility/2006" xmlns:o="urn:schemas-microsoft-com:office:office" xmlns:r="http://schemas.openxmlformats.org/officeDocument/2006/relationships" xmlns:m="http://schemas.openxmlformats.org/officeDocument/2006/math" xmlns:v="urn:schemas-microsoft-com:vml" xmlns:wp14="http://schemas.microsoft.com/office/word/2010/wordprocessingDrawing" xmlns:wp="http://schemas.openxmlformats.org/drawingml/2006/wordprocessingDrawing" xmlns:w10="urn:schemas-microsoft-com:office:word" xmlns:w="http://schemas.openxmlformats.org/wordprocessingml/2006/main" xmlns:w14="http://schemas.microsoft.com/office/word/2010/wordml" xmlns:w15="http://schemas.microsoft.com/office/word/2012/wordml" xmlns:wpg="http://schemas.microsoft.com/office/word/2010/wordprocessingGroup" xmlns:wpi="http://schemas.microsoft.com/office/word/2010/wordprocessingInk" xmlns:wne="http://schemas.microsoft.com/office/word/2006/wordml" xmlns:wps="http://schemas.microsoft.com/office/word/2010/wordprocessingShape" mc:Ignorable="w14 w15 wp14">
   <w:body>
     <w:p>
-      <w:bookmarkStart w:id="0" w:name="_GoBack"/>
-      <w:bookmarkEnd w:id="0"/>
-    </w:p>
+      <w:pPr>
+        <w:numPr>
+          <w:ilvl w:val="0"/>
+          <w:numId w:val="1"/>
+        </w:numPr>
+        <w:spacing w:after="0" w:line="240" w:lineRule="auto"/>
+        <w:ind w:left="540"/>
+        <w:textAlignment w:val="center"/>
+        <w:rPr>
+          <w:rFonts w:ascii="Calibri" w:eastAsia="Times New Roman" w:hAnsi="Calibri" w:cs="Times New Roman"/>
+          <w:color w:val="000000"/>
+          <w:lang w:val="en-IE" w:eastAsia="en-GB"/>
+        </w:rPr>
+      </w:pPr>
+      <w:r>
+        <w:rPr>
+          <w:rFonts w:ascii="Calibri" w:eastAsia="Times New Roman" w:hAnsi="Calibri" w:cs="Times New Roman"/>
+          <w:color w:val="000000"/>
+          <w:lang w:val="en-IE" w:eastAsia="en-GB"/>
+        </w:rPr>
+        <w:t xml:space="preserve">By end of July complete an up to date literature review of prior work on </w:t>
+      </w:r>
+      <w:r>
+        <w:rPr>
+          <w:rFonts w:ascii="Calibri" w:eastAsia="Times New Roman" w:hAnsi="Calibri" w:cs="Times New Roman"/>
+          <w:b/>
+          <w:color w:val="000000"/>
+          <w:lang w:val="en-IE" w:eastAsia="en-GB"/>
+        </w:rPr>
+        <w:t xml:space="preserve">machine learning or expert systems (consider various terminology) </w:t>
+      </w:r>
+      <w:r>
+        <w:rPr>
+          <w:rFonts w:ascii="Calibri" w:eastAsia="Times New Roman" w:hAnsi="Calibri" w:cs="Times New Roman"/>
+          <w:color w:val="000000"/>
+          <w:lang w:val="en-IE" w:eastAsia="en-GB"/>
+        </w:rPr>
+        <w:t>on</w:t>
+      </w:r>
+      <w:r>
+        <w:rPr>
+          <w:rFonts w:ascii="Calibri" w:eastAsia="Times New Roman" w:hAnsi="Calibri" w:cs="Times New Roman"/>
+          <w:b/>
+          <w:color w:val="000000"/>
+          <w:lang w:val="en-IE" w:eastAsia="en-GB"/>
+        </w:rPr>
+        <w:t xml:space="preserve"> industrial air compressors</w:t>
+      </w:r>
+      <w:r>
+        <w:rPr>
+          <w:rFonts w:ascii="Calibri" w:eastAsia="Times New Roman" w:hAnsi="Calibri" w:cs="Times New Roman"/>
+          <w:color w:val="000000"/>
+          <w:lang w:val="en-IE" w:eastAsia="en-GB"/>
+        </w:rPr>
+        <w:t xml:space="preserve">.  Identify </w:t>
+      </w:r>
+      <w:r>
+        <w:rPr>
+          <w:rFonts w:ascii="Calibri" w:eastAsia="Times New Roman" w:hAnsi="Calibri" w:cs="Times New Roman"/>
+          <w:b/>
+          <w:color w:val="000000"/>
+          <w:lang w:val="en-IE" w:eastAsia="en-GB"/>
+        </w:rPr>
+        <w:t>suitable rules</w:t>
+      </w:r>
+      <w:r>
+        <w:rPr>
+          <w:rFonts w:ascii="Calibri" w:eastAsia="Times New Roman" w:hAnsi="Calibri" w:cs="Times New Roman"/>
+          <w:color w:val="000000"/>
+          <w:lang w:val="en-IE" w:eastAsia="en-GB"/>
+        </w:rPr>
+        <w:t>.</w:t>
+      </w:r>
+    </w:p>
+    <w:p>
+      <w:pPr>
+        <w:pStyle w:val="ListParagraph"/>
+        <w:numPr>
+          <w:ilvl w:val="0"/>
+          <w:numId w:val="2"/>
+        </w:numPr>
+        <w:spacing w:after="0" w:line="240" w:lineRule="auto"/>
+        <w:textAlignment w:val="center"/>
+        <w:rPr>
+          <w:rFonts w:ascii="Calibri" w:eastAsia="Times New Roman" w:hAnsi="Calibri" w:cs="Times New Roman"/>
+          <w:color w:val="000000"/>
+          <w:lang w:val="en-IE" w:eastAsia="en-GB"/>
+        </w:rPr>
+      </w:pPr>
+      <w:r>
+        <w:rPr>
+          <w:rFonts w:ascii="Calibri" w:eastAsia="Times New Roman" w:hAnsi="Calibri" w:cs="Times New Roman"/>
+          <w:color w:val="000000"/>
+          <w:lang w:val="en-IE" w:eastAsia="en-GB"/>
+        </w:rPr>
+        <w:t>Previous work – restrict to last 15 years – in particular last 5 years</w:t>
+      </w:r>
+    </w:p>
+    <w:p>
+      <w:pPr>
+        <w:pStyle w:val="ListParagraph"/>
+        <w:numPr>
+          <w:ilvl w:val="0"/>
+          <w:numId w:val="2"/>
+        </w:numPr>
+        <w:spacing w:after="0" w:line="240" w:lineRule="auto"/>
+        <w:textAlignment w:val="center"/>
+        <w:rPr>
+          <w:rFonts w:ascii="Calibri" w:eastAsia="Times New Roman" w:hAnsi="Calibri" w:cs="Times New Roman"/>
+          <w:color w:val="000000"/>
+          <w:lang w:val="en-IE" w:eastAsia="en-GB"/>
+        </w:rPr>
+      </w:pPr>
+      <w:r>
+        <w:rPr>
+          <w:rFonts w:ascii="Calibri" w:eastAsia="Times New Roman" w:hAnsi="Calibri" w:cs="Times New Roman"/>
+          <w:color w:val="000000"/>
+          <w:lang w:val="en-IE" w:eastAsia="en-GB"/>
+        </w:rPr>
+        <w:t>Expert systems / machine learning – come up with list of different terminologies</w:t>
+      </w:r>
+    </w:p>
+    <w:p>
+      <w:pPr>
+        <w:pStyle w:val="ListParagraph"/>
+        <w:numPr>
+          <w:ilvl w:val="0"/>
+          <w:numId w:val="2"/>
+        </w:numPr>
+        <w:spacing w:after="0" w:line="240" w:lineRule="auto"/>
+        <w:textAlignment w:val="center"/>
+        <w:rPr>
+          <w:rFonts w:ascii="Calibri" w:eastAsia="Times New Roman" w:hAnsi="Calibri" w:cs="Times New Roman"/>
+          <w:color w:val="000000"/>
+          <w:lang w:val="en-IE" w:eastAsia="en-GB"/>
+        </w:rPr>
+      </w:pPr>
+      <w:r>
+        <w:rPr>
+          <w:rFonts w:ascii="Calibri" w:eastAsia="Times New Roman" w:hAnsi="Calibri" w:cs="Times New Roman"/>
+          <w:color w:val="000000"/>
+          <w:lang w:val="en-IE" w:eastAsia="en-GB"/>
+        </w:rPr>
+        <w:t>Industrial air compressors – narrow scope to just this</w:t>
+      </w:r>
+    </w:p>
+    <w:p>
+      <w:pPr>
+        <w:spacing w:after="0" w:line="240" w:lineRule="auto"/>
+        <w:textAlignment w:val="center"/>
+        <w:rPr>
+          <w:rFonts w:ascii="Calibri" w:eastAsia="Times New Roman" w:hAnsi="Calibri" w:cs="Times New Roman"/>
+          <w:color w:val="000000"/>
+          <w:lang w:val="en-IE" w:eastAsia="en-GB"/>
+        </w:rPr>
+      </w:pPr>
+    </w:p>
+    <w:p>
+      <w:pPr>
+        <w:pStyle w:val="Title"/>
+        <w:rPr>
+          <w:rFonts w:eastAsia="Times New Roman"/>
+          <w:lang w:val="en-IE" w:eastAsia="en-GB"/>
+        </w:rPr>
+      </w:pPr>
+      <w:r>
+        <w:rPr>
+          <w:rFonts w:eastAsia="Times New Roman"/>
+          <w:lang w:val="en-IE" w:eastAsia="en-GB"/>
+        </w:rPr>
+        <w:t>Literature Review</w:t>
+      </w:r>
+    </w:p>
+    <w:p>
+      <w:pPr>
+        <w:rPr>
+          <w:lang w:val="en-IE" w:eastAsia="en-GB"/>
+        </w:rPr>
+      </w:pPr>
+    </w:p>
+    <w:p>
+      <w:pPr>
+        <w:pStyle w:val="Heading1"/>
+        <w:rPr>
+          <w:lang w:val="en-IE" w:eastAsia="en-GB"/>
+        </w:rPr>
+      </w:pPr>
+      <w:r>
+        <w:rPr>
+          <w:lang w:val="en-IE" w:eastAsia="en-GB"/>
+        </w:rPr>
+        <w:t>Adaptive Clustering</w:t>
+      </w:r>
+    </w:p>
+    <w:p>
+      <w:pPr>
+        <w:rPr>
+          <w:lang w:val="en-IE" w:eastAsia="en-GB"/>
+        </w:rPr>
+      </w:pPr>
+      <w:r>
+        <w:rPr>
+          <w:lang w:val="en-IE" w:eastAsia="en-GB"/>
+        </w:rPr>
+        <w:fldChar w:fldCharType="begin" w:fldLock="1"/>
+      </w:r>
+      <w:r>
+        <w:rPr>
+          <w:lang w:val="en-IE" w:eastAsia="en-GB"/>
+        </w:rPr>
+        <w:instrText>ADDIN CSL_CITATION { "citationItems" : [ { "id" : "ITEM-1", "itemData" : { "DOI" : "10.1016/j.eswa.2012.02.150", "ISSN" : "09574174", "abstract" : "An adaptive clustering procedure specifically designed for process monitoring, fault detection and isolation is presented in this paper. The key feature of the proposed procedure can be identified as its underlying capability to detect novelties in the system's mode of operation and, thus, to identify previously unseen functioning modes of the process. Once a novelty is detected, relevant informations are used to enrich the knowledge-base of the algorithm and as a result the proposed clustering procedure evolves and learns the new features of the monitored process in accordance with the available process data. The suggested clustering procedure is theoretically illustrated and its effectiveness has been investigated experimentally. Particularly, the on-line implementation of the algorithm and its integration with a fault detection expert system have been considered by making reference to a pneumatic process. \u00a9 2012 Elsevier Ltd. All rights reserved.", "author" : [ { "dropping-particle" : "", "family" : "Petkovi\u0107", "given" : "Milena", "non-dropping-particle" : "", "parse-names" : false, "suffix" : "" }, { "dropping-particle" : "", "family" : "Rapai\u0107", "given" : "Milan R.", "non-dropping-particle" : "", "parse-names" : false, "suffix" : "" }, { "dropping-particle" : "", "family" : "Jeli\u010di\u0107", "given" : "Zoran D.", "non-dropping-particle" : "", "parse-names" : false, "suffix" : "" }, { "dropping-particle" : "", "family" : "Pisano", "given" : "Alessandro", "non-dropping-particle" : "", "parse-names" : false, "suffix" : "" } ], "container-title" : "Expert Systems with Applications", "id" : "ITEM-1", "issue" : "11", "issued" : { "date-parts" : [ [ "2012" ] ] }, "page" : "10226-10235", "title" : "On-line adaptive clustering for process monitoring and fault detection", "type" : "article-journal", "volume" : "39" }, "uris" : [ "http://www.mendeley.com/documents/?uuid=d7dfb5a7-c9a5-4024-a25c-82b5359dcc72" ] } ], "mendeley" : { "formattedCitation" : "(Petkovi\u0107 et al. 2012)", "plainTextFormattedCitation" : "(Petkovi\u0107 et al. 2012)", "previouslyFormattedCitation" : "(Petkovi\u0107 et al. 2012)" }, "properties" : { "noteIndex" : 0 }, "schema" : "https://github.com/citation-style-language/schema/raw/master/csl-citation.json" }</w:instrText>
+      </w:r>
+      <w:r>
+        <w:rPr>
+          <w:lang w:val="en-IE" w:eastAsia="en-GB"/>
+        </w:rPr>
+        <w:fldChar w:fldCharType="separate"/>
+      </w:r>
+      <w:r>
+        <w:rPr>
+          <w:noProof/>
+          <w:lang w:val="en-IE" w:eastAsia="en-GB"/>
+        </w:rPr>
+        <w:t>(Petković et al. 2012)</w:t>
+      </w:r>
+      <w:r>
+        <w:rPr>
+          <w:lang w:val="en-IE" w:eastAsia="en-GB"/>
+        </w:rPr>
+        <w:fldChar w:fldCharType="end"/>
+      </w:r>
+      <w:r>
+        <w:rPr>
+          <w:lang w:val="en-IE" w:eastAsia="en-GB"/>
+        </w:rPr>
+        <w:t xml:space="preserve"> presented a method for </w:t>
+      </w:r>
+      <w:r>
+        <w:rPr>
+          <w:lang w:val="en-IE" w:eastAsia="en-GB"/>
+        </w:rPr>
+        <w:t xml:space="preserve">feature identification </w:t>
+      </w:r>
+    </w:p>
+    <w:p>
+      <w:pPr>
+        <w:rPr>
+          <w:lang w:val="en-IE" w:eastAsia="en-GB"/>
+        </w:rPr>
+      </w:pPr>
+    </w:p>
+    <w:p>
+      <w:pPr>
+        <w:pStyle w:val="Heading1"/>
+        <w:rPr>
+          <w:lang w:val="en-IE" w:eastAsia="en-GB"/>
+        </w:rPr>
+      </w:pPr>
+      <w:r>
+        <w:rPr>
+          <w:lang w:val="en-IE" w:eastAsia="en-GB"/>
+        </w:rPr>
+        <w:fldChar w:fldCharType="begin" w:fldLock="1"/>
+      </w:r>
+      <w:r>
+        <w:rPr>
+          <w:lang w:val="en-IE" w:eastAsia="en-GB"/>
+        </w:rPr>
+        <w:instrText>ADDIN CSL_CITATION { "citationItems" : [ { "id" : "ITEM-1", "itemData" : { "DOI" : "10.1016/j.apenergy.2009.03.001", "ISBN" : "0306-2619", "ISSN" : "03062619", "abstract" : "A way to optimize the parameters (i.e. operating conditions), related to compressor performance, based on artificial neural network and the Nelder-Mead simplex optimization method is proposed. It inverts the neural network to find the optimum parameter value under given conditions (artificial neural network inverse, ANNi). In order to do so, first an artificial neural network (ANN) was developed to predict: compressor pressure ratio, isentropic compressor efficiency, corrected speed, and finally corrected air mass flow rate. Input variables for this ANN include: ambient pressure, ambient temperature, wet bulb temperature, cooler temperature drop, filter pressure drop, outlet compressor temperature, outlet compressor pressure, gas turbine net power, exhaust gas temperature, and finally fuel flow mass rate. For the network, a feed-forward with one hidden layer, a Levenberg-Marquardt learning algorithm, a hyperbolic tangent sigmoid transfer-function and a linear transfer-function were used. The best fitting with the training database was obtained with 12 neurons in the hidden layer. For the validation of present database, simulation and experimental database were in good agreement (R2 &gt; 0.99). Thus, the obtained ANN model can be used to predict the operating conditions when input parameters are well-known. Second, results from the ANNi that was developed also show good agreement with experimental and target data (error &lt;0.1%), in this case, cooler temperature was found for a required efficiency. Therefore, the proposed methodology of ANNi can be applied to optimize the performance of the compressor with an elapsed time minor to 0.5 s. \u00a9 2009.", "author" : [ { "dropping-particle" : "", "family" : "Cort\u00e9s", "given" : "O.", "non-dropping-particle" : "", "parse-names" : false, "suffix" : "" }, { "dropping-particle" : "", "family" : "Urquiza", "given" : "G.", "non-dropping-particle" : "", "parse-names" : false, "suffix" : "" }, { "dropping-particle" : "", "family" : "Hern\u00e1ndez", "given" : "J. a.", "non-dropping-particle" : "", "parse-names" : false, "suffix" : "" } ], "container-title" : "Applied Energy", "id" : "ITEM-1", "issue" : "11", "issued" : { "date-parts" : [ [ "2009" ] ] }, "page" : "2487-2493", "publisher" : "Elsevier Ltd", "title" : "Optimization of operating conditions for compressor performance by means of neural network inverse", "type" : "article-journal", "volume" : "86" }, "uris" : [ "http://www.mendeley.com/documents/?uuid=37ad03f5-89c7-4eb3-be96-8458529042a6" ] } ], "mendeley" : { "formattedCitation" : "(Cort\u00e9s et al. 2009)", "plainTextFormattedCitation" : "(Cort\u00e9s et al. 2009)", "previouslyFormattedCitation" : "(Cort\u00e9s et al. 2009)" }, "properties" : { "noteIndex" : 0 }, "schema" : "https://github.com/citation-style-language/schema/raw/master/csl-citation.json" }</w:instrText>
+      </w:r>
+      <w:r>
+        <w:rPr>
+          <w:lang w:val="en-IE" w:eastAsia="en-GB"/>
+        </w:rPr>
+        <w:fldChar w:fldCharType="separate"/>
+      </w:r>
+      <w:r>
+        <w:rPr>
+          <w:noProof/>
+          <w:lang w:val="en-IE" w:eastAsia="en-GB"/>
+        </w:rPr>
+        <w:t>(Cortés et al. 2009)</w:t>
+      </w:r>
+      <w:r>
+        <w:rPr>
+          <w:lang w:val="en-IE" w:eastAsia="en-GB"/>
+        </w:rPr>
+        <w:fldChar w:fldCharType="end"/>
+      </w:r>
+    </w:p>
+    <w:p>
+      <w:pPr>
+        <w:rPr>
+          <w:lang w:val="en-IE" w:eastAsia="en-GB"/>
+        </w:rPr>
+      </w:pPr>
+      <w:r>
+        <w:rPr>
+          <w:lang w:val="en-IE" w:eastAsia="en-GB"/>
+        </w:rPr>
+        <w:fldChar w:fldCharType="begin" w:fldLock="1"/>
+      </w:r>
+      <w:r>
+        <w:rPr>
+          <w:lang w:val="en-IE" w:eastAsia="en-GB"/>
+        </w:rPr>
+        <w:instrText>ADDIN CSL_CITATION { "citationItems" : [ { "id" : "ITEM-1", "itemData" : { "DOI" : "10.1016/j.apenergy.2009.03.001", "ISBN" : "0306-2619", "ISSN" : "03062619", "abstract" : "A way to optimize the parameters (i.e. operating conditions), related to compressor performance, based on artificial neural network and the Nelder-Mead simplex optimization method is proposed. It inverts the neural network to find the optimum parameter value under given conditions (artificial neural network inverse, ANNi). In order to do so, first an artificial neural network (ANN) was developed to predict: compressor pressure ratio, isentropic compressor efficiency, corrected speed, and finally corrected air mass flow rate. Input variables for this ANN include: ambient pressure, ambient temperature, wet bulb temperature, cooler temperature drop, filter pressure drop, outlet compressor temperature, outlet compressor pressure, gas turbine net power, exhaust gas temperature, and finally fuel flow mass rate. For the network, a feed-forward with one hidden layer, a Levenberg-Marquardt learning algorithm, a hyperbolic tangent sigmoid transfer-function and a linear transfer-function were used. The best fitting with the training database was obtained with 12 neurons in the hidden layer. For the validation of present database, simulation and experimental database were in good agreement (R2 &gt; 0.99). Thus, the obtained ANN model can be used to predict the operating conditions when input parameters are well-known. Second, results from the ANNi that was developed also show good agreement with experimental and target data (error &lt;0.1%), in this case, cooler temperature was found for a required efficiency. Therefore, the proposed methodology of ANNi can be applied to optimize the performance of the compressor with an elapsed time minor to 0.5 s. \u00a9 2009.", "author" : [ { "dropping-particle" : "", "family" : "Cort\u00e9s", "given" : "O.", "non-dropping-particle" : "", "parse-names" : false, "suffix" : "" }, { "dropping-particle" : "", "family" : "Urquiza", "given" : "G.", "non-dropping-particle" : "", "parse-names" : false, "suffix" : "" }, { "dropping-particle" : "", "family" : "Hern\u00e1ndez", "given" : "J. a.", "non-dropping-particle" : "", "parse-names" : false, "suffix" : "" } ], "container-title" : "Applied Energy", "id" : "ITEM-1", "issue" : "11", "issued" : { "date-parts" : [ [ "2009" ] ] }, "page" : "2487-2493", "publisher" : "Elsevier Ltd", "title" : "Optimization of operating conditions for compressor performance by means of neural network inverse", "type" : "article-journal", "volume" : "86" }, "uris" : [ "http://www.mendeley.com/documents/?uuid=37ad03f5-89c7-4eb3-be96-8458529042a6" ] } ], "mendeley" : { "formattedCitation" : "(Cort\u00e9s et al. 2009)", "plainTextFormattedCitation" : "(Cort\u00e9s et al. 2009)", "previouslyFormattedCitation" : "(Cort\u00e9s et al. 2009)" }, "properties" : { "noteIndex" : 0 }, "schema" : "https://github.com/citation-style-language/schema/raw/master/csl-citation.json" }</w:instrText>
+      </w:r>
+      <w:r>
+        <w:rPr>
+          <w:lang w:val="en-IE" w:eastAsia="en-GB"/>
+        </w:rPr>
+        <w:fldChar w:fldCharType="separate"/>
+      </w:r>
+      <w:r>
+        <w:rPr>
+          <w:noProof/>
+          <w:lang w:val="en-IE" w:eastAsia="en-GB"/>
+        </w:rPr>
+        <w:t>(Cortés et al. 2009)</w:t>
+      </w:r>
+      <w:r>
+        <w:rPr>
+          <w:lang w:val="en-IE" w:eastAsia="en-GB"/>
+        </w:rPr>
+        <w:fldChar w:fldCharType="end"/>
+      </w:r>
+      <w:r>
+        <w:rPr>
+          <w:lang w:val="en-IE" w:eastAsia="en-GB"/>
+        </w:rPr>
+        <w:t xml:space="preserve"> presented the paper </w:t>
+      </w:r>
+      <w:r>
+        <w:rPr>
+          <w:i/>
+          <w:lang w:val="en-IE" w:eastAsia="en-GB"/>
+        </w:rPr>
+        <w:t>“Optimization of operating conditions for compressor performance by means of neural network inverse”</w:t>
+      </w:r>
+      <w:r>
+        <w:rPr>
+          <w:lang w:val="en-IE" w:eastAsia="en-GB"/>
+        </w:rPr>
+        <w:t xml:space="preserve">. </w:t>
+      </w:r>
+    </w:p>
+    <w:p>
+      <w:pPr>
+        <w:rPr>
+          <w:lang w:val="en-IE" w:eastAsia="en-GB"/>
+        </w:rPr>
+      </w:pPr>
+      <w:r>
+        <w:rPr>
+          <w:lang w:val="en-IE" w:eastAsia="en-GB"/>
+        </w:rPr>
+        <w:t>In this paper</w:t>
+      </w:r>
+      <w:r>
+        <w:rPr>
+          <w:lang w:val="en-IE" w:eastAsia="en-GB"/>
+        </w:rPr>
+        <w:t xml:space="preserve"> </w:t>
+      </w:r>
+      <w:r>
+        <w:rPr>
+          <w:lang w:val="en-IE" w:eastAsia="en-GB"/>
+        </w:rPr>
+        <w:t xml:space="preserve">an artificial neural network method </w:t>
+      </w:r>
+      <w:r>
+        <w:rPr>
+          <w:lang w:val="en-IE" w:eastAsia="en-GB"/>
+        </w:rPr>
+        <w:t>was applied to a gas turbine’s compressor. It was therefore different to an air compressor as the fluid being compressed was a fuel-air mixture with a different pressure and temperature requirement than normally expected from an air compressor. The compressor type is given as “</w:t>
+      </w:r>
+      <w:commentRangeStart w:id="0"/>
+      <w:r>
+        <w:rPr>
+          <w:lang w:val="en-IE" w:eastAsia="en-GB"/>
+        </w:rPr>
+        <w:t>axial</w:t>
+      </w:r>
+      <w:commentRangeEnd w:id="0"/>
+      <w:r>
+        <w:rPr>
+          <w:rStyle w:val="CommentReference"/>
+        </w:rPr>
+        <w:commentReference w:id="0"/>
+      </w:r>
+      <w:r>
+        <w:rPr>
+          <w:lang w:val="en-IE" w:eastAsia="en-GB"/>
+        </w:rPr>
+        <w:t>”</w:t>
+      </w:r>
+      <w:r>
+        <w:rPr>
+          <w:lang w:val="en-IE" w:eastAsia="en-GB"/>
+        </w:rPr>
+        <w:t>.</w:t>
+      </w:r>
+    </w:p>
+    <w:p>
+      <w:pPr>
+        <w:rPr>
+          <w:lang w:val="en-IE" w:eastAsia="en-GB"/>
+        </w:rPr>
+      </w:pPr>
+      <w:r>
+        <w:rPr>
+          <w:lang w:val="en-IE" w:eastAsia="en-GB"/>
+        </w:rPr>
+        <w:t xml:space="preserve">An artificial neural network was first developed with </w:t>
+      </w:r>
+      <w:r>
+        <w:rPr>
+          <w:lang w:val="en-IE" w:eastAsia="en-GB"/>
+        </w:rPr>
+        <w:t xml:space="preserve">an input layer (10 neurons), a hidden layer (12 neurons) and an output layer (four neurons). </w:t>
+      </w:r>
+      <w:r>
+        <w:rPr>
+          <w:lang w:val="en-IE" w:eastAsia="en-GB"/>
+        </w:rPr>
+        <w:t xml:space="preserve">The </w:t>
+      </w:r>
+      <w:r>
+        <w:rPr>
+          <w:lang w:val="en-IE" w:eastAsia="en-GB"/>
+        </w:rPr>
+        <w:t>inputs for developing this model were obtained by experimental measurement</w:t>
+      </w:r>
+      <w:r>
+        <w:rPr>
+          <w:lang w:val="en-IE" w:eastAsia="en-GB"/>
+        </w:rPr>
+        <w:t xml:space="preserve"> of 59,049 samples</w:t>
+      </w:r>
+      <w:bookmarkStart w:id="1" w:name="_GoBack"/>
+      <w:bookmarkEnd w:id="1"/>
+      <w:r>
+        <w:rPr>
+          <w:lang w:val="en-IE" w:eastAsia="en-GB"/>
+        </w:rPr>
+        <w:t xml:space="preserve">. The outputs were then calculated using </w:t>
+      </w:r>
+      <w:commentRangeStart w:id="2"/>
+      <w:r>
+        <w:rPr>
+          <w:lang w:val="en-IE" w:eastAsia="en-GB"/>
+        </w:rPr>
+        <w:t>a thermodynamic model</w:t>
+      </w:r>
+      <w:commentRangeEnd w:id="2"/>
+      <w:r>
+        <w:rPr>
+          <w:rStyle w:val="CommentReference"/>
+        </w:rPr>
+        <w:commentReference w:id="2"/>
+      </w:r>
+      <w:r>
+        <w:rPr>
+          <w:lang w:val="en-IE" w:eastAsia="en-GB"/>
+        </w:rPr>
+        <w:t xml:space="preserve">. Once the neural network was created an inverse neural network was developed. The compressor cooler temperature drop was then optimised with respect to efficiency using the </w:t>
+      </w:r>
+      <w:proofErr w:type="spellStart"/>
+      <w:r>
+        <w:rPr>
+          <w:lang w:val="en-IE" w:eastAsia="en-GB"/>
+        </w:rPr>
+        <w:t>Nelder</w:t>
+      </w:r>
+      <w:proofErr w:type="spellEnd"/>
+      <w:r>
+        <w:rPr>
+          <w:lang w:val="en-IE" w:eastAsia="en-GB"/>
+        </w:rPr>
+        <w:t>–Mead simplex meth</w:t>
+      </w:r>
+      <w:r>
+        <w:rPr>
+          <w:lang w:val="en-IE" w:eastAsia="en-GB"/>
+        </w:rPr>
+        <w:t>od</w:t>
+      </w:r>
+      <w:r>
+        <w:rPr>
+          <w:lang w:val="en-IE" w:eastAsia="en-GB"/>
+        </w:rPr>
+        <w:t xml:space="preserve">. An advantage of this method was noted to be the low time required to find the ideal cooler temperature drop for a given efficiency (&lt;0.5 s). This would allow the method to be used </w:t>
+      </w:r>
+      <w:r>
+        <w:rPr>
+          <w:lang w:val="en-IE" w:eastAsia="en-GB"/>
+        </w:rPr>
+        <w:t>for</w:t>
+      </w:r>
+      <w:r>
+        <w:rPr>
+          <w:lang w:val="en-IE" w:eastAsia="en-GB"/>
+        </w:rPr>
+        <w:t xml:space="preserve"> on-line operation.</w:t>
+      </w:r>
+    </w:p>
+    <w:p>
+      <w:pPr>
+        <w:pStyle w:val="Heading1"/>
+        <w:rPr>
+          <w:lang w:val="en-IE" w:eastAsia="en-GB"/>
+        </w:rPr>
+      </w:pPr>
+      <w:r>
+        <w:rPr>
+          <w:lang w:val="en-IE" w:eastAsia="en-GB"/>
+        </w:rPr>
+        <w:fldChar w:fldCharType="begin" w:fldLock="1"/>
+      </w:r>
+      <w:r>
+        <w:rPr>
+          <w:lang w:val="en-IE" w:eastAsia="en-GB"/>
+        </w:rPr>
+        <w:instrText>ADDIN CSL_CITATION { "citationItems" : [ { "id" : "ITEM-1", "itemData" : { "DOI" : "10.1016/j.apenergy.2006.04.005", "ISSN" : "03062619", "abstract" : "The difficulties, due to a lack of information about stage-by-stage axial-compressor performance, are analyzed. To overcome these issues, a three-layer back-propagation neural-network applied Levenberg-Marquardt algorithm is presented and discussed. The experimental data provided by manufacturers are used for the neural-network training. Through twice training, the compressor's performance map can be predicted. The results can be used for the development of an off-design model or overall dynamic simulation of the behaviour of a gas-turbine power-plant. ?? 2006 Elsevier Ltd. All rights reserved.", "author" : [ { "dropping-particle" : "", "family" : "Yu", "given" : "Youhong", "non-dropping-particle" : "", "parse-names" : false, "suffix" : "" }, { "dropping-particle" : "", "family" : "Chen", "given" : "Lingen", "non-dropping-particle" : "", "parse-names" : false, "suffix" : "" }, { "dropping-particle" : "", "family" : "Sun", "given" : "Fengrui", "non-dropping-particle" : "", "parse-names" : false, "suffix" : "" }, { "dropping-particle" : "", "family" : "Wu", "given" : "Chih", "non-dropping-particle" : "", "parse-names" : false, "suffix" : "" } ], "container-title" : "Applied Energy", "id" : "ITEM-1", "issue" : "1", "issued" : { "date-parts" : [ [ "2007" ] ] }, "page" : "48-55", "title" : "Neural-network based analysis and prediction of a compressor's characteristic performance map", "type" : "article-journal", "volume" : "84" }, "uris" : [ "http://www.mendeley.com/documents/?uuid=94b09a0a-814d-43a9-a946-9b8190986b60" ] } ], "mendeley" : { "formattedCitation" : "(Yu et al. 2007)", "plainTextFormattedCitation" : "(Yu et al. 2007)", "previouslyFormattedCitation" : "(Yu et al. 2007)" }, "properties" : { "noteIndex" : 0 }, "schema" : "https://github.com/citation-style-language/schema/raw/master/csl-citation.json" }</w:instrText>
+      </w:r>
+      <w:r>
+        <w:rPr>
+          <w:lang w:val="en-IE" w:eastAsia="en-GB"/>
+        </w:rPr>
+        <w:fldChar w:fldCharType="separate"/>
+      </w:r>
+      <w:r>
+        <w:rPr>
+          <w:noProof/>
+          <w:lang w:val="en-IE" w:eastAsia="en-GB"/>
+        </w:rPr>
+        <w:t>(Yu et al. 2007)</w:t>
+      </w:r>
+      <w:r>
+        <w:rPr>
+          <w:lang w:val="en-IE" w:eastAsia="en-GB"/>
+        </w:rPr>
+        <w:fldChar w:fldCharType="end"/>
+      </w:r>
+    </w:p>
+    <w:p>
+      <w:pPr>
+        <w:rPr>
+          <w:lang w:val="en-IE" w:eastAsia="en-GB"/>
+        </w:rPr>
+      </w:pPr>
+      <w:r>
+        <w:rPr>
+          <w:lang w:val="en-IE" w:eastAsia="en-GB"/>
+        </w:rPr>
+        <w:fldChar w:fldCharType="begin" w:fldLock="1"/>
+      </w:r>
+      <w:r>
+        <w:rPr>
+          <w:lang w:val="en-IE" w:eastAsia="en-GB"/>
+        </w:rPr>
+        <w:instrText>ADDIN CSL_CITATION { "citationItems" : [ { "id" : "ITEM-1", "itemData" : { "DOI" : "10.1016/j.apenergy.2006.04.005", "ISSN" : "03062619", "abstract" : "The difficulties, due to a lack of information about stage-by-stage axial-compressor performance, are analyzed. To overcome these issues, a three-layer back-propagation neural-network applied Levenberg-Marquardt algorithm is presented and discussed. The experimental data provided by manufacturers are used for the neural-network training. Through twice training, the compressor's performance map can be predicted. The results can be used for the development of an off-design model or overall dynamic simulation of the behaviour of a gas-turbine power-plant. ?? 2006 Elsevier Ltd. All rights reserved.", "author" : [ { "dropping-particle" : "", "family" : "Yu", "given" : "Youhong", "non-dropping-particle" : "", "parse-names" : false, "suffix" : "" }, { "dropping-particle" : "", "family" : "Chen", "given" : "Lingen", "non-dropping-particle" : "", "parse-names" : false, "suffix" : "" }, { "dropping-particle" : "", "family" : "Sun", "given" : "Fengrui", "non-dropping-particle" : "", "parse-names" : false, "suffix" : "" }, { "dropping-particle" : "", "family" : "Wu", "given" : "Chih", "non-dropping-particle" : "", "parse-names" : false, "suffix" : "" } ], "container-title" : "Applied Energy", "id" : "ITEM-1", "issue" : "1", "issued" : { "date-parts" : [ [ "2007" ] ] }, "page" : "48-55", "title" : "Neural-network based analysis and prediction of a compressor's characteristic performance map", "type" : "article-journal", "volume" : "84" }, "uris" : [ "http://www.mendeley.com/documents/?uuid=94b09a0a-814d-43a9-a946-9b8190986b60" ] } ], "mendeley" : { "formattedCitation" : "(Yu et al. 2007)", "plainTextFormattedCitation" : "(Yu et al. 2007)" }, "properties" : { "noteIndex" : 0 }, "schema" : "https://github.com/citation-style-language/schema/raw/master/csl-citation.json" }</w:instrText>
+      </w:r>
+      <w:r>
+        <w:rPr>
+          <w:lang w:val="en-IE" w:eastAsia="en-GB"/>
+        </w:rPr>
+        <w:fldChar w:fldCharType="separate"/>
+      </w:r>
+      <w:r>
+        <w:rPr>
+          <w:noProof/>
+          <w:lang w:val="en-IE" w:eastAsia="en-GB"/>
+        </w:rPr>
+        <w:t>(Yu et al. 2007)</w:t>
+      </w:r>
+      <w:r>
+        <w:rPr>
+          <w:lang w:val="en-IE" w:eastAsia="en-GB"/>
+        </w:rPr>
+        <w:fldChar w:fldCharType="end"/>
+      </w:r>
+      <w:r>
+        <w:rPr>
+          <w:lang w:val="en-IE" w:eastAsia="en-GB"/>
+        </w:rPr>
+        <w:t xml:space="preserve"> presented the paper </w:t>
+      </w:r>
+      <w:r>
+        <w:rPr>
+          <w:i/>
+          <w:lang w:val="en-IE" w:eastAsia="en-GB"/>
+        </w:rPr>
+        <w:t>“Neural-network based analysis and prediction of a compressor's characteristic performance map”</w:t>
+      </w:r>
+      <w:r>
+        <w:rPr>
+          <w:lang w:val="en-IE" w:eastAsia="en-GB"/>
+        </w:rPr>
+        <w:t>.</w:t>
+      </w:r>
+    </w:p>
+    <w:p>
+      <w:pPr>
+        <w:rPr>
+          <w:lang w:val="en-IE" w:eastAsia="en-GB"/>
+        </w:rPr>
+      </w:pPr>
+    </w:p>
+    <w:p>
+      <w:pPr>
+        <w:rPr>
+          <w:lang w:val="en-IE" w:eastAsia="en-GB"/>
+        </w:rPr>
+      </w:pPr>
+    </w:p>
+    <w:p>
+      <w:pPr>
+        <w:rPr>
+          <w:lang w:val="en-IE" w:eastAsia="en-GB"/>
+        </w:rPr>
+      </w:pPr>
+    </w:p>
+    <w:p>
+      <w:pPr>
+        <w:rPr>
+          <w:lang w:val="en-IE" w:eastAsia="en-GB"/>
+        </w:rPr>
+      </w:pPr>
+    </w:p>
+    <w:p>
+      <w:pPr>
+        <w:rPr>
+          <w:lang w:val="en-IE" w:eastAsia="en-GB"/>
+        </w:rPr>
+      </w:pPr>
+      <w:r>
+        <w:rPr>
+          <w:lang w:val="en-IE" w:eastAsia="en-GB"/>
+        </w:rPr>
+        <w:br w:type="page"/>
+      </w:r>
+    </w:p>
+    <w:p>
+      <w:pPr>
+        <w:pStyle w:val="NormalWeb"/>
+        <w:ind w:left="480" w:hanging="480"/>
+        <w:divId w:val="1952782496"/>
+        <w:rPr>
+          <w:rFonts w:ascii="Calibri" w:hAnsi="Calibri"/>
+          <w:noProof/>
+          <w:sz w:val="22"/>
+        </w:rPr>
+      </w:pPr>
+      <w:r>
+        <w:rPr>
+          <w:lang w:val="en-IE"/>
+        </w:rPr>
+        <w:lastRenderedPageBreak/>
+        <w:fldChar w:fldCharType="begin" w:fldLock="1"/>
+      </w:r>
+      <w:r>
+        <w:rPr>
+          <w:lang w:val="en-IE"/>
+        </w:rPr>
+        <w:instrText xml:space="preserve">ADDIN Mendeley Bibliography CSL_BIBLIOGRAPHY </w:instrText>
+      </w:r>
+      <w:r>
+        <w:rPr>
+          <w:lang w:val="en-IE"/>
+        </w:rPr>
+        <w:fldChar w:fldCharType="separate"/>
+      </w:r>
+      <w:r>
+        <w:rPr>
+          <w:rFonts w:ascii="Calibri" w:hAnsi="Calibri"/>
+          <w:noProof/>
+          <w:sz w:val="22"/>
+        </w:rPr>
+        <w:t xml:space="preserve">Cortés, O., Urquiza, G. &amp; Hernández, J. a., 2009. Optimization of operating conditions for compressor performance by means of neural network inverse. </w:t>
+      </w:r>
+      <w:r>
+        <w:rPr>
+          <w:rFonts w:ascii="Calibri" w:hAnsi="Calibri"/>
+          <w:i/>
+          <w:iCs/>
+          <w:noProof/>
+          <w:sz w:val="22"/>
+        </w:rPr>
+        <w:t>Applied Energy</w:t>
+      </w:r>
+      <w:r>
+        <w:rPr>
+          <w:rFonts w:ascii="Calibri" w:hAnsi="Calibri"/>
+          <w:noProof/>
+          <w:sz w:val="22"/>
+        </w:rPr>
+        <w:t>, 86(11), pp.2487–2493. Available at: http://dx.doi.org/10.1016/j.apenergy.2009.03.001.</w:t>
+      </w:r>
+    </w:p>
+    <w:p>
+      <w:pPr>
+        <w:pStyle w:val="NormalWeb"/>
+        <w:ind w:left="480" w:hanging="480"/>
+        <w:divId w:val="1952782496"/>
+        <w:rPr>
+          <w:rFonts w:ascii="Calibri" w:hAnsi="Calibri"/>
+          <w:noProof/>
+          <w:sz w:val="22"/>
+        </w:rPr>
+      </w:pPr>
+      <w:r>
+        <w:rPr>
+          <w:rFonts w:ascii="Calibri" w:hAnsi="Calibri"/>
+          <w:noProof/>
+          <w:sz w:val="22"/>
+        </w:rPr>
+        <w:t xml:space="preserve">Petković, M. et al., 2012. On-line adaptive clustering for process monitoring and fault detection. </w:t>
+      </w:r>
+      <w:r>
+        <w:rPr>
+          <w:rFonts w:ascii="Calibri" w:hAnsi="Calibri"/>
+          <w:i/>
+          <w:iCs/>
+          <w:noProof/>
+          <w:sz w:val="22"/>
+        </w:rPr>
+        <w:t>Expert Systems with Applications</w:t>
+      </w:r>
+      <w:r>
+        <w:rPr>
+          <w:rFonts w:ascii="Calibri" w:hAnsi="Calibri"/>
+          <w:noProof/>
+          <w:sz w:val="22"/>
+        </w:rPr>
+        <w:t>, 39(11), pp.10226–10235.</w:t>
+      </w:r>
+    </w:p>
+    <w:p>
+      <w:pPr>
+        <w:pStyle w:val="NormalWeb"/>
+        <w:ind w:left="480" w:hanging="480"/>
+        <w:divId w:val="1952782496"/>
+        <w:rPr>
+          <w:rFonts w:ascii="Calibri" w:hAnsi="Calibri"/>
+          <w:noProof/>
+          <w:sz w:val="22"/>
+        </w:rPr>
+      </w:pPr>
+      <w:r>
+        <w:rPr>
+          <w:rFonts w:ascii="Calibri" w:hAnsi="Calibri"/>
+          <w:noProof/>
+          <w:sz w:val="22"/>
+        </w:rPr>
+        <w:t xml:space="preserve">Yu, Y. et al., 2007. Neural-network based analysis and prediction of a compressor’s characteristic performance map. </w:t>
+      </w:r>
+      <w:r>
+        <w:rPr>
+          <w:rFonts w:ascii="Calibri" w:hAnsi="Calibri"/>
+          <w:i/>
+          <w:iCs/>
+          <w:noProof/>
+          <w:sz w:val="22"/>
+        </w:rPr>
+        <w:t>Applied Energy</w:t>
+      </w:r>
+      <w:r>
+        <w:rPr>
+          <w:rFonts w:ascii="Calibri" w:hAnsi="Calibri"/>
+          <w:noProof/>
+          <w:sz w:val="22"/>
+        </w:rPr>
+        <w:t>, 84(1), pp.48–55.</w:t>
+      </w:r>
+    </w:p>
+    <w:p>
+      <w:pPr>
+        <w:rPr>
+          <w:lang w:val="en-IE" w:eastAsia="en-GB"/>
+        </w:rPr>
+      </w:pPr>
+      <w:r>
+        <w:rPr>
+          <w:lang w:val="en-IE" w:eastAsia="en-GB"/>
+        </w:rPr>
+        <w:fldChar w:fldCharType="end"/>
+      </w:r>
+    </w:p>
+    <w:p>
+      <w:pPr>
+        <w:rPr>
+          <w:lang w:val="en-IE" w:eastAsia="en-GB"/>
+        </w:rPr>
+      </w:pPr>
+    </w:p>
+    <w:p/>
+    <w:p/>
     <w:sectPr>
       <w:pgSz w:w="11906" w:h="16838"/>
       <w:pgMar w:top="1440" w:right="1440" w:bottom="1440" w:left="1440" w:header="708" w:footer="708" w:gutter="0"/>
@@ -14,6 +810,404 @@
     </w:sectPr>
   </w:body>
 </w:document>
+</file>
+
+<file path=word/comments.xml><?xml version="1.0" encoding="utf-8"?>
+<w:comments xmlns:wpc="http://schemas.microsoft.com/office/word/2010/wordprocessingCanvas" xmlns:mc="http://schemas.openxmlformats.org/markup-compatibility/2006" xmlns:o="urn:schemas-microsoft-com:office:office" xmlns:r="http://schemas.openxmlformats.org/officeDocument/2006/relationships" xmlns:m="http://schemas.openxmlformats.org/officeDocument/2006/math" xmlns:v="urn:schemas-microsoft-com:vml" xmlns:wp14="http://schemas.microsoft.com/office/word/2010/wordprocessingDrawing" xmlns:wp="http://schemas.openxmlformats.org/drawingml/2006/wordprocessingDrawing" xmlns:w10="urn:schemas-microsoft-com:office:word" xmlns:w="http://schemas.openxmlformats.org/wordprocessingml/2006/main" xmlns:w14="http://schemas.microsoft.com/office/word/2010/wordml" xmlns:w15="http://schemas.microsoft.com/office/word/2012/wordml" xmlns:wpg="http://schemas.microsoft.com/office/word/2010/wordprocessingGroup" xmlns:wpi="http://schemas.microsoft.com/office/word/2010/wordprocessingInk" xmlns:wne="http://schemas.microsoft.com/office/word/2006/wordml" xmlns:wps="http://schemas.microsoft.com/office/word/2010/wordprocessingShape" mc:Ignorable="w14 w15 wp14">
+  <w:comment w:id="0" w:author="Seán Hayes" w:date="2015-07-21T10:49:00Z" w:initials="SH">
+    <w:p>
+      <w:pPr>
+        <w:pStyle w:val="CommentText"/>
+      </w:pPr>
+      <w:r>
+        <w:rPr>
+          <w:rStyle w:val="CommentReference"/>
+        </w:rPr>
+        <w:annotationRef/>
+      </w:r>
+      <w:proofErr w:type="gramStart"/>
+      <w:r>
+        <w:t>follow</w:t>
+      </w:r>
+      <w:proofErr w:type="gramEnd"/>
+      <w:r>
+        <w:t xml:space="preserve"> reference 5 in this paper to determine what axial specifically refers to (most likely centrifugal).</w:t>
+      </w:r>
+    </w:p>
+  </w:comment>
+  <w:comment w:id="2" w:author="Seán Hayes" w:date="2015-07-21T10:50:00Z" w:initials="SH">
+    <w:p>
+      <w:pPr>
+        <w:pStyle w:val="CommentText"/>
+      </w:pPr>
+      <w:r>
+        <w:rPr>
+          <w:rStyle w:val="CommentReference"/>
+        </w:rPr>
+        <w:annotationRef/>
+      </w:r>
+      <w:r>
+        <w:t>M</w:t>
+      </w:r>
+      <w:r>
+        <w:t>ake note of the formulae used in this thermodynamic model – some useful formulae given in section 2 of this paper.</w:t>
+      </w:r>
+    </w:p>
+  </w:comment>
+</w:comments>
+</file>
+
+<file path=word/commentsExtended.xml><?xml version="1.0" encoding="utf-8"?>
+<w15:commentsEx xmlns:wpc="http://schemas.microsoft.com/office/word/2010/wordprocessingCanvas" xmlns:mc="http://schemas.openxmlformats.org/markup-compatibility/2006" xmlns:o="urn:schemas-microsoft-com:office:office" xmlns:r="http://schemas.openxmlformats.org/officeDocument/2006/relationships" xmlns:m="http://schemas.openxmlformats.org/officeDocument/2006/math" xmlns:v="urn:schemas-microsoft-com:vml" xmlns:wp14="http://schemas.microsoft.com/office/word/2010/wordprocessingDrawing" xmlns:wp="http://schemas.openxmlformats.org/drawingml/2006/wordprocessingDrawing" xmlns:w10="urn:schemas-microsoft-com:office:word" xmlns:w="http://schemas.openxmlformats.org/wordprocessingml/2006/main" xmlns:w14="http://schemas.microsoft.com/office/word/2010/wordml" xmlns:w15="http://schemas.microsoft.com/office/word/2012/wordml" xmlns:wpg="http://schemas.microsoft.com/office/word/2010/wordprocessingGroup" xmlns:wpi="http://schemas.microsoft.com/office/word/2010/wordprocessingInk" xmlns:wne="http://schemas.microsoft.com/office/word/2006/wordml" xmlns:wps="http://schemas.microsoft.com/office/word/2010/wordprocessingShape" mc:Ignorable="w14 w15 wp14">
+  <w15:commentEx w15:paraId="68149C61" w15:done="0"/>
+  <w15:commentEx w15:paraId="79C01BE3" w15:done="0"/>
+</w15:commentsEx>
+</file>
+
+<file path=word/numbering.xml><?xml version="1.0" encoding="utf-8"?>
+<w:numbering xmlns:wpc="http://schemas.microsoft.com/office/word/2010/wordprocessingCanvas" xmlns:mc="http://schemas.openxmlformats.org/markup-compatibility/2006" xmlns:o="urn:schemas-microsoft-com:office:office" xmlns:r="http://schemas.openxmlformats.org/officeDocument/2006/relationships" xmlns:m="http://schemas.openxmlformats.org/officeDocument/2006/math" xmlns:v="urn:schemas-microsoft-com:vml" xmlns:wp14="http://schemas.microsoft.com/office/word/2010/wordprocessingDrawing" xmlns:wp="http://schemas.openxmlformats.org/drawingml/2006/wordprocessingDrawing" xmlns:w10="urn:schemas-microsoft-com:office:word" xmlns:w="http://schemas.openxmlformats.org/wordprocessingml/2006/main" xmlns:w14="http://schemas.microsoft.com/office/word/2010/wordml" xmlns:w15="http://schemas.microsoft.com/office/word/2012/wordml" xmlns:wpg="http://schemas.microsoft.com/office/word/2010/wordprocessingGroup" xmlns:wpi="http://schemas.microsoft.com/office/word/2010/wordprocessingInk" xmlns:wne="http://schemas.microsoft.com/office/word/2006/wordml" xmlns:wps="http://schemas.microsoft.com/office/word/2010/wordprocessingShape" mc:Ignorable="w14 w15 wp14">
+  <w:abstractNum w:abstractNumId="0">
+    <w:nsid w:val="2D4B53B1"/>
+    <w:multiLevelType w:val="multilevel"/>
+    <w:tmpl w:val="FA52C2E6"/>
+    <w:lvl w:ilvl="0">
+      <w:start w:val="1"/>
+      <w:numFmt w:val="decimal"/>
+      <w:lvlText w:val="%1."/>
+      <w:lvlJc w:val="left"/>
+      <w:pPr>
+        <w:tabs>
+          <w:tab w:val="num" w:pos="720"/>
+        </w:tabs>
+        <w:ind w:left="720" w:hanging="360"/>
+      </w:pPr>
+    </w:lvl>
+    <w:lvl w:ilvl="1" w:tentative="1">
+      <w:start w:val="1"/>
+      <w:numFmt w:val="decimal"/>
+      <w:lvlText w:val="%2."/>
+      <w:lvlJc w:val="left"/>
+      <w:pPr>
+        <w:tabs>
+          <w:tab w:val="num" w:pos="1440"/>
+        </w:tabs>
+        <w:ind w:left="1440" w:hanging="360"/>
+      </w:pPr>
+    </w:lvl>
+    <w:lvl w:ilvl="2" w:tentative="1">
+      <w:start w:val="1"/>
+      <w:numFmt w:val="decimal"/>
+      <w:lvlText w:val="%3."/>
+      <w:lvlJc w:val="left"/>
+      <w:pPr>
+        <w:tabs>
+          <w:tab w:val="num" w:pos="2160"/>
+        </w:tabs>
+        <w:ind w:left="2160" w:hanging="360"/>
+      </w:pPr>
+    </w:lvl>
+    <w:lvl w:ilvl="3" w:tentative="1">
+      <w:start w:val="1"/>
+      <w:numFmt w:val="decimal"/>
+      <w:lvlText w:val="%4."/>
+      <w:lvlJc w:val="left"/>
+      <w:pPr>
+        <w:tabs>
+          <w:tab w:val="num" w:pos="2880"/>
+        </w:tabs>
+        <w:ind w:left="2880" w:hanging="360"/>
+      </w:pPr>
+    </w:lvl>
+    <w:lvl w:ilvl="4" w:tentative="1">
+      <w:start w:val="1"/>
+      <w:numFmt w:val="decimal"/>
+      <w:lvlText w:val="%5."/>
+      <w:lvlJc w:val="left"/>
+      <w:pPr>
+        <w:tabs>
+          <w:tab w:val="num" w:pos="3600"/>
+        </w:tabs>
+        <w:ind w:left="3600" w:hanging="360"/>
+      </w:pPr>
+    </w:lvl>
+    <w:lvl w:ilvl="5" w:tentative="1">
+      <w:start w:val="1"/>
+      <w:numFmt w:val="decimal"/>
+      <w:lvlText w:val="%6."/>
+      <w:lvlJc w:val="left"/>
+      <w:pPr>
+        <w:tabs>
+          <w:tab w:val="num" w:pos="4320"/>
+        </w:tabs>
+        <w:ind w:left="4320" w:hanging="360"/>
+      </w:pPr>
+    </w:lvl>
+    <w:lvl w:ilvl="6" w:tentative="1">
+      <w:start w:val="1"/>
+      <w:numFmt w:val="decimal"/>
+      <w:lvlText w:val="%7."/>
+      <w:lvlJc w:val="left"/>
+      <w:pPr>
+        <w:tabs>
+          <w:tab w:val="num" w:pos="5040"/>
+        </w:tabs>
+        <w:ind w:left="5040" w:hanging="360"/>
+      </w:pPr>
+    </w:lvl>
+    <w:lvl w:ilvl="7" w:tentative="1">
+      <w:start w:val="1"/>
+      <w:numFmt w:val="decimal"/>
+      <w:lvlText w:val="%8."/>
+      <w:lvlJc w:val="left"/>
+      <w:pPr>
+        <w:tabs>
+          <w:tab w:val="num" w:pos="5760"/>
+        </w:tabs>
+        <w:ind w:left="5760" w:hanging="360"/>
+      </w:pPr>
+    </w:lvl>
+    <w:lvl w:ilvl="8" w:tentative="1">
+      <w:start w:val="1"/>
+      <w:numFmt w:val="decimal"/>
+      <w:lvlText w:val="%9."/>
+      <w:lvlJc w:val="left"/>
+      <w:pPr>
+        <w:tabs>
+          <w:tab w:val="num" w:pos="6480"/>
+        </w:tabs>
+        <w:ind w:left="6480" w:hanging="360"/>
+      </w:pPr>
+    </w:lvl>
+  </w:abstractNum>
+  <w:abstractNum w:abstractNumId="1">
+    <w:nsid w:val="51FE3EF3"/>
+    <w:multiLevelType w:val="hybridMultilevel"/>
+    <w:tmpl w:val="5AFA803C"/>
+    <w:lvl w:ilvl="0" w:tplc="08090001">
+      <w:start w:val="1"/>
+      <w:numFmt w:val="bullet"/>
+      <w:lvlText w:val=""/>
+      <w:lvlJc w:val="left"/>
+      <w:pPr>
+        <w:ind w:left="720" w:hanging="360"/>
+      </w:pPr>
+      <w:rPr>
+        <w:rFonts w:ascii="Symbol" w:hAnsi="Symbol" w:hint="default"/>
+      </w:rPr>
+    </w:lvl>
+    <w:lvl w:ilvl="1" w:tplc="08090003" w:tentative="1">
+      <w:start w:val="1"/>
+      <w:numFmt w:val="bullet"/>
+      <w:lvlText w:val="o"/>
+      <w:lvlJc w:val="left"/>
+      <w:pPr>
+        <w:ind w:left="1440" w:hanging="360"/>
+      </w:pPr>
+      <w:rPr>
+        <w:rFonts w:ascii="Courier New" w:hAnsi="Courier New" w:cs="Courier New" w:hint="default"/>
+      </w:rPr>
+    </w:lvl>
+    <w:lvl w:ilvl="2" w:tplc="08090005" w:tentative="1">
+      <w:start w:val="1"/>
+      <w:numFmt w:val="bullet"/>
+      <w:lvlText w:val=""/>
+      <w:lvlJc w:val="left"/>
+      <w:pPr>
+        <w:ind w:left="2160" w:hanging="360"/>
+      </w:pPr>
+      <w:rPr>
+        <w:rFonts w:ascii="Wingdings" w:hAnsi="Wingdings" w:hint="default"/>
+      </w:rPr>
+    </w:lvl>
+    <w:lvl w:ilvl="3" w:tplc="08090001" w:tentative="1">
+      <w:start w:val="1"/>
+      <w:numFmt w:val="bullet"/>
+      <w:lvlText w:val=""/>
+      <w:lvlJc w:val="left"/>
+      <w:pPr>
+        <w:ind w:left="2880" w:hanging="360"/>
+      </w:pPr>
+      <w:rPr>
+        <w:rFonts w:ascii="Symbol" w:hAnsi="Symbol" w:hint="default"/>
+      </w:rPr>
+    </w:lvl>
+    <w:lvl w:ilvl="4" w:tplc="08090003" w:tentative="1">
+      <w:start w:val="1"/>
+      <w:numFmt w:val="bullet"/>
+      <w:lvlText w:val="o"/>
+      <w:lvlJc w:val="left"/>
+      <w:pPr>
+        <w:ind w:left="3600" w:hanging="360"/>
+      </w:pPr>
+      <w:rPr>
+        <w:rFonts w:ascii="Courier New" w:hAnsi="Courier New" w:cs="Courier New" w:hint="default"/>
+      </w:rPr>
+    </w:lvl>
+    <w:lvl w:ilvl="5" w:tplc="08090005" w:tentative="1">
+      <w:start w:val="1"/>
+      <w:numFmt w:val="bullet"/>
+      <w:lvlText w:val=""/>
+      <w:lvlJc w:val="left"/>
+      <w:pPr>
+        <w:ind w:left="4320" w:hanging="360"/>
+      </w:pPr>
+      <w:rPr>
+        <w:rFonts w:ascii="Wingdings" w:hAnsi="Wingdings" w:hint="default"/>
+      </w:rPr>
+    </w:lvl>
+    <w:lvl w:ilvl="6" w:tplc="08090001" w:tentative="1">
+      <w:start w:val="1"/>
+      <w:numFmt w:val="bullet"/>
+      <w:lvlText w:val=""/>
+      <w:lvlJc w:val="left"/>
+      <w:pPr>
+        <w:ind w:left="5040" w:hanging="360"/>
+      </w:pPr>
+      <w:rPr>
+        <w:rFonts w:ascii="Symbol" w:hAnsi="Symbol" w:hint="default"/>
+      </w:rPr>
+    </w:lvl>
+    <w:lvl w:ilvl="7" w:tplc="08090003" w:tentative="1">
+      <w:start w:val="1"/>
+      <w:numFmt w:val="bullet"/>
+      <w:lvlText w:val="o"/>
+      <w:lvlJc w:val="left"/>
+      <w:pPr>
+        <w:ind w:left="5760" w:hanging="360"/>
+      </w:pPr>
+      <w:rPr>
+        <w:rFonts w:ascii="Courier New" w:hAnsi="Courier New" w:cs="Courier New" w:hint="default"/>
+      </w:rPr>
+    </w:lvl>
+    <w:lvl w:ilvl="8" w:tplc="08090005" w:tentative="1">
+      <w:start w:val="1"/>
+      <w:numFmt w:val="bullet"/>
+      <w:lvlText w:val=""/>
+      <w:lvlJc w:val="left"/>
+      <w:pPr>
+        <w:ind w:left="6480" w:hanging="360"/>
+      </w:pPr>
+      <w:rPr>
+        <w:rFonts w:ascii="Wingdings" w:hAnsi="Wingdings" w:hint="default"/>
+      </w:rPr>
+    </w:lvl>
+  </w:abstractNum>
+  <w:abstractNum w:abstractNumId="2">
+    <w:nsid w:val="6A0642BE"/>
+    <w:multiLevelType w:val="multilevel"/>
+    <w:tmpl w:val="08090025"/>
+    <w:lvl w:ilvl="0">
+      <w:start w:val="1"/>
+      <w:numFmt w:val="decimal"/>
+      <w:pStyle w:val="Heading1"/>
+      <w:lvlText w:val="%1"/>
+      <w:lvlJc w:val="left"/>
+      <w:pPr>
+        <w:ind w:left="432" w:hanging="432"/>
+      </w:pPr>
+    </w:lvl>
+    <w:lvl w:ilvl="1">
+      <w:start w:val="1"/>
+      <w:numFmt w:val="decimal"/>
+      <w:pStyle w:val="Heading2"/>
+      <w:lvlText w:val="%1.%2"/>
+      <w:lvlJc w:val="left"/>
+      <w:pPr>
+        <w:ind w:left="576" w:hanging="576"/>
+      </w:pPr>
+    </w:lvl>
+    <w:lvl w:ilvl="2">
+      <w:start w:val="1"/>
+      <w:numFmt w:val="decimal"/>
+      <w:pStyle w:val="Heading3"/>
+      <w:lvlText w:val="%1.%2.%3"/>
+      <w:lvlJc w:val="left"/>
+      <w:pPr>
+        <w:ind w:left="720" w:hanging="720"/>
+      </w:pPr>
+    </w:lvl>
+    <w:lvl w:ilvl="3">
+      <w:start w:val="1"/>
+      <w:numFmt w:val="decimal"/>
+      <w:pStyle w:val="Heading4"/>
+      <w:lvlText w:val="%1.%2.%3.%4"/>
+      <w:lvlJc w:val="left"/>
+      <w:pPr>
+        <w:ind w:left="864" w:hanging="864"/>
+      </w:pPr>
+    </w:lvl>
+    <w:lvl w:ilvl="4">
+      <w:start w:val="1"/>
+      <w:numFmt w:val="decimal"/>
+      <w:pStyle w:val="Heading5"/>
+      <w:lvlText w:val="%1.%2.%3.%4.%5"/>
+      <w:lvlJc w:val="left"/>
+      <w:pPr>
+        <w:ind w:left="1008" w:hanging="1008"/>
+      </w:pPr>
+    </w:lvl>
+    <w:lvl w:ilvl="5">
+      <w:start w:val="1"/>
+      <w:numFmt w:val="decimal"/>
+      <w:pStyle w:val="Heading6"/>
+      <w:lvlText w:val="%1.%2.%3.%4.%5.%6"/>
+      <w:lvlJc w:val="left"/>
+      <w:pPr>
+        <w:ind w:left="1152" w:hanging="1152"/>
+      </w:pPr>
+    </w:lvl>
+    <w:lvl w:ilvl="6">
+      <w:start w:val="1"/>
+      <w:numFmt w:val="decimal"/>
+      <w:pStyle w:val="Heading7"/>
+      <w:lvlText w:val="%1.%2.%3.%4.%5.%6.%7"/>
+      <w:lvlJc w:val="left"/>
+      <w:pPr>
+        <w:ind w:left="1296" w:hanging="1296"/>
+      </w:pPr>
+    </w:lvl>
+    <w:lvl w:ilvl="7">
+      <w:start w:val="1"/>
+      <w:numFmt w:val="decimal"/>
+      <w:pStyle w:val="Heading8"/>
+      <w:lvlText w:val="%1.%2.%3.%4.%5.%6.%7.%8"/>
+      <w:lvlJc w:val="left"/>
+      <w:pPr>
+        <w:ind w:left="1440" w:hanging="1440"/>
+      </w:pPr>
+    </w:lvl>
+    <w:lvl w:ilvl="8">
+      <w:start w:val="1"/>
+      <w:numFmt w:val="decimal"/>
+      <w:pStyle w:val="Heading9"/>
+      <w:lvlText w:val="%1.%2.%3.%4.%5.%6.%7.%8.%9"/>
+      <w:lvlJc w:val="left"/>
+      <w:pPr>
+        <w:ind w:left="1584" w:hanging="1584"/>
+      </w:pPr>
+    </w:lvl>
+  </w:abstractNum>
+  <w:num w:numId="1">
+    <w:abstractNumId w:val="0"/>
+    <w:lvlOverride w:ilvl="0">
+      <w:startOverride w:val="1"/>
+    </w:lvlOverride>
+  </w:num>
+  <w:num w:numId="2">
+    <w:abstractNumId w:val="1"/>
+  </w:num>
+  <w:num w:numId="3">
+    <w:abstractNumId w:val="2"/>
+  </w:num>
+</w:numbering>
+</file>
+
+<file path=word/people.xml><?xml version="1.0" encoding="utf-8"?>
+<w15:people xmlns:wpc="http://schemas.microsoft.com/office/word/2010/wordprocessingCanvas" xmlns:mc="http://schemas.openxmlformats.org/markup-compatibility/2006" xmlns:o="urn:schemas-microsoft-com:office:office" xmlns:r="http://schemas.openxmlformats.org/officeDocument/2006/relationships" xmlns:m="http://schemas.openxmlformats.org/officeDocument/2006/math" xmlns:v="urn:schemas-microsoft-com:vml" xmlns:wp14="http://schemas.microsoft.com/office/word/2010/wordprocessingDrawing" xmlns:wp="http://schemas.openxmlformats.org/drawingml/2006/wordprocessingDrawing" xmlns:w10="urn:schemas-microsoft-com:office:word" xmlns:w="http://schemas.openxmlformats.org/wordprocessingml/2006/main" xmlns:w14="http://schemas.microsoft.com/office/word/2010/wordml" xmlns:w15="http://schemas.microsoft.com/office/word/2012/wordml" xmlns:wpg="http://schemas.microsoft.com/office/word/2010/wordprocessingGroup" xmlns:wpi="http://schemas.microsoft.com/office/word/2010/wordprocessingInk" xmlns:wne="http://schemas.microsoft.com/office/word/2006/wordml" xmlns:wps="http://schemas.microsoft.com/office/word/2010/wordprocessingShape" mc:Ignorable="w14 w15 wp14">
+  <w15:person w15:author="Seán Hayes">
+    <w15:presenceInfo w15:providerId="Windows Live" w15:userId="d989a66bfbe03798"/>
+  </w15:person>
+</w15:people>
 </file>
 
 <file path=word/styles.xml><?xml version="1.0" encoding="utf-8"?>
@@ -409,6 +1603,248 @@
   <w:style w:type="paragraph" w:default="1" w:styleId="Normal">
     <w:name w:val="Normal"/>
     <w:qFormat/>
+    <w:rsid w:val="007D0BC5"/>
+    <w:pPr>
+      <w:jc w:val="both"/>
+    </w:pPr>
+  </w:style>
+  <w:style w:type="paragraph" w:styleId="Heading1">
+    <w:name w:val="heading 1"/>
+    <w:basedOn w:val="Normal"/>
+    <w:next w:val="Normal"/>
+    <w:link w:val="Heading1Char"/>
+    <w:uiPriority w:val="9"/>
+    <w:qFormat/>
+    <w:rsid w:val="002B0F1F"/>
+    <w:pPr>
+      <w:keepNext/>
+      <w:keepLines/>
+      <w:numPr>
+        <w:numId w:val="3"/>
+      </w:numPr>
+      <w:spacing w:before="240" w:after="0"/>
+      <w:outlineLvl w:val="0"/>
+    </w:pPr>
+    <w:rPr>
+      <w:rFonts w:asciiTheme="majorHAnsi" w:eastAsiaTheme="majorEastAsia" w:hAnsiTheme="majorHAnsi" w:cstheme="majorBidi"/>
+      <w:color w:val="2E74B5" w:themeColor="accent1" w:themeShade="BF"/>
+      <w:sz w:val="32"/>
+      <w:szCs w:val="32"/>
+    </w:rPr>
+  </w:style>
+  <w:style w:type="paragraph" w:styleId="Heading2">
+    <w:name w:val="heading 2"/>
+    <w:basedOn w:val="Normal"/>
+    <w:next w:val="Normal"/>
+    <w:link w:val="Heading2Char"/>
+    <w:uiPriority w:val="9"/>
+    <w:semiHidden/>
+    <w:unhideWhenUsed/>
+    <w:qFormat/>
+    <w:rsid w:val="002B0F1F"/>
+    <w:pPr>
+      <w:keepNext/>
+      <w:keepLines/>
+      <w:numPr>
+        <w:ilvl w:val="1"/>
+        <w:numId w:val="3"/>
+      </w:numPr>
+      <w:spacing w:before="40" w:after="0"/>
+      <w:outlineLvl w:val="1"/>
+    </w:pPr>
+    <w:rPr>
+      <w:rFonts w:asciiTheme="majorHAnsi" w:eastAsiaTheme="majorEastAsia" w:hAnsiTheme="majorHAnsi" w:cstheme="majorBidi"/>
+      <w:color w:val="2E74B5" w:themeColor="accent1" w:themeShade="BF"/>
+      <w:sz w:val="26"/>
+      <w:szCs w:val="26"/>
+    </w:rPr>
+  </w:style>
+  <w:style w:type="paragraph" w:styleId="Heading3">
+    <w:name w:val="heading 3"/>
+    <w:basedOn w:val="Normal"/>
+    <w:next w:val="Normal"/>
+    <w:link w:val="Heading3Char"/>
+    <w:uiPriority w:val="9"/>
+    <w:semiHidden/>
+    <w:unhideWhenUsed/>
+    <w:qFormat/>
+    <w:rsid w:val="002B0F1F"/>
+    <w:pPr>
+      <w:keepNext/>
+      <w:keepLines/>
+      <w:numPr>
+        <w:ilvl w:val="2"/>
+        <w:numId w:val="3"/>
+      </w:numPr>
+      <w:spacing w:before="40" w:after="0"/>
+      <w:outlineLvl w:val="2"/>
+    </w:pPr>
+    <w:rPr>
+      <w:rFonts w:asciiTheme="majorHAnsi" w:eastAsiaTheme="majorEastAsia" w:hAnsiTheme="majorHAnsi" w:cstheme="majorBidi"/>
+      <w:color w:val="1F4D78" w:themeColor="accent1" w:themeShade="7F"/>
+      <w:sz w:val="24"/>
+      <w:szCs w:val="24"/>
+    </w:rPr>
+  </w:style>
+  <w:style w:type="paragraph" w:styleId="Heading4">
+    <w:name w:val="heading 4"/>
+    <w:basedOn w:val="Normal"/>
+    <w:next w:val="Normal"/>
+    <w:link w:val="Heading4Char"/>
+    <w:uiPriority w:val="9"/>
+    <w:semiHidden/>
+    <w:unhideWhenUsed/>
+    <w:qFormat/>
+    <w:rsid w:val="002B0F1F"/>
+    <w:pPr>
+      <w:keepNext/>
+      <w:keepLines/>
+      <w:numPr>
+        <w:ilvl w:val="3"/>
+        <w:numId w:val="3"/>
+      </w:numPr>
+      <w:spacing w:before="40" w:after="0"/>
+      <w:outlineLvl w:val="3"/>
+    </w:pPr>
+    <w:rPr>
+      <w:rFonts w:asciiTheme="majorHAnsi" w:eastAsiaTheme="majorEastAsia" w:hAnsiTheme="majorHAnsi" w:cstheme="majorBidi"/>
+      <w:i/>
+      <w:iCs/>
+      <w:color w:val="2E74B5" w:themeColor="accent1" w:themeShade="BF"/>
+    </w:rPr>
+  </w:style>
+  <w:style w:type="paragraph" w:styleId="Heading5">
+    <w:name w:val="heading 5"/>
+    <w:basedOn w:val="Normal"/>
+    <w:next w:val="Normal"/>
+    <w:link w:val="Heading5Char"/>
+    <w:uiPriority w:val="9"/>
+    <w:semiHidden/>
+    <w:unhideWhenUsed/>
+    <w:qFormat/>
+    <w:rsid w:val="002B0F1F"/>
+    <w:pPr>
+      <w:keepNext/>
+      <w:keepLines/>
+      <w:numPr>
+        <w:ilvl w:val="4"/>
+        <w:numId w:val="3"/>
+      </w:numPr>
+      <w:spacing w:before="40" w:after="0"/>
+      <w:outlineLvl w:val="4"/>
+    </w:pPr>
+    <w:rPr>
+      <w:rFonts w:asciiTheme="majorHAnsi" w:eastAsiaTheme="majorEastAsia" w:hAnsiTheme="majorHAnsi" w:cstheme="majorBidi"/>
+      <w:color w:val="2E74B5" w:themeColor="accent1" w:themeShade="BF"/>
+    </w:rPr>
+  </w:style>
+  <w:style w:type="paragraph" w:styleId="Heading6">
+    <w:name w:val="heading 6"/>
+    <w:basedOn w:val="Normal"/>
+    <w:next w:val="Normal"/>
+    <w:link w:val="Heading6Char"/>
+    <w:uiPriority w:val="9"/>
+    <w:semiHidden/>
+    <w:unhideWhenUsed/>
+    <w:qFormat/>
+    <w:rsid w:val="002B0F1F"/>
+    <w:pPr>
+      <w:keepNext/>
+      <w:keepLines/>
+      <w:numPr>
+        <w:ilvl w:val="5"/>
+        <w:numId w:val="3"/>
+      </w:numPr>
+      <w:spacing w:before="40" w:after="0"/>
+      <w:outlineLvl w:val="5"/>
+    </w:pPr>
+    <w:rPr>
+      <w:rFonts w:asciiTheme="majorHAnsi" w:eastAsiaTheme="majorEastAsia" w:hAnsiTheme="majorHAnsi" w:cstheme="majorBidi"/>
+      <w:color w:val="1F4D78" w:themeColor="accent1" w:themeShade="7F"/>
+    </w:rPr>
+  </w:style>
+  <w:style w:type="paragraph" w:styleId="Heading7">
+    <w:name w:val="heading 7"/>
+    <w:basedOn w:val="Normal"/>
+    <w:next w:val="Normal"/>
+    <w:link w:val="Heading7Char"/>
+    <w:uiPriority w:val="9"/>
+    <w:semiHidden/>
+    <w:unhideWhenUsed/>
+    <w:qFormat/>
+    <w:rsid w:val="002B0F1F"/>
+    <w:pPr>
+      <w:keepNext/>
+      <w:keepLines/>
+      <w:numPr>
+        <w:ilvl w:val="6"/>
+        <w:numId w:val="3"/>
+      </w:numPr>
+      <w:spacing w:before="40" w:after="0"/>
+      <w:outlineLvl w:val="6"/>
+    </w:pPr>
+    <w:rPr>
+      <w:rFonts w:asciiTheme="majorHAnsi" w:eastAsiaTheme="majorEastAsia" w:hAnsiTheme="majorHAnsi" w:cstheme="majorBidi"/>
+      <w:i/>
+      <w:iCs/>
+      <w:color w:val="1F4D78" w:themeColor="accent1" w:themeShade="7F"/>
+    </w:rPr>
+  </w:style>
+  <w:style w:type="paragraph" w:styleId="Heading8">
+    <w:name w:val="heading 8"/>
+    <w:basedOn w:val="Normal"/>
+    <w:next w:val="Normal"/>
+    <w:link w:val="Heading8Char"/>
+    <w:uiPriority w:val="9"/>
+    <w:semiHidden/>
+    <w:unhideWhenUsed/>
+    <w:qFormat/>
+    <w:rsid w:val="002B0F1F"/>
+    <w:pPr>
+      <w:keepNext/>
+      <w:keepLines/>
+      <w:numPr>
+        <w:ilvl w:val="7"/>
+        <w:numId w:val="3"/>
+      </w:numPr>
+      <w:spacing w:before="40" w:after="0"/>
+      <w:outlineLvl w:val="7"/>
+    </w:pPr>
+    <w:rPr>
+      <w:rFonts w:asciiTheme="majorHAnsi" w:eastAsiaTheme="majorEastAsia" w:hAnsiTheme="majorHAnsi" w:cstheme="majorBidi"/>
+      <w:color w:val="272727" w:themeColor="text1" w:themeTint="D8"/>
+      <w:sz w:val="21"/>
+      <w:szCs w:val="21"/>
+    </w:rPr>
+  </w:style>
+  <w:style w:type="paragraph" w:styleId="Heading9">
+    <w:name w:val="heading 9"/>
+    <w:basedOn w:val="Normal"/>
+    <w:next w:val="Normal"/>
+    <w:link w:val="Heading9Char"/>
+    <w:uiPriority w:val="9"/>
+    <w:semiHidden/>
+    <w:unhideWhenUsed/>
+    <w:qFormat/>
+    <w:rsid w:val="002B0F1F"/>
+    <w:pPr>
+      <w:keepNext/>
+      <w:keepLines/>
+      <w:numPr>
+        <w:ilvl w:val="8"/>
+        <w:numId w:val="3"/>
+      </w:numPr>
+      <w:spacing w:before="40" w:after="0"/>
+      <w:outlineLvl w:val="8"/>
+    </w:pPr>
+    <w:rPr>
+      <w:rFonts w:asciiTheme="majorHAnsi" w:eastAsiaTheme="majorEastAsia" w:hAnsiTheme="majorHAnsi" w:cstheme="majorBidi"/>
+      <w:i/>
+      <w:iCs/>
+      <w:color w:val="272727" w:themeColor="text1" w:themeTint="D8"/>
+      <w:sz w:val="21"/>
+      <w:szCs w:val="21"/>
+    </w:rPr>
   </w:style>
   <w:style w:type="character" w:default="1" w:styleId="DefaultParagraphFont">
     <w:name w:val="Default Paragraph Font"/>
@@ -436,6 +1872,288 @@
     <w:uiPriority w:val="99"/>
     <w:semiHidden/>
     <w:unhideWhenUsed/>
+  </w:style>
+  <w:style w:type="paragraph" w:styleId="ListParagraph">
+    <w:name w:val="List Paragraph"/>
+    <w:basedOn w:val="Normal"/>
+    <w:uiPriority w:val="34"/>
+    <w:qFormat/>
+    <w:rsid w:val="00CF4EA4"/>
+    <w:pPr>
+      <w:ind w:left="720"/>
+      <w:contextualSpacing/>
+    </w:pPr>
+  </w:style>
+  <w:style w:type="paragraph" w:styleId="Title">
+    <w:name w:val="Title"/>
+    <w:basedOn w:val="Normal"/>
+    <w:next w:val="Normal"/>
+    <w:link w:val="TitleChar"/>
+    <w:uiPriority w:val="10"/>
+    <w:qFormat/>
+    <w:rsid w:val="00CF4EA4"/>
+    <w:pPr>
+      <w:spacing w:after="0" w:line="240" w:lineRule="auto"/>
+      <w:contextualSpacing/>
+    </w:pPr>
+    <w:rPr>
+      <w:rFonts w:asciiTheme="majorHAnsi" w:eastAsiaTheme="majorEastAsia" w:hAnsiTheme="majorHAnsi" w:cstheme="majorBidi"/>
+      <w:spacing w:val="-10"/>
+      <w:kern w:val="28"/>
+      <w:sz w:val="56"/>
+      <w:szCs w:val="56"/>
+    </w:rPr>
+  </w:style>
+  <w:style w:type="character" w:customStyle="1" w:styleId="TitleChar">
+    <w:name w:val="Title Char"/>
+    <w:basedOn w:val="DefaultParagraphFont"/>
+    <w:link w:val="Title"/>
+    <w:uiPriority w:val="10"/>
+    <w:rsid w:val="00CF4EA4"/>
+    <w:rPr>
+      <w:rFonts w:asciiTheme="majorHAnsi" w:eastAsiaTheme="majorEastAsia" w:hAnsiTheme="majorHAnsi" w:cstheme="majorBidi"/>
+      <w:spacing w:val="-10"/>
+      <w:kern w:val="28"/>
+      <w:sz w:val="56"/>
+      <w:szCs w:val="56"/>
+    </w:rPr>
+  </w:style>
+  <w:style w:type="character" w:customStyle="1" w:styleId="Heading1Char">
+    <w:name w:val="Heading 1 Char"/>
+    <w:basedOn w:val="DefaultParagraphFont"/>
+    <w:link w:val="Heading1"/>
+    <w:uiPriority w:val="9"/>
+    <w:rsid w:val="002B0F1F"/>
+    <w:rPr>
+      <w:rFonts w:asciiTheme="majorHAnsi" w:eastAsiaTheme="majorEastAsia" w:hAnsiTheme="majorHAnsi" w:cstheme="majorBidi"/>
+      <w:color w:val="2E74B5" w:themeColor="accent1" w:themeShade="BF"/>
+      <w:sz w:val="32"/>
+      <w:szCs w:val="32"/>
+    </w:rPr>
+  </w:style>
+  <w:style w:type="character" w:customStyle="1" w:styleId="Heading2Char">
+    <w:name w:val="Heading 2 Char"/>
+    <w:basedOn w:val="DefaultParagraphFont"/>
+    <w:link w:val="Heading2"/>
+    <w:uiPriority w:val="9"/>
+    <w:semiHidden/>
+    <w:rsid w:val="002B0F1F"/>
+    <w:rPr>
+      <w:rFonts w:asciiTheme="majorHAnsi" w:eastAsiaTheme="majorEastAsia" w:hAnsiTheme="majorHAnsi" w:cstheme="majorBidi"/>
+      <w:color w:val="2E74B5" w:themeColor="accent1" w:themeShade="BF"/>
+      <w:sz w:val="26"/>
+      <w:szCs w:val="26"/>
+    </w:rPr>
+  </w:style>
+  <w:style w:type="character" w:customStyle="1" w:styleId="Heading3Char">
+    <w:name w:val="Heading 3 Char"/>
+    <w:basedOn w:val="DefaultParagraphFont"/>
+    <w:link w:val="Heading3"/>
+    <w:uiPriority w:val="9"/>
+    <w:semiHidden/>
+    <w:rsid w:val="002B0F1F"/>
+    <w:rPr>
+      <w:rFonts w:asciiTheme="majorHAnsi" w:eastAsiaTheme="majorEastAsia" w:hAnsiTheme="majorHAnsi" w:cstheme="majorBidi"/>
+      <w:color w:val="1F4D78" w:themeColor="accent1" w:themeShade="7F"/>
+      <w:sz w:val="24"/>
+      <w:szCs w:val="24"/>
+    </w:rPr>
+  </w:style>
+  <w:style w:type="character" w:customStyle="1" w:styleId="Heading4Char">
+    <w:name w:val="Heading 4 Char"/>
+    <w:basedOn w:val="DefaultParagraphFont"/>
+    <w:link w:val="Heading4"/>
+    <w:uiPriority w:val="9"/>
+    <w:semiHidden/>
+    <w:rsid w:val="002B0F1F"/>
+    <w:rPr>
+      <w:rFonts w:asciiTheme="majorHAnsi" w:eastAsiaTheme="majorEastAsia" w:hAnsiTheme="majorHAnsi" w:cstheme="majorBidi"/>
+      <w:i/>
+      <w:iCs/>
+      <w:color w:val="2E74B5" w:themeColor="accent1" w:themeShade="BF"/>
+    </w:rPr>
+  </w:style>
+  <w:style w:type="character" w:customStyle="1" w:styleId="Heading5Char">
+    <w:name w:val="Heading 5 Char"/>
+    <w:basedOn w:val="DefaultParagraphFont"/>
+    <w:link w:val="Heading5"/>
+    <w:uiPriority w:val="9"/>
+    <w:semiHidden/>
+    <w:rsid w:val="002B0F1F"/>
+    <w:rPr>
+      <w:rFonts w:asciiTheme="majorHAnsi" w:eastAsiaTheme="majorEastAsia" w:hAnsiTheme="majorHAnsi" w:cstheme="majorBidi"/>
+      <w:color w:val="2E74B5" w:themeColor="accent1" w:themeShade="BF"/>
+    </w:rPr>
+  </w:style>
+  <w:style w:type="character" w:customStyle="1" w:styleId="Heading6Char">
+    <w:name w:val="Heading 6 Char"/>
+    <w:basedOn w:val="DefaultParagraphFont"/>
+    <w:link w:val="Heading6"/>
+    <w:uiPriority w:val="9"/>
+    <w:semiHidden/>
+    <w:rsid w:val="002B0F1F"/>
+    <w:rPr>
+      <w:rFonts w:asciiTheme="majorHAnsi" w:eastAsiaTheme="majorEastAsia" w:hAnsiTheme="majorHAnsi" w:cstheme="majorBidi"/>
+      <w:color w:val="1F4D78" w:themeColor="accent1" w:themeShade="7F"/>
+    </w:rPr>
+  </w:style>
+  <w:style w:type="character" w:customStyle="1" w:styleId="Heading7Char">
+    <w:name w:val="Heading 7 Char"/>
+    <w:basedOn w:val="DefaultParagraphFont"/>
+    <w:link w:val="Heading7"/>
+    <w:uiPriority w:val="9"/>
+    <w:semiHidden/>
+    <w:rsid w:val="002B0F1F"/>
+    <w:rPr>
+      <w:rFonts w:asciiTheme="majorHAnsi" w:eastAsiaTheme="majorEastAsia" w:hAnsiTheme="majorHAnsi" w:cstheme="majorBidi"/>
+      <w:i/>
+      <w:iCs/>
+      <w:color w:val="1F4D78" w:themeColor="accent1" w:themeShade="7F"/>
+    </w:rPr>
+  </w:style>
+  <w:style w:type="character" w:customStyle="1" w:styleId="Heading8Char">
+    <w:name w:val="Heading 8 Char"/>
+    <w:basedOn w:val="DefaultParagraphFont"/>
+    <w:link w:val="Heading8"/>
+    <w:uiPriority w:val="9"/>
+    <w:semiHidden/>
+    <w:rsid w:val="002B0F1F"/>
+    <w:rPr>
+      <w:rFonts w:asciiTheme="majorHAnsi" w:eastAsiaTheme="majorEastAsia" w:hAnsiTheme="majorHAnsi" w:cstheme="majorBidi"/>
+      <w:color w:val="272727" w:themeColor="text1" w:themeTint="D8"/>
+      <w:sz w:val="21"/>
+      <w:szCs w:val="21"/>
+    </w:rPr>
+  </w:style>
+  <w:style w:type="character" w:customStyle="1" w:styleId="Heading9Char">
+    <w:name w:val="Heading 9 Char"/>
+    <w:basedOn w:val="DefaultParagraphFont"/>
+    <w:link w:val="Heading9"/>
+    <w:uiPriority w:val="9"/>
+    <w:semiHidden/>
+    <w:rsid w:val="002B0F1F"/>
+    <w:rPr>
+      <w:rFonts w:asciiTheme="majorHAnsi" w:eastAsiaTheme="majorEastAsia" w:hAnsiTheme="majorHAnsi" w:cstheme="majorBidi"/>
+      <w:i/>
+      <w:iCs/>
+      <w:color w:val="272727" w:themeColor="text1" w:themeTint="D8"/>
+      <w:sz w:val="21"/>
+      <w:szCs w:val="21"/>
+    </w:rPr>
+  </w:style>
+  <w:style w:type="paragraph" w:styleId="NormalWeb">
+    <w:name w:val="Normal (Web)"/>
+    <w:basedOn w:val="Normal"/>
+    <w:uiPriority w:val="99"/>
+    <w:unhideWhenUsed/>
+    <w:rsid w:val="002B0F1F"/>
+    <w:pPr>
+      <w:spacing w:before="100" w:beforeAutospacing="1" w:after="100" w:afterAutospacing="1" w:line="240" w:lineRule="auto"/>
+    </w:pPr>
+    <w:rPr>
+      <w:rFonts w:ascii="Times New Roman" w:eastAsiaTheme="minorEastAsia" w:hAnsi="Times New Roman" w:cs="Times New Roman"/>
+      <w:sz w:val="24"/>
+      <w:szCs w:val="24"/>
+      <w:lang w:eastAsia="en-GB"/>
+    </w:rPr>
+  </w:style>
+  <w:style w:type="character" w:styleId="CommentReference">
+    <w:name w:val="annotation reference"/>
+    <w:basedOn w:val="DefaultParagraphFont"/>
+    <w:uiPriority w:val="99"/>
+    <w:semiHidden/>
+    <w:unhideWhenUsed/>
+    <w:rsid w:val="00665F97"/>
+    <w:rPr>
+      <w:sz w:val="16"/>
+      <w:szCs w:val="16"/>
+    </w:rPr>
+  </w:style>
+  <w:style w:type="paragraph" w:styleId="CommentText">
+    <w:name w:val="annotation text"/>
+    <w:basedOn w:val="Normal"/>
+    <w:link w:val="CommentTextChar"/>
+    <w:uiPriority w:val="99"/>
+    <w:semiHidden/>
+    <w:unhideWhenUsed/>
+    <w:rsid w:val="00665F97"/>
+    <w:pPr>
+      <w:spacing w:line="240" w:lineRule="auto"/>
+    </w:pPr>
+    <w:rPr>
+      <w:sz w:val="20"/>
+      <w:szCs w:val="20"/>
+    </w:rPr>
+  </w:style>
+  <w:style w:type="character" w:customStyle="1" w:styleId="CommentTextChar">
+    <w:name w:val="Comment Text Char"/>
+    <w:basedOn w:val="DefaultParagraphFont"/>
+    <w:link w:val="CommentText"/>
+    <w:uiPriority w:val="99"/>
+    <w:semiHidden/>
+    <w:rsid w:val="00665F97"/>
+    <w:rPr>
+      <w:sz w:val="20"/>
+      <w:szCs w:val="20"/>
+    </w:rPr>
+  </w:style>
+  <w:style w:type="paragraph" w:styleId="CommentSubject">
+    <w:name w:val="annotation subject"/>
+    <w:basedOn w:val="CommentText"/>
+    <w:next w:val="CommentText"/>
+    <w:link w:val="CommentSubjectChar"/>
+    <w:uiPriority w:val="99"/>
+    <w:semiHidden/>
+    <w:unhideWhenUsed/>
+    <w:rsid w:val="00665F97"/>
+    <w:rPr>
+      <w:b/>
+      <w:bCs/>
+    </w:rPr>
+  </w:style>
+  <w:style w:type="character" w:customStyle="1" w:styleId="CommentSubjectChar">
+    <w:name w:val="Comment Subject Char"/>
+    <w:basedOn w:val="CommentTextChar"/>
+    <w:link w:val="CommentSubject"/>
+    <w:uiPriority w:val="99"/>
+    <w:semiHidden/>
+    <w:rsid w:val="00665F97"/>
+    <w:rPr>
+      <w:b/>
+      <w:bCs/>
+      <w:sz w:val="20"/>
+      <w:szCs w:val="20"/>
+    </w:rPr>
+  </w:style>
+  <w:style w:type="paragraph" w:styleId="BalloonText">
+    <w:name w:val="Balloon Text"/>
+    <w:basedOn w:val="Normal"/>
+    <w:link w:val="BalloonTextChar"/>
+    <w:uiPriority w:val="99"/>
+    <w:semiHidden/>
+    <w:unhideWhenUsed/>
+    <w:rsid w:val="00665F97"/>
+    <w:pPr>
+      <w:spacing w:after="0" w:line="240" w:lineRule="auto"/>
+    </w:pPr>
+    <w:rPr>
+      <w:rFonts w:ascii="Segoe UI" w:hAnsi="Segoe UI" w:cs="Segoe UI"/>
+      <w:sz w:val="18"/>
+      <w:szCs w:val="18"/>
+    </w:rPr>
+  </w:style>
+  <w:style w:type="character" w:customStyle="1" w:styleId="BalloonTextChar">
+    <w:name w:val="Balloon Text Char"/>
+    <w:basedOn w:val="DefaultParagraphFont"/>
+    <w:link w:val="BalloonText"/>
+    <w:uiPriority w:val="99"/>
+    <w:semiHidden/>
+    <w:rsid w:val="00665F97"/>
+    <w:rPr>
+      <w:rFonts w:ascii="Segoe UI" w:hAnsi="Segoe UI" w:cs="Segoe UI"/>
+      <w:sz w:val="18"/>
+      <w:szCs w:val="18"/>
+    </w:rPr>
   </w:style>
 </w:styles>
 </file>
@@ -699,4 +2417,16 @@
     </a:ext>
   </a:extLst>
 </a:theme>
+</file>
+
+<file path=customXml/item1.xml><?xml version="1.0" encoding="utf-8"?>
+<b:Sources xmlns:b="http://schemas.openxmlformats.org/officeDocument/2006/bibliography" xmlns="http://schemas.openxmlformats.org/officeDocument/2006/bibliography" SelectedStyle="\APASixthEditionOfficeOnline.xsl" StyleName="APA" Version="6"/>
+</file>
+
+<file path=customXml/itemProps1.xml><?xml version="1.0" encoding="utf-8"?>
+<ds:datastoreItem xmlns:ds="http://schemas.openxmlformats.org/officeDocument/2006/customXml" ds:itemID="{4E0C6D72-BDC0-4C6A-AA42-93D2B27FA073}">
+  <ds:schemaRefs>
+    <ds:schemaRef ds:uri="http://schemas.openxmlformats.org/officeDocument/2006/bibliography"/>
+  </ds:schemaRefs>
+</ds:datastoreItem>
 </file>
</xml_diff>

<commit_message>
Added Yu et Al 2007
</commit_message>
<xml_diff>
--- a/Lit_Review.docx
+++ b/Lit_Review.docx
@@ -443,27 +443,25 @@
         </w:rPr>
         <w:t xml:space="preserve"> of 59,049 samples</w:t>
       </w:r>
-      <w:bookmarkStart w:id="1" w:name="_GoBack"/>
-      <w:bookmarkEnd w:id="1"/>
       <w:r>
         <w:rPr>
           <w:lang w:val="en-IE" w:eastAsia="en-GB"/>
         </w:rPr>
         <w:t xml:space="preserve">. The outputs were then calculated using </w:t>
       </w:r>
-      <w:commentRangeStart w:id="2"/>
+      <w:commentRangeStart w:id="1"/>
       <w:r>
         <w:rPr>
           <w:lang w:val="en-IE" w:eastAsia="en-GB"/>
         </w:rPr>
         <w:t>a thermodynamic model</w:t>
       </w:r>
-      <w:commentRangeEnd w:id="2"/>
+      <w:commentRangeEnd w:id="1"/>
       <w:r>
         <w:rPr>
           <w:rStyle w:val="CommentReference"/>
         </w:rPr>
-        <w:commentReference w:id="2"/>
+        <w:commentReference w:id="1"/>
       </w:r>
       <w:r>
         <w:rPr>
@@ -565,7 +563,7 @@
         <w:rPr>
           <w:lang w:val="en-IE" w:eastAsia="en-GB"/>
         </w:rPr>
-        <w:instrText>ADDIN CSL_CITATION { "citationItems" : [ { "id" : "ITEM-1", "itemData" : { "DOI" : "10.1016/j.apenergy.2006.04.005", "ISSN" : "03062619", "abstract" : "The difficulties, due to a lack of information about stage-by-stage axial-compressor performance, are analyzed. To overcome these issues, a three-layer back-propagation neural-network applied Levenberg-Marquardt algorithm is presented and discussed. The experimental data provided by manufacturers are used for the neural-network training. Through twice training, the compressor's performance map can be predicted. The results can be used for the development of an off-design model or overall dynamic simulation of the behaviour of a gas-turbine power-plant. ?? 2006 Elsevier Ltd. All rights reserved.", "author" : [ { "dropping-particle" : "", "family" : "Yu", "given" : "Youhong", "non-dropping-particle" : "", "parse-names" : false, "suffix" : "" }, { "dropping-particle" : "", "family" : "Chen", "given" : "Lingen", "non-dropping-particle" : "", "parse-names" : false, "suffix" : "" }, { "dropping-particle" : "", "family" : "Sun", "given" : "Fengrui", "non-dropping-particle" : "", "parse-names" : false, "suffix" : "" }, { "dropping-particle" : "", "family" : "Wu", "given" : "Chih", "non-dropping-particle" : "", "parse-names" : false, "suffix" : "" } ], "container-title" : "Applied Energy", "id" : "ITEM-1", "issue" : "1", "issued" : { "date-parts" : [ [ "2007" ] ] }, "page" : "48-55", "title" : "Neural-network based analysis and prediction of a compressor's characteristic performance map", "type" : "article-journal", "volume" : "84" }, "uris" : [ "http://www.mendeley.com/documents/?uuid=94b09a0a-814d-43a9-a946-9b8190986b60" ] } ], "mendeley" : { "formattedCitation" : "(Yu et al. 2007)", "plainTextFormattedCitation" : "(Yu et al. 2007)" }, "properties" : { "noteIndex" : 0 }, "schema" : "https://github.com/citation-style-language/schema/raw/master/csl-citation.json" }</w:instrText>
+        <w:instrText>ADDIN CSL_CITATION { "citationItems" : [ { "id" : "ITEM-1", "itemData" : { "DOI" : "10.1016/j.apenergy.2006.04.005", "ISSN" : "03062619", "abstract" : "The difficulties, due to a lack of information about stage-by-stage axial-compressor performance, are analyzed. To overcome these issues, a three-layer back-propagation neural-network applied Levenberg-Marquardt algorithm is presented and discussed. The experimental data provided by manufacturers are used for the neural-network training. Through twice training, the compressor's performance map can be predicted. The results can be used for the development of an off-design model or overall dynamic simulation of the behaviour of a gas-turbine power-plant. ?? 2006 Elsevier Ltd. All rights reserved.", "author" : [ { "dropping-particle" : "", "family" : "Yu", "given" : "Youhong", "non-dropping-particle" : "", "parse-names" : false, "suffix" : "" }, { "dropping-particle" : "", "family" : "Chen", "given" : "Lingen", "non-dropping-particle" : "", "parse-names" : false, "suffix" : "" }, { "dropping-particle" : "", "family" : "Sun", "given" : "Fengrui", "non-dropping-particle" : "", "parse-names" : false, "suffix" : "" }, { "dropping-particle" : "", "family" : "Wu", "given" : "Chih", "non-dropping-particle" : "", "parse-names" : false, "suffix" : "" } ], "container-title" : "Applied Energy", "id" : "ITEM-1", "issue" : "1", "issued" : { "date-parts" : [ [ "2007" ] ] }, "page" : "48-55", "title" : "Neural-network based analysis and prediction of a compressor's characteristic performance map", "type" : "article-journal", "volume" : "84" }, "uris" : [ "http://www.mendeley.com/documents/?uuid=94b09a0a-814d-43a9-a946-9b8190986b60" ] } ], "mendeley" : { "formattedCitation" : "(Yu et al. 2007)", "plainTextFormattedCitation" : "(Yu et al. 2007)", "previouslyFormattedCitation" : "(Yu et al. 2007)" }, "properties" : { "noteIndex" : 0 }, "schema" : "https://github.com/citation-style-language/schema/raw/master/csl-citation.json" }</w:instrText>
       </w:r>
       <w:r>
         <w:rPr>
@@ -604,6 +602,139 @@
           <w:lang w:val="en-IE" w:eastAsia="en-GB"/>
         </w:rPr>
         <w:t>.</w:t>
+      </w:r>
+    </w:p>
+    <w:p>
+      <w:pPr>
+        <w:rPr>
+          <w:lang w:val="en-IE" w:eastAsia="en-GB"/>
+        </w:rPr>
+      </w:pPr>
+      <w:r>
+        <w:rPr>
+          <w:lang w:val="en-IE" w:eastAsia="en-GB"/>
+        </w:rPr>
+        <w:t xml:space="preserve">In this paper neural networks are used to develop characteristic performance maps of </w:t>
+      </w:r>
+      <w:r>
+        <w:rPr>
+          <w:lang w:val="en-IE" w:eastAsia="en-GB"/>
+        </w:rPr>
+        <w:t xml:space="preserve">a gas turbine’s </w:t>
+      </w:r>
+      <w:r>
+        <w:rPr>
+          <w:lang w:val="en-IE" w:eastAsia="en-GB"/>
+        </w:rPr>
+        <w:t xml:space="preserve">axial </w:t>
+      </w:r>
+      <w:bookmarkStart w:id="2" w:name="_GoBack"/>
+      <w:bookmarkEnd w:id="2"/>
+      <w:r>
+        <w:rPr>
+          <w:lang w:val="en-IE" w:eastAsia="en-GB"/>
+        </w:rPr>
+        <w:t xml:space="preserve">compressor when operating in off-design conditions. It was desired to know the relationship between four of the compressor’s key parameters. These four parameters were the same as those defined as outputs </w:t>
+      </w:r>
+      <w:r>
+        <w:rPr>
+          <w:lang w:val="en-IE" w:eastAsia="en-GB"/>
+        </w:rPr>
+        <w:t xml:space="preserve">in the neural network of </w:t>
+      </w:r>
+      <w:r>
+        <w:rPr>
+          <w:lang w:val="en-IE" w:eastAsia="en-GB"/>
+        </w:rPr>
+        <w:fldChar w:fldCharType="begin" w:fldLock="1"/>
+      </w:r>
+      <w:r>
+        <w:rPr>
+          <w:lang w:val="en-IE" w:eastAsia="en-GB"/>
+        </w:rPr>
+        <w:instrText>ADDIN CSL_CITATION { "citationItems" : [ { "id" : "ITEM-1", "itemData" : { "DOI" : "10.1016/j.apenergy.2009.03.001", "ISBN" : "0306-2619", "ISSN" : "03062619", "abstract" : "A way to optimize the parameters (i.e. operating conditions), related to compressor performance, based on artificial neural network and the Nelder-Mead simplex optimization method is proposed. It inverts the neural network to find the optimum parameter value under given conditions (artificial neural network inverse, ANNi). In order to do so, first an artificial neural network (ANN) was developed to predict: compressor pressure ratio, isentropic compressor efficiency, corrected speed, and finally corrected air mass flow rate. Input variables for this ANN include: ambient pressure, ambient temperature, wet bulb temperature, cooler temperature drop, filter pressure drop, outlet compressor temperature, outlet compressor pressure, gas turbine net power, exhaust gas temperature, and finally fuel flow mass rate. For the network, a feed-forward with one hidden layer, a Levenberg-Marquardt learning algorithm, a hyperbolic tangent sigmoid transfer-function and a linear transfer-function were used. The best fitting with the training database was obtained with 12 neurons in the hidden layer. For the validation of present database, simulation and experimental database were in good agreement (R2 &gt; 0.99). Thus, the obtained ANN model can be used to predict the operating conditions when input parameters are well-known. Second, results from the ANNi that was developed also show good agreement with experimental and target data (error &lt;0.1%), in this case, cooler temperature was found for a required efficiency. Therefore, the proposed methodology of ANNi can be applied to optimize the performance of the compressor with an elapsed time minor to 0.5 s. \u00a9 2009.", "author" : [ { "dropping-particle" : "", "family" : "Cort\u00e9s", "given" : "O.", "non-dropping-particle" : "", "parse-names" : false, "suffix" : "" }, { "dropping-particle" : "", "family" : "Urquiza", "given" : "G.", "non-dropping-particle" : "", "parse-names" : false, "suffix" : "" }, { "dropping-particle" : "", "family" : "Hern\u00e1ndez", "given" : "J. a.", "non-dropping-particle" : "", "parse-names" : false, "suffix" : "" } ], "container-title" : "Applied Energy", "id" : "ITEM-1", "issue" : "11", "issued" : { "date-parts" : [ [ "2009" ] ] }, "page" : "2487-2493", "publisher" : "Elsevier Ltd", "title" : "Optimization of operating conditions for compressor performance by means of neural network inverse", "type" : "article-journal", "volume" : "86" }, "uris" : [ "http://www.mendeley.com/documents/?uuid=37ad03f5-89c7-4eb3-be96-8458529042a6" ] } ], "mendeley" : { "formattedCitation" : "(Cort\u00e9s et al. 2009)", "plainTextFormattedCitation" : "(Cort\u00e9s et al. 2009)", "previouslyFormattedCitation" : "(Cort\u00e9s et al. 2009)" }, "properties" : { "noteIndex" : 0 }, "schema" : "https://github.com/citation-style-language/schema/raw/master/csl-citation.json" }</w:instrText>
+      </w:r>
+      <w:r>
+        <w:rPr>
+          <w:lang w:val="en-IE" w:eastAsia="en-GB"/>
+        </w:rPr>
+        <w:fldChar w:fldCharType="separate"/>
+      </w:r>
+      <w:r>
+        <w:rPr>
+          <w:noProof/>
+          <w:lang w:val="en-IE" w:eastAsia="en-GB"/>
+        </w:rPr>
+        <w:t>(Cortés et al. 2009)</w:t>
+      </w:r>
+      <w:r>
+        <w:rPr>
+          <w:lang w:val="en-IE" w:eastAsia="en-GB"/>
+        </w:rPr>
+        <w:fldChar w:fldCharType="end"/>
+      </w:r>
+      <w:r>
+        <w:rPr>
+          <w:lang w:val="en-IE" w:eastAsia="en-GB"/>
+        </w:rPr>
+        <w:t>. If these four parameters are known, then the compressor’s characteristic performance map may be drawn. This map may be used to determine an accurate state of the compressor’s operation if two of the four parameters are known.</w:t>
+      </w:r>
+    </w:p>
+    <w:p>
+      <w:pPr>
+        <w:rPr>
+          <w:lang w:val="en-IE" w:eastAsia="en-GB"/>
+        </w:rPr>
+      </w:pPr>
+      <w:r>
+        <w:rPr>
+          <w:lang w:val="en-IE" w:eastAsia="en-GB"/>
+        </w:rPr>
+        <w:t xml:space="preserve">Normally characteristic performance maps are created either experimentally or from manufacturer’s data. In an off-design condition measuring the required parameters experimentally can be difficult. While the position of the inlet guide vanes of an air compressor affect its performance map, this variable was ignored in this work. Therefore it was desired to find an easier method of determining </w:t>
+      </w:r>
+      <w:r>
+        <w:rPr>
+          <w:lang w:val="en-IE" w:eastAsia="en-GB"/>
+        </w:rPr>
+        <w:lastRenderedPageBreak/>
+        <w:t xml:space="preserve">the compressor’s characteristic performance map. A tri-layer back-propagation neural network model was developed to give the compressor’s characteristic performance map. This paper differed from </w:t>
+      </w:r>
+      <w:r>
+        <w:rPr>
+          <w:lang w:val="en-IE" w:eastAsia="en-GB"/>
+        </w:rPr>
+        <w:fldChar w:fldCharType="begin" w:fldLock="1"/>
+      </w:r>
+      <w:r>
+        <w:rPr>
+          <w:lang w:val="en-IE" w:eastAsia="en-GB"/>
+        </w:rPr>
+        <w:instrText>ADDIN CSL_CITATION { "citationItems" : [ { "id" : "ITEM-1", "itemData" : { "DOI" : "10.1016/j.apenergy.2009.03.001", "ISBN" : "0306-2619", "ISSN" : "03062619", "abstract" : "A way to optimize the parameters (i.e. operating conditions), related to compressor performance, based on artificial neural network and the Nelder-Mead simplex optimization method is proposed. It inverts the neural network to find the optimum parameter value under given conditions (artificial neural network inverse, ANNi). In order to do so, first an artificial neural network (ANN) was developed to predict: compressor pressure ratio, isentropic compressor efficiency, corrected speed, and finally corrected air mass flow rate. Input variables for this ANN include: ambient pressure, ambient temperature, wet bulb temperature, cooler temperature drop, filter pressure drop, outlet compressor temperature, outlet compressor pressure, gas turbine net power, exhaust gas temperature, and finally fuel flow mass rate. For the network, a feed-forward with one hidden layer, a Levenberg-Marquardt learning algorithm, a hyperbolic tangent sigmoid transfer-function and a linear transfer-function were used. The best fitting with the training database was obtained with 12 neurons in the hidden layer. For the validation of present database, simulation and experimental database were in good agreement (R2 &gt; 0.99). Thus, the obtained ANN model can be used to predict the operating conditions when input parameters are well-known. Second, results from the ANNi that was developed also show good agreement with experimental and target data (error &lt;0.1%), in this case, cooler temperature was found for a required efficiency. Therefore, the proposed methodology of ANNi can be applied to optimize the performance of the compressor with an elapsed time minor to 0.5 s. \u00a9 2009.", "author" : [ { "dropping-particle" : "", "family" : "Cort\u00e9s", "given" : "O.", "non-dropping-particle" : "", "parse-names" : false, "suffix" : "" }, { "dropping-particle" : "", "family" : "Urquiza", "given" : "G.", "non-dropping-particle" : "", "parse-names" : false, "suffix" : "" }, { "dropping-particle" : "", "family" : "Hern\u00e1ndez", "given" : "J. a.", "non-dropping-particle" : "", "parse-names" : false, "suffix" : "" } ], "container-title" : "Applied Energy", "id" : "ITEM-1", "issue" : "11", "issued" : { "date-parts" : [ [ "2009" ] ] }, "page" : "2487-2493", "publisher" : "Elsevier Ltd", "title" : "Optimization of operating conditions for compressor performance by means of neural network inverse", "type" : "article-journal", "volume" : "86" }, "uris" : [ "http://www.mendeley.com/documents/?uuid=37ad03f5-89c7-4eb3-be96-8458529042a6" ] } ], "mendeley" : { "formattedCitation" : "(Cort\u00e9s et al. 2009)", "plainTextFormattedCitation" : "(Cort\u00e9s et al. 2009)" }, "properties" : { "noteIndex" : 0 }, "schema" : "https://github.com/citation-style-language/schema/raw/master/csl-citation.json" }</w:instrText>
+      </w:r>
+      <w:r>
+        <w:rPr>
+          <w:lang w:val="en-IE" w:eastAsia="en-GB"/>
+        </w:rPr>
+        <w:fldChar w:fldCharType="separate"/>
+      </w:r>
+      <w:r>
+        <w:rPr>
+          <w:noProof/>
+          <w:lang w:val="en-IE" w:eastAsia="en-GB"/>
+        </w:rPr>
+        <w:t>(Cortés et al. 2009)</w:t>
+      </w:r>
+      <w:r>
+        <w:rPr>
+          <w:lang w:val="en-IE" w:eastAsia="en-GB"/>
+        </w:rPr>
+        <w:fldChar w:fldCharType="end"/>
+      </w:r>
+      <w:r>
+        <w:rPr>
+          <w:lang w:val="en-IE" w:eastAsia="en-GB"/>
+        </w:rPr>
+        <w:t xml:space="preserve"> in that the structure of the neural network (i.e. number of neurons in the input and second layer) was not readily given.</w:t>
       </w:r>
     </w:p>
     <w:p>
@@ -651,7 +782,7 @@
       <w:pPr>
         <w:pStyle w:val="NormalWeb"/>
         <w:ind w:left="480" w:hanging="480"/>
-        <w:divId w:val="1952782496"/>
+        <w:divId w:val="54013045"/>
         <w:rPr>
           <w:rFonts w:ascii="Calibri" w:hAnsi="Calibri"/>
           <w:noProof/>
@@ -708,7 +839,7 @@
       <w:pPr>
         <w:pStyle w:val="NormalWeb"/>
         <w:ind w:left="480" w:hanging="480"/>
-        <w:divId w:val="1952782496"/>
+        <w:divId w:val="54013045"/>
         <w:rPr>
           <w:rFonts w:ascii="Calibri" w:hAnsi="Calibri"/>
           <w:noProof/>
@@ -746,7 +877,7 @@
       <w:pPr>
         <w:pStyle w:val="NormalWeb"/>
         <w:ind w:left="480" w:hanging="480"/>
-        <w:divId w:val="1952782496"/>
+        <w:divId w:val="54013045"/>
         <w:rPr>
           <w:rFonts w:ascii="Calibri" w:hAnsi="Calibri"/>
           <w:noProof/>
@@ -835,7 +966,7 @@
       </w:r>
     </w:p>
   </w:comment>
-  <w:comment w:id="2" w:author="Seán Hayes" w:date="2015-07-21T10:50:00Z" w:initials="SH">
+  <w:comment w:id="1" w:author="Seán Hayes" w:date="2015-07-21T10:50:00Z" w:initials="SH">
     <w:p>
       <w:pPr>
         <w:pStyle w:val="CommentText"/>
@@ -2424,7 +2555,7 @@
 </file>
 
 <file path=customXml/itemProps1.xml><?xml version="1.0" encoding="utf-8"?>
-<ds:datastoreItem xmlns:ds="http://schemas.openxmlformats.org/officeDocument/2006/customXml" ds:itemID="{4E0C6D72-BDC0-4C6A-AA42-93D2B27FA073}">
+<ds:datastoreItem xmlns:ds="http://schemas.openxmlformats.org/officeDocument/2006/customXml" ds:itemID="{BC0735C2-0DBD-4FD4-A1C6-FD7B0C3F258F}">
   <ds:schemaRefs>
     <ds:schemaRef ds:uri="http://schemas.openxmlformats.org/officeDocument/2006/bibliography"/>
   </ds:schemaRefs>

</xml_diff>

<commit_message>
Added Ghorbanian et al 2009
</commit_message>
<xml_diff>
--- a/Lit_Review.docx
+++ b/Lit_Review.docx
@@ -628,19 +628,447 @@
         </w:rPr>
         <w:t xml:space="preserve">axial </w:t>
       </w:r>
+      <w:r>
+        <w:rPr>
+          <w:lang w:val="en-IE" w:eastAsia="en-GB"/>
+        </w:rPr>
+        <w:t xml:space="preserve">compressor when operating in off-design conditions. It was desired to know the relationship between four of the compressor’s key parameters. These four parameters were the same as those defined as outputs </w:t>
+      </w:r>
+      <w:r>
+        <w:rPr>
+          <w:lang w:val="en-IE" w:eastAsia="en-GB"/>
+        </w:rPr>
+        <w:t xml:space="preserve">in the neural network of </w:t>
+      </w:r>
+      <w:r>
+        <w:rPr>
+          <w:lang w:val="en-IE" w:eastAsia="en-GB"/>
+        </w:rPr>
+        <w:fldChar w:fldCharType="begin" w:fldLock="1"/>
+      </w:r>
+      <w:r>
+        <w:rPr>
+          <w:lang w:val="en-IE" w:eastAsia="en-GB"/>
+        </w:rPr>
+        <w:instrText>ADDIN CSL_CITATION { "citationItems" : [ { "id" : "ITEM-1", "itemData" : { "DOI" : "10.1016/j.apenergy.2009.03.001", "ISBN" : "0306-2619", "ISSN" : "03062619", "abstract" : "A way to optimize the parameters (i.e. operating conditions), related to compressor performance, based on artificial neural network and the Nelder-Mead simplex optimization method is proposed. It inverts the neural network to find the optimum parameter value under given conditions (artificial neural network inverse, ANNi). In order to do so, first an artificial neural network (ANN) was developed to predict: compressor pressure ratio, isentropic compressor efficiency, corrected speed, and finally corrected air mass flow rate. Input variables for this ANN include: ambient pressure, ambient temperature, wet bulb temperature, cooler temperature drop, filter pressure drop, outlet compressor temperature, outlet compressor pressure, gas turbine net power, exhaust gas temperature, and finally fuel flow mass rate. For the network, a feed-forward with one hidden layer, a Levenberg-Marquardt learning algorithm, a hyperbolic tangent sigmoid transfer-function and a linear transfer-function were used. The best fitting with the training database was obtained with 12 neurons in the hidden layer. For the validation of present database, simulation and experimental database were in good agreement (R2 &gt; 0.99). Thus, the obtained ANN model can be used to predict the operating conditions when input parameters are well-known. Second, results from the ANNi that was developed also show good agreement with experimental and target data (error &lt;0.1%), in this case, cooler temperature was found for a required efficiency. Therefore, the proposed methodology of ANNi can be applied to optimize the performance of the compressor with an elapsed time minor to 0.5 s. \u00a9 2009.", "author" : [ { "dropping-particle" : "", "family" : "Cort\u00e9s", "given" : "O.", "non-dropping-particle" : "", "parse-names" : false, "suffix" : "" }, { "dropping-particle" : "", "family" : "Urquiza", "given" : "G.", "non-dropping-particle" : "", "parse-names" : false, "suffix" : "" }, { "dropping-particle" : "", "family" : "Hern\u00e1ndez", "given" : "J. a.", "non-dropping-particle" : "", "parse-names" : false, "suffix" : "" } ], "container-title" : "Applied Energy", "id" : "ITEM-1", "issue" : "11", "issued" : { "date-parts" : [ [ "2009" ] ] }, "page" : "2487-2493", "publisher" : "Elsevier Ltd", "title" : "Optimization of operating conditions for compressor performance by means of neural network inverse", "type" : "article-journal", "volume" : "86" }, "uris" : [ "http://www.mendeley.com/documents/?uuid=37ad03f5-89c7-4eb3-be96-8458529042a6" ] } ], "mendeley" : { "formattedCitation" : "(Cort\u00e9s et al. 2009)", "plainTextFormattedCitation" : "(Cort\u00e9s et al. 2009)", "previouslyFormattedCitation" : "(Cort\u00e9s et al. 2009)" }, "properties" : { "noteIndex" : 0 }, "schema" : "https://github.com/citation-style-language/schema/raw/master/csl-citation.json" }</w:instrText>
+      </w:r>
+      <w:r>
+        <w:rPr>
+          <w:lang w:val="en-IE" w:eastAsia="en-GB"/>
+        </w:rPr>
+        <w:fldChar w:fldCharType="separate"/>
+      </w:r>
+      <w:r>
+        <w:rPr>
+          <w:noProof/>
+          <w:lang w:val="en-IE" w:eastAsia="en-GB"/>
+        </w:rPr>
+        <w:t>(Cortés et al. 2009)</w:t>
+      </w:r>
+      <w:r>
+        <w:rPr>
+          <w:lang w:val="en-IE" w:eastAsia="en-GB"/>
+        </w:rPr>
+        <w:fldChar w:fldCharType="end"/>
+      </w:r>
+      <w:r>
+        <w:rPr>
+          <w:lang w:val="en-IE" w:eastAsia="en-GB"/>
+        </w:rPr>
+        <w:t>. If these four parameters are known, then the compressor’s characteristic performance map may be drawn. This map may be used to determine an accurate state of the compressor’s operation if two of the four parameters are known.</w:t>
+      </w:r>
+    </w:p>
+    <w:p>
+      <w:pPr>
+        <w:rPr>
+          <w:lang w:val="en-IE" w:eastAsia="en-GB"/>
+        </w:rPr>
+      </w:pPr>
+      <w:r>
+        <w:rPr>
+          <w:lang w:val="en-IE" w:eastAsia="en-GB"/>
+        </w:rPr>
+        <w:t>Normally characteristic performance maps are created either experimentally</w:t>
+      </w:r>
+      <w:r>
+        <w:rPr>
+          <w:lang w:val="en-IE" w:eastAsia="en-GB"/>
+        </w:rPr>
+        <w:t xml:space="preserve"> or from manufacturer provided</w:t>
+      </w:r>
+      <w:r>
+        <w:rPr>
+          <w:lang w:val="en-IE" w:eastAsia="en-GB"/>
+        </w:rPr>
+        <w:t xml:space="preserve"> data. In an off-design condition measuring the required parameters e</w:t>
+      </w:r>
+      <w:r>
+        <w:rPr>
+          <w:lang w:val="en-IE" w:eastAsia="en-GB"/>
+        </w:rPr>
+        <w:t xml:space="preserve">xperimentally can be difficult. </w:t>
+      </w:r>
+      <w:r>
+        <w:rPr>
+          <w:lang w:val="en-IE" w:eastAsia="en-GB"/>
+        </w:rPr>
+        <w:t xml:space="preserve">Therefore it was desired to find an easier method of determining the compressor’s characteristic performance map. A tri-layer back-propagation neural network model was developed </w:t>
+      </w:r>
+      <w:r>
+        <w:rPr>
+          <w:lang w:val="en-IE" w:eastAsia="en-GB"/>
+        </w:rPr>
+        <w:lastRenderedPageBreak/>
+        <w:t>to give the compressor’s characteristic performance map.</w:t>
+      </w:r>
+      <w:r>
+        <w:rPr>
+          <w:lang w:val="en-IE" w:eastAsia="en-GB"/>
+        </w:rPr>
+        <w:t xml:space="preserve"> </w:t>
+      </w:r>
+      <w:r>
+        <w:rPr>
+          <w:lang w:val="en-IE" w:eastAsia="en-GB"/>
+        </w:rPr>
+        <w:t>While the position of the inlet guide vanes of an air compressor affect its performance map, this variable was ignored in this work.</w:t>
+      </w:r>
+      <w:r>
+        <w:rPr>
+          <w:lang w:val="en-IE" w:eastAsia="en-GB"/>
+        </w:rPr>
+        <w:t xml:space="preserve"> This paper differed from </w:t>
+      </w:r>
+      <w:r>
+        <w:rPr>
+          <w:lang w:val="en-IE" w:eastAsia="en-GB"/>
+        </w:rPr>
+        <w:fldChar w:fldCharType="begin" w:fldLock="1"/>
+      </w:r>
+      <w:r>
+        <w:rPr>
+          <w:lang w:val="en-IE" w:eastAsia="en-GB"/>
+        </w:rPr>
+        <w:instrText>ADDIN CSL_CITATION { "citationItems" : [ { "id" : "ITEM-1", "itemData" : { "DOI" : "10.1016/j.apenergy.2009.03.001", "ISBN" : "0306-2619", "ISSN" : "03062619", "abstract" : "A way to optimize the parameters (i.e. operating conditions), related to compressor performance, based on artificial neural network and the Nelder-Mead simplex optimization method is proposed. It inverts the neural network to find the optimum parameter value under given conditions (artificial neural network inverse, ANNi). In order to do so, first an artificial neural network (ANN) was developed to predict: compressor pressure ratio, isentropic compressor efficiency, corrected speed, and finally corrected air mass flow rate. Input variables for this ANN include: ambient pressure, ambient temperature, wet bulb temperature, cooler temperature drop, filter pressure drop, outlet compressor temperature, outlet compressor pressure, gas turbine net power, exhaust gas temperature, and finally fuel flow mass rate. For the network, a feed-forward with one hidden layer, a Levenberg-Marquardt learning algorithm, a hyperbolic tangent sigmoid transfer-function and a linear transfer-function were used. The best fitting with the training database was obtained with 12 neurons in the hidden layer. For the validation of present database, simulation and experimental database were in good agreement (R2 &gt; 0.99). Thus, the obtained ANN model can be used to predict the operating conditions when input parameters are well-known. Second, results from the ANNi that was developed also show good agreement with experimental and target data (error &lt;0.1%), in this case, cooler temperature was found for a required efficiency. Therefore, the proposed methodology of ANNi can be applied to optimize the performance of the compressor with an elapsed time minor to 0.5 s. \u00a9 2009.", "author" : [ { "dropping-particle" : "", "family" : "Cort\u00e9s", "given" : "O.", "non-dropping-particle" : "", "parse-names" : false, "suffix" : "" }, { "dropping-particle" : "", "family" : "Urquiza", "given" : "G.", "non-dropping-particle" : "", "parse-names" : false, "suffix" : "" }, { "dropping-particle" : "", "family" : "Hern\u00e1ndez", "given" : "J. a.", "non-dropping-particle" : "", "parse-names" : false, "suffix" : "" } ], "container-title" : "Applied Energy", "id" : "ITEM-1", "issue" : "11", "issued" : { "date-parts" : [ [ "2009" ] ] }, "page" : "2487-2493", "publisher" : "Elsevier Ltd", "title" : "Optimization of operating conditions for compressor performance by means of neural network inverse", "type" : "article-journal", "volume" : "86" }, "uris" : [ "http://www.mendeley.com/documents/?uuid=37ad03f5-89c7-4eb3-be96-8458529042a6" ] } ], "mendeley" : { "formattedCitation" : "(Cort\u00e9s et al. 2009)", "plainTextFormattedCitation" : "(Cort\u00e9s et al. 2009)", "previouslyFormattedCitation" : "(Cort\u00e9s et al. 2009)" }, "properties" : { "noteIndex" : 0 }, "schema" : "https://github.com/citation-style-language/schema/raw/master/csl-citation.json" }</w:instrText>
+      </w:r>
+      <w:r>
+        <w:rPr>
+          <w:lang w:val="en-IE" w:eastAsia="en-GB"/>
+        </w:rPr>
+        <w:fldChar w:fldCharType="separate"/>
+      </w:r>
+      <w:r>
+        <w:rPr>
+          <w:noProof/>
+          <w:lang w:val="en-IE" w:eastAsia="en-GB"/>
+        </w:rPr>
+        <w:t>(Cortés et al. 2009)</w:t>
+      </w:r>
+      <w:r>
+        <w:rPr>
+          <w:lang w:val="en-IE" w:eastAsia="en-GB"/>
+        </w:rPr>
+        <w:fldChar w:fldCharType="end"/>
+      </w:r>
+      <w:r>
+        <w:rPr>
+          <w:lang w:val="en-IE" w:eastAsia="en-GB"/>
+        </w:rPr>
+        <w:t xml:space="preserve"> in that the structure of the neural network (i.e. number of neurons in the input and second layer) was not readily given.</w:t>
+      </w:r>
+    </w:p>
+    <w:p>
+      <w:pPr>
+        <w:pStyle w:val="Heading1"/>
+        <w:rPr>
+          <w:lang w:val="en-IE" w:eastAsia="en-GB"/>
+        </w:rPr>
+      </w:pPr>
+      <w:r>
+        <w:rPr>
+          <w:lang w:val="en-IE" w:eastAsia="en-GB"/>
+        </w:rPr>
+        <w:fldChar w:fldCharType="begin" w:fldLock="1"/>
+      </w:r>
+      <w:r>
+        <w:rPr>
+          <w:lang w:val="en-IE" w:eastAsia="en-GB"/>
+        </w:rPr>
+        <w:instrText>ADDIN CSL_CITATION { "citationItems" : [ { "id" : "ITEM-1", "itemData" : { "DOI" : "10.1016/j.apenergy.2008.06.006", "ISBN" : "2166022731", "ISSN" : "03062619", "abstract" : "The application of artificial neural network to compressor performance map prediction is investigated. Different types of artificial neural networks such as general regression neural network, rotated general regression neural network proposed by the authors, radial basis function network, and multilayer perceptron network are considered. Two different models are utilized in simulating the performance map. The results indicate that while the rotated general regression neural network has the least mean error and best agreement to the experimental data; it is however, limited to interpolation application. On the other hand, if one considers a tool for interpolation as well as extrapolation applications, multilayer perceptron network technique is the most powerful candidate. Further, the compressor efficiency based on the multilayer perceptron network technique is determined. Excellent agreement between the predictions and the experimental data is obtained. ?? 2008 Elsevier Ltd. All rights reserved.", "author" : [ { "dropping-particle" : "", "family" : "Ghorbanian", "given" : "K.", "non-dropping-particle" : "", "parse-names" : false, "suffix" : "" }, { "dropping-particle" : "", "family" : "Gholamrezaei", "given" : "M.", "non-dropping-particle" : "", "parse-names" : false, "suffix" : "" } ], "container-title" : "Applied Energy", "id" : "ITEM-1", "issue" : "7-8", "issued" : { "date-parts" : [ [ "2009" ] ] }, "page" : "1210-1221", "publisher" : "Elsevier Ltd", "title" : "An artificial neural network approach to compressor performance prediction", "type" : "article-journal", "volume" : "86" }, "uris" : [ "http://www.mendeley.com/documents/?uuid=6293ca9a-4e2e-42a8-bcaa-85fcebe96a8a" ] } ], "mendeley" : { "formattedCitation" : "(Ghorbanian &amp; Gholamrezaei 2009)", "plainTextFormattedCitation" : "(Ghorbanian &amp; Gholamrezaei 2009)", "previouslyFormattedCitation" : "(Ghorbanian &amp; Gholamrezaei 2009)" }, "properties" : { "noteIndex" : 0 }, "schema" : "https://github.com/citation-style-language/schema/raw/master/csl-citation.json" }</w:instrText>
+      </w:r>
+      <w:r>
+        <w:rPr>
+          <w:lang w:val="en-IE" w:eastAsia="en-GB"/>
+        </w:rPr>
+        <w:fldChar w:fldCharType="separate"/>
+      </w:r>
+      <w:r>
+        <w:rPr>
+          <w:noProof/>
+          <w:lang w:val="en-IE" w:eastAsia="en-GB"/>
+        </w:rPr>
+        <w:t>(Ghorbanian &amp; Gholamrezaei 2009)</w:t>
+      </w:r>
+      <w:r>
+        <w:rPr>
+          <w:lang w:val="en-IE" w:eastAsia="en-GB"/>
+        </w:rPr>
+        <w:fldChar w:fldCharType="end"/>
+      </w:r>
+    </w:p>
+    <w:p>
+      <w:pPr>
+        <w:rPr>
+          <w:lang w:val="en-IE" w:eastAsia="en-GB"/>
+        </w:rPr>
+      </w:pPr>
+      <w:r>
+        <w:rPr>
+          <w:lang w:val="en-IE" w:eastAsia="en-GB"/>
+        </w:rPr>
+        <w:fldChar w:fldCharType="begin" w:fldLock="1"/>
+      </w:r>
+      <w:r>
+        <w:rPr>
+          <w:lang w:val="en-IE" w:eastAsia="en-GB"/>
+        </w:rPr>
+        <w:instrText>ADDIN CSL_CITATION { "citationItems" : [ { "id" : "ITEM-1", "itemData" : { "DOI" : "10.1016/j.apenergy.2008.06.006", "ISBN" : "2166022731", "ISSN" : "03062619", "abstract" : "The application of artificial neural network to compressor performance map prediction is investigated. Different types of artificial neural networks such as general regression neural network, rotated general regression neural network proposed by the authors, radial basis function network, and multilayer perceptron network are considered. Two different models are utilized in simulating the performance map. The results indicate that while the rotated general regression neural network has the least mean error and best agreement to the experimental data; it is however, limited to interpolation application. On the other hand, if one considers a tool for interpolation as well as extrapolation applications, multilayer perceptron network technique is the most powerful candidate. Further, the compressor efficiency based on the multilayer perceptron network technique is determined. Excellent agreement between the predictions and the experimental data is obtained. ?? 2008 Elsevier Ltd. All rights reserved.", "author" : [ { "dropping-particle" : "", "family" : "Ghorbanian", "given" : "K.", "non-dropping-particle" : "", "parse-names" : false, "suffix" : "" }, { "dropping-particle" : "", "family" : "Gholamrezaei", "given" : "M.", "non-dropping-particle" : "", "parse-names" : false, "suffix" : "" } ], "container-title" : "Applied Energy", "id" : "ITEM-1", "issue" : "7-8", "issued" : { "date-parts" : [ [ "2009" ] ] }, "page" : "1210-1221", "publisher" : "Elsevier Ltd", "title" : "An artificial neural network approach to compressor performance prediction", "type" : "article-journal", "volume" : "86" }, "uris" : [ "http://www.mendeley.com/documents/?uuid=6293ca9a-4e2e-42a8-bcaa-85fcebe96a8a" ] } ], "mendeley" : { "formattedCitation" : "(Ghorbanian &amp; Gholamrezaei 2009)", "plainTextFormattedCitation" : "(Ghorbanian &amp; Gholamrezaei 2009)", "previouslyFormattedCitation" : "(Ghorbanian &amp; Gholamrezaei 2009)" }, "properties" : { "noteIndex" : 0 }, "schema" : "https://github.com/citation-style-language/schema/raw/master/csl-citation.json" }</w:instrText>
+      </w:r>
+      <w:r>
+        <w:rPr>
+          <w:lang w:val="en-IE" w:eastAsia="en-GB"/>
+        </w:rPr>
+        <w:fldChar w:fldCharType="separate"/>
+      </w:r>
+      <w:r>
+        <w:rPr>
+          <w:noProof/>
+          <w:lang w:val="en-IE" w:eastAsia="en-GB"/>
+        </w:rPr>
+        <w:t>(Ghorbanian &amp; Gholamrezaei 2009)</w:t>
+      </w:r>
+      <w:r>
+        <w:rPr>
+          <w:lang w:val="en-IE" w:eastAsia="en-GB"/>
+        </w:rPr>
+        <w:fldChar w:fldCharType="end"/>
+      </w:r>
+      <w:r>
+        <w:rPr>
+          <w:lang w:val="en-IE" w:eastAsia="en-GB"/>
+        </w:rPr>
+        <w:t xml:space="preserve"> presented the paper </w:t>
+      </w:r>
+      <w:r>
+        <w:rPr>
+          <w:i/>
+          <w:lang w:val="en-IE" w:eastAsia="en-GB"/>
+        </w:rPr>
+        <w:t>“An artificial neural network approach to compressor performance prediction”</w:t>
+      </w:r>
+      <w:r>
+        <w:rPr>
+          <w:lang w:val="en-IE" w:eastAsia="en-GB"/>
+        </w:rPr>
+        <w:t>.</w:t>
+      </w:r>
+    </w:p>
+    <w:p>
+      <w:pPr>
+        <w:rPr>
+          <w:lang w:val="en-IE" w:eastAsia="en-GB"/>
+        </w:rPr>
+      </w:pPr>
+      <w:r>
+        <w:rPr>
+          <w:lang w:val="en-IE" w:eastAsia="en-GB"/>
+        </w:rPr>
+        <w:t>In this paper different neural network model types were reviewed for accuracy in generating a gas generator’s compressor performance characteristic map. The four types reviewed were:</w:t>
+      </w:r>
+    </w:p>
+    <w:p>
+      <w:pPr>
+        <w:pStyle w:val="ListParagraph"/>
+        <w:numPr>
+          <w:ilvl w:val="0"/>
+          <w:numId w:val="4"/>
+        </w:numPr>
+        <w:rPr>
+          <w:lang w:val="en-IE" w:eastAsia="en-GB"/>
+        </w:rPr>
+      </w:pPr>
+      <w:r>
+        <w:rPr>
+          <w:lang w:val="en-IE" w:eastAsia="en-GB"/>
+        </w:rPr>
+        <w:t>G</w:t>
+      </w:r>
+      <w:r>
+        <w:rPr>
+          <w:lang w:val="en-IE" w:eastAsia="en-GB"/>
+        </w:rPr>
+        <w:t>eneral regression neural net-work</w:t>
+      </w:r>
+      <w:r>
+        <w:rPr>
+          <w:lang w:val="en-IE" w:eastAsia="en-GB"/>
+        </w:rPr>
+        <w:t xml:space="preserve"> (GRNN)</w:t>
+      </w:r>
+    </w:p>
+    <w:p>
+      <w:pPr>
+        <w:pStyle w:val="ListParagraph"/>
+        <w:numPr>
+          <w:ilvl w:val="0"/>
+          <w:numId w:val="4"/>
+        </w:numPr>
+        <w:rPr>
+          <w:lang w:val="en-IE" w:eastAsia="en-GB"/>
+        </w:rPr>
+      </w:pPr>
+      <w:r>
+        <w:rPr>
+          <w:lang w:val="en-IE" w:eastAsia="en-GB"/>
+        </w:rPr>
+        <w:t xml:space="preserve">Modified </w:t>
+      </w:r>
+      <w:r>
+        <w:rPr>
+          <w:lang w:val="en-IE" w:eastAsia="en-GB"/>
+        </w:rPr>
+        <w:t>GRNN</w:t>
+      </w:r>
+    </w:p>
+    <w:p>
+      <w:pPr>
+        <w:pStyle w:val="ListParagraph"/>
+        <w:numPr>
+          <w:ilvl w:val="0"/>
+          <w:numId w:val="4"/>
+        </w:numPr>
+        <w:rPr>
+          <w:lang w:val="en-IE" w:eastAsia="en-GB"/>
+        </w:rPr>
+      </w:pPr>
+      <w:r>
+        <w:rPr>
+          <w:lang w:val="en-IE" w:eastAsia="en-GB"/>
+        </w:rPr>
+        <w:t>Multilayer perceptron network</w:t>
+      </w:r>
+    </w:p>
+    <w:p>
+      <w:pPr>
+        <w:pStyle w:val="ListParagraph"/>
+        <w:numPr>
+          <w:ilvl w:val="0"/>
+          <w:numId w:val="4"/>
+        </w:numPr>
+        <w:rPr>
+          <w:lang w:val="en-IE" w:eastAsia="en-GB"/>
+        </w:rPr>
+      </w:pPr>
+      <w:r>
+        <w:rPr>
+          <w:lang w:val="en-IE" w:eastAsia="en-GB"/>
+        </w:rPr>
+        <w:t>R</w:t>
+      </w:r>
+      <w:r>
+        <w:rPr>
+          <w:lang w:val="en-IE" w:eastAsia="en-GB"/>
+        </w:rPr>
+        <w:t>adial basis function network</w:t>
+      </w:r>
+    </w:p>
+    <w:p>
+      <w:pPr>
+        <w:rPr>
+          <w:lang w:val="en-IE" w:eastAsia="en-GB"/>
+        </w:rPr>
+      </w:pPr>
+      <w:r>
+        <w:rPr>
+          <w:lang w:val="en-IE" w:eastAsia="en-GB"/>
+        </w:rPr>
+        <w:t xml:space="preserve">The two types of neural network found to be most effective in reconstructing a compressor’s performance map were modified or rotated GRNN and multilayer perceptron. Rotated GRNN was found to be most accurate in terms of closest agreement of results with training data, it was limited as a method to predicting the compressor performance map within the limits of training data given to it, </w:t>
+      </w:r>
+      <w:r>
+        <w:rPr>
+          <w:lang w:val="en-IE" w:eastAsia="en-GB"/>
+        </w:rPr>
+        <w:t>and i.e</w:t>
+      </w:r>
+      <w:r>
+        <w:rPr>
+          <w:lang w:val="en-IE" w:eastAsia="en-GB"/>
+        </w:rPr>
+        <w:t>. it is limited to interpolation. Multilayer perceptron networks are more suited to predicting a compressor’s performance characteristic at any operational point of the compressor, i.e. it can extrapolate to outside the given experimental training data.</w:t>
+      </w:r>
+      <w:r>
+        <w:rPr>
+          <w:lang w:val="en-IE" w:eastAsia="en-GB"/>
+        </w:rPr>
+        <w:t xml:space="preserve"> It was determined that multilayer perceptron neural networks are the most powerful of those reviewed in reconstructing compressor performance characteristic maps.</w:t>
+      </w:r>
+    </w:p>
+    <w:p>
+      <w:pPr>
+        <w:rPr>
+          <w:lang w:val="en-IE" w:eastAsia="en-GB"/>
+        </w:rPr>
+      </w:pPr>
+      <w:r>
+        <w:rPr>
+          <w:lang w:val="en-IE" w:eastAsia="en-GB"/>
+        </w:rPr>
+        <w:t xml:space="preserve">A key accuracy measure was that the performance map of a compressor was able to be reconstructed to 92% accuracy using 50% of available training data. </w:t>
+      </w:r>
+      <w:r>
+        <w:rPr>
+          <w:lang w:val="en-IE" w:eastAsia="en-GB"/>
+        </w:rPr>
+        <w:t>Also b</w:t>
+      </w:r>
+      <w:r>
+        <w:rPr>
+          <w:lang w:val="en-IE" w:eastAsia="en-GB"/>
+        </w:rPr>
+        <w:t>y using the output of one neural network together with one measured parameter (corrected mass flow rate of air) as the inputs of another</w:t>
+      </w:r>
+      <w:r>
+        <w:rPr>
+          <w:lang w:val="en-IE" w:eastAsia="en-GB"/>
+        </w:rPr>
+        <w:t xml:space="preserve"> neural network</w:t>
+      </w:r>
+      <w:r>
+        <w:rPr>
+          <w:lang w:val="en-IE" w:eastAsia="en-GB"/>
+        </w:rPr>
+        <w:t xml:space="preserve"> </w:t>
+      </w:r>
       <w:bookmarkStart w:id="2" w:name="_GoBack"/>
       <w:bookmarkEnd w:id="2"/>
       <w:r>
         <w:rPr>
           <w:lang w:val="en-IE" w:eastAsia="en-GB"/>
         </w:rPr>
-        <w:t xml:space="preserve">compressor when operating in off-design conditions. It was desired to know the relationship between four of the compressor’s key parameters. These four parameters were the same as those defined as outputs </w:t>
-      </w:r>
-      <w:r>
-        <w:rPr>
-          <w:lang w:val="en-IE" w:eastAsia="en-GB"/>
-        </w:rPr>
-        <w:t xml:space="preserve">in the neural network of </w:t>
+        <w:t>the efficiency of the compressor could be predicted to an extremely high accuracy.</w:t>
+      </w:r>
+    </w:p>
+    <w:p>
+      <w:pPr>
+        <w:rPr>
+          <w:lang w:val="en-IE" w:eastAsia="en-GB"/>
+        </w:rPr>
+      </w:pPr>
+      <w:r>
+        <w:rPr>
+          <w:lang w:val="en-IE" w:eastAsia="en-GB"/>
+        </w:rPr>
+        <w:t xml:space="preserve">The authors had the same opinion as </w:t>
       </w:r>
       <w:r>
         <w:rPr>
@@ -652,7 +1080,7 @@
         <w:rPr>
           <w:lang w:val="en-IE" w:eastAsia="en-GB"/>
         </w:rPr>
-        <w:instrText>ADDIN CSL_CITATION { "citationItems" : [ { "id" : "ITEM-1", "itemData" : { "DOI" : "10.1016/j.apenergy.2009.03.001", "ISBN" : "0306-2619", "ISSN" : "03062619", "abstract" : "A way to optimize the parameters (i.e. operating conditions), related to compressor performance, based on artificial neural network and the Nelder-Mead simplex optimization method is proposed. It inverts the neural network to find the optimum parameter value under given conditions (artificial neural network inverse, ANNi). In order to do so, first an artificial neural network (ANN) was developed to predict: compressor pressure ratio, isentropic compressor efficiency, corrected speed, and finally corrected air mass flow rate. Input variables for this ANN include: ambient pressure, ambient temperature, wet bulb temperature, cooler temperature drop, filter pressure drop, outlet compressor temperature, outlet compressor pressure, gas turbine net power, exhaust gas temperature, and finally fuel flow mass rate. For the network, a feed-forward with one hidden layer, a Levenberg-Marquardt learning algorithm, a hyperbolic tangent sigmoid transfer-function and a linear transfer-function were used. The best fitting with the training database was obtained with 12 neurons in the hidden layer. For the validation of present database, simulation and experimental database were in good agreement (R2 &gt; 0.99). Thus, the obtained ANN model can be used to predict the operating conditions when input parameters are well-known. Second, results from the ANNi that was developed also show good agreement with experimental and target data (error &lt;0.1%), in this case, cooler temperature was found for a required efficiency. Therefore, the proposed methodology of ANNi can be applied to optimize the performance of the compressor with an elapsed time minor to 0.5 s. \u00a9 2009.", "author" : [ { "dropping-particle" : "", "family" : "Cort\u00e9s", "given" : "O.", "non-dropping-particle" : "", "parse-names" : false, "suffix" : "" }, { "dropping-particle" : "", "family" : "Urquiza", "given" : "G.", "non-dropping-particle" : "", "parse-names" : false, "suffix" : "" }, { "dropping-particle" : "", "family" : "Hern\u00e1ndez", "given" : "J. a.", "non-dropping-particle" : "", "parse-names" : false, "suffix" : "" } ], "container-title" : "Applied Energy", "id" : "ITEM-1", "issue" : "11", "issued" : { "date-parts" : [ [ "2009" ] ] }, "page" : "2487-2493", "publisher" : "Elsevier Ltd", "title" : "Optimization of operating conditions for compressor performance by means of neural network inverse", "type" : "article-journal", "volume" : "86" }, "uris" : [ "http://www.mendeley.com/documents/?uuid=37ad03f5-89c7-4eb3-be96-8458529042a6" ] } ], "mendeley" : { "formattedCitation" : "(Cort\u00e9s et al. 2009)", "plainTextFormattedCitation" : "(Cort\u00e9s et al. 2009)", "previouslyFormattedCitation" : "(Cort\u00e9s et al. 2009)" }, "properties" : { "noteIndex" : 0 }, "schema" : "https://github.com/citation-style-language/schema/raw/master/csl-citation.json" }</w:instrText>
+        <w:instrText>ADDIN CSL_CITATION { "citationItems" : [ { "id" : "ITEM-1", "itemData" : { "DOI" : "10.1016/j.apenergy.2006.04.005", "ISSN" : "03062619", "abstract" : "The difficulties, due to a lack of information about stage-by-stage axial-compressor performance, are analyzed. To overcome these issues, a three-layer back-propagation neural-network applied Levenberg-Marquardt algorithm is presented and discussed. The experimental data provided by manufacturers are used for the neural-network training. Through twice training, the compressor's performance map can be predicted. The results can be used for the development of an off-design model or overall dynamic simulation of the behaviour of a gas-turbine power-plant. ?? 2006 Elsevier Ltd. All rights reserved.", "author" : [ { "dropping-particle" : "", "family" : "Yu", "given" : "Youhong", "non-dropping-particle" : "", "parse-names" : false, "suffix" : "" }, { "dropping-particle" : "", "family" : "Chen", "given" : "Lingen", "non-dropping-particle" : "", "parse-names" : false, "suffix" : "" }, { "dropping-particle" : "", "family" : "Sun", "given" : "Fengrui", "non-dropping-particle" : "", "parse-names" : false, "suffix" : "" }, { "dropping-particle" : "", "family" : "Wu", "given" : "Chih", "non-dropping-particle" : "", "parse-names" : false, "suffix" : "" } ], "container-title" : "Applied Energy", "id" : "ITEM-1", "issue" : "1", "issued" : { "date-parts" : [ [ "2007" ] ] }, "page" : "48-55", "title" : "Neural-network based analysis and prediction of a compressor's characteristic performance map", "type" : "article-journal", "volume" : "84" }, "uris" : [ "http://www.mendeley.com/documents/?uuid=94b09a0a-814d-43a9-a946-9b8190986b60" ] } ], "mendeley" : { "formattedCitation" : "(Yu et al. 2007)", "plainTextFormattedCitation" : "(Yu et al. 2007)" }, "properties" : { "noteIndex" : 0 }, "schema" : "https://github.com/citation-style-language/schema/raw/master/csl-citation.json" }</w:instrText>
       </w:r>
       <w:r>
         <w:rPr>
@@ -665,7 +1093,7 @@
           <w:noProof/>
           <w:lang w:val="en-IE" w:eastAsia="en-GB"/>
         </w:rPr>
-        <w:t>(Cortés et al. 2009)</w:t>
+        <w:t>(Yu et al. 2007)</w:t>
       </w:r>
       <w:r>
         <w:rPr>
@@ -677,64 +1105,13 @@
         <w:rPr>
           <w:lang w:val="en-IE" w:eastAsia="en-GB"/>
         </w:rPr>
-        <w:t>. If these four parameters are known, then the compressor’s characteristic performance map may be drawn. This map may be used to determine an accurate state of the compressor’s operation if two of the four parameters are known.</w:t>
-      </w:r>
-    </w:p>
-    <w:p>
-      <w:pPr>
-        <w:rPr>
-          <w:lang w:val="en-IE" w:eastAsia="en-GB"/>
-        </w:rPr>
-      </w:pPr>
-      <w:r>
-        <w:rPr>
-          <w:lang w:val="en-IE" w:eastAsia="en-GB"/>
-        </w:rPr>
-        <w:t xml:space="preserve">Normally characteristic performance maps are created either experimentally or from manufacturer’s data. In an off-design condition measuring the required parameters experimentally can be difficult. While the position of the inlet guide vanes of an air compressor affect its performance map, this variable was ignored in this work. Therefore it was desired to find an easier method of determining </w:t>
-      </w:r>
-      <w:r>
-        <w:rPr>
-          <w:lang w:val="en-IE" w:eastAsia="en-GB"/>
-        </w:rPr>
-        <w:lastRenderedPageBreak/>
-        <w:t xml:space="preserve">the compressor’s characteristic performance map. A tri-layer back-propagation neural network model was developed to give the compressor’s characteristic performance map. This paper differed from </w:t>
-      </w:r>
-      <w:r>
-        <w:rPr>
-          <w:lang w:val="en-IE" w:eastAsia="en-GB"/>
-        </w:rPr>
-        <w:fldChar w:fldCharType="begin" w:fldLock="1"/>
-      </w:r>
-      <w:r>
-        <w:rPr>
-          <w:lang w:val="en-IE" w:eastAsia="en-GB"/>
-        </w:rPr>
-        <w:instrText>ADDIN CSL_CITATION { "citationItems" : [ { "id" : "ITEM-1", "itemData" : { "DOI" : "10.1016/j.apenergy.2009.03.001", "ISBN" : "0306-2619", "ISSN" : "03062619", "abstract" : "A way to optimize the parameters (i.e. operating conditions), related to compressor performance, based on artificial neural network and the Nelder-Mead simplex optimization method is proposed. It inverts the neural network to find the optimum parameter value under given conditions (artificial neural network inverse, ANNi). In order to do so, first an artificial neural network (ANN) was developed to predict: compressor pressure ratio, isentropic compressor efficiency, corrected speed, and finally corrected air mass flow rate. Input variables for this ANN include: ambient pressure, ambient temperature, wet bulb temperature, cooler temperature drop, filter pressure drop, outlet compressor temperature, outlet compressor pressure, gas turbine net power, exhaust gas temperature, and finally fuel flow mass rate. For the network, a feed-forward with one hidden layer, a Levenberg-Marquardt learning algorithm, a hyperbolic tangent sigmoid transfer-function and a linear transfer-function were used. The best fitting with the training database was obtained with 12 neurons in the hidden layer. For the validation of present database, simulation and experimental database were in good agreement (R2 &gt; 0.99). Thus, the obtained ANN model can be used to predict the operating conditions when input parameters are well-known. Second, results from the ANNi that was developed also show good agreement with experimental and target data (error &lt;0.1%), in this case, cooler temperature was found for a required efficiency. Therefore, the proposed methodology of ANNi can be applied to optimize the performance of the compressor with an elapsed time minor to 0.5 s. \u00a9 2009.", "author" : [ { "dropping-particle" : "", "family" : "Cort\u00e9s", "given" : "O.", "non-dropping-particle" : "", "parse-names" : false, "suffix" : "" }, { "dropping-particle" : "", "family" : "Urquiza", "given" : "G.", "non-dropping-particle" : "", "parse-names" : false, "suffix" : "" }, { "dropping-particle" : "", "family" : "Hern\u00e1ndez", "given" : "J. a.", "non-dropping-particle" : "", "parse-names" : false, "suffix" : "" } ], "container-title" : "Applied Energy", "id" : "ITEM-1", "issue" : "11", "issued" : { "date-parts" : [ [ "2009" ] ] }, "page" : "2487-2493", "publisher" : "Elsevier Ltd", "title" : "Optimization of operating conditions for compressor performance by means of neural network inverse", "type" : "article-journal", "volume" : "86" }, "uris" : [ "http://www.mendeley.com/documents/?uuid=37ad03f5-89c7-4eb3-be96-8458529042a6" ] } ], "mendeley" : { "formattedCitation" : "(Cort\u00e9s et al. 2009)", "plainTextFormattedCitation" : "(Cort\u00e9s et al. 2009)" }, "properties" : { "noteIndex" : 0 }, "schema" : "https://github.com/citation-style-language/schema/raw/master/csl-citation.json" }</w:instrText>
-      </w:r>
-      <w:r>
-        <w:rPr>
-          <w:lang w:val="en-IE" w:eastAsia="en-GB"/>
-        </w:rPr>
-        <w:fldChar w:fldCharType="separate"/>
-      </w:r>
-      <w:r>
-        <w:rPr>
-          <w:noProof/>
-          <w:lang w:val="en-IE" w:eastAsia="en-GB"/>
-        </w:rPr>
-        <w:t>(Cortés et al. 2009)</w:t>
-      </w:r>
-      <w:r>
-        <w:rPr>
-          <w:lang w:val="en-IE" w:eastAsia="en-GB"/>
-        </w:rPr>
-        <w:fldChar w:fldCharType="end"/>
-      </w:r>
-      <w:r>
-        <w:rPr>
-          <w:lang w:val="en-IE" w:eastAsia="en-GB"/>
-        </w:rPr>
-        <w:t xml:space="preserve"> in that the structure of the neural network (i.e. number of neurons in the input and second layer) was not readily given.</w:t>
+        <w:t xml:space="preserve"> in that neural networks provide an effective means of </w:t>
+      </w:r>
+      <w:r>
+        <w:rPr>
+          <w:lang w:val="en-IE" w:eastAsia="en-GB"/>
+        </w:rPr>
+        <w:t>reconstructing a compressor’s characteristic performance curve when experimental or manufacturer’s data is not available, e.g. in off-design conditions.</w:t>
       </w:r>
     </w:p>
     <w:p>
@@ -782,7 +1159,7 @@
       <w:pPr>
         <w:pStyle w:val="NormalWeb"/>
         <w:ind w:left="480" w:hanging="480"/>
-        <w:divId w:val="54013045"/>
+        <w:divId w:val="553934960"/>
         <w:rPr>
           <w:rFonts w:ascii="Calibri" w:hAnsi="Calibri"/>
           <w:noProof/>
@@ -839,7 +1216,7 @@
       <w:pPr>
         <w:pStyle w:val="NormalWeb"/>
         <w:ind w:left="480" w:hanging="480"/>
-        <w:divId w:val="54013045"/>
+        <w:divId w:val="553934960"/>
         <w:rPr>
           <w:rFonts w:ascii="Calibri" w:hAnsi="Calibri"/>
           <w:noProof/>
@@ -852,7 +1229,7 @@
           <w:noProof/>
           <w:sz w:val="22"/>
         </w:rPr>
-        <w:t xml:space="preserve">Petković, M. et al., 2012. On-line adaptive clustering for process monitoring and fault detection. </w:t>
+        <w:t xml:space="preserve">Ghorbanian, K. &amp; Gholamrezaei, M., 2009. An artificial neural network approach to compressor performance prediction. </w:t>
       </w:r>
       <w:r>
         <w:rPr>
@@ -862,7 +1239,7 @@
           <w:noProof/>
           <w:sz w:val="22"/>
         </w:rPr>
-        <w:t>Expert Systems with Applications</w:t>
+        <w:t>Applied Energy</w:t>
       </w:r>
       <w:r>
         <w:rPr>
@@ -870,14 +1247,52 @@
           <w:noProof/>
           <w:sz w:val="22"/>
         </w:rPr>
-        <w:t>, 39(11), pp.10226–10235.</w:t>
+        <w:t>, 86(7-8), pp.1210–1221. Available at: http://dx.doi.org/10.1016/j.apenergy.2008.06.006.</w:t>
       </w:r>
     </w:p>
     <w:p>
       <w:pPr>
         <w:pStyle w:val="NormalWeb"/>
         <w:ind w:left="480" w:hanging="480"/>
-        <w:divId w:val="54013045"/>
+        <w:divId w:val="553934960"/>
+        <w:rPr>
+          <w:rFonts w:ascii="Calibri" w:hAnsi="Calibri"/>
+          <w:noProof/>
+          <w:sz w:val="22"/>
+        </w:rPr>
+      </w:pPr>
+      <w:r>
+        <w:rPr>
+          <w:rFonts w:ascii="Calibri" w:hAnsi="Calibri"/>
+          <w:noProof/>
+          <w:sz w:val="22"/>
+        </w:rPr>
+        <w:t xml:space="preserve">Petković, M. et al., 2012. On-line adaptive clustering for process monitoring and fault detection. </w:t>
+      </w:r>
+      <w:r>
+        <w:rPr>
+          <w:rFonts w:ascii="Calibri" w:hAnsi="Calibri"/>
+          <w:i/>
+          <w:iCs/>
+          <w:noProof/>
+          <w:sz w:val="22"/>
+        </w:rPr>
+        <w:t>Expert Systems with Applications</w:t>
+      </w:r>
+      <w:r>
+        <w:rPr>
+          <w:rFonts w:ascii="Calibri" w:hAnsi="Calibri"/>
+          <w:noProof/>
+          <w:sz w:val="22"/>
+        </w:rPr>
+        <w:t>, 39(11), pp.10226–10235.</w:t>
+      </w:r>
+    </w:p>
+    <w:p>
+      <w:pPr>
+        <w:pStyle w:val="NormalWeb"/>
+        <w:ind w:left="480" w:hanging="480"/>
+        <w:divId w:val="553934960"/>
         <w:rPr>
           <w:rFonts w:ascii="Calibri" w:hAnsi="Calibri"/>
           <w:noProof/>
@@ -998,6 +1413,119 @@
 <file path=word/numbering.xml><?xml version="1.0" encoding="utf-8"?>
 <w:numbering xmlns:wpc="http://schemas.microsoft.com/office/word/2010/wordprocessingCanvas" xmlns:mc="http://schemas.openxmlformats.org/markup-compatibility/2006" xmlns:o="urn:schemas-microsoft-com:office:office" xmlns:r="http://schemas.openxmlformats.org/officeDocument/2006/relationships" xmlns:m="http://schemas.openxmlformats.org/officeDocument/2006/math" xmlns:v="urn:schemas-microsoft-com:vml" xmlns:wp14="http://schemas.microsoft.com/office/word/2010/wordprocessingDrawing" xmlns:wp="http://schemas.openxmlformats.org/drawingml/2006/wordprocessingDrawing" xmlns:w10="urn:schemas-microsoft-com:office:word" xmlns:w="http://schemas.openxmlformats.org/wordprocessingml/2006/main" xmlns:w14="http://schemas.microsoft.com/office/word/2010/wordml" xmlns:w15="http://schemas.microsoft.com/office/word/2012/wordml" xmlns:wpg="http://schemas.microsoft.com/office/word/2010/wordprocessingGroup" xmlns:wpi="http://schemas.microsoft.com/office/word/2010/wordprocessingInk" xmlns:wne="http://schemas.microsoft.com/office/word/2006/wordml" xmlns:wps="http://schemas.microsoft.com/office/word/2010/wordprocessingShape" mc:Ignorable="w14 w15 wp14">
   <w:abstractNum w:abstractNumId="0">
+    <w:nsid w:val="02174ADD"/>
+    <w:multiLevelType w:val="hybridMultilevel"/>
+    <w:tmpl w:val="951A9B1C"/>
+    <w:lvl w:ilvl="0" w:tplc="08090001">
+      <w:start w:val="1"/>
+      <w:numFmt w:val="bullet"/>
+      <w:lvlText w:val=""/>
+      <w:lvlJc w:val="left"/>
+      <w:pPr>
+        <w:ind w:left="720" w:hanging="360"/>
+      </w:pPr>
+      <w:rPr>
+        <w:rFonts w:ascii="Symbol" w:hAnsi="Symbol" w:hint="default"/>
+      </w:rPr>
+    </w:lvl>
+    <w:lvl w:ilvl="1" w:tplc="08090003" w:tentative="1">
+      <w:start w:val="1"/>
+      <w:numFmt w:val="bullet"/>
+      <w:lvlText w:val="o"/>
+      <w:lvlJc w:val="left"/>
+      <w:pPr>
+        <w:ind w:left="1440" w:hanging="360"/>
+      </w:pPr>
+      <w:rPr>
+        <w:rFonts w:ascii="Courier New" w:hAnsi="Courier New" w:cs="Courier New" w:hint="default"/>
+      </w:rPr>
+    </w:lvl>
+    <w:lvl w:ilvl="2" w:tplc="08090005" w:tentative="1">
+      <w:start w:val="1"/>
+      <w:numFmt w:val="bullet"/>
+      <w:lvlText w:val=""/>
+      <w:lvlJc w:val="left"/>
+      <w:pPr>
+        <w:ind w:left="2160" w:hanging="360"/>
+      </w:pPr>
+      <w:rPr>
+        <w:rFonts w:ascii="Wingdings" w:hAnsi="Wingdings" w:hint="default"/>
+      </w:rPr>
+    </w:lvl>
+    <w:lvl w:ilvl="3" w:tplc="08090001" w:tentative="1">
+      <w:start w:val="1"/>
+      <w:numFmt w:val="bullet"/>
+      <w:lvlText w:val=""/>
+      <w:lvlJc w:val="left"/>
+      <w:pPr>
+        <w:ind w:left="2880" w:hanging="360"/>
+      </w:pPr>
+      <w:rPr>
+        <w:rFonts w:ascii="Symbol" w:hAnsi="Symbol" w:hint="default"/>
+      </w:rPr>
+    </w:lvl>
+    <w:lvl w:ilvl="4" w:tplc="08090003" w:tentative="1">
+      <w:start w:val="1"/>
+      <w:numFmt w:val="bullet"/>
+      <w:lvlText w:val="o"/>
+      <w:lvlJc w:val="left"/>
+      <w:pPr>
+        <w:ind w:left="3600" w:hanging="360"/>
+      </w:pPr>
+      <w:rPr>
+        <w:rFonts w:ascii="Courier New" w:hAnsi="Courier New" w:cs="Courier New" w:hint="default"/>
+      </w:rPr>
+    </w:lvl>
+    <w:lvl w:ilvl="5" w:tplc="08090005" w:tentative="1">
+      <w:start w:val="1"/>
+      <w:numFmt w:val="bullet"/>
+      <w:lvlText w:val=""/>
+      <w:lvlJc w:val="left"/>
+      <w:pPr>
+        <w:ind w:left="4320" w:hanging="360"/>
+      </w:pPr>
+      <w:rPr>
+        <w:rFonts w:ascii="Wingdings" w:hAnsi="Wingdings" w:hint="default"/>
+      </w:rPr>
+    </w:lvl>
+    <w:lvl w:ilvl="6" w:tplc="08090001" w:tentative="1">
+      <w:start w:val="1"/>
+      <w:numFmt w:val="bullet"/>
+      <w:lvlText w:val=""/>
+      <w:lvlJc w:val="left"/>
+      <w:pPr>
+        <w:ind w:left="5040" w:hanging="360"/>
+      </w:pPr>
+      <w:rPr>
+        <w:rFonts w:ascii="Symbol" w:hAnsi="Symbol" w:hint="default"/>
+      </w:rPr>
+    </w:lvl>
+    <w:lvl w:ilvl="7" w:tplc="08090003" w:tentative="1">
+      <w:start w:val="1"/>
+      <w:numFmt w:val="bullet"/>
+      <w:lvlText w:val="o"/>
+      <w:lvlJc w:val="left"/>
+      <w:pPr>
+        <w:ind w:left="5760" w:hanging="360"/>
+      </w:pPr>
+      <w:rPr>
+        <w:rFonts w:ascii="Courier New" w:hAnsi="Courier New" w:cs="Courier New" w:hint="default"/>
+      </w:rPr>
+    </w:lvl>
+    <w:lvl w:ilvl="8" w:tplc="08090005" w:tentative="1">
+      <w:start w:val="1"/>
+      <w:numFmt w:val="bullet"/>
+      <w:lvlText w:val=""/>
+      <w:lvlJc w:val="left"/>
+      <w:pPr>
+        <w:ind w:left="6480" w:hanging="360"/>
+      </w:pPr>
+      <w:rPr>
+        <w:rFonts w:ascii="Wingdings" w:hAnsi="Wingdings" w:hint="default"/>
+      </w:rPr>
+    </w:lvl>
+  </w:abstractNum>
+  <w:abstractNum w:abstractNumId="1">
     <w:nsid w:val="2D4B53B1"/>
     <w:multiLevelType w:val="multilevel"/>
     <w:tmpl w:val="FA52C2E6"/>
@@ -1110,7 +1638,7 @@
       </w:pPr>
     </w:lvl>
   </w:abstractNum>
-  <w:abstractNum w:abstractNumId="1">
+  <w:abstractNum w:abstractNumId="2">
     <w:nsid w:val="51FE3EF3"/>
     <w:multiLevelType w:val="hybridMultilevel"/>
     <w:tmpl w:val="5AFA803C"/>
@@ -1223,7 +1751,7 @@
       </w:rPr>
     </w:lvl>
   </w:abstractNum>
-  <w:abstractNum w:abstractNumId="2">
+  <w:abstractNum w:abstractNumId="3">
     <w:nsid w:val="6A0642BE"/>
     <w:multiLevelType w:val="multilevel"/>
     <w:tmpl w:val="08090025"/>
@@ -1319,16 +1847,19 @@
     </w:lvl>
   </w:abstractNum>
   <w:num w:numId="1">
-    <w:abstractNumId w:val="0"/>
+    <w:abstractNumId w:val="1"/>
     <w:lvlOverride w:ilvl="0">
       <w:startOverride w:val="1"/>
     </w:lvlOverride>
   </w:num>
   <w:num w:numId="2">
-    <w:abstractNumId w:val="1"/>
+    <w:abstractNumId w:val="2"/>
   </w:num>
   <w:num w:numId="3">
-    <w:abstractNumId w:val="2"/>
+    <w:abstractNumId w:val="3"/>
+  </w:num>
+  <w:num w:numId="4">
+    <w:abstractNumId w:val="0"/>
   </w:num>
 </w:numbering>
 </file>
@@ -2555,7 +3086,7 @@
 </file>
 
 <file path=customXml/itemProps1.xml><?xml version="1.0" encoding="utf-8"?>
-<ds:datastoreItem xmlns:ds="http://schemas.openxmlformats.org/officeDocument/2006/customXml" ds:itemID="{BC0735C2-0DBD-4FD4-A1C6-FD7B0C3F258F}">
+<ds:datastoreItem xmlns:ds="http://schemas.openxmlformats.org/officeDocument/2006/customXml" ds:itemID="{03E3C79A-41B0-45FC-A26F-12D7DCFBB1FF}">
   <ds:schemaRefs>
     <ds:schemaRef ds:uri="http://schemas.openxmlformats.org/officeDocument/2006/bibliography"/>
   </ds:schemaRefs>

</xml_diff>

<commit_message>
Update to background section
</commit_message>
<xml_diff>
--- a/Lit_Review.docx
+++ b/Lit_Review.docx
@@ -194,6 +194,1254 @@
         <w:rPr>
           <w:lang w:val="en-IE" w:eastAsia="en-GB"/>
         </w:rPr>
+        <w:t>Research Question</w:t>
+      </w:r>
+    </w:p>
+    <w:p>
+      <w:pPr>
+        <w:rPr>
+          <w:lang w:val="en-IE" w:eastAsia="en-GB"/>
+        </w:rPr>
+      </w:pPr>
+      <w:r>
+        <w:rPr>
+          <w:lang w:val="en-IE" w:eastAsia="en-GB"/>
+        </w:rPr>
+        <w:t>What is the best method for performance management of air compressors through ongoing data analysis?</w:t>
+      </w:r>
+    </w:p>
+    <w:p>
+      <w:pPr>
+        <w:pStyle w:val="Heading1"/>
+        <w:rPr>
+          <w:lang w:val="en-IE" w:eastAsia="en-GB"/>
+        </w:rPr>
+      </w:pPr>
+      <w:r>
+        <w:rPr>
+          <w:lang w:val="en-IE" w:eastAsia="en-GB"/>
+        </w:rPr>
+        <w:t>Background</w:t>
+      </w:r>
+    </w:p>
+    <w:p>
+      <w:pPr>
+        <w:rPr>
+          <w:lang w:val="en-IE" w:eastAsia="en-GB"/>
+        </w:rPr>
+      </w:pPr>
+      <w:r>
+        <w:rPr>
+          <w:lang w:val="en-IE" w:eastAsia="en-GB"/>
+        </w:rPr>
+        <w:t xml:space="preserve">Currently industry uses ###% of </w:t>
+      </w:r>
+      <w:r>
+        <w:rPr>
+          <w:lang w:val="en-IE" w:eastAsia="en-GB"/>
+        </w:rPr>
+        <w:t xml:space="preserve">Irish energy, and ###% globally. Of this energy, compressed air is recognised as consuming ###%. Compressed air is known colloquially in industry as the “fourth fuel”, due to the high electrical cost associated with generation. Compressed air systems are typically running at ###% efficiency, due to energy losses through heat of generation, leakage, and </w:t>
+      </w:r>
+      <w:commentRangeStart w:id="0"/>
+      <w:r>
+        <w:rPr>
+          <w:lang w:val="en-IE" w:eastAsia="en-GB"/>
+        </w:rPr>
+        <w:t>###</w:t>
+      </w:r>
+      <w:commentRangeEnd w:id="0"/>
+      <w:r>
+        <w:rPr>
+          <w:rStyle w:val="CommentReference"/>
+        </w:rPr>
+        <w:commentReference w:id="0"/>
+      </w:r>
+      <w:r>
+        <w:rPr>
+          <w:lang w:val="en-IE" w:eastAsia="en-GB"/>
+        </w:rPr>
+        <w:t>.</w:t>
+      </w:r>
+    </w:p>
+    <w:p>
+      <w:pPr>
+        <w:rPr>
+          <w:lang w:val="en-IE" w:eastAsia="en-GB"/>
+        </w:rPr>
+      </w:pPr>
+      <w:r>
+        <w:rPr>
+          <w:lang w:val="en-IE" w:eastAsia="en-GB"/>
+        </w:rPr>
+        <w:t xml:space="preserve">Compressed air is generated in industry using a wide variety of equipment types and configurations. Different types of equipment are suited to different applications in terms of volumetric and pressure requirements. The three key types of compressor installed in industry today are reciprocating, rotary, and centrifugal machines. Their suitability to different volumetric and pressure requirements is summarised in Figure </w:t>
+      </w:r>
+      <w:commentRangeStart w:id="1"/>
+      <w:r>
+        <w:rPr>
+          <w:lang w:val="en-IE" w:eastAsia="en-GB"/>
+        </w:rPr>
+        <w:t>####</w:t>
+      </w:r>
+      <w:commentRangeEnd w:id="1"/>
+      <w:r>
+        <w:rPr>
+          <w:rStyle w:val="CommentReference"/>
+        </w:rPr>
+        <w:commentReference w:id="1"/>
+      </w:r>
+      <w:r>
+        <w:rPr>
+          <w:lang w:val="en-IE" w:eastAsia="en-GB"/>
+        </w:rPr>
+        <w:t>.</w:t>
+      </w:r>
+    </w:p>
+    <w:p>
+      <w:pPr>
+        <w:rPr>
+          <w:lang w:val="en-IE" w:eastAsia="en-GB"/>
+        </w:rPr>
+      </w:pPr>
+      <w:r>
+        <w:rPr>
+          <w:lang w:val="en-IE" w:eastAsia="en-GB"/>
+        </w:rPr>
+        <w:t>Reciprocating and rotary machines are both positive displacement type machines. They work through isolation of a quantity of air in a space which is then reduced in volume. Centrifugal machines are aerodynamic machines, which operate by imparting kinetic energy to air, which is then converted to pressure energy by stopping the moving air.</w:t>
+      </w:r>
+    </w:p>
+    <w:p>
+      <w:pPr>
+        <w:rPr>
+          <w:lang w:val="en-IE" w:eastAsia="en-GB"/>
+        </w:rPr>
+      </w:pPr>
+      <w:r>
+        <w:rPr>
+          <w:lang w:val="en-IE" w:eastAsia="en-GB"/>
+        </w:rPr>
+        <w:t xml:space="preserve">Given that compressed air represents such a dense form of energy transport, it is beneficial in terms of long and short term overall energy efficiency goals to manage their performance. Performance management of compressors is typically achieved through means such as those in </w:t>
+      </w:r>
+      <w:r>
+        <w:rPr>
+          <w:b/>
+          <w:lang w:val="en-IE" w:eastAsia="en-GB"/>
+        </w:rPr>
+        <w:fldChar w:fldCharType="begin"/>
+      </w:r>
+      <w:r>
+        <w:rPr>
+          <w:b/>
+          <w:lang w:val="en-IE" w:eastAsia="en-GB"/>
+        </w:rPr>
+        <w:instrText xml:space="preserve"> REF _Ref425352519 \h </w:instrText>
+      </w:r>
+      <w:r>
+        <w:rPr>
+          <w:b/>
+          <w:lang w:val="en-IE" w:eastAsia="en-GB"/>
+        </w:rPr>
+      </w:r>
+      <w:r>
+        <w:rPr>
+          <w:b/>
+          <w:lang w:val="en-IE" w:eastAsia="en-GB"/>
+        </w:rPr>
+        <w:instrText xml:space="preserve"> \* MERGEFORMAT </w:instrText>
+      </w:r>
+      <w:r>
+        <w:rPr>
+          <w:b/>
+          <w:lang w:val="en-IE" w:eastAsia="en-GB"/>
+        </w:rPr>
+        <w:fldChar w:fldCharType="separate"/>
+      </w:r>
+      <w:r>
+        <w:rPr>
+          <w:b/>
+        </w:rPr>
+        <w:t xml:space="preserve">Table </w:t>
+      </w:r>
+      <w:r>
+        <w:rPr>
+          <w:b/>
+          <w:noProof/>
+        </w:rPr>
+        <w:t>1</w:t>
+      </w:r>
+      <w:r>
+        <w:rPr>
+          <w:b/>
+          <w:lang w:val="en-IE" w:eastAsia="en-GB"/>
+        </w:rPr>
+        <w:fldChar w:fldCharType="end"/>
+      </w:r>
+      <w:r>
+        <w:rPr>
+          <w:b/>
+          <w:lang w:val="en-IE" w:eastAsia="en-GB"/>
+        </w:rPr>
+        <w:t>.</w:t>
+      </w:r>
+    </w:p>
+    <w:tbl>
+      <w:tblPr>
+        <w:tblStyle w:val="TableGrid"/>
+        <w:tblW w:w="0" w:type="auto"/>
+        <w:tblLook w:val="04A0" w:firstRow="1" w:lastRow="0" w:firstColumn="1" w:lastColumn="0" w:noHBand="0" w:noVBand="1"/>
+      </w:tblPr>
+      <w:tblGrid>
+        <w:gridCol w:w="3005"/>
+        <w:gridCol w:w="3005"/>
+        <w:gridCol w:w="3006"/>
+      </w:tblGrid>
+      <w:tr>
+        <w:tc>
+          <w:tcPr>
+            <w:tcW w:w="3005" w:type="dxa"/>
+          </w:tcPr>
+          <w:p>
+            <w:pPr>
+              <w:rPr>
+                <w:lang w:val="en-IE" w:eastAsia="en-GB"/>
+              </w:rPr>
+            </w:pPr>
+            <w:r>
+              <w:rPr>
+                <w:lang w:val="en-IE" w:eastAsia="en-GB"/>
+              </w:rPr>
+              <w:t>Performance Management Method</w:t>
+            </w:r>
+          </w:p>
+        </w:tc>
+        <w:tc>
+          <w:tcPr>
+            <w:tcW w:w="3005" w:type="dxa"/>
+          </w:tcPr>
+          <w:p>
+            <w:pPr>
+              <w:rPr>
+                <w:lang w:val="en-IE" w:eastAsia="en-GB"/>
+              </w:rPr>
+            </w:pPr>
+            <w:r>
+              <w:rPr>
+                <w:lang w:val="en-IE" w:eastAsia="en-GB"/>
+              </w:rPr>
+              <w:t>Advantages</w:t>
+            </w:r>
+          </w:p>
+        </w:tc>
+        <w:tc>
+          <w:tcPr>
+            <w:tcW w:w="3006" w:type="dxa"/>
+          </w:tcPr>
+          <w:p>
+            <w:pPr>
+              <w:rPr>
+                <w:lang w:val="en-IE" w:eastAsia="en-GB"/>
+              </w:rPr>
+            </w:pPr>
+            <w:r>
+              <w:rPr>
+                <w:lang w:val="en-IE" w:eastAsia="en-GB"/>
+              </w:rPr>
+              <w:t>Disadvantages</w:t>
+            </w:r>
+          </w:p>
+        </w:tc>
+      </w:tr>
+      <w:tr>
+        <w:tc>
+          <w:tcPr>
+            <w:tcW w:w="3005" w:type="dxa"/>
+          </w:tcPr>
+          <w:p>
+            <w:pPr>
+              <w:rPr>
+                <w:lang w:val="en-IE" w:eastAsia="en-GB"/>
+              </w:rPr>
+            </w:pPr>
+            <w:r>
+              <w:rPr>
+                <w:lang w:val="en-IE" w:eastAsia="en-GB"/>
+              </w:rPr>
+              <w:t>Maintenance Contracts</w:t>
+            </w:r>
+          </w:p>
+        </w:tc>
+        <w:tc>
+          <w:tcPr>
+            <w:tcW w:w="3005" w:type="dxa"/>
+          </w:tcPr>
+          <w:p>
+            <w:pPr>
+              <w:rPr>
+                <w:lang w:val="en-IE" w:eastAsia="en-GB"/>
+              </w:rPr>
+            </w:pPr>
+          </w:p>
+        </w:tc>
+        <w:tc>
+          <w:tcPr>
+            <w:tcW w:w="3006" w:type="dxa"/>
+          </w:tcPr>
+          <w:p>
+            <w:pPr>
+              <w:rPr>
+                <w:lang w:val="en-IE" w:eastAsia="en-GB"/>
+              </w:rPr>
+            </w:pPr>
+          </w:p>
+        </w:tc>
+      </w:tr>
+      <w:tr>
+        <w:tc>
+          <w:tcPr>
+            <w:tcW w:w="3005" w:type="dxa"/>
+          </w:tcPr>
+          <w:p>
+            <w:pPr>
+              <w:rPr>
+                <w:lang w:val="en-IE" w:eastAsia="en-GB"/>
+              </w:rPr>
+            </w:pPr>
+            <w:r>
+              <w:rPr>
+                <w:lang w:val="en-IE" w:eastAsia="en-GB"/>
+              </w:rPr>
+              <w:t>Periodic Audits</w:t>
+            </w:r>
+          </w:p>
+        </w:tc>
+        <w:tc>
+          <w:tcPr>
+            <w:tcW w:w="3005" w:type="dxa"/>
+          </w:tcPr>
+          <w:p>
+            <w:pPr>
+              <w:rPr>
+                <w:lang w:val="en-IE" w:eastAsia="en-GB"/>
+              </w:rPr>
+            </w:pPr>
+          </w:p>
+        </w:tc>
+        <w:tc>
+          <w:tcPr>
+            <w:tcW w:w="3006" w:type="dxa"/>
+          </w:tcPr>
+          <w:p>
+            <w:pPr>
+              <w:rPr>
+                <w:lang w:val="en-IE" w:eastAsia="en-GB"/>
+              </w:rPr>
+            </w:pPr>
+          </w:p>
+        </w:tc>
+      </w:tr>
+      <w:tr>
+        <w:tc>
+          <w:tcPr>
+            <w:tcW w:w="3005" w:type="dxa"/>
+          </w:tcPr>
+          <w:p>
+            <w:pPr>
+              <w:rPr>
+                <w:lang w:val="en-IE" w:eastAsia="en-GB"/>
+              </w:rPr>
+            </w:pPr>
+            <w:r>
+              <w:rPr>
+                <w:lang w:val="en-IE" w:eastAsia="en-GB"/>
+              </w:rPr>
+              <w:t>Sequence Controllers</w:t>
+            </w:r>
+          </w:p>
+        </w:tc>
+        <w:tc>
+          <w:tcPr>
+            <w:tcW w:w="3005" w:type="dxa"/>
+          </w:tcPr>
+          <w:p>
+            <w:pPr>
+              <w:rPr>
+                <w:lang w:val="en-IE" w:eastAsia="en-GB"/>
+              </w:rPr>
+            </w:pPr>
+          </w:p>
+        </w:tc>
+        <w:tc>
+          <w:tcPr>
+            <w:tcW w:w="3006" w:type="dxa"/>
+          </w:tcPr>
+          <w:p>
+            <w:pPr>
+              <w:rPr>
+                <w:lang w:val="en-IE" w:eastAsia="en-GB"/>
+              </w:rPr>
+            </w:pPr>
+          </w:p>
+        </w:tc>
+      </w:tr>
+      <w:tr>
+        <w:tc>
+          <w:tcPr>
+            <w:tcW w:w="3005" w:type="dxa"/>
+          </w:tcPr>
+          <w:p>
+            <w:pPr>
+              <w:rPr>
+                <w:lang w:val="en-IE" w:eastAsia="en-GB"/>
+              </w:rPr>
+            </w:pPr>
+            <w:r>
+              <w:rPr>
+                <w:lang w:val="en-IE" w:eastAsia="en-GB"/>
+              </w:rPr>
+              <w:t>BMS Monitoring</w:t>
+            </w:r>
+          </w:p>
+        </w:tc>
+        <w:tc>
+          <w:tcPr>
+            <w:tcW w:w="3005" w:type="dxa"/>
+          </w:tcPr>
+          <w:p>
+            <w:pPr>
+              <w:rPr>
+                <w:lang w:val="en-IE" w:eastAsia="en-GB"/>
+              </w:rPr>
+            </w:pPr>
+          </w:p>
+        </w:tc>
+        <w:tc>
+          <w:tcPr>
+            <w:tcW w:w="3006" w:type="dxa"/>
+          </w:tcPr>
+          <w:p>
+            <w:pPr>
+              <w:rPr>
+                <w:lang w:val="en-IE" w:eastAsia="en-GB"/>
+              </w:rPr>
+            </w:pPr>
+          </w:p>
+        </w:tc>
+      </w:tr>
+      <w:tr>
+        <w:tc>
+          <w:tcPr>
+            <w:tcW w:w="3005" w:type="dxa"/>
+          </w:tcPr>
+          <w:p>
+            <w:pPr>
+              <w:rPr>
+                <w:lang w:val="en-IE" w:eastAsia="en-GB"/>
+              </w:rPr>
+            </w:pPr>
+            <w:r>
+              <w:rPr>
+                <w:lang w:val="en-IE" w:eastAsia="en-GB"/>
+              </w:rPr>
+              <w:t>Preventive Maintenance</w:t>
+            </w:r>
+          </w:p>
+        </w:tc>
+        <w:tc>
+          <w:tcPr>
+            <w:tcW w:w="3005" w:type="dxa"/>
+          </w:tcPr>
+          <w:p>
+            <w:pPr>
+              <w:rPr>
+                <w:lang w:val="en-IE" w:eastAsia="en-GB"/>
+              </w:rPr>
+            </w:pPr>
+          </w:p>
+        </w:tc>
+        <w:tc>
+          <w:tcPr>
+            <w:tcW w:w="3006" w:type="dxa"/>
+          </w:tcPr>
+          <w:p>
+            <w:pPr>
+              <w:keepNext/>
+              <w:rPr>
+                <w:lang w:val="en-IE" w:eastAsia="en-GB"/>
+              </w:rPr>
+            </w:pPr>
+          </w:p>
+        </w:tc>
+      </w:tr>
+    </w:tbl>
+    <w:p>
+      <w:pPr>
+        <w:pStyle w:val="Caption"/>
+        <w:jc w:val="center"/>
+      </w:pPr>
+      <w:bookmarkStart w:id="2" w:name="_Ref425352519"/>
+      <w:r>
+        <w:t xml:space="preserve">Table </w:t>
+      </w:r>
+      <w:fldSimple w:instr=" SEQ Table \* ARABIC ">
+        <w:r>
+          <w:rPr>
+            <w:noProof/>
+          </w:rPr>
+          <w:t>1</w:t>
+        </w:r>
+      </w:fldSimple>
+      <w:bookmarkEnd w:id="2"/>
+      <w:r>
+        <w:t>: Compressed Air System Performance Management Methods</w:t>
+      </w:r>
+    </w:p>
+    <w:p>
+      <w:pPr>
+        <w:rPr>
+          <w:lang w:val="en-IE" w:eastAsia="en-GB"/>
+        </w:rPr>
+      </w:pPr>
+      <w:r>
+        <w:rPr>
+          <w:lang w:val="en-IE" w:eastAsia="en-GB"/>
+        </w:rPr>
+        <w:lastRenderedPageBreak/>
+        <w:t xml:space="preserve">As is outlined in </w:t>
+      </w:r>
+      <w:r>
+        <w:rPr>
+          <w:b/>
+          <w:lang w:val="en-IE" w:eastAsia="en-GB"/>
+        </w:rPr>
+        <w:fldChar w:fldCharType="begin"/>
+      </w:r>
+      <w:r>
+        <w:rPr>
+          <w:b/>
+          <w:lang w:val="en-IE" w:eastAsia="en-GB"/>
+        </w:rPr>
+        <w:instrText xml:space="preserve"> REF _Ref425352519 \h </w:instrText>
+      </w:r>
+      <w:r>
+        <w:rPr>
+          <w:b/>
+          <w:lang w:val="en-IE" w:eastAsia="en-GB"/>
+        </w:rPr>
+      </w:r>
+      <w:r>
+        <w:rPr>
+          <w:b/>
+          <w:lang w:val="en-IE" w:eastAsia="en-GB"/>
+        </w:rPr>
+        <w:instrText xml:space="preserve"> \* MERGEFORMAT </w:instrText>
+      </w:r>
+      <w:r>
+        <w:rPr>
+          <w:b/>
+          <w:lang w:val="en-IE" w:eastAsia="en-GB"/>
+        </w:rPr>
+        <w:fldChar w:fldCharType="separate"/>
+      </w:r>
+      <w:r>
+        <w:rPr>
+          <w:b/>
+        </w:rPr>
+        <w:t xml:space="preserve">Table </w:t>
+      </w:r>
+      <w:r>
+        <w:rPr>
+          <w:b/>
+          <w:noProof/>
+        </w:rPr>
+        <w:t>1</w:t>
+      </w:r>
+      <w:r>
+        <w:rPr>
+          <w:b/>
+          <w:lang w:val="en-IE" w:eastAsia="en-GB"/>
+        </w:rPr>
+        <w:fldChar w:fldCharType="end"/>
+      </w:r>
+      <w:r>
+        <w:rPr>
+          <w:lang w:val="en-IE" w:eastAsia="en-GB"/>
+        </w:rPr>
+        <w:t xml:space="preserve">, </w:t>
+      </w:r>
+      <w:r>
+        <w:rPr>
+          <w:lang w:val="en-IE" w:eastAsia="en-GB"/>
+        </w:rPr>
+        <w:t>the key disadvantages of existing methods are either that they are manual and periodic in nature, or require the intervention of a human expert in compressed air systems to be effective. In the case of maintenance contracts and periodic audits, there is also the potential for unnecessary work to be carried out, as both these measures are typically carried out on a timescale basis. The intervention of a human expert also lends itself to an inefficient method of performance measurement. An expert may be particularly well versed with one type of system, but not another. The disparate range of compressed air systems</w:t>
+      </w:r>
+      <w:r>
+        <w:rPr>
+          <w:lang w:val="en-IE" w:eastAsia="en-GB"/>
+        </w:rPr>
+        <w:t xml:space="preserve"> can lead to an expert restricting themselves to one type of system, preventing possible lessons learned to be applied in other suitable cases.</w:t>
+      </w:r>
+    </w:p>
+    <w:p>
+      <w:pPr>
+        <w:rPr>
+          <w:lang w:val="en-IE" w:eastAsia="en-GB"/>
+        </w:rPr>
+      </w:pPr>
+      <w:r>
+        <w:rPr>
+          <w:lang w:val="en-IE" w:eastAsia="en-GB"/>
+        </w:rPr>
+        <w:t>Research is being carried out to define the future of compressed air system performance management. In this review the research considered is that of ongoing analysis of compressed air system data. This ongoing analysis may take the form of:</w:t>
+      </w:r>
+    </w:p>
+    <w:p>
+      <w:pPr>
+        <w:pStyle w:val="ListParagraph"/>
+        <w:numPr>
+          <w:ilvl w:val="0"/>
+          <w:numId w:val="5"/>
+        </w:numPr>
+        <w:rPr>
+          <w:lang w:val="en-IE" w:eastAsia="en-GB"/>
+        </w:rPr>
+      </w:pPr>
+      <w:r>
+        <w:rPr>
+          <w:lang w:val="en-IE" w:eastAsia="en-GB"/>
+        </w:rPr>
+        <w:t>Fault detection – monitoring system parameters to determine when the system is in fault condition</w:t>
+      </w:r>
+    </w:p>
+    <w:p>
+      <w:pPr>
+        <w:pStyle w:val="ListParagraph"/>
+        <w:numPr>
+          <w:ilvl w:val="0"/>
+          <w:numId w:val="5"/>
+        </w:numPr>
+        <w:rPr>
+          <w:lang w:val="en-IE" w:eastAsia="en-GB"/>
+        </w:rPr>
+      </w:pPr>
+      <w:r>
+        <w:rPr>
+          <w:lang w:val="en-IE" w:eastAsia="en-GB"/>
+        </w:rPr>
+        <w:t>Fault detection and diagnosis – as for fault detection but with the capability of determining the specific cause of the fault detected</w:t>
+      </w:r>
+    </w:p>
+    <w:p>
+      <w:pPr>
+        <w:pStyle w:val="ListParagraph"/>
+        <w:numPr>
+          <w:ilvl w:val="0"/>
+          <w:numId w:val="5"/>
+        </w:numPr>
+        <w:rPr>
+          <w:lang w:val="en-IE" w:eastAsia="en-GB"/>
+        </w:rPr>
+      </w:pPr>
+      <w:r>
+        <w:rPr>
+          <w:lang w:val="en-IE" w:eastAsia="en-GB"/>
+        </w:rPr>
+        <w:t>Prognostics – monitoring system parameters to predict</w:t>
+      </w:r>
+      <w:r>
+        <w:rPr>
+          <w:lang w:val="en-IE" w:eastAsia="en-GB"/>
+        </w:rPr>
+        <w:t xml:space="preserve"> the time at which a</w:t>
+      </w:r>
+      <w:r>
+        <w:rPr>
+          <w:lang w:val="en-IE" w:eastAsia="en-GB"/>
+        </w:rPr>
+        <w:t xml:space="preserve"> part or component of the compressed air</w:t>
+      </w:r>
+      <w:r>
+        <w:rPr>
+          <w:lang w:val="en-IE" w:eastAsia="en-GB"/>
+        </w:rPr>
+        <w:t xml:space="preserve"> system will no longer perform its intended function</w:t>
+      </w:r>
+      <w:r>
+        <w:rPr>
+          <w:lang w:val="en-IE" w:eastAsia="en-GB"/>
+        </w:rPr>
+        <w:t xml:space="preserve"> </w:t>
+      </w:r>
+      <w:r>
+        <w:rPr>
+          <w:lang w:val="en-IE" w:eastAsia="en-GB"/>
+        </w:rPr>
+        <w:fldChar w:fldCharType="begin" w:fldLock="1"/>
+      </w:r>
+      <w:r>
+        <w:rPr>
+          <w:lang w:val="en-IE" w:eastAsia="en-GB"/>
+        </w:rPr>
+        <w:instrText>ADDIN CSL_CITATION { "citationItems" : [ { "id" : "ITEM-1", "itemData" : { "author" : [ { "dropping-particle" : "", "family" : "George Vachtsevanos, Frank L. Lewis, Michael Roemer, Andrew Hess", "given" : "Biqing Wu", "non-dropping-particle" : "", "parse-names" : false, "suffix" : "" } ], "id" : "ITEM-1", "issued" : { "date-parts" : [ [ "0" ] ] }, "title" : "Intelligent Fault Diagnosis and Prognosis for Engineering Systems", "type" : "book" }, "uris" : [ "http://www.mendeley.com/documents/?uuid=5bdc18f9-2a78-4605-afb7-85f454b508c1" ] } ], "mendeley" : { "formattedCitation" : "[1]", "plainTextFormattedCitation" : "[1]", "previouslyFormattedCitation" : "(George Vachtsevanos, Frank L. Lewis, Michael Roemer, Andrew Hess n.d.)" }, "properties" : { "noteIndex" : 0 }, "schema" : "https://github.com/citation-style-language/schema/raw/master/csl-citation.json" }</w:instrText>
+      </w:r>
+      <w:r>
+        <w:rPr>
+          <w:lang w:val="en-IE" w:eastAsia="en-GB"/>
+        </w:rPr>
+        <w:fldChar w:fldCharType="separate"/>
+      </w:r>
+      <w:r>
+        <w:rPr>
+          <w:noProof/>
+          <w:lang w:val="en-IE" w:eastAsia="en-GB"/>
+        </w:rPr>
+        <w:t>[1]</w:t>
+      </w:r>
+      <w:r>
+        <w:rPr>
+          <w:lang w:val="en-IE" w:eastAsia="en-GB"/>
+        </w:rPr>
+        <w:fldChar w:fldCharType="end"/>
+      </w:r>
+    </w:p>
+    <w:p>
+      <w:pPr>
+        <w:pStyle w:val="ListParagraph"/>
+        <w:numPr>
+          <w:ilvl w:val="0"/>
+          <w:numId w:val="5"/>
+        </w:numPr>
+        <w:rPr>
+          <w:lang w:val="en-IE" w:eastAsia="en-GB"/>
+        </w:rPr>
+      </w:pPr>
+      <w:r>
+        <w:rPr>
+          <w:lang w:val="en-IE" w:eastAsia="en-GB"/>
+        </w:rPr>
+        <w:t xml:space="preserve">Analytics – monitoring system parameters allow the </w:t>
+      </w:r>
+      <w:r>
+        <w:rPr>
+          <w:lang w:val="en-IE" w:eastAsia="en-GB"/>
+        </w:rPr>
+        <w:t xml:space="preserve">discovery and communication of meaningful patterns </w:t>
+      </w:r>
+      <w:r>
+        <w:rPr>
+          <w:lang w:val="en-IE" w:eastAsia="en-GB"/>
+        </w:rPr>
+        <w:t>which advise on possible improvements to system operation</w:t>
+      </w:r>
+    </w:p>
+    <w:p>
+      <w:pPr>
+        <w:rPr>
+          <w:lang w:val="en-IE" w:eastAsia="en-GB"/>
+        </w:rPr>
+      </w:pPr>
+    </w:p>
+    <w:p>
+      <w:pPr>
+        <w:pStyle w:val="Heading2"/>
+        <w:rPr>
+          <w:lang w:val="en-IE" w:eastAsia="en-GB"/>
+        </w:rPr>
+      </w:pPr>
+      <w:r>
+        <w:rPr>
+          <w:lang w:val="en-IE" w:eastAsia="en-GB"/>
+        </w:rPr>
+        <w:t>Current Methods</w:t>
+      </w:r>
+      <w:bookmarkStart w:id="3" w:name="_GoBack"/>
+      <w:bookmarkEnd w:id="3"/>
+    </w:p>
+    <w:tbl>
+      <w:tblPr>
+        <w:tblStyle w:val="TableGrid"/>
+        <w:tblW w:w="0" w:type="auto"/>
+        <w:tblLook w:val="04A0" w:firstRow="1" w:lastRow="0" w:firstColumn="1" w:lastColumn="0" w:noHBand="0" w:noVBand="1"/>
+      </w:tblPr>
+      <w:tblGrid>
+        <w:gridCol w:w="2254"/>
+        <w:gridCol w:w="2254"/>
+        <w:gridCol w:w="2254"/>
+        <w:gridCol w:w="2254"/>
+      </w:tblGrid>
+      <w:tr>
+        <w:tc>
+          <w:tcPr>
+            <w:tcW w:w="2254" w:type="dxa"/>
+          </w:tcPr>
+          <w:p>
+            <w:pPr>
+              <w:rPr>
+                <w:lang w:val="en-IE" w:eastAsia="en-GB"/>
+              </w:rPr>
+            </w:pPr>
+            <w:r>
+              <w:rPr>
+                <w:lang w:val="en-IE" w:eastAsia="en-GB"/>
+              </w:rPr>
+              <w:t>Method</w:t>
+            </w:r>
+          </w:p>
+        </w:tc>
+        <w:tc>
+          <w:tcPr>
+            <w:tcW w:w="2254" w:type="dxa"/>
+          </w:tcPr>
+          <w:p>
+            <w:pPr>
+              <w:rPr>
+                <w:lang w:val="en-IE" w:eastAsia="en-GB"/>
+              </w:rPr>
+            </w:pPr>
+            <w:r>
+              <w:rPr>
+                <w:lang w:val="en-IE" w:eastAsia="en-GB"/>
+              </w:rPr>
+              <w:t>Type</w:t>
+            </w:r>
+          </w:p>
+        </w:tc>
+        <w:tc>
+          <w:tcPr>
+            <w:tcW w:w="2254" w:type="dxa"/>
+          </w:tcPr>
+          <w:p>
+            <w:pPr>
+              <w:rPr>
+                <w:lang w:val="en-IE" w:eastAsia="en-GB"/>
+              </w:rPr>
+            </w:pPr>
+            <w:r>
+              <w:rPr>
+                <w:lang w:val="en-IE" w:eastAsia="en-GB"/>
+              </w:rPr>
+              <w:t>Pros</w:t>
+            </w:r>
+          </w:p>
+        </w:tc>
+        <w:tc>
+          <w:tcPr>
+            <w:tcW w:w="2254" w:type="dxa"/>
+          </w:tcPr>
+          <w:p>
+            <w:pPr>
+              <w:rPr>
+                <w:lang w:val="en-IE" w:eastAsia="en-GB"/>
+              </w:rPr>
+            </w:pPr>
+            <w:r>
+              <w:rPr>
+                <w:lang w:val="en-IE" w:eastAsia="en-GB"/>
+              </w:rPr>
+              <w:t>Cons</w:t>
+            </w:r>
+          </w:p>
+        </w:tc>
+      </w:tr>
+      <w:tr>
+        <w:tc>
+          <w:tcPr>
+            <w:tcW w:w="2254" w:type="dxa"/>
+          </w:tcPr>
+          <w:p>
+            <w:pPr>
+              <w:rPr>
+                <w:lang w:val="en-IE" w:eastAsia="en-GB"/>
+              </w:rPr>
+            </w:pPr>
+            <w:r>
+              <w:rPr>
+                <w:lang w:val="en-IE" w:eastAsia="en-GB"/>
+              </w:rPr>
+              <w:t>Machine Learning</w:t>
+            </w:r>
+          </w:p>
+        </w:tc>
+        <w:tc>
+          <w:tcPr>
+            <w:tcW w:w="2254" w:type="dxa"/>
+          </w:tcPr>
+          <w:p>
+            <w:pPr>
+              <w:rPr>
+                <w:lang w:val="en-IE" w:eastAsia="en-GB"/>
+              </w:rPr>
+            </w:pPr>
+            <w:r>
+              <w:rPr>
+                <w:lang w:val="en-IE" w:eastAsia="en-GB"/>
+              </w:rPr>
+              <w:t>Neural Networks</w:t>
+            </w:r>
+          </w:p>
+        </w:tc>
+        <w:tc>
+          <w:tcPr>
+            <w:tcW w:w="2254" w:type="dxa"/>
+          </w:tcPr>
+          <w:p>
+            <w:pPr>
+              <w:rPr>
+                <w:lang w:val="en-IE" w:eastAsia="en-GB"/>
+              </w:rPr>
+            </w:pPr>
+          </w:p>
+        </w:tc>
+        <w:tc>
+          <w:tcPr>
+            <w:tcW w:w="2254" w:type="dxa"/>
+          </w:tcPr>
+          <w:p>
+            <w:pPr>
+              <w:rPr>
+                <w:lang w:val="en-IE" w:eastAsia="en-GB"/>
+              </w:rPr>
+            </w:pPr>
+          </w:p>
+        </w:tc>
+      </w:tr>
+      <w:tr>
+        <w:tc>
+          <w:tcPr>
+            <w:tcW w:w="2254" w:type="dxa"/>
+          </w:tcPr>
+          <w:p>
+            <w:pPr>
+              <w:rPr>
+                <w:lang w:val="en-IE" w:eastAsia="en-GB"/>
+              </w:rPr>
+            </w:pPr>
+            <w:commentRangeStart w:id="4"/>
+            <w:r>
+              <w:rPr>
+                <w:lang w:val="en-IE" w:eastAsia="en-GB"/>
+              </w:rPr>
+              <w:t>Statistics</w:t>
+            </w:r>
+          </w:p>
+        </w:tc>
+        <w:tc>
+          <w:tcPr>
+            <w:tcW w:w="2254" w:type="dxa"/>
+          </w:tcPr>
+          <w:p>
+            <w:pPr>
+              <w:rPr>
+                <w:lang w:val="en-IE" w:eastAsia="en-GB"/>
+              </w:rPr>
+            </w:pPr>
+            <w:r>
+              <w:rPr>
+                <w:lang w:val="en-IE" w:eastAsia="en-GB"/>
+              </w:rPr>
+              <w:t>Principal Component Analysis</w:t>
+            </w:r>
+            <w:commentRangeEnd w:id="4"/>
+            <w:r>
+              <w:rPr>
+                <w:rStyle w:val="CommentReference"/>
+              </w:rPr>
+              <w:commentReference w:id="4"/>
+            </w:r>
+          </w:p>
+        </w:tc>
+        <w:tc>
+          <w:tcPr>
+            <w:tcW w:w="2254" w:type="dxa"/>
+          </w:tcPr>
+          <w:p>
+            <w:pPr>
+              <w:rPr>
+                <w:lang w:val="en-IE" w:eastAsia="en-GB"/>
+              </w:rPr>
+            </w:pPr>
+          </w:p>
+        </w:tc>
+        <w:tc>
+          <w:tcPr>
+            <w:tcW w:w="2254" w:type="dxa"/>
+          </w:tcPr>
+          <w:p>
+            <w:pPr>
+              <w:rPr>
+                <w:lang w:val="en-IE" w:eastAsia="en-GB"/>
+              </w:rPr>
+            </w:pPr>
+          </w:p>
+        </w:tc>
+      </w:tr>
+      <w:tr>
+        <w:tc>
+          <w:tcPr>
+            <w:tcW w:w="2254" w:type="dxa"/>
+          </w:tcPr>
+          <w:p>
+            <w:pPr>
+              <w:rPr>
+                <w:lang w:val="en-IE" w:eastAsia="en-GB"/>
+              </w:rPr>
+            </w:pPr>
+          </w:p>
+        </w:tc>
+        <w:tc>
+          <w:tcPr>
+            <w:tcW w:w="2254" w:type="dxa"/>
+          </w:tcPr>
+          <w:p>
+            <w:pPr>
+              <w:rPr>
+                <w:lang w:val="en-IE" w:eastAsia="en-GB"/>
+              </w:rPr>
+            </w:pPr>
+          </w:p>
+        </w:tc>
+        <w:tc>
+          <w:tcPr>
+            <w:tcW w:w="2254" w:type="dxa"/>
+          </w:tcPr>
+          <w:p>
+            <w:pPr>
+              <w:rPr>
+                <w:lang w:val="en-IE" w:eastAsia="en-GB"/>
+              </w:rPr>
+            </w:pPr>
+          </w:p>
+        </w:tc>
+        <w:tc>
+          <w:tcPr>
+            <w:tcW w:w="2254" w:type="dxa"/>
+          </w:tcPr>
+          <w:p>
+            <w:pPr>
+              <w:rPr>
+                <w:lang w:val="en-IE" w:eastAsia="en-GB"/>
+              </w:rPr>
+            </w:pPr>
+          </w:p>
+        </w:tc>
+      </w:tr>
+      <w:tr>
+        <w:tc>
+          <w:tcPr>
+            <w:tcW w:w="2254" w:type="dxa"/>
+          </w:tcPr>
+          <w:p>
+            <w:pPr>
+              <w:rPr>
+                <w:lang w:val="en-IE" w:eastAsia="en-GB"/>
+              </w:rPr>
+            </w:pPr>
+          </w:p>
+        </w:tc>
+        <w:tc>
+          <w:tcPr>
+            <w:tcW w:w="2254" w:type="dxa"/>
+          </w:tcPr>
+          <w:p>
+            <w:pPr>
+              <w:rPr>
+                <w:lang w:val="en-IE" w:eastAsia="en-GB"/>
+              </w:rPr>
+            </w:pPr>
+          </w:p>
+        </w:tc>
+        <w:tc>
+          <w:tcPr>
+            <w:tcW w:w="2254" w:type="dxa"/>
+          </w:tcPr>
+          <w:p>
+            <w:pPr>
+              <w:rPr>
+                <w:lang w:val="en-IE" w:eastAsia="en-GB"/>
+              </w:rPr>
+            </w:pPr>
+          </w:p>
+        </w:tc>
+        <w:tc>
+          <w:tcPr>
+            <w:tcW w:w="2254" w:type="dxa"/>
+          </w:tcPr>
+          <w:p>
+            <w:pPr>
+              <w:rPr>
+                <w:lang w:val="en-IE" w:eastAsia="en-GB"/>
+              </w:rPr>
+            </w:pPr>
+          </w:p>
+        </w:tc>
+      </w:tr>
+      <w:tr>
+        <w:tc>
+          <w:tcPr>
+            <w:tcW w:w="2254" w:type="dxa"/>
+          </w:tcPr>
+          <w:p>
+            <w:pPr>
+              <w:rPr>
+                <w:lang w:val="en-IE" w:eastAsia="en-GB"/>
+              </w:rPr>
+            </w:pPr>
+          </w:p>
+        </w:tc>
+        <w:tc>
+          <w:tcPr>
+            <w:tcW w:w="2254" w:type="dxa"/>
+          </w:tcPr>
+          <w:p>
+            <w:pPr>
+              <w:rPr>
+                <w:lang w:val="en-IE" w:eastAsia="en-GB"/>
+              </w:rPr>
+            </w:pPr>
+          </w:p>
+        </w:tc>
+        <w:tc>
+          <w:tcPr>
+            <w:tcW w:w="2254" w:type="dxa"/>
+          </w:tcPr>
+          <w:p>
+            <w:pPr>
+              <w:rPr>
+                <w:lang w:val="en-IE" w:eastAsia="en-GB"/>
+              </w:rPr>
+            </w:pPr>
+          </w:p>
+        </w:tc>
+        <w:tc>
+          <w:tcPr>
+            <w:tcW w:w="2254" w:type="dxa"/>
+          </w:tcPr>
+          <w:p>
+            <w:pPr>
+              <w:rPr>
+                <w:lang w:val="en-IE" w:eastAsia="en-GB"/>
+              </w:rPr>
+            </w:pPr>
+          </w:p>
+        </w:tc>
+      </w:tr>
+      <w:tr>
+        <w:tc>
+          <w:tcPr>
+            <w:tcW w:w="2254" w:type="dxa"/>
+          </w:tcPr>
+          <w:p>
+            <w:pPr>
+              <w:rPr>
+                <w:lang w:val="en-IE" w:eastAsia="en-GB"/>
+              </w:rPr>
+            </w:pPr>
+          </w:p>
+        </w:tc>
+        <w:tc>
+          <w:tcPr>
+            <w:tcW w:w="2254" w:type="dxa"/>
+          </w:tcPr>
+          <w:p>
+            <w:pPr>
+              <w:rPr>
+                <w:lang w:val="en-IE" w:eastAsia="en-GB"/>
+              </w:rPr>
+            </w:pPr>
+          </w:p>
+        </w:tc>
+        <w:tc>
+          <w:tcPr>
+            <w:tcW w:w="2254" w:type="dxa"/>
+          </w:tcPr>
+          <w:p>
+            <w:pPr>
+              <w:rPr>
+                <w:lang w:val="en-IE" w:eastAsia="en-GB"/>
+              </w:rPr>
+            </w:pPr>
+          </w:p>
+        </w:tc>
+        <w:tc>
+          <w:tcPr>
+            <w:tcW w:w="2254" w:type="dxa"/>
+          </w:tcPr>
+          <w:p>
+            <w:pPr>
+              <w:rPr>
+                <w:lang w:val="en-IE" w:eastAsia="en-GB"/>
+              </w:rPr>
+            </w:pPr>
+          </w:p>
+        </w:tc>
+      </w:tr>
+      <w:tr>
+        <w:tc>
+          <w:tcPr>
+            <w:tcW w:w="2254" w:type="dxa"/>
+          </w:tcPr>
+          <w:p>
+            <w:pPr>
+              <w:rPr>
+                <w:lang w:val="en-IE" w:eastAsia="en-GB"/>
+              </w:rPr>
+            </w:pPr>
+          </w:p>
+        </w:tc>
+        <w:tc>
+          <w:tcPr>
+            <w:tcW w:w="2254" w:type="dxa"/>
+          </w:tcPr>
+          <w:p>
+            <w:pPr>
+              <w:rPr>
+                <w:lang w:val="en-IE" w:eastAsia="en-GB"/>
+              </w:rPr>
+            </w:pPr>
+          </w:p>
+        </w:tc>
+        <w:tc>
+          <w:tcPr>
+            <w:tcW w:w="2254" w:type="dxa"/>
+          </w:tcPr>
+          <w:p>
+            <w:pPr>
+              <w:rPr>
+                <w:lang w:val="en-IE" w:eastAsia="en-GB"/>
+              </w:rPr>
+            </w:pPr>
+          </w:p>
+        </w:tc>
+        <w:tc>
+          <w:tcPr>
+            <w:tcW w:w="2254" w:type="dxa"/>
+          </w:tcPr>
+          <w:p>
+            <w:pPr>
+              <w:rPr>
+                <w:lang w:val="en-IE" w:eastAsia="en-GB"/>
+              </w:rPr>
+            </w:pPr>
+          </w:p>
+        </w:tc>
+      </w:tr>
+    </w:tbl>
+    <w:p>
+      <w:pPr>
+        <w:rPr>
+          <w:lang w:val="en-IE" w:eastAsia="en-GB"/>
+        </w:rPr>
+      </w:pPr>
+    </w:p>
+    <w:p>
+      <w:pPr>
+        <w:pStyle w:val="Heading1"/>
+        <w:rPr>
+          <w:lang w:val="en-IE" w:eastAsia="en-GB"/>
+        </w:rPr>
+      </w:pPr>
+      <w:r>
+        <w:rPr>
+          <w:lang w:val="en-IE" w:eastAsia="en-GB"/>
+        </w:rPr>
         <w:t>Adaptive Clustering</w:t>
       </w:r>
     </w:p>
@@ -213,7 +1461,7 @@
         <w:rPr>
           <w:lang w:val="en-IE" w:eastAsia="en-GB"/>
         </w:rPr>
-        <w:instrText>ADDIN CSL_CITATION { "citationItems" : [ { "id" : "ITEM-1", "itemData" : { "DOI" : "10.1016/j.eswa.2012.02.150", "ISSN" : "09574174", "abstract" : "An adaptive clustering procedure specifically designed for process monitoring, fault detection and isolation is presented in this paper. The key feature of the proposed procedure can be identified as its underlying capability to detect novelties in the system's mode of operation and, thus, to identify previously unseen functioning modes of the process. Once a novelty is detected, relevant informations are used to enrich the knowledge-base of the algorithm and as a result the proposed clustering procedure evolves and learns the new features of the monitored process in accordance with the available process data. The suggested clustering procedure is theoretically illustrated and its effectiveness has been investigated experimentally. Particularly, the on-line implementation of the algorithm and its integration with a fault detection expert system have been considered by making reference to a pneumatic process. \u00a9 2012 Elsevier Ltd. All rights reserved.", "author" : [ { "dropping-particle" : "", "family" : "Petkovi\u0107", "given" : "Milena", "non-dropping-particle" : "", "parse-names" : false, "suffix" : "" }, { "dropping-particle" : "", "family" : "Rapai\u0107", "given" : "Milan R.", "non-dropping-particle" : "", "parse-names" : false, "suffix" : "" }, { "dropping-particle" : "", "family" : "Jeli\u010di\u0107", "given" : "Zoran D.", "non-dropping-particle" : "", "parse-names" : false, "suffix" : "" }, { "dropping-particle" : "", "family" : "Pisano", "given" : "Alessandro", "non-dropping-particle" : "", "parse-names" : false, "suffix" : "" } ], "container-title" : "Expert Systems with Applications", "id" : "ITEM-1", "issue" : "11", "issued" : { "date-parts" : [ [ "2012" ] ] }, "page" : "10226-10235", "title" : "On-line adaptive clustering for process monitoring and fault detection", "type" : "article-journal", "volume" : "39" }, "uris" : [ "http://www.mendeley.com/documents/?uuid=d7dfb5a7-c9a5-4024-a25c-82b5359dcc72" ] } ], "mendeley" : { "formattedCitation" : "(Petkovi\u0107 et al. 2012)", "plainTextFormattedCitation" : "(Petkovi\u0107 et al. 2012)", "previouslyFormattedCitation" : "(Petkovi\u0107 et al. 2012)" }, "properties" : { "noteIndex" : 0 }, "schema" : "https://github.com/citation-style-language/schema/raw/master/csl-citation.json" }</w:instrText>
+        <w:instrText>ADDIN CSL_CITATION { "citationItems" : [ { "id" : "ITEM-1", "itemData" : { "DOI" : "10.1016/j.eswa.2012.02.150", "ISSN" : "09574174", "abstract" : "An adaptive clustering procedure specifically designed for process monitoring, fault detection and isolation is presented in this paper. The key feature of the proposed procedure can be identified as its underlying capability to detect novelties in the system's mode of operation and, thus, to identify previously unseen functioning modes of the process. Once a novelty is detected, relevant informations are used to enrich the knowledge-base of the algorithm and as a result the proposed clustering procedure evolves and learns the new features of the monitored process in accordance with the available process data. The suggested clustering procedure is theoretically illustrated and its effectiveness has been investigated experimentally. Particularly, the on-line implementation of the algorithm and its integration with a fault detection expert system have been considered by making reference to a pneumatic process. \u00a9 2012 Elsevier Ltd. All rights reserved.", "author" : [ { "dropping-particle" : "", "family" : "Petkovi\u0107", "given" : "Milena", "non-dropping-particle" : "", "parse-names" : false, "suffix" : "" }, { "dropping-particle" : "", "family" : "Rapai\u0107", "given" : "Milan R.", "non-dropping-particle" : "", "parse-names" : false, "suffix" : "" }, { "dropping-particle" : "", "family" : "Jeli\u010di\u0107", "given" : "Zoran D.", "non-dropping-particle" : "", "parse-names" : false, "suffix" : "" }, { "dropping-particle" : "", "family" : "Pisano", "given" : "Alessandro", "non-dropping-particle" : "", "parse-names" : false, "suffix" : "" } ], "container-title" : "Expert Systems with Applications", "id" : "ITEM-1", "issue" : "11", "issued" : { "date-parts" : [ [ "2012" ] ] }, "page" : "10226-10235", "title" : "On-line adaptive clustering for process monitoring and fault detection", "type" : "article-journal", "volume" : "39" }, "uris" : [ "http://www.mendeley.com/documents/?uuid=d7dfb5a7-c9a5-4024-a25c-82b5359dcc72" ] } ], "mendeley" : { "formattedCitation" : "[2]", "plainTextFormattedCitation" : "[2]", "previouslyFormattedCitation" : "(Petkovi\u0107 et al. 2012)" }, "properties" : { "noteIndex" : 0 }, "schema" : "https://github.com/citation-style-language/schema/raw/master/csl-citation.json" }</w:instrText>
       </w:r>
       <w:r>
         <w:rPr>
@@ -226,7 +1474,7 @@
           <w:noProof/>
           <w:lang w:val="en-IE" w:eastAsia="en-GB"/>
         </w:rPr>
-        <w:t>(Petković et al. 2012)</w:t>
+        <w:t>[2]</w:t>
       </w:r>
       <w:r>
         <w:rPr>
@@ -238,13 +1486,41 @@
         <w:rPr>
           <w:lang w:val="en-IE" w:eastAsia="en-GB"/>
         </w:rPr>
-        <w:t xml:space="preserve"> presented a method for </w:t>
-      </w:r>
-      <w:r>
-        <w:rPr>
-          <w:lang w:val="en-IE" w:eastAsia="en-GB"/>
-        </w:rPr>
-        <w:t xml:space="preserve">feature identification </w:t>
+        <w:t xml:space="preserve"> </w:t>
+      </w:r>
+      <w:proofErr w:type="gramStart"/>
+      <w:r>
+        <w:rPr>
+          <w:lang w:val="en-IE" w:eastAsia="en-GB"/>
+        </w:rPr>
+        <w:t>presented</w:t>
+      </w:r>
+      <w:proofErr w:type="gramEnd"/>
+      <w:r>
+        <w:rPr>
+          <w:lang w:val="en-IE" w:eastAsia="en-GB"/>
+        </w:rPr>
+        <w:t xml:space="preserve"> a method for </w:t>
+      </w:r>
+      <w:r>
+        <w:rPr>
+          <w:lang w:val="en-IE" w:eastAsia="en-GB"/>
+        </w:rPr>
+        <w:t xml:space="preserve">feature </w:t>
+      </w:r>
+      <w:commentRangeStart w:id="5"/>
+      <w:r>
+        <w:rPr>
+          <w:lang w:val="en-IE" w:eastAsia="en-GB"/>
+        </w:rPr>
+        <w:t>identification</w:t>
+      </w:r>
+      <w:commentRangeEnd w:id="5"/>
+      <w:r>
+        <w:rPr>
+          <w:rStyle w:val="CommentReference"/>
+        </w:rPr>
+        <w:commentReference w:id="5"/>
       </w:r>
     </w:p>
     <w:p>
@@ -265,13 +1541,14 @@
         <w:rPr>
           <w:lang w:val="en-IE" w:eastAsia="en-GB"/>
         </w:rPr>
+        <w:lastRenderedPageBreak/>
         <w:fldChar w:fldCharType="begin" w:fldLock="1"/>
       </w:r>
       <w:r>
         <w:rPr>
           <w:lang w:val="en-IE" w:eastAsia="en-GB"/>
         </w:rPr>
-        <w:instrText>ADDIN CSL_CITATION { "citationItems" : [ { "id" : "ITEM-1", "itemData" : { "DOI" : "10.1016/j.apenergy.2009.03.001", "ISBN" : "0306-2619", "ISSN" : "03062619", "abstract" : "A way to optimize the parameters (i.e. operating conditions), related to compressor performance, based on artificial neural network and the Nelder-Mead simplex optimization method is proposed. It inverts the neural network to find the optimum parameter value under given conditions (artificial neural network inverse, ANNi). In order to do so, first an artificial neural network (ANN) was developed to predict: compressor pressure ratio, isentropic compressor efficiency, corrected speed, and finally corrected air mass flow rate. Input variables for this ANN include: ambient pressure, ambient temperature, wet bulb temperature, cooler temperature drop, filter pressure drop, outlet compressor temperature, outlet compressor pressure, gas turbine net power, exhaust gas temperature, and finally fuel flow mass rate. For the network, a feed-forward with one hidden layer, a Levenberg-Marquardt learning algorithm, a hyperbolic tangent sigmoid transfer-function and a linear transfer-function were used. The best fitting with the training database was obtained with 12 neurons in the hidden layer. For the validation of present database, simulation and experimental database were in good agreement (R2 &gt; 0.99). Thus, the obtained ANN model can be used to predict the operating conditions when input parameters are well-known. Second, results from the ANNi that was developed also show good agreement with experimental and target data (error &lt;0.1%), in this case, cooler temperature was found for a required efficiency. Therefore, the proposed methodology of ANNi can be applied to optimize the performance of the compressor with an elapsed time minor to 0.5 s. \u00a9 2009.", "author" : [ { "dropping-particle" : "", "family" : "Cort\u00e9s", "given" : "O.", "non-dropping-particle" : "", "parse-names" : false, "suffix" : "" }, { "dropping-particle" : "", "family" : "Urquiza", "given" : "G.", "non-dropping-particle" : "", "parse-names" : false, "suffix" : "" }, { "dropping-particle" : "", "family" : "Hern\u00e1ndez", "given" : "J. a.", "non-dropping-particle" : "", "parse-names" : false, "suffix" : "" } ], "container-title" : "Applied Energy", "id" : "ITEM-1", "issue" : "11", "issued" : { "date-parts" : [ [ "2009" ] ] }, "page" : "2487-2493", "publisher" : "Elsevier Ltd", "title" : "Optimization of operating conditions for compressor performance by means of neural network inverse", "type" : "article-journal", "volume" : "86" }, "uris" : [ "http://www.mendeley.com/documents/?uuid=37ad03f5-89c7-4eb3-be96-8458529042a6" ] } ], "mendeley" : { "formattedCitation" : "(Cort\u00e9s et al. 2009)", "plainTextFormattedCitation" : "(Cort\u00e9s et al. 2009)", "previouslyFormattedCitation" : "(Cort\u00e9s et al. 2009)" }, "properties" : { "noteIndex" : 0 }, "schema" : "https://github.com/citation-style-language/schema/raw/master/csl-citation.json" }</w:instrText>
+        <w:instrText>ADDIN CSL_CITATION { "citationItems" : [ { "id" : "ITEM-1", "itemData" : { "DOI" : "10.1016/j.apenergy.2009.03.001", "ISBN" : "0306-2619", "ISSN" : "03062619", "abstract" : "A way to optimize the parameters (i.e. operating conditions), related to compressor performance, based on artificial neural network and the Nelder-Mead simplex optimization method is proposed. It inverts the neural network to find the optimum parameter value under given conditions (artificial neural network inverse, ANNi). In order to do so, first an artificial neural network (ANN) was developed to predict: compressor pressure ratio, isentropic compressor efficiency, corrected speed, and finally corrected air mass flow rate. Input variables for this ANN include: ambient pressure, ambient temperature, wet bulb temperature, cooler temperature drop, filter pressure drop, outlet compressor temperature, outlet compressor pressure, gas turbine net power, exhaust gas temperature, and finally fuel flow mass rate. For the network, a feed-forward with one hidden layer, a Levenberg-Marquardt learning algorithm, a hyperbolic tangent sigmoid transfer-function and a linear transfer-function were used. The best fitting with the training database was obtained with 12 neurons in the hidden layer. For the validation of present database, simulation and experimental database were in good agreement (R2 &gt; 0.99). Thus, the obtained ANN model can be used to predict the operating conditions when input parameters are well-known. Second, results from the ANNi that was developed also show good agreement with experimental and target data (error &lt;0.1%), in this case, cooler temperature was found for a required efficiency. Therefore, the proposed methodology of ANNi can be applied to optimize the performance of the compressor with an elapsed time minor to 0.5 s. \u00a9 2009.", "author" : [ { "dropping-particle" : "", "family" : "Cort\u00e9s", "given" : "O.", "non-dropping-particle" : "", "parse-names" : false, "suffix" : "" }, { "dropping-particle" : "", "family" : "Urquiza", "given" : "G.", "non-dropping-particle" : "", "parse-names" : false, "suffix" : "" }, { "dropping-particle" : "", "family" : "Hern\u00e1ndez", "given" : "J. a.", "non-dropping-particle" : "", "parse-names" : false, "suffix" : "" } ], "container-title" : "Applied Energy", "id" : "ITEM-1", "issue" : "11", "issued" : { "date-parts" : [ [ "2009" ] ] }, "page" : "2487-2493", "publisher" : "Elsevier Ltd", "title" : "Optimization of operating conditions for compressor performance by means of neural network inverse", "type" : "article-journal", "volume" : "86" }, "uris" : [ "http://www.mendeley.com/documents/?uuid=37ad03f5-89c7-4eb3-be96-8458529042a6" ] } ], "mendeley" : { "formattedCitation" : "[3]", "plainTextFormattedCitation" : "[3]", "previouslyFormattedCitation" : "(Cort\u00e9s et al. 2009)" }, "properties" : { "noteIndex" : 0 }, "schema" : "https://github.com/citation-style-language/schema/raw/master/csl-citation.json" }</w:instrText>
       </w:r>
       <w:r>
         <w:rPr>
@@ -284,7 +1561,7 @@
           <w:noProof/>
           <w:lang w:val="en-IE" w:eastAsia="en-GB"/>
         </w:rPr>
-        <w:t>(Cortés et al. 2009)</w:t>
+        <w:t>[3]</w:t>
       </w:r>
       <w:r>
         <w:rPr>
@@ -309,7 +1586,7 @@
         <w:rPr>
           <w:lang w:val="en-IE" w:eastAsia="en-GB"/>
         </w:rPr>
-        <w:instrText>ADDIN CSL_CITATION { "citationItems" : [ { "id" : "ITEM-1", "itemData" : { "DOI" : "10.1016/j.apenergy.2009.03.001", "ISBN" : "0306-2619", "ISSN" : "03062619", "abstract" : "A way to optimize the parameters (i.e. operating conditions), related to compressor performance, based on artificial neural network and the Nelder-Mead simplex optimization method is proposed. It inverts the neural network to find the optimum parameter value under given conditions (artificial neural network inverse, ANNi). In order to do so, first an artificial neural network (ANN) was developed to predict: compressor pressure ratio, isentropic compressor efficiency, corrected speed, and finally corrected air mass flow rate. Input variables for this ANN include: ambient pressure, ambient temperature, wet bulb temperature, cooler temperature drop, filter pressure drop, outlet compressor temperature, outlet compressor pressure, gas turbine net power, exhaust gas temperature, and finally fuel flow mass rate. For the network, a feed-forward with one hidden layer, a Levenberg-Marquardt learning algorithm, a hyperbolic tangent sigmoid transfer-function and a linear transfer-function were used. The best fitting with the training database was obtained with 12 neurons in the hidden layer. For the validation of present database, simulation and experimental database were in good agreement (R2 &gt; 0.99). Thus, the obtained ANN model can be used to predict the operating conditions when input parameters are well-known. Second, results from the ANNi that was developed also show good agreement with experimental and target data (error &lt;0.1%), in this case, cooler temperature was found for a required efficiency. Therefore, the proposed methodology of ANNi can be applied to optimize the performance of the compressor with an elapsed time minor to 0.5 s. \u00a9 2009.", "author" : [ { "dropping-particle" : "", "family" : "Cort\u00e9s", "given" : "O.", "non-dropping-particle" : "", "parse-names" : false, "suffix" : "" }, { "dropping-particle" : "", "family" : "Urquiza", "given" : "G.", "non-dropping-particle" : "", "parse-names" : false, "suffix" : "" }, { "dropping-particle" : "", "family" : "Hern\u00e1ndez", "given" : "J. a.", "non-dropping-particle" : "", "parse-names" : false, "suffix" : "" } ], "container-title" : "Applied Energy", "id" : "ITEM-1", "issue" : "11", "issued" : { "date-parts" : [ [ "2009" ] ] }, "page" : "2487-2493", "publisher" : "Elsevier Ltd", "title" : "Optimization of operating conditions for compressor performance by means of neural network inverse", "type" : "article-journal", "volume" : "86" }, "uris" : [ "http://www.mendeley.com/documents/?uuid=37ad03f5-89c7-4eb3-be96-8458529042a6" ] } ], "mendeley" : { "formattedCitation" : "(Cort\u00e9s et al. 2009)", "plainTextFormattedCitation" : "(Cort\u00e9s et al. 2009)", "previouslyFormattedCitation" : "(Cort\u00e9s et al. 2009)" }, "properties" : { "noteIndex" : 0 }, "schema" : "https://github.com/citation-style-language/schema/raw/master/csl-citation.json" }</w:instrText>
+        <w:instrText>ADDIN CSL_CITATION { "citationItems" : [ { "id" : "ITEM-1", "itemData" : { "DOI" : "10.1016/j.apenergy.2009.03.001", "ISBN" : "0306-2619", "ISSN" : "03062619", "abstract" : "A way to optimize the parameters (i.e. operating conditions), related to compressor performance, based on artificial neural network and the Nelder-Mead simplex optimization method is proposed. It inverts the neural network to find the optimum parameter value under given conditions (artificial neural network inverse, ANNi). In order to do so, first an artificial neural network (ANN) was developed to predict: compressor pressure ratio, isentropic compressor efficiency, corrected speed, and finally corrected air mass flow rate. Input variables for this ANN include: ambient pressure, ambient temperature, wet bulb temperature, cooler temperature drop, filter pressure drop, outlet compressor temperature, outlet compressor pressure, gas turbine net power, exhaust gas temperature, and finally fuel flow mass rate. For the network, a feed-forward with one hidden layer, a Levenberg-Marquardt learning algorithm, a hyperbolic tangent sigmoid transfer-function and a linear transfer-function were used. The best fitting with the training database was obtained with 12 neurons in the hidden layer. For the validation of present database, simulation and experimental database were in good agreement (R2 &gt; 0.99). Thus, the obtained ANN model can be used to predict the operating conditions when input parameters are well-known. Second, results from the ANNi that was developed also show good agreement with experimental and target data (error &lt;0.1%), in this case, cooler temperature was found for a required efficiency. Therefore, the proposed methodology of ANNi can be applied to optimize the performance of the compressor with an elapsed time minor to 0.5 s. \u00a9 2009.", "author" : [ { "dropping-particle" : "", "family" : "Cort\u00e9s", "given" : "O.", "non-dropping-particle" : "", "parse-names" : false, "suffix" : "" }, { "dropping-particle" : "", "family" : "Urquiza", "given" : "G.", "non-dropping-particle" : "", "parse-names" : false, "suffix" : "" }, { "dropping-particle" : "", "family" : "Hern\u00e1ndez", "given" : "J. a.", "non-dropping-particle" : "", "parse-names" : false, "suffix" : "" } ], "container-title" : "Applied Energy", "id" : "ITEM-1", "issue" : "11", "issued" : { "date-parts" : [ [ "2009" ] ] }, "page" : "2487-2493", "publisher" : "Elsevier Ltd", "title" : "Optimization of operating conditions for compressor performance by means of neural network inverse", "type" : "article-journal", "volume" : "86" }, "uris" : [ "http://www.mendeley.com/documents/?uuid=37ad03f5-89c7-4eb3-be96-8458529042a6" ] } ], "mendeley" : { "formattedCitation" : "[3]", "plainTextFormattedCitation" : "[3]", "previouslyFormattedCitation" : "(Cort\u00e9s et al. 2009)" }, "properties" : { "noteIndex" : 0 }, "schema" : "https://github.com/citation-style-language/schema/raw/master/csl-citation.json" }</w:instrText>
       </w:r>
       <w:r>
         <w:rPr>
@@ -322,7 +1599,7 @@
           <w:noProof/>
           <w:lang w:val="en-IE" w:eastAsia="en-GB"/>
         </w:rPr>
-        <w:t>(Cortés et al. 2009)</w:t>
+        <w:t>[3]</w:t>
       </w:r>
       <w:r>
         <w:rPr>
@@ -334,7 +1611,21 @@
         <w:rPr>
           <w:lang w:val="en-IE" w:eastAsia="en-GB"/>
         </w:rPr>
-        <w:t xml:space="preserve"> presented the paper </w:t>
+        <w:t xml:space="preserve"> </w:t>
+      </w:r>
+      <w:proofErr w:type="gramStart"/>
+      <w:r>
+        <w:rPr>
+          <w:lang w:val="en-IE" w:eastAsia="en-GB"/>
+        </w:rPr>
+        <w:t>presented</w:t>
+      </w:r>
+      <w:proofErr w:type="gramEnd"/>
+      <w:r>
+        <w:rPr>
+          <w:lang w:val="en-IE" w:eastAsia="en-GB"/>
+        </w:rPr>
+        <w:t xml:space="preserve"> the paper </w:t>
       </w:r>
       <w:r>
         <w:rPr>
@@ -380,19 +1671,19 @@
         </w:rPr>
         <w:t>was applied to a gas turbine’s compressor. It was therefore different to an air compressor as the fluid being compressed was a fuel-air mixture with a different pressure and temperature requirement than normally expected from an air compressor. The compressor type is given as “</w:t>
       </w:r>
-      <w:commentRangeStart w:id="0"/>
+      <w:commentRangeStart w:id="6"/>
       <w:r>
         <w:rPr>
           <w:lang w:val="en-IE" w:eastAsia="en-GB"/>
         </w:rPr>
         <w:t>axial</w:t>
       </w:r>
-      <w:commentRangeEnd w:id="0"/>
+      <w:commentRangeEnd w:id="6"/>
       <w:r>
         <w:rPr>
           <w:rStyle w:val="CommentReference"/>
         </w:rPr>
-        <w:commentReference w:id="0"/>
+        <w:commentReference w:id="6"/>
       </w:r>
       <w:r>
         <w:rPr>
@@ -449,19 +1740,19 @@
         </w:rPr>
         <w:t xml:space="preserve">. The outputs were then calculated using </w:t>
       </w:r>
-      <w:commentRangeStart w:id="1"/>
+      <w:commentRangeStart w:id="7"/>
       <w:r>
         <w:rPr>
           <w:lang w:val="en-IE" w:eastAsia="en-GB"/>
         </w:rPr>
         <w:t>a thermodynamic model</w:t>
       </w:r>
-      <w:commentRangeEnd w:id="1"/>
+      <w:commentRangeEnd w:id="7"/>
       <w:r>
         <w:rPr>
           <w:rStyle w:val="CommentReference"/>
         </w:rPr>
-        <w:commentReference w:id="1"/>
+        <w:commentReference w:id="7"/>
       </w:r>
       <w:r>
         <w:rPr>
@@ -525,7 +1816,7 @@
         <w:rPr>
           <w:lang w:val="en-IE" w:eastAsia="en-GB"/>
         </w:rPr>
-        <w:instrText>ADDIN CSL_CITATION { "citationItems" : [ { "id" : "ITEM-1", "itemData" : { "DOI" : "10.1016/j.apenergy.2006.04.005", "ISSN" : "03062619", "abstract" : "The difficulties, due to a lack of information about stage-by-stage axial-compressor performance, are analyzed. To overcome these issues, a three-layer back-propagation neural-network applied Levenberg-Marquardt algorithm is presented and discussed. The experimental data provided by manufacturers are used for the neural-network training. Through twice training, the compressor's performance map can be predicted. The results can be used for the development of an off-design model or overall dynamic simulation of the behaviour of a gas-turbine power-plant. ?? 2006 Elsevier Ltd. All rights reserved.", "author" : [ { "dropping-particle" : "", "family" : "Yu", "given" : "Youhong", "non-dropping-particle" : "", "parse-names" : false, "suffix" : "" }, { "dropping-particle" : "", "family" : "Chen", "given" : "Lingen", "non-dropping-particle" : "", "parse-names" : false, "suffix" : "" }, { "dropping-particle" : "", "family" : "Sun", "given" : "Fengrui", "non-dropping-particle" : "", "parse-names" : false, "suffix" : "" }, { "dropping-particle" : "", "family" : "Wu", "given" : "Chih", "non-dropping-particle" : "", "parse-names" : false, "suffix" : "" } ], "container-title" : "Applied Energy", "id" : "ITEM-1", "issue" : "1", "issued" : { "date-parts" : [ [ "2007" ] ] }, "page" : "48-55", "title" : "Neural-network based analysis and prediction of a compressor's characteristic performance map", "type" : "article-journal", "volume" : "84" }, "uris" : [ "http://www.mendeley.com/documents/?uuid=94b09a0a-814d-43a9-a946-9b8190986b60" ] } ], "mendeley" : { "formattedCitation" : "(Yu et al. 2007)", "plainTextFormattedCitation" : "(Yu et al. 2007)", "previouslyFormattedCitation" : "(Yu et al. 2007)" }, "properties" : { "noteIndex" : 0 }, "schema" : "https://github.com/citation-style-language/schema/raw/master/csl-citation.json" }</w:instrText>
+        <w:instrText>ADDIN CSL_CITATION { "citationItems" : [ { "id" : "ITEM-1", "itemData" : { "DOI" : "10.1016/j.apenergy.2006.04.005", "ISSN" : "03062619", "abstract" : "The difficulties, due to a lack of information about stage-by-stage axial-compressor performance, are analyzed. To overcome these issues, a three-layer back-propagation neural-network applied Levenberg-Marquardt algorithm is presented and discussed. The experimental data provided by manufacturers are used for the neural-network training. Through twice training, the compressor's performance map can be predicted. The results can be used for the development of an off-design model or overall dynamic simulation of the behaviour of a gas-turbine power-plant. ?? 2006 Elsevier Ltd. All rights reserved.", "author" : [ { "dropping-particle" : "", "family" : "Yu", "given" : "Youhong", "non-dropping-particle" : "", "parse-names" : false, "suffix" : "" }, { "dropping-particle" : "", "family" : "Chen", "given" : "Lingen", "non-dropping-particle" : "", "parse-names" : false, "suffix" : "" }, { "dropping-particle" : "", "family" : "Sun", "given" : "Fengrui", "non-dropping-particle" : "", "parse-names" : false, "suffix" : "" }, { "dropping-particle" : "", "family" : "Wu", "given" : "Chih", "non-dropping-particle" : "", "parse-names" : false, "suffix" : "" } ], "container-title" : "Applied Energy", "id" : "ITEM-1", "issue" : "1", "issued" : { "date-parts" : [ [ "2007" ] ] }, "page" : "48-55", "title" : "Neural-network based analysis and prediction of a compressor's characteristic performance map", "type" : "article-journal", "volume" : "84" }, "uris" : [ "http://www.mendeley.com/documents/?uuid=94b09a0a-814d-43a9-a946-9b8190986b60" ] } ], "mendeley" : { "formattedCitation" : "[4]", "plainTextFormattedCitation" : "[4]", "previouslyFormattedCitation" : "(Yu et al. 2007)" }, "properties" : { "noteIndex" : 0 }, "schema" : "https://github.com/citation-style-language/schema/raw/master/csl-citation.json" }</w:instrText>
       </w:r>
       <w:r>
         <w:rPr>
@@ -538,7 +1829,7 @@
           <w:noProof/>
           <w:lang w:val="en-IE" w:eastAsia="en-GB"/>
         </w:rPr>
-        <w:t>(Yu et al. 2007)</w:t>
+        <w:t>[4]</w:t>
       </w:r>
       <w:r>
         <w:rPr>
@@ -563,7 +1854,7 @@
         <w:rPr>
           <w:lang w:val="en-IE" w:eastAsia="en-GB"/>
         </w:rPr>
-        <w:instrText>ADDIN CSL_CITATION { "citationItems" : [ { "id" : "ITEM-1", "itemData" : { "DOI" : "10.1016/j.apenergy.2006.04.005", "ISSN" : "03062619", "abstract" : "The difficulties, due to a lack of information about stage-by-stage axial-compressor performance, are analyzed. To overcome these issues, a three-layer back-propagation neural-network applied Levenberg-Marquardt algorithm is presented and discussed. The experimental data provided by manufacturers are used for the neural-network training. Through twice training, the compressor's performance map can be predicted. The results can be used for the development of an off-design model or overall dynamic simulation of the behaviour of a gas-turbine power-plant. ?? 2006 Elsevier Ltd. All rights reserved.", "author" : [ { "dropping-particle" : "", "family" : "Yu", "given" : "Youhong", "non-dropping-particle" : "", "parse-names" : false, "suffix" : "" }, { "dropping-particle" : "", "family" : "Chen", "given" : "Lingen", "non-dropping-particle" : "", "parse-names" : false, "suffix" : "" }, { "dropping-particle" : "", "family" : "Sun", "given" : "Fengrui", "non-dropping-particle" : "", "parse-names" : false, "suffix" : "" }, { "dropping-particle" : "", "family" : "Wu", "given" : "Chih", "non-dropping-particle" : "", "parse-names" : false, "suffix" : "" } ], "container-title" : "Applied Energy", "id" : "ITEM-1", "issue" : "1", "issued" : { "date-parts" : [ [ "2007" ] ] }, "page" : "48-55", "title" : "Neural-network based analysis and prediction of a compressor's characteristic performance map", "type" : "article-journal", "volume" : "84" }, "uris" : [ "http://www.mendeley.com/documents/?uuid=94b09a0a-814d-43a9-a946-9b8190986b60" ] } ], "mendeley" : { "formattedCitation" : "(Yu et al. 2007)", "plainTextFormattedCitation" : "(Yu et al. 2007)", "previouslyFormattedCitation" : "(Yu et al. 2007)" }, "properties" : { "noteIndex" : 0 }, "schema" : "https://github.com/citation-style-language/schema/raw/master/csl-citation.json" }</w:instrText>
+        <w:instrText>ADDIN CSL_CITATION { "citationItems" : [ { "id" : "ITEM-1", "itemData" : { "DOI" : "10.1016/j.apenergy.2006.04.005", "ISSN" : "03062619", "abstract" : "The difficulties, due to a lack of information about stage-by-stage axial-compressor performance, are analyzed. To overcome these issues, a three-layer back-propagation neural-network applied Levenberg-Marquardt algorithm is presented and discussed. The experimental data provided by manufacturers are used for the neural-network training. Through twice training, the compressor's performance map can be predicted. The results can be used for the development of an off-design model or overall dynamic simulation of the behaviour of a gas-turbine power-plant. ?? 2006 Elsevier Ltd. All rights reserved.", "author" : [ { "dropping-particle" : "", "family" : "Yu", "given" : "Youhong", "non-dropping-particle" : "", "parse-names" : false, "suffix" : "" }, { "dropping-particle" : "", "family" : "Chen", "given" : "Lingen", "non-dropping-particle" : "", "parse-names" : false, "suffix" : "" }, { "dropping-particle" : "", "family" : "Sun", "given" : "Fengrui", "non-dropping-particle" : "", "parse-names" : false, "suffix" : "" }, { "dropping-particle" : "", "family" : "Wu", "given" : "Chih", "non-dropping-particle" : "", "parse-names" : false, "suffix" : "" } ], "container-title" : "Applied Energy", "id" : "ITEM-1", "issue" : "1", "issued" : { "date-parts" : [ [ "2007" ] ] }, "page" : "48-55", "title" : "Neural-network based analysis and prediction of a compressor's characteristic performance map", "type" : "article-journal", "volume" : "84" }, "uris" : [ "http://www.mendeley.com/documents/?uuid=94b09a0a-814d-43a9-a946-9b8190986b60" ] } ], "mendeley" : { "formattedCitation" : "[4]", "plainTextFormattedCitation" : "[4]", "previouslyFormattedCitation" : "(Yu et al. 2007)" }, "properties" : { "noteIndex" : 0 }, "schema" : "https://github.com/citation-style-language/schema/raw/master/csl-citation.json" }</w:instrText>
       </w:r>
       <w:r>
         <w:rPr>
@@ -576,7 +1867,7 @@
           <w:noProof/>
           <w:lang w:val="en-IE" w:eastAsia="en-GB"/>
         </w:rPr>
-        <w:t>(Yu et al. 2007)</w:t>
+        <w:t>[4]</w:t>
       </w:r>
       <w:r>
         <w:rPr>
@@ -588,7 +1879,21 @@
         <w:rPr>
           <w:lang w:val="en-IE" w:eastAsia="en-GB"/>
         </w:rPr>
-        <w:t xml:space="preserve"> presented the paper </w:t>
+        <w:t xml:space="preserve"> </w:t>
+      </w:r>
+      <w:proofErr w:type="gramStart"/>
+      <w:r>
+        <w:rPr>
+          <w:lang w:val="en-IE" w:eastAsia="en-GB"/>
+        </w:rPr>
+        <w:t>presented</w:t>
+      </w:r>
+      <w:proofErr w:type="gramEnd"/>
+      <w:r>
+        <w:rPr>
+          <w:lang w:val="en-IE" w:eastAsia="en-GB"/>
+        </w:rPr>
+        <w:t xml:space="preserve"> the paper </w:t>
       </w:r>
       <w:r>
         <w:rPr>
@@ -650,7 +1955,7 @@
         <w:rPr>
           <w:lang w:val="en-IE" w:eastAsia="en-GB"/>
         </w:rPr>
-        <w:instrText>ADDIN CSL_CITATION { "citationItems" : [ { "id" : "ITEM-1", "itemData" : { "DOI" : "10.1016/j.apenergy.2009.03.001", "ISBN" : "0306-2619", "ISSN" : "03062619", "abstract" : "A way to optimize the parameters (i.e. operating conditions), related to compressor performance, based on artificial neural network and the Nelder-Mead simplex optimization method is proposed. It inverts the neural network to find the optimum parameter value under given conditions (artificial neural network inverse, ANNi). In order to do so, first an artificial neural network (ANN) was developed to predict: compressor pressure ratio, isentropic compressor efficiency, corrected speed, and finally corrected air mass flow rate. Input variables for this ANN include: ambient pressure, ambient temperature, wet bulb temperature, cooler temperature drop, filter pressure drop, outlet compressor temperature, outlet compressor pressure, gas turbine net power, exhaust gas temperature, and finally fuel flow mass rate. For the network, a feed-forward with one hidden layer, a Levenberg-Marquardt learning algorithm, a hyperbolic tangent sigmoid transfer-function and a linear transfer-function were used. The best fitting with the training database was obtained with 12 neurons in the hidden layer. For the validation of present database, simulation and experimental database were in good agreement (R2 &gt; 0.99). Thus, the obtained ANN model can be used to predict the operating conditions when input parameters are well-known. Second, results from the ANNi that was developed also show good agreement with experimental and target data (error &lt;0.1%), in this case, cooler temperature was found for a required efficiency. Therefore, the proposed methodology of ANNi can be applied to optimize the performance of the compressor with an elapsed time minor to 0.5 s. \u00a9 2009.", "author" : [ { "dropping-particle" : "", "family" : "Cort\u00e9s", "given" : "O.", "non-dropping-particle" : "", "parse-names" : false, "suffix" : "" }, { "dropping-particle" : "", "family" : "Urquiza", "given" : "G.", "non-dropping-particle" : "", "parse-names" : false, "suffix" : "" }, { "dropping-particle" : "", "family" : "Hern\u00e1ndez", "given" : "J. a.", "non-dropping-particle" : "", "parse-names" : false, "suffix" : "" } ], "container-title" : "Applied Energy", "id" : "ITEM-1", "issue" : "11", "issued" : { "date-parts" : [ [ "2009" ] ] }, "page" : "2487-2493", "publisher" : "Elsevier Ltd", "title" : "Optimization of operating conditions for compressor performance by means of neural network inverse", "type" : "article-journal", "volume" : "86" }, "uris" : [ "http://www.mendeley.com/documents/?uuid=37ad03f5-89c7-4eb3-be96-8458529042a6" ] } ], "mendeley" : { "formattedCitation" : "(Cort\u00e9s et al. 2009)", "plainTextFormattedCitation" : "(Cort\u00e9s et al. 2009)", "previouslyFormattedCitation" : "(Cort\u00e9s et al. 2009)" }, "properties" : { "noteIndex" : 0 }, "schema" : "https://github.com/citation-style-language/schema/raw/master/csl-citation.json" }</w:instrText>
+        <w:instrText>ADDIN CSL_CITATION { "citationItems" : [ { "id" : "ITEM-1", "itemData" : { "DOI" : "10.1016/j.apenergy.2009.03.001", "ISBN" : "0306-2619", "ISSN" : "03062619", "abstract" : "A way to optimize the parameters (i.e. operating conditions), related to compressor performance, based on artificial neural network and the Nelder-Mead simplex optimization method is proposed. It inverts the neural network to find the optimum parameter value under given conditions (artificial neural network inverse, ANNi). In order to do so, first an artificial neural network (ANN) was developed to predict: compressor pressure ratio, isentropic compressor efficiency, corrected speed, and finally corrected air mass flow rate. Input variables for this ANN include: ambient pressure, ambient temperature, wet bulb temperature, cooler temperature drop, filter pressure drop, outlet compressor temperature, outlet compressor pressure, gas turbine net power, exhaust gas temperature, and finally fuel flow mass rate. For the network, a feed-forward with one hidden layer, a Levenberg-Marquardt learning algorithm, a hyperbolic tangent sigmoid transfer-function and a linear transfer-function were used. The best fitting with the training database was obtained with 12 neurons in the hidden layer. For the validation of present database, simulation and experimental database were in good agreement (R2 &gt; 0.99). Thus, the obtained ANN model can be used to predict the operating conditions when input parameters are well-known. Second, results from the ANNi that was developed also show good agreement with experimental and target data (error &lt;0.1%), in this case, cooler temperature was found for a required efficiency. Therefore, the proposed methodology of ANNi can be applied to optimize the performance of the compressor with an elapsed time minor to 0.5 s. \u00a9 2009.", "author" : [ { "dropping-particle" : "", "family" : "Cort\u00e9s", "given" : "O.", "non-dropping-particle" : "", "parse-names" : false, "suffix" : "" }, { "dropping-particle" : "", "family" : "Urquiza", "given" : "G.", "non-dropping-particle" : "", "parse-names" : false, "suffix" : "" }, { "dropping-particle" : "", "family" : "Hern\u00e1ndez", "given" : "J. a.", "non-dropping-particle" : "", "parse-names" : false, "suffix" : "" } ], "container-title" : "Applied Energy", "id" : "ITEM-1", "issue" : "11", "issued" : { "date-parts" : [ [ "2009" ] ] }, "page" : "2487-2493", "publisher" : "Elsevier Ltd", "title" : "Optimization of operating conditions for compressor performance by means of neural network inverse", "type" : "article-journal", "volume" : "86" }, "uris" : [ "http://www.mendeley.com/documents/?uuid=37ad03f5-89c7-4eb3-be96-8458529042a6" ] } ], "mendeley" : { "formattedCitation" : "[3]", "plainTextFormattedCitation" : "[3]", "previouslyFormattedCitation" : "(Cort\u00e9s et al. 2009)" }, "properties" : { "noteIndex" : 0 }, "schema" : "https://github.com/citation-style-language/schema/raw/master/csl-citation.json" }</w:instrText>
       </w:r>
       <w:r>
         <w:rPr>
@@ -663,7 +1968,7 @@
           <w:noProof/>
           <w:lang w:val="en-IE" w:eastAsia="en-GB"/>
         </w:rPr>
-        <w:t>(Cortés et al. 2009)</w:t>
+        <w:t>[3]</w:t>
       </w:r>
       <w:r>
         <w:rPr>
@@ -712,177 +2017,179 @@
         <w:rPr>
           <w:lang w:val="en-IE" w:eastAsia="en-GB"/>
         </w:rPr>
-        <w:t xml:space="preserve">Therefore it was desired to find an easier method of determining the compressor’s characteristic performance map. A tri-layer back-propagation neural network model was developed </w:t>
-      </w:r>
+        <w:t>Therefore it was desired to find an easier method of determining the compressor’s characteristic performance map. A tri-layer back-propagation neural network model was developed to give the compressor’s characteristic performance map.</w:t>
+      </w:r>
+      <w:r>
+        <w:rPr>
+          <w:lang w:val="en-IE" w:eastAsia="en-GB"/>
+        </w:rPr>
+        <w:t xml:space="preserve"> While the position of the inlet guide vanes of an air compressor affect its performance map, this variable was ignored in this work.</w:t>
+      </w:r>
+      <w:r>
+        <w:rPr>
+          <w:lang w:val="en-IE" w:eastAsia="en-GB"/>
+        </w:rPr>
+        <w:t xml:space="preserve"> This paper differed from </w:t>
+      </w:r>
+      <w:r>
+        <w:rPr>
+          <w:lang w:val="en-IE" w:eastAsia="en-GB"/>
+        </w:rPr>
+        <w:fldChar w:fldCharType="begin" w:fldLock="1"/>
+      </w:r>
+      <w:r>
+        <w:rPr>
+          <w:lang w:val="en-IE" w:eastAsia="en-GB"/>
+        </w:rPr>
+        <w:instrText>ADDIN CSL_CITATION { "citationItems" : [ { "id" : "ITEM-1", "itemData" : { "DOI" : "10.1016/j.apenergy.2009.03.001", "ISBN" : "0306-2619", "ISSN" : "03062619", "abstract" : "A way to optimize the parameters (i.e. operating conditions), related to compressor performance, based on artificial neural network and the Nelder-Mead simplex optimization method is proposed. It inverts the neural network to find the optimum parameter value under given conditions (artificial neural network inverse, ANNi). In order to do so, first an artificial neural network (ANN) was developed to predict: compressor pressure ratio, isentropic compressor efficiency, corrected speed, and finally corrected air mass flow rate. Input variables for this ANN include: ambient pressure, ambient temperature, wet bulb temperature, cooler temperature drop, filter pressure drop, outlet compressor temperature, outlet compressor pressure, gas turbine net power, exhaust gas temperature, and finally fuel flow mass rate. For the network, a feed-forward with one hidden layer, a Levenberg-Marquardt learning algorithm, a hyperbolic tangent sigmoid transfer-function and a linear transfer-function were used. The best fitting with the training database was obtained with 12 neurons in the hidden layer. For the validation of present database, simulation and experimental database were in good agreement (R2 &gt; 0.99). Thus, the obtained ANN model can be used to predict the operating conditions when input parameters are well-known. Second, results from the ANNi that was developed also show good agreement with experimental and target data (error &lt;0.1%), in this case, cooler temperature was found for a required efficiency. Therefore, the proposed methodology of ANNi can be applied to optimize the performance of the compressor with an elapsed time minor to 0.5 s. \u00a9 2009.", "author" : [ { "dropping-particle" : "", "family" : "Cort\u00e9s", "given" : "O.", "non-dropping-particle" : "", "parse-names" : false, "suffix" : "" }, { "dropping-particle" : "", "family" : "Urquiza", "given" : "G.", "non-dropping-particle" : "", "parse-names" : false, "suffix" : "" }, { "dropping-particle" : "", "family" : "Hern\u00e1ndez", "given" : "J. a.", "non-dropping-particle" : "", "parse-names" : false, "suffix" : "" } ], "container-title" : "Applied Energy", "id" : "ITEM-1", "issue" : "11", "issued" : { "date-parts" : [ [ "2009" ] ] }, "page" : "2487-2493", "publisher" : "Elsevier Ltd", "title" : "Optimization of operating conditions for compressor performance by means of neural network inverse", "type" : "article-journal", "volume" : "86" }, "uris" : [ "http://www.mendeley.com/documents/?uuid=37ad03f5-89c7-4eb3-be96-8458529042a6" ] } ], "mendeley" : { "formattedCitation" : "[3]", "plainTextFormattedCitation" : "[3]", "previouslyFormattedCitation" : "(Cort\u00e9s et al. 2009)" }, "properties" : { "noteIndex" : 0 }, "schema" : "https://github.com/citation-style-language/schema/raw/master/csl-citation.json" }</w:instrText>
+      </w:r>
+      <w:r>
+        <w:rPr>
+          <w:lang w:val="en-IE" w:eastAsia="en-GB"/>
+        </w:rPr>
+        <w:fldChar w:fldCharType="separate"/>
+      </w:r>
+      <w:r>
+        <w:rPr>
+          <w:noProof/>
+          <w:lang w:val="en-IE" w:eastAsia="en-GB"/>
+        </w:rPr>
+        <w:t>[3]</w:t>
+      </w:r>
+      <w:r>
+        <w:rPr>
+          <w:lang w:val="en-IE" w:eastAsia="en-GB"/>
+        </w:rPr>
+        <w:fldChar w:fldCharType="end"/>
+      </w:r>
+      <w:r>
+        <w:rPr>
+          <w:lang w:val="en-IE" w:eastAsia="en-GB"/>
+        </w:rPr>
+        <w:t xml:space="preserve"> in that the structure of the neural network (i.e. number of neurons in the input and second layer) was not readily given.</w:t>
+      </w:r>
+    </w:p>
+    <w:p>
+      <w:pPr>
+        <w:pStyle w:val="Heading1"/>
+        <w:rPr>
+          <w:lang w:val="en-IE" w:eastAsia="en-GB"/>
+        </w:rPr>
+      </w:pPr>
+      <w:r>
+        <w:rPr>
+          <w:lang w:val="en-IE" w:eastAsia="en-GB"/>
+        </w:rPr>
+        <w:fldChar w:fldCharType="begin" w:fldLock="1"/>
+      </w:r>
+      <w:r>
+        <w:rPr>
+          <w:lang w:val="en-IE" w:eastAsia="en-GB"/>
+        </w:rPr>
+        <w:instrText>ADDIN CSL_CITATION { "citationItems" : [ { "id" : "ITEM-1", "itemData" : { "DOI" : "10.1016/j.apenergy.2008.06.006", "ISBN" : "2166022731", "ISSN" : "03062619", "abstract" : "The application of artificial neural network to compressor performance map prediction is investigated. Different types of artificial neural networks such as general regression neural network, rotated general regression neural network proposed by the authors, radial basis function network, and multilayer perceptron network are considered. Two different models are utilized in simulating the performance map. The results indicate that while the rotated general regression neural network has the least mean error and best agreement to the experimental data; it is however, limited to interpolation application. On the other hand, if one considers a tool for interpolation as well as extrapolation applications, multilayer perceptron network technique is the most powerful candidate. Further, the compressor efficiency based on the multilayer perceptron network technique is determined. Excellent agreement between the predictions and the experimental data is obtained. ?? 2008 Elsevier Ltd. All rights reserved.", "author" : [ { "dropping-particle" : "", "family" : "Ghorbanian", "given" : "K.", "non-dropping-particle" : "", "parse-names" : false, "suffix" : "" }, { "dropping-particle" : "", "family" : "Gholamrezaei", "given" : "M.", "non-dropping-particle" : "", "parse-names" : false, "suffix" : "" } ], "container-title" : "Applied Energy", "id" : "ITEM-1", "issue" : "7-8", "issued" : { "date-parts" : [ [ "2009" ] ] }, "page" : "1210-1221", "publisher" : "Elsevier Ltd", "title" : "An artificial neural network approach to compressor performance prediction", "type" : "article-journal", "volume" : "86" }, "uris" : [ "http://www.mendeley.com/documents/?uuid=6293ca9a-4e2e-42a8-bcaa-85fcebe96a8a" ] } ], "mendeley" : { "formattedCitation" : "[5]", "plainTextFormattedCitation" : "[5]", "previouslyFormattedCitation" : "(Ghorbanian &amp; Gholamrezaei 2009)" }, "properties" : { "noteIndex" : 0 }, "schema" : "https://github.com/citation-style-language/schema/raw/master/csl-citation.json" }</w:instrText>
+      </w:r>
+      <w:r>
+        <w:rPr>
+          <w:lang w:val="en-IE" w:eastAsia="en-GB"/>
+        </w:rPr>
+        <w:fldChar w:fldCharType="separate"/>
+      </w:r>
+      <w:r>
+        <w:rPr>
+          <w:noProof/>
+          <w:lang w:val="en-IE" w:eastAsia="en-GB"/>
+        </w:rPr>
+        <w:t>[5]</w:t>
+      </w:r>
+      <w:r>
+        <w:rPr>
+          <w:lang w:val="en-IE" w:eastAsia="en-GB"/>
+        </w:rPr>
+        <w:fldChar w:fldCharType="end"/>
+      </w:r>
+    </w:p>
+    <w:p>
+      <w:pPr>
+        <w:rPr>
+          <w:lang w:val="en-IE" w:eastAsia="en-GB"/>
+        </w:rPr>
+      </w:pPr>
+      <w:r>
+        <w:rPr>
+          <w:lang w:val="en-IE" w:eastAsia="en-GB"/>
+        </w:rPr>
+        <w:fldChar w:fldCharType="begin" w:fldLock="1"/>
+      </w:r>
+      <w:r>
+        <w:rPr>
+          <w:lang w:val="en-IE" w:eastAsia="en-GB"/>
+        </w:rPr>
+        <w:instrText>ADDIN CSL_CITATION { "citationItems" : [ { "id" : "ITEM-1", "itemData" : { "DOI" : "10.1016/j.apenergy.2008.06.006", "ISBN" : "2166022731", "ISSN" : "03062619", "abstract" : "The application of artificial neural network to compressor performance map prediction is investigated. Different types of artificial neural networks such as general regression neural network, rotated general regression neural network proposed by the authors, radial basis function network, and multilayer perceptron network are considered. Two different models are utilized in simulating the performance map. The results indicate that while the rotated general regression neural network has the least mean error and best agreement to the experimental data; it is however, limited to interpolation application. On the other hand, if one considers a tool for interpolation as well as extrapolation applications, multilayer perceptron network technique is the most powerful candidate. Further, the compressor efficiency based on the multilayer perceptron network technique is determined. Excellent agreement between the predictions and the experimental data is obtained. ?? 2008 Elsevier Ltd. All rights reserved.", "author" : [ { "dropping-particle" : "", "family" : "Ghorbanian", "given" : "K.", "non-dropping-particle" : "", "parse-names" : false, "suffix" : "" }, { "dropping-particle" : "", "family" : "Gholamrezaei", "given" : "M.", "non-dropping-particle" : "", "parse-names" : false, "suffix" : "" } ], "container-title" : "Applied Energy", "id" : "ITEM-1", "issue" : "7-8", "issued" : { "date-parts" : [ [ "2009" ] ] }, "page" : "1210-1221", "publisher" : "Elsevier Ltd", "title" : "An artificial neural network approach to compressor performance prediction", "type" : "article-journal", "volume" : "86" }, "uris" : [ "http://www.mendeley.com/documents/?uuid=6293ca9a-4e2e-42a8-bcaa-85fcebe96a8a" ] } ], "mendeley" : { "formattedCitation" : "[5]", "plainTextFormattedCitation" : "[5]", "previouslyFormattedCitation" : "(Ghorbanian &amp; Gholamrezaei 2009)" }, "properties" : { "noteIndex" : 0 }, "schema" : "https://github.com/citation-style-language/schema/raw/master/csl-citation.json" }</w:instrText>
+      </w:r>
+      <w:r>
+        <w:rPr>
+          <w:lang w:val="en-IE" w:eastAsia="en-GB"/>
+        </w:rPr>
+        <w:fldChar w:fldCharType="separate"/>
+      </w:r>
+      <w:r>
+        <w:rPr>
+          <w:noProof/>
+          <w:lang w:val="en-IE" w:eastAsia="en-GB"/>
+        </w:rPr>
+        <w:t>[5]</w:t>
+      </w:r>
+      <w:r>
+        <w:rPr>
+          <w:lang w:val="en-IE" w:eastAsia="en-GB"/>
+        </w:rPr>
+        <w:fldChar w:fldCharType="end"/>
+      </w:r>
+      <w:r>
+        <w:rPr>
+          <w:lang w:val="en-IE" w:eastAsia="en-GB"/>
+        </w:rPr>
+        <w:t xml:space="preserve"> </w:t>
+      </w:r>
+      <w:proofErr w:type="gramStart"/>
+      <w:r>
+        <w:rPr>
+          <w:lang w:val="en-IE" w:eastAsia="en-GB"/>
+        </w:rPr>
+        <w:t>presented</w:t>
+      </w:r>
+      <w:proofErr w:type="gramEnd"/>
+      <w:r>
+        <w:rPr>
+          <w:lang w:val="en-IE" w:eastAsia="en-GB"/>
+        </w:rPr>
+        <w:t xml:space="preserve"> the paper </w:t>
+      </w:r>
+      <w:r>
+        <w:rPr>
+          <w:i/>
+          <w:lang w:val="en-IE" w:eastAsia="en-GB"/>
+        </w:rPr>
+        <w:t>“An artificial neural network approach to compressor performance prediction”</w:t>
+      </w:r>
+      <w:r>
+        <w:rPr>
+          <w:lang w:val="en-IE" w:eastAsia="en-GB"/>
+        </w:rPr>
+        <w:t>.</w:t>
+      </w:r>
+    </w:p>
+    <w:p>
+      <w:pPr>
+        <w:rPr>
+          <w:lang w:val="en-IE" w:eastAsia="en-GB"/>
+        </w:rPr>
+      </w:pPr>
       <w:r>
         <w:rPr>
           <w:lang w:val="en-IE" w:eastAsia="en-GB"/>
         </w:rPr>
         <w:lastRenderedPageBreak/>
-        <w:t>to give the compressor’s characteristic performance map.</w:t>
-      </w:r>
-      <w:r>
-        <w:rPr>
-          <w:lang w:val="en-IE" w:eastAsia="en-GB"/>
-        </w:rPr>
-        <w:t xml:space="preserve"> </w:t>
-      </w:r>
-      <w:r>
-        <w:rPr>
-          <w:lang w:val="en-IE" w:eastAsia="en-GB"/>
-        </w:rPr>
-        <w:t>While the position of the inlet guide vanes of an air compressor affect its performance map, this variable was ignored in this work.</w:t>
-      </w:r>
-      <w:r>
-        <w:rPr>
-          <w:lang w:val="en-IE" w:eastAsia="en-GB"/>
-        </w:rPr>
-        <w:t xml:space="preserve"> This paper differed from </w:t>
-      </w:r>
-      <w:r>
-        <w:rPr>
-          <w:lang w:val="en-IE" w:eastAsia="en-GB"/>
-        </w:rPr>
-        <w:fldChar w:fldCharType="begin" w:fldLock="1"/>
-      </w:r>
-      <w:r>
-        <w:rPr>
-          <w:lang w:val="en-IE" w:eastAsia="en-GB"/>
-        </w:rPr>
-        <w:instrText>ADDIN CSL_CITATION { "citationItems" : [ { "id" : "ITEM-1", "itemData" : { "DOI" : "10.1016/j.apenergy.2009.03.001", "ISBN" : "0306-2619", "ISSN" : "03062619", "abstract" : "A way to optimize the parameters (i.e. operating conditions), related to compressor performance, based on artificial neural network and the Nelder-Mead simplex optimization method is proposed. It inverts the neural network to find the optimum parameter value under given conditions (artificial neural network inverse, ANNi). In order to do so, first an artificial neural network (ANN) was developed to predict: compressor pressure ratio, isentropic compressor efficiency, corrected speed, and finally corrected air mass flow rate. Input variables for this ANN include: ambient pressure, ambient temperature, wet bulb temperature, cooler temperature drop, filter pressure drop, outlet compressor temperature, outlet compressor pressure, gas turbine net power, exhaust gas temperature, and finally fuel flow mass rate. For the network, a feed-forward with one hidden layer, a Levenberg-Marquardt learning algorithm, a hyperbolic tangent sigmoid transfer-function and a linear transfer-function were used. The best fitting with the training database was obtained with 12 neurons in the hidden layer. For the validation of present database, simulation and experimental database were in good agreement (R2 &gt; 0.99). Thus, the obtained ANN model can be used to predict the operating conditions when input parameters are well-known. Second, results from the ANNi that was developed also show good agreement with experimental and target data (error &lt;0.1%), in this case, cooler temperature was found for a required efficiency. Therefore, the proposed methodology of ANNi can be applied to optimize the performance of the compressor with an elapsed time minor to 0.5 s. \u00a9 2009.", "author" : [ { "dropping-particle" : "", "family" : "Cort\u00e9s", "given" : "O.", "non-dropping-particle" : "", "parse-names" : false, "suffix" : "" }, { "dropping-particle" : "", "family" : "Urquiza", "given" : "G.", "non-dropping-particle" : "", "parse-names" : false, "suffix" : "" }, { "dropping-particle" : "", "family" : "Hern\u00e1ndez", "given" : "J. a.", "non-dropping-particle" : "", "parse-names" : false, "suffix" : "" } ], "container-title" : "Applied Energy", "id" : "ITEM-1", "issue" : "11", "issued" : { "date-parts" : [ [ "2009" ] ] }, "page" : "2487-2493", "publisher" : "Elsevier Ltd", "title" : "Optimization of operating conditions for compressor performance by means of neural network inverse", "type" : "article-journal", "volume" : "86" }, "uris" : [ "http://www.mendeley.com/documents/?uuid=37ad03f5-89c7-4eb3-be96-8458529042a6" ] } ], "mendeley" : { "formattedCitation" : "(Cort\u00e9s et al. 2009)", "plainTextFormattedCitation" : "(Cort\u00e9s et al. 2009)", "previouslyFormattedCitation" : "(Cort\u00e9s et al. 2009)" }, "properties" : { "noteIndex" : 0 }, "schema" : "https://github.com/citation-style-language/schema/raw/master/csl-citation.json" }</w:instrText>
-      </w:r>
-      <w:r>
-        <w:rPr>
-          <w:lang w:val="en-IE" w:eastAsia="en-GB"/>
-        </w:rPr>
-        <w:fldChar w:fldCharType="separate"/>
-      </w:r>
-      <w:r>
-        <w:rPr>
-          <w:noProof/>
-          <w:lang w:val="en-IE" w:eastAsia="en-GB"/>
-        </w:rPr>
-        <w:t>(Cortés et al. 2009)</w:t>
-      </w:r>
-      <w:r>
-        <w:rPr>
-          <w:lang w:val="en-IE" w:eastAsia="en-GB"/>
-        </w:rPr>
-        <w:fldChar w:fldCharType="end"/>
-      </w:r>
-      <w:r>
-        <w:rPr>
-          <w:lang w:val="en-IE" w:eastAsia="en-GB"/>
-        </w:rPr>
-        <w:t xml:space="preserve"> in that the structure of the neural network (i.e. number of neurons in the input and second layer) was not readily given.</w:t>
-      </w:r>
-    </w:p>
-    <w:p>
-      <w:pPr>
-        <w:pStyle w:val="Heading1"/>
-        <w:rPr>
-          <w:lang w:val="en-IE" w:eastAsia="en-GB"/>
-        </w:rPr>
-      </w:pPr>
-      <w:r>
-        <w:rPr>
-          <w:lang w:val="en-IE" w:eastAsia="en-GB"/>
-        </w:rPr>
-        <w:fldChar w:fldCharType="begin" w:fldLock="1"/>
-      </w:r>
-      <w:r>
-        <w:rPr>
-          <w:lang w:val="en-IE" w:eastAsia="en-GB"/>
-        </w:rPr>
-        <w:instrText>ADDIN CSL_CITATION { "citationItems" : [ { "id" : "ITEM-1", "itemData" : { "DOI" : "10.1016/j.apenergy.2008.06.006", "ISBN" : "2166022731", "ISSN" : "03062619", "abstract" : "The application of artificial neural network to compressor performance map prediction is investigated. Different types of artificial neural networks such as general regression neural network, rotated general regression neural network proposed by the authors, radial basis function network, and multilayer perceptron network are considered. Two different models are utilized in simulating the performance map. The results indicate that while the rotated general regression neural network has the least mean error and best agreement to the experimental data; it is however, limited to interpolation application. On the other hand, if one considers a tool for interpolation as well as extrapolation applications, multilayer perceptron network technique is the most powerful candidate. Further, the compressor efficiency based on the multilayer perceptron network technique is determined. Excellent agreement between the predictions and the experimental data is obtained. ?? 2008 Elsevier Ltd. All rights reserved.", "author" : [ { "dropping-particle" : "", "family" : "Ghorbanian", "given" : "K.", "non-dropping-particle" : "", "parse-names" : false, "suffix" : "" }, { "dropping-particle" : "", "family" : "Gholamrezaei", "given" : "M.", "non-dropping-particle" : "", "parse-names" : false, "suffix" : "" } ], "container-title" : "Applied Energy", "id" : "ITEM-1", "issue" : "7-8", "issued" : { "date-parts" : [ [ "2009" ] ] }, "page" : "1210-1221", "publisher" : "Elsevier Ltd", "title" : "An artificial neural network approach to compressor performance prediction", "type" : "article-journal", "volume" : "86" }, "uris" : [ "http://www.mendeley.com/documents/?uuid=6293ca9a-4e2e-42a8-bcaa-85fcebe96a8a" ] } ], "mendeley" : { "formattedCitation" : "(Ghorbanian &amp; Gholamrezaei 2009)", "plainTextFormattedCitation" : "(Ghorbanian &amp; Gholamrezaei 2009)", "previouslyFormattedCitation" : "(Ghorbanian &amp; Gholamrezaei 2009)" }, "properties" : { "noteIndex" : 0 }, "schema" : "https://github.com/citation-style-language/schema/raw/master/csl-citation.json" }</w:instrText>
-      </w:r>
-      <w:r>
-        <w:rPr>
-          <w:lang w:val="en-IE" w:eastAsia="en-GB"/>
-        </w:rPr>
-        <w:fldChar w:fldCharType="separate"/>
-      </w:r>
-      <w:r>
-        <w:rPr>
-          <w:noProof/>
-          <w:lang w:val="en-IE" w:eastAsia="en-GB"/>
-        </w:rPr>
-        <w:t>(Ghorbanian &amp; Gholamrezaei 2009)</w:t>
-      </w:r>
-      <w:r>
-        <w:rPr>
-          <w:lang w:val="en-IE" w:eastAsia="en-GB"/>
-        </w:rPr>
-        <w:fldChar w:fldCharType="end"/>
-      </w:r>
-    </w:p>
-    <w:p>
-      <w:pPr>
-        <w:rPr>
-          <w:lang w:val="en-IE" w:eastAsia="en-GB"/>
-        </w:rPr>
-      </w:pPr>
-      <w:r>
-        <w:rPr>
-          <w:lang w:val="en-IE" w:eastAsia="en-GB"/>
-        </w:rPr>
-        <w:fldChar w:fldCharType="begin" w:fldLock="1"/>
-      </w:r>
-      <w:r>
-        <w:rPr>
-          <w:lang w:val="en-IE" w:eastAsia="en-GB"/>
-        </w:rPr>
-        <w:instrText>ADDIN CSL_CITATION { "citationItems" : [ { "id" : "ITEM-1", "itemData" : { "DOI" : "10.1016/j.apenergy.2008.06.006", "ISBN" : "2166022731", "ISSN" : "03062619", "abstract" : "The application of artificial neural network to compressor performance map prediction is investigated. Different types of artificial neural networks such as general regression neural network, rotated general regression neural network proposed by the authors, radial basis function network, and multilayer perceptron network are considered. Two different models are utilized in simulating the performance map. The results indicate that while the rotated general regression neural network has the least mean error and best agreement to the experimental data; it is however, limited to interpolation application. On the other hand, if one considers a tool for interpolation as well as extrapolation applications, multilayer perceptron network technique is the most powerful candidate. Further, the compressor efficiency based on the multilayer perceptron network technique is determined. Excellent agreement between the predictions and the experimental data is obtained. ?? 2008 Elsevier Ltd. All rights reserved.", "author" : [ { "dropping-particle" : "", "family" : "Ghorbanian", "given" : "K.", "non-dropping-particle" : "", "parse-names" : false, "suffix" : "" }, { "dropping-particle" : "", "family" : "Gholamrezaei", "given" : "M.", "non-dropping-particle" : "", "parse-names" : false, "suffix" : "" } ], "container-title" : "Applied Energy", "id" : "ITEM-1", "issue" : "7-8", "issued" : { "date-parts" : [ [ "2009" ] ] }, "page" : "1210-1221", "publisher" : "Elsevier Ltd", "title" : "An artificial neural network approach to compressor performance prediction", "type" : "article-journal", "volume" : "86" }, "uris" : [ "http://www.mendeley.com/documents/?uuid=6293ca9a-4e2e-42a8-bcaa-85fcebe96a8a" ] } ], "mendeley" : { "formattedCitation" : "(Ghorbanian &amp; Gholamrezaei 2009)", "plainTextFormattedCitation" : "(Ghorbanian &amp; Gholamrezaei 2009)", "previouslyFormattedCitation" : "(Ghorbanian &amp; Gholamrezaei 2009)" }, "properties" : { "noteIndex" : 0 }, "schema" : "https://github.com/citation-style-language/schema/raw/master/csl-citation.json" }</w:instrText>
-      </w:r>
-      <w:r>
-        <w:rPr>
-          <w:lang w:val="en-IE" w:eastAsia="en-GB"/>
-        </w:rPr>
-        <w:fldChar w:fldCharType="separate"/>
-      </w:r>
-      <w:r>
-        <w:rPr>
-          <w:noProof/>
-          <w:lang w:val="en-IE" w:eastAsia="en-GB"/>
-        </w:rPr>
-        <w:t>(Ghorbanian &amp; Gholamrezaei 2009)</w:t>
-      </w:r>
-      <w:r>
-        <w:rPr>
-          <w:lang w:val="en-IE" w:eastAsia="en-GB"/>
-        </w:rPr>
-        <w:fldChar w:fldCharType="end"/>
-      </w:r>
-      <w:r>
-        <w:rPr>
-          <w:lang w:val="en-IE" w:eastAsia="en-GB"/>
-        </w:rPr>
-        <w:t xml:space="preserve"> presented the paper </w:t>
-      </w:r>
-      <w:r>
-        <w:rPr>
-          <w:i/>
-          <w:lang w:val="en-IE" w:eastAsia="en-GB"/>
-        </w:rPr>
-        <w:t>“An artificial neural network approach to compressor performance prediction”</w:t>
-      </w:r>
-      <w:r>
-        <w:rPr>
-          <w:lang w:val="en-IE" w:eastAsia="en-GB"/>
-        </w:rPr>
-        <w:t>.</w:t>
-      </w:r>
-    </w:p>
-    <w:p>
-      <w:pPr>
-        <w:rPr>
-          <w:lang w:val="en-IE" w:eastAsia="en-GB"/>
-        </w:rPr>
-      </w:pPr>
-      <w:r>
-        <w:rPr>
-          <w:lang w:val="en-IE" w:eastAsia="en-GB"/>
-        </w:rPr>
         <w:t>In this paper different neural network model types were reviewed for accuracy in generating a gas generator’s compressor performance characteristic map. The four types reviewed were:</w:t>
       </w:r>
     </w:p>
@@ -1047,15 +2354,7 @@
         <w:rPr>
           <w:lang w:val="en-IE" w:eastAsia="en-GB"/>
         </w:rPr>
-        <w:t xml:space="preserve"> </w:t>
-      </w:r>
-      <w:bookmarkStart w:id="2" w:name="_GoBack"/>
-      <w:bookmarkEnd w:id="2"/>
-      <w:r>
-        <w:rPr>
-          <w:lang w:val="en-IE" w:eastAsia="en-GB"/>
-        </w:rPr>
-        <w:t>the efficiency of the compressor could be predicted to an extremely high accuracy.</w:t>
+        <w:t xml:space="preserve"> the efficiency of the compressor could be predicted to an extremely high accuracy.</w:t>
       </w:r>
     </w:p>
     <w:p>
@@ -1080,7 +2379,7 @@
         <w:rPr>
           <w:lang w:val="en-IE" w:eastAsia="en-GB"/>
         </w:rPr>
-        <w:instrText>ADDIN CSL_CITATION { "citationItems" : [ { "id" : "ITEM-1", "itemData" : { "DOI" : "10.1016/j.apenergy.2006.04.005", "ISSN" : "03062619", "abstract" : "The difficulties, due to a lack of information about stage-by-stage axial-compressor performance, are analyzed. To overcome these issues, a three-layer back-propagation neural-network applied Levenberg-Marquardt algorithm is presented and discussed. The experimental data provided by manufacturers are used for the neural-network training. Through twice training, the compressor's performance map can be predicted. The results can be used for the development of an off-design model or overall dynamic simulation of the behaviour of a gas-turbine power-plant. ?? 2006 Elsevier Ltd. All rights reserved.", "author" : [ { "dropping-particle" : "", "family" : "Yu", "given" : "Youhong", "non-dropping-particle" : "", "parse-names" : false, "suffix" : "" }, { "dropping-particle" : "", "family" : "Chen", "given" : "Lingen", "non-dropping-particle" : "", "parse-names" : false, "suffix" : "" }, { "dropping-particle" : "", "family" : "Sun", "given" : "Fengrui", "non-dropping-particle" : "", "parse-names" : false, "suffix" : "" }, { "dropping-particle" : "", "family" : "Wu", "given" : "Chih", "non-dropping-particle" : "", "parse-names" : false, "suffix" : "" } ], "container-title" : "Applied Energy", "id" : "ITEM-1", "issue" : "1", "issued" : { "date-parts" : [ [ "2007" ] ] }, "page" : "48-55", "title" : "Neural-network based analysis and prediction of a compressor's characteristic performance map", "type" : "article-journal", "volume" : "84" }, "uris" : [ "http://www.mendeley.com/documents/?uuid=94b09a0a-814d-43a9-a946-9b8190986b60" ] } ], "mendeley" : { "formattedCitation" : "(Yu et al. 2007)", "plainTextFormattedCitation" : "(Yu et al. 2007)" }, "properties" : { "noteIndex" : 0 }, "schema" : "https://github.com/citation-style-language/schema/raw/master/csl-citation.json" }</w:instrText>
+        <w:instrText>ADDIN CSL_CITATION { "citationItems" : [ { "id" : "ITEM-1", "itemData" : { "DOI" : "10.1016/j.apenergy.2006.04.005", "ISSN" : "03062619", "abstract" : "The difficulties, due to a lack of information about stage-by-stage axial-compressor performance, are analyzed. To overcome these issues, a three-layer back-propagation neural-network applied Levenberg-Marquardt algorithm is presented and discussed. The experimental data provided by manufacturers are used for the neural-network training. Through twice training, the compressor's performance map can be predicted. The results can be used for the development of an off-design model or overall dynamic simulation of the behaviour of a gas-turbine power-plant. ?? 2006 Elsevier Ltd. All rights reserved.", "author" : [ { "dropping-particle" : "", "family" : "Yu", "given" : "Youhong", "non-dropping-particle" : "", "parse-names" : false, "suffix" : "" }, { "dropping-particle" : "", "family" : "Chen", "given" : "Lingen", "non-dropping-particle" : "", "parse-names" : false, "suffix" : "" }, { "dropping-particle" : "", "family" : "Sun", "given" : "Fengrui", "non-dropping-particle" : "", "parse-names" : false, "suffix" : "" }, { "dropping-particle" : "", "family" : "Wu", "given" : "Chih", "non-dropping-particle" : "", "parse-names" : false, "suffix" : "" } ], "container-title" : "Applied Energy", "id" : "ITEM-1", "issue" : "1", "issued" : { "date-parts" : [ [ "2007" ] ] }, "page" : "48-55", "title" : "Neural-network based analysis and prediction of a compressor's characteristic performance map", "type" : "article-journal", "volume" : "84" }, "uris" : [ "http://www.mendeley.com/documents/?uuid=94b09a0a-814d-43a9-a946-9b8190986b60" ] } ], "mendeley" : { "formattedCitation" : "[4]", "plainTextFormattedCitation" : "[4]", "previouslyFormattedCitation" : "(Yu et al. 2007)" }, "properties" : { "noteIndex" : 0 }, "schema" : "https://github.com/citation-style-language/schema/raw/master/csl-citation.json" }</w:instrText>
       </w:r>
       <w:r>
         <w:rPr>
@@ -1093,7 +2392,7 @@
           <w:noProof/>
           <w:lang w:val="en-IE" w:eastAsia="en-GB"/>
         </w:rPr>
-        <w:t>(Yu et al. 2007)</w:t>
+        <w:t>[4]</w:t>
       </w:r>
       <w:r>
         <w:rPr>
@@ -1158,8 +2457,8 @@
     <w:p>
       <w:pPr>
         <w:pStyle w:val="NormalWeb"/>
-        <w:ind w:left="480" w:hanging="480"/>
-        <w:divId w:val="553934960"/>
+        <w:ind w:left="640" w:hanging="640"/>
+        <w:divId w:val="555242142"/>
         <w:rPr>
           <w:rFonts w:ascii="Calibri" w:hAnsi="Calibri"/>
           <w:noProof/>
@@ -1191,7 +2490,16 @@
           <w:noProof/>
           <w:sz w:val="22"/>
         </w:rPr>
-        <w:t xml:space="preserve">Cortés, O., Urquiza, G. &amp; Hernández, J. a., 2009. Optimization of operating conditions for compressor performance by means of neural network inverse. </w:t>
+        <w:t>[1]</w:t>
+      </w:r>
+      <w:r>
+        <w:rPr>
+          <w:rFonts w:ascii="Calibri" w:hAnsi="Calibri"/>
+          <w:noProof/>
+          <w:sz w:val="22"/>
+        </w:rPr>
+        <w:tab/>
+        <w:t xml:space="preserve">B. W. George Vachtsevanos, Frank L. Lewis, Michael Roemer, Andrew Hess, </w:t>
       </w:r>
       <w:r>
         <w:rPr>
@@ -1201,7 +2509,7 @@
           <w:noProof/>
           <w:sz w:val="22"/>
         </w:rPr>
-        <w:t>Applied Energy</w:t>
+        <w:t>Intelligent Fault Diagnosis and Prognosis for Engineering Systems</w:t>
       </w:r>
       <w:r>
         <w:rPr>
@@ -1209,14 +2517,14 @@
           <w:noProof/>
           <w:sz w:val="22"/>
         </w:rPr>
-        <w:t>, 86(11), pp.2487–2493. Available at: http://dx.doi.org/10.1016/j.apenergy.2009.03.001.</w:t>
+        <w:t>. .</w:t>
       </w:r>
     </w:p>
     <w:p>
       <w:pPr>
         <w:pStyle w:val="NormalWeb"/>
-        <w:ind w:left="480" w:hanging="480"/>
-        <w:divId w:val="553934960"/>
+        <w:ind w:left="640" w:hanging="640"/>
+        <w:divId w:val="555242142"/>
         <w:rPr>
           <w:rFonts w:ascii="Calibri" w:hAnsi="Calibri"/>
           <w:noProof/>
@@ -1229,7 +2537,16 @@
           <w:noProof/>
           <w:sz w:val="22"/>
         </w:rPr>
-        <w:t xml:space="preserve">Ghorbanian, K. &amp; Gholamrezaei, M., 2009. An artificial neural network approach to compressor performance prediction. </w:t>
+        <w:t>[2]</w:t>
+      </w:r>
+      <w:r>
+        <w:rPr>
+          <w:rFonts w:ascii="Calibri" w:hAnsi="Calibri"/>
+          <w:noProof/>
+          <w:sz w:val="22"/>
+        </w:rPr>
+        <w:tab/>
+        <w:t xml:space="preserve">M. Petković, M. R. Rapaić, Z. D. Jeličić, and A. Pisano, “On-line adaptive clustering for process monitoring and fault detection,” </w:t>
       </w:r>
       <w:r>
         <w:rPr>
@@ -1239,7 +2556,7 @@
           <w:noProof/>
           <w:sz w:val="22"/>
         </w:rPr>
-        <w:t>Applied Energy</w:t>
+        <w:t>Expert Syst. Appl.</w:t>
       </w:r>
       <w:r>
         <w:rPr>
@@ -1247,14 +2564,14 @@
           <w:noProof/>
           <w:sz w:val="22"/>
         </w:rPr>
-        <w:t>, 86(7-8), pp.1210–1221. Available at: http://dx.doi.org/10.1016/j.apenergy.2008.06.006.</w:t>
+        <w:t>, vol. 39, no. 11, pp. 10226–10235, 2012.</w:t>
       </w:r>
     </w:p>
     <w:p>
       <w:pPr>
         <w:pStyle w:val="NormalWeb"/>
-        <w:ind w:left="480" w:hanging="480"/>
-        <w:divId w:val="553934960"/>
+        <w:ind w:left="640" w:hanging="640"/>
+        <w:divId w:val="555242142"/>
         <w:rPr>
           <w:rFonts w:ascii="Calibri" w:hAnsi="Calibri"/>
           <w:noProof/>
@@ -1267,7 +2584,16 @@
           <w:noProof/>
           <w:sz w:val="22"/>
         </w:rPr>
-        <w:t xml:space="preserve">Petković, M. et al., 2012. On-line adaptive clustering for process monitoring and fault detection. </w:t>
+        <w:t>[3]</w:t>
+      </w:r>
+      <w:r>
+        <w:rPr>
+          <w:rFonts w:ascii="Calibri" w:hAnsi="Calibri"/>
+          <w:noProof/>
+          <w:sz w:val="22"/>
+        </w:rPr>
+        <w:tab/>
+        <w:t xml:space="preserve">O. Cortés, G. Urquiza, and J. a. Hernández, “Optimization of operating conditions for compressor performance by means of neural network inverse,” </w:t>
       </w:r>
       <w:r>
         <w:rPr>
@@ -1277,7 +2603,7 @@
           <w:noProof/>
           <w:sz w:val="22"/>
         </w:rPr>
-        <w:t>Expert Systems with Applications</w:t>
+        <w:t>Appl. Energy</w:t>
       </w:r>
       <w:r>
         <w:rPr>
@@ -1285,14 +2611,14 @@
           <w:noProof/>
           <w:sz w:val="22"/>
         </w:rPr>
-        <w:t>, 39(11), pp.10226–10235.</w:t>
+        <w:t>, vol. 86, no. 11, pp. 2487–2493, 2009.</w:t>
       </w:r>
     </w:p>
     <w:p>
       <w:pPr>
         <w:pStyle w:val="NormalWeb"/>
-        <w:ind w:left="480" w:hanging="480"/>
-        <w:divId w:val="553934960"/>
+        <w:ind w:left="640" w:hanging="640"/>
+        <w:divId w:val="555242142"/>
         <w:rPr>
           <w:rFonts w:ascii="Calibri" w:hAnsi="Calibri"/>
           <w:noProof/>
@@ -1305,7 +2631,16 @@
           <w:noProof/>
           <w:sz w:val="22"/>
         </w:rPr>
-        <w:t xml:space="preserve">Yu, Y. et al., 2007. Neural-network based analysis and prediction of a compressor’s characteristic performance map. </w:t>
+        <w:t>[4]</w:t>
+      </w:r>
+      <w:r>
+        <w:rPr>
+          <w:rFonts w:ascii="Calibri" w:hAnsi="Calibri"/>
+          <w:noProof/>
+          <w:sz w:val="22"/>
+        </w:rPr>
+        <w:tab/>
+        <w:t xml:space="preserve">Y. Yu, L. Chen, F. Sun, and C. Wu, “Neural-network based analysis and prediction of a compressor’s characteristic performance map,” </w:t>
       </w:r>
       <w:r>
         <w:rPr>
@@ -1315,7 +2650,7 @@
           <w:noProof/>
           <w:sz w:val="22"/>
         </w:rPr>
-        <w:t>Applied Energy</w:t>
+        <w:t>Appl. Energy</w:t>
       </w:r>
       <w:r>
         <w:rPr>
@@ -1323,7 +2658,54 @@
           <w:noProof/>
           <w:sz w:val="22"/>
         </w:rPr>
-        <w:t>, 84(1), pp.48–55.</w:t>
+        <w:t>, vol. 84, no. 1, pp. 48–55, 2007.</w:t>
+      </w:r>
+    </w:p>
+    <w:p>
+      <w:pPr>
+        <w:pStyle w:val="NormalWeb"/>
+        <w:ind w:left="640" w:hanging="640"/>
+        <w:divId w:val="555242142"/>
+        <w:rPr>
+          <w:rFonts w:ascii="Calibri" w:hAnsi="Calibri"/>
+          <w:noProof/>
+          <w:sz w:val="22"/>
+        </w:rPr>
+      </w:pPr>
+      <w:r>
+        <w:rPr>
+          <w:rFonts w:ascii="Calibri" w:hAnsi="Calibri"/>
+          <w:noProof/>
+          <w:sz w:val="22"/>
+        </w:rPr>
+        <w:t>[5]</w:t>
+      </w:r>
+      <w:r>
+        <w:rPr>
+          <w:rFonts w:ascii="Calibri" w:hAnsi="Calibri"/>
+          <w:noProof/>
+          <w:sz w:val="22"/>
+        </w:rPr>
+        <w:tab/>
+        <w:t xml:space="preserve">K. Ghorbanian and M. Gholamrezaei, “An artificial neural network approach to compressor performance prediction,” </w:t>
+      </w:r>
+      <w:r>
+        <w:rPr>
+          <w:rFonts w:ascii="Calibri" w:hAnsi="Calibri"/>
+          <w:i/>
+          <w:iCs/>
+          <w:noProof/>
+          <w:sz w:val="22"/>
+        </w:rPr>
+        <w:t>Appl. Energy</w:t>
+      </w:r>
+      <w:r>
+        <w:rPr>
+          <w:rFonts w:ascii="Calibri" w:hAnsi="Calibri"/>
+          <w:noProof/>
+          <w:sz w:val="22"/>
+        </w:rPr>
+        <w:t xml:space="preserve">, vol. 86, no. 7–8, pp. 1210–1221, 2009. </w:t>
       </w:r>
     </w:p>
     <w:p>
@@ -1360,7 +2742,7 @@
 
 <file path=word/comments.xml><?xml version="1.0" encoding="utf-8"?>
 <w:comments xmlns:wpc="http://schemas.microsoft.com/office/word/2010/wordprocessingCanvas" xmlns:mc="http://schemas.openxmlformats.org/markup-compatibility/2006" xmlns:o="urn:schemas-microsoft-com:office:office" xmlns:r="http://schemas.openxmlformats.org/officeDocument/2006/relationships" xmlns:m="http://schemas.openxmlformats.org/officeDocument/2006/math" xmlns:v="urn:schemas-microsoft-com:vml" xmlns:wp14="http://schemas.microsoft.com/office/word/2010/wordprocessingDrawing" xmlns:wp="http://schemas.openxmlformats.org/drawingml/2006/wordprocessingDrawing" xmlns:w10="urn:schemas-microsoft-com:office:word" xmlns:w="http://schemas.openxmlformats.org/wordprocessingml/2006/main" xmlns:w14="http://schemas.microsoft.com/office/word/2010/wordml" xmlns:w15="http://schemas.microsoft.com/office/word/2012/wordml" xmlns:wpg="http://schemas.microsoft.com/office/word/2010/wordprocessingGroup" xmlns:wpi="http://schemas.microsoft.com/office/word/2010/wordprocessingInk" xmlns:wne="http://schemas.microsoft.com/office/word/2006/wordml" xmlns:wps="http://schemas.microsoft.com/office/word/2010/wordprocessingShape" mc:Ignorable="w14 w15 wp14">
-  <w:comment w:id="0" w:author="Seán Hayes" w:date="2015-07-21T10:49:00Z" w:initials="SH">
+  <w:comment w:id="0" w:author="Seán Hayes" w:date="2015-07-22T18:07:00Z" w:initials="SH">
     <w:p>
       <w:pPr>
         <w:pStyle w:val="CommentText"/>
@@ -1371,6 +2753,70 @@
         </w:rPr>
         <w:annotationRef/>
       </w:r>
+      <w:r>
+        <w:t>Electric Ireland doc</w:t>
+      </w:r>
+    </w:p>
+  </w:comment>
+  <w:comment w:id="1" w:author="Seán Hayes" w:date="2015-07-22T18:10:00Z" w:initials="SH">
+    <w:p>
+      <w:pPr>
+        <w:pStyle w:val="CommentText"/>
+      </w:pPr>
+      <w:r>
+        <w:rPr>
+          <w:rStyle w:val="CommentReference"/>
+        </w:rPr>
+        <w:annotationRef/>
+      </w:r>
+      <w:r>
+        <w:t>Figure from electric Ireland doc</w:t>
+      </w:r>
+    </w:p>
+  </w:comment>
+  <w:comment w:id="4" w:author="Seán Hayes" w:date="2015-07-22T19:07:00Z" w:initials="SH">
+    <w:p>
+      <w:pPr>
+        <w:pStyle w:val="CommentText"/>
+      </w:pPr>
+      <w:r>
+        <w:rPr>
+          <w:rStyle w:val="CommentReference"/>
+        </w:rPr>
+        <w:annotationRef/>
+      </w:r>
+      <w:r>
+        <w:t>Maybe rejig where various methods fit into either statistics or machine learning based on the article “Statistics versus Machine learning - fight</w:t>
+      </w:r>
+    </w:p>
+  </w:comment>
+  <w:comment w:id="5" w:author="Seán Hayes" w:date="2015-07-21T16:35:00Z" w:initials="SH">
+    <w:p>
+      <w:pPr>
+        <w:pStyle w:val="CommentText"/>
+      </w:pPr>
+      <w:r>
+        <w:rPr>
+          <w:rStyle w:val="CommentReference"/>
+        </w:rPr>
+        <w:annotationRef/>
+      </w:r>
+      <w:r>
+        <w:t>Come back to this one</w:t>
+      </w:r>
+    </w:p>
+  </w:comment>
+  <w:comment w:id="6" w:author="Seán Hayes" w:date="2015-07-21T10:49:00Z" w:initials="SH">
+    <w:p>
+      <w:pPr>
+        <w:pStyle w:val="CommentText"/>
+      </w:pPr>
+      <w:r>
+        <w:rPr>
+          <w:rStyle w:val="CommentReference"/>
+        </w:rPr>
+        <w:annotationRef/>
+      </w:r>
       <w:proofErr w:type="gramStart"/>
       <w:r>
         <w:t>follow</w:t>
@@ -1381,7 +2827,7 @@
       </w:r>
     </w:p>
   </w:comment>
-  <w:comment w:id="1" w:author="Seán Hayes" w:date="2015-07-21T10:50:00Z" w:initials="SH">
+  <w:comment w:id="7" w:author="Seán Hayes" w:date="2015-07-21T10:50:00Z" w:initials="SH">
     <w:p>
       <w:pPr>
         <w:pStyle w:val="CommentText"/>
@@ -1405,6 +2851,10 @@
 
 <file path=word/commentsExtended.xml><?xml version="1.0" encoding="utf-8"?>
 <w15:commentsEx xmlns:wpc="http://schemas.microsoft.com/office/word/2010/wordprocessingCanvas" xmlns:mc="http://schemas.openxmlformats.org/markup-compatibility/2006" xmlns:o="urn:schemas-microsoft-com:office:office" xmlns:r="http://schemas.openxmlformats.org/officeDocument/2006/relationships" xmlns:m="http://schemas.openxmlformats.org/officeDocument/2006/math" xmlns:v="urn:schemas-microsoft-com:vml" xmlns:wp14="http://schemas.microsoft.com/office/word/2010/wordprocessingDrawing" xmlns:wp="http://schemas.openxmlformats.org/drawingml/2006/wordprocessingDrawing" xmlns:w10="urn:schemas-microsoft-com:office:word" xmlns:w="http://schemas.openxmlformats.org/wordprocessingml/2006/main" xmlns:w14="http://schemas.microsoft.com/office/word/2010/wordml" xmlns:w15="http://schemas.microsoft.com/office/word/2012/wordml" xmlns:wpg="http://schemas.microsoft.com/office/word/2010/wordprocessingGroup" xmlns:wpi="http://schemas.microsoft.com/office/word/2010/wordprocessingInk" xmlns:wne="http://schemas.microsoft.com/office/word/2006/wordml" xmlns:wps="http://schemas.microsoft.com/office/word/2010/wordprocessingShape" mc:Ignorable="w14 w15 wp14">
+  <w15:commentEx w15:paraId="415C94D2" w15:done="0"/>
+  <w15:commentEx w15:paraId="463D180C" w15:done="0"/>
+  <w15:commentEx w15:paraId="6A328EAB" w15:done="0"/>
+  <w15:commentEx w15:paraId="7064215F" w15:done="0"/>
   <w15:commentEx w15:paraId="68149C61" w15:done="0"/>
   <w15:commentEx w15:paraId="79C01BE3" w15:done="0"/>
 </w15:commentsEx>
@@ -1639,9 +3089,9 @@
     </w:lvl>
   </w:abstractNum>
   <w:abstractNum w:abstractNumId="2">
-    <w:nsid w:val="51FE3EF3"/>
+    <w:nsid w:val="393D0E2F"/>
     <w:multiLevelType w:val="hybridMultilevel"/>
-    <w:tmpl w:val="5AFA803C"/>
+    <w:tmpl w:val="93FA54D6"/>
     <w:lvl w:ilvl="0" w:tplc="08090001">
       <w:start w:val="1"/>
       <w:numFmt w:val="bullet"/>
@@ -1752,6 +3202,119 @@
     </w:lvl>
   </w:abstractNum>
   <w:abstractNum w:abstractNumId="3">
+    <w:nsid w:val="51FE3EF3"/>
+    <w:multiLevelType w:val="hybridMultilevel"/>
+    <w:tmpl w:val="5AFA803C"/>
+    <w:lvl w:ilvl="0" w:tplc="08090001">
+      <w:start w:val="1"/>
+      <w:numFmt w:val="bullet"/>
+      <w:lvlText w:val=""/>
+      <w:lvlJc w:val="left"/>
+      <w:pPr>
+        <w:ind w:left="720" w:hanging="360"/>
+      </w:pPr>
+      <w:rPr>
+        <w:rFonts w:ascii="Symbol" w:hAnsi="Symbol" w:hint="default"/>
+      </w:rPr>
+    </w:lvl>
+    <w:lvl w:ilvl="1" w:tplc="08090003" w:tentative="1">
+      <w:start w:val="1"/>
+      <w:numFmt w:val="bullet"/>
+      <w:lvlText w:val="o"/>
+      <w:lvlJc w:val="left"/>
+      <w:pPr>
+        <w:ind w:left="1440" w:hanging="360"/>
+      </w:pPr>
+      <w:rPr>
+        <w:rFonts w:ascii="Courier New" w:hAnsi="Courier New" w:cs="Courier New" w:hint="default"/>
+      </w:rPr>
+    </w:lvl>
+    <w:lvl w:ilvl="2" w:tplc="08090005" w:tentative="1">
+      <w:start w:val="1"/>
+      <w:numFmt w:val="bullet"/>
+      <w:lvlText w:val=""/>
+      <w:lvlJc w:val="left"/>
+      <w:pPr>
+        <w:ind w:left="2160" w:hanging="360"/>
+      </w:pPr>
+      <w:rPr>
+        <w:rFonts w:ascii="Wingdings" w:hAnsi="Wingdings" w:hint="default"/>
+      </w:rPr>
+    </w:lvl>
+    <w:lvl w:ilvl="3" w:tplc="08090001" w:tentative="1">
+      <w:start w:val="1"/>
+      <w:numFmt w:val="bullet"/>
+      <w:lvlText w:val=""/>
+      <w:lvlJc w:val="left"/>
+      <w:pPr>
+        <w:ind w:left="2880" w:hanging="360"/>
+      </w:pPr>
+      <w:rPr>
+        <w:rFonts w:ascii="Symbol" w:hAnsi="Symbol" w:hint="default"/>
+      </w:rPr>
+    </w:lvl>
+    <w:lvl w:ilvl="4" w:tplc="08090003" w:tentative="1">
+      <w:start w:val="1"/>
+      <w:numFmt w:val="bullet"/>
+      <w:lvlText w:val="o"/>
+      <w:lvlJc w:val="left"/>
+      <w:pPr>
+        <w:ind w:left="3600" w:hanging="360"/>
+      </w:pPr>
+      <w:rPr>
+        <w:rFonts w:ascii="Courier New" w:hAnsi="Courier New" w:cs="Courier New" w:hint="default"/>
+      </w:rPr>
+    </w:lvl>
+    <w:lvl w:ilvl="5" w:tplc="08090005" w:tentative="1">
+      <w:start w:val="1"/>
+      <w:numFmt w:val="bullet"/>
+      <w:lvlText w:val=""/>
+      <w:lvlJc w:val="left"/>
+      <w:pPr>
+        <w:ind w:left="4320" w:hanging="360"/>
+      </w:pPr>
+      <w:rPr>
+        <w:rFonts w:ascii="Wingdings" w:hAnsi="Wingdings" w:hint="default"/>
+      </w:rPr>
+    </w:lvl>
+    <w:lvl w:ilvl="6" w:tplc="08090001" w:tentative="1">
+      <w:start w:val="1"/>
+      <w:numFmt w:val="bullet"/>
+      <w:lvlText w:val=""/>
+      <w:lvlJc w:val="left"/>
+      <w:pPr>
+        <w:ind w:left="5040" w:hanging="360"/>
+      </w:pPr>
+      <w:rPr>
+        <w:rFonts w:ascii="Symbol" w:hAnsi="Symbol" w:hint="default"/>
+      </w:rPr>
+    </w:lvl>
+    <w:lvl w:ilvl="7" w:tplc="08090003" w:tentative="1">
+      <w:start w:val="1"/>
+      <w:numFmt w:val="bullet"/>
+      <w:lvlText w:val="o"/>
+      <w:lvlJc w:val="left"/>
+      <w:pPr>
+        <w:ind w:left="5760" w:hanging="360"/>
+      </w:pPr>
+      <w:rPr>
+        <w:rFonts w:ascii="Courier New" w:hAnsi="Courier New" w:cs="Courier New" w:hint="default"/>
+      </w:rPr>
+    </w:lvl>
+    <w:lvl w:ilvl="8" w:tplc="08090005" w:tentative="1">
+      <w:start w:val="1"/>
+      <w:numFmt w:val="bullet"/>
+      <w:lvlText w:val=""/>
+      <w:lvlJc w:val="left"/>
+      <w:pPr>
+        <w:ind w:left="6480" w:hanging="360"/>
+      </w:pPr>
+      <w:rPr>
+        <w:rFonts w:ascii="Wingdings" w:hAnsi="Wingdings" w:hint="default"/>
+      </w:rPr>
+    </w:lvl>
+  </w:abstractNum>
+  <w:abstractNum w:abstractNumId="4">
     <w:nsid w:val="6A0642BE"/>
     <w:multiLevelType w:val="multilevel"/>
     <w:tmpl w:val="08090025"/>
@@ -1853,13 +3416,16 @@
     </w:lvlOverride>
   </w:num>
   <w:num w:numId="2">
-    <w:abstractNumId w:val="2"/>
+    <w:abstractNumId w:val="3"/>
   </w:num>
   <w:num w:numId="3">
-    <w:abstractNumId w:val="3"/>
+    <w:abstractNumId w:val="4"/>
   </w:num>
   <w:num w:numId="4">
     <w:abstractNumId w:val="0"/>
+  </w:num>
+  <w:num w:numId="5">
+    <w:abstractNumId w:val="2"/>
   </w:num>
 </w:numbering>
 </file>
@@ -2265,10 +3831,13 @@
   <w:style w:type="paragraph" w:default="1" w:styleId="Normal">
     <w:name w:val="Normal"/>
     <w:qFormat/>
-    <w:rsid w:val="007D0BC5"/>
+    <w:rsid w:val="00CF2D31"/>
     <w:pPr>
       <w:jc w:val="both"/>
     </w:pPr>
+    <w:rPr>
+      <w:rFonts w:ascii="Palatino Linotype" w:hAnsi="Palatino Linotype"/>
+    </w:rPr>
   </w:style>
   <w:style w:type="paragraph" w:styleId="Heading1">
     <w:name w:val="heading 1"/>
@@ -2300,7 +3869,6 @@
     <w:next w:val="Normal"/>
     <w:link w:val="Heading2Char"/>
     <w:uiPriority w:val="9"/>
-    <w:semiHidden/>
     <w:unhideWhenUsed/>
     <w:qFormat/>
     <w:rsid w:val="002B0F1F"/>
@@ -2598,7 +4166,6 @@
     <w:basedOn w:val="DefaultParagraphFont"/>
     <w:link w:val="Heading2"/>
     <w:uiPriority w:val="9"/>
-    <w:semiHidden/>
     <w:rsid w:val="002B0F1F"/>
     <w:rPr>
       <w:rFonts w:asciiTheme="majorHAnsi" w:eastAsiaTheme="majorEastAsia" w:hAnsiTheme="majorHAnsi" w:cstheme="majorBidi"/>
@@ -2813,6 +4380,51 @@
     <w:rsid w:val="00665F97"/>
     <w:rPr>
       <w:rFonts w:ascii="Segoe UI" w:hAnsi="Segoe UI" w:cs="Segoe UI"/>
+      <w:sz w:val="18"/>
+      <w:szCs w:val="18"/>
+    </w:rPr>
+  </w:style>
+  <w:style w:type="table" w:styleId="TableGrid">
+    <w:name w:val="Table Grid"/>
+    <w:basedOn w:val="TableNormal"/>
+    <w:uiPriority w:val="39"/>
+    <w:rsid w:val="00C52BCD"/>
+    <w:pPr>
+      <w:spacing w:after="0" w:line="240" w:lineRule="auto"/>
+    </w:pPr>
+    <w:tblPr>
+      <w:tblInd w:w="0" w:type="dxa"/>
+      <w:tblBorders>
+        <w:top w:val="single" w:sz="4" w:space="0" w:color="auto"/>
+        <w:left w:val="single" w:sz="4" w:space="0" w:color="auto"/>
+        <w:bottom w:val="single" w:sz="4" w:space="0" w:color="auto"/>
+        <w:right w:val="single" w:sz="4" w:space="0" w:color="auto"/>
+        <w:insideH w:val="single" w:sz="4" w:space="0" w:color="auto"/>
+        <w:insideV w:val="single" w:sz="4" w:space="0" w:color="auto"/>
+      </w:tblBorders>
+      <w:tblCellMar>
+        <w:top w:w="0" w:type="dxa"/>
+        <w:left w:w="108" w:type="dxa"/>
+        <w:bottom w:w="0" w:type="dxa"/>
+        <w:right w:w="108" w:type="dxa"/>
+      </w:tblCellMar>
+    </w:tblPr>
+  </w:style>
+  <w:style w:type="paragraph" w:styleId="Caption">
+    <w:name w:val="caption"/>
+    <w:basedOn w:val="Normal"/>
+    <w:next w:val="Normal"/>
+    <w:uiPriority w:val="35"/>
+    <w:unhideWhenUsed/>
+    <w:qFormat/>
+    <w:rsid w:val="00C52BCD"/>
+    <w:pPr>
+      <w:spacing w:after="200" w:line="240" w:lineRule="auto"/>
+    </w:pPr>
+    <w:rPr>
+      <w:i/>
+      <w:iCs/>
+      <w:color w:val="44546A" w:themeColor="text2"/>
       <w:sz w:val="18"/>
       <w:szCs w:val="18"/>
     </w:rPr>
@@ -3086,7 +4698,7 @@
 </file>
 
 <file path=customXml/itemProps1.xml><?xml version="1.0" encoding="utf-8"?>
-<ds:datastoreItem xmlns:ds="http://schemas.openxmlformats.org/officeDocument/2006/customXml" ds:itemID="{03E3C79A-41B0-45FC-A26F-12D7DCFBB1FF}">
+<ds:datastoreItem xmlns:ds="http://schemas.openxmlformats.org/officeDocument/2006/customXml" ds:itemID="{4D6F162B-5D14-4806-AC84-9628BF1F6704}">
   <ds:schemaRefs>
     <ds:schemaRef ds:uri="http://schemas.openxmlformats.org/officeDocument/2006/bibliography"/>
   </ds:schemaRefs>

</xml_diff>

<commit_message>
Updated structure and added some high level approaches
</commit_message>
<xml_diff>
--- a/Lit_Review.docx
+++ b/Lit_Review.docx
@@ -221,6 +221,108 @@
         <w:rPr>
           <w:lang w:val="en-IE" w:eastAsia="en-GB"/>
         </w:rPr>
+        <w:t>Method</w:t>
+      </w:r>
+    </w:p>
+    <w:p>
+      <w:pPr>
+        <w:rPr>
+          <w:lang w:val="en-IE" w:eastAsia="en-GB"/>
+        </w:rPr>
+      </w:pPr>
+      <w:r>
+        <w:rPr>
+          <w:lang w:val="en-IE" w:eastAsia="en-GB"/>
+        </w:rPr>
+        <w:t>To complete this review the following search engines were used:</w:t>
+      </w:r>
+    </w:p>
+    <w:p>
+      <w:pPr>
+        <w:pStyle w:val="ListParagraph"/>
+        <w:numPr>
+          <w:ilvl w:val="0"/>
+          <w:numId w:val="8"/>
+        </w:numPr>
+        <w:rPr>
+          <w:lang w:val="en-IE" w:eastAsia="en-GB"/>
+        </w:rPr>
+      </w:pPr>
+      <w:r>
+        <w:rPr>
+          <w:lang w:val="en-IE" w:eastAsia="en-GB"/>
+        </w:rPr>
+        <w:t>Google Scholar</w:t>
+      </w:r>
+    </w:p>
+    <w:p>
+      <w:pPr>
+        <w:pStyle w:val="ListParagraph"/>
+        <w:numPr>
+          <w:ilvl w:val="0"/>
+          <w:numId w:val="8"/>
+        </w:numPr>
+        <w:rPr>
+          <w:lang w:val="en-IE" w:eastAsia="en-GB"/>
+        </w:rPr>
+      </w:pPr>
+      <w:r>
+        <w:rPr>
+          <w:lang w:val="en-IE" w:eastAsia="en-GB"/>
+        </w:rPr>
+        <w:t>Science Direct</w:t>
+      </w:r>
+    </w:p>
+    <w:p>
+      <w:pPr>
+        <w:pStyle w:val="ListParagraph"/>
+        <w:numPr>
+          <w:ilvl w:val="0"/>
+          <w:numId w:val="8"/>
+        </w:numPr>
+        <w:rPr>
+          <w:lang w:val="en-IE" w:eastAsia="en-GB"/>
+        </w:rPr>
+      </w:pPr>
+      <w:r>
+        <w:rPr>
+          <w:lang w:val="en-IE" w:eastAsia="en-GB"/>
+        </w:rPr>
+        <w:t>Engineering Village</w:t>
+      </w:r>
+    </w:p>
+    <w:p>
+      <w:pPr>
+        <w:rPr>
+          <w:lang w:val="en-IE" w:eastAsia="en-GB"/>
+        </w:rPr>
+      </w:pPr>
+      <w:r>
+        <w:rPr>
+          <w:lang w:val="en-IE" w:eastAsia="en-GB"/>
+        </w:rPr>
+        <w:t xml:space="preserve">Search terms used were in the form of “compressed air”, “air compressor” and “pneumatic system” together with </w:t>
+      </w:r>
+      <w:r>
+        <w:rPr>
+          <w:lang w:val="en-IE" w:eastAsia="en-GB"/>
+        </w:rPr>
+        <w:t>the particular approach or method being reviewed, e.g. “air compressor fault detection neural networks”.</w:t>
+      </w:r>
+      <w:bookmarkStart w:id="0" w:name="_GoBack"/>
+      <w:bookmarkEnd w:id="0"/>
+    </w:p>
+    <w:p>
+      <w:pPr>
+        <w:pStyle w:val="Heading1"/>
+        <w:rPr>
+          <w:lang w:val="en-IE" w:eastAsia="en-GB"/>
+        </w:rPr>
+      </w:pPr>
+      <w:r>
+        <w:rPr>
+          <w:lang w:val="en-IE" w:eastAsia="en-GB"/>
+        </w:rPr>
         <w:t>Background</w:t>
       </w:r>
     </w:p>
@@ -242,19 +344,19 @@
         </w:rPr>
         <w:t xml:space="preserve">Irish energy, and ###% globally. Of this energy, compressed air is recognised as consuming ###%. Compressed air is known colloquially in industry as the “fourth fuel”, due to the high electrical cost associated with generation. Compressed air systems are typically running at ###% efficiency, due to energy losses through heat of generation, leakage, and </w:t>
       </w:r>
-      <w:commentRangeStart w:id="0"/>
+      <w:commentRangeStart w:id="1"/>
       <w:r>
         <w:rPr>
           <w:lang w:val="en-IE" w:eastAsia="en-GB"/>
         </w:rPr>
         <w:t>###</w:t>
       </w:r>
-      <w:commentRangeEnd w:id="0"/>
+      <w:commentRangeEnd w:id="1"/>
       <w:r>
         <w:rPr>
           <w:rStyle w:val="CommentReference"/>
         </w:rPr>
-        <w:commentReference w:id="0"/>
+        <w:commentReference w:id="1"/>
       </w:r>
       <w:r>
         <w:rPr>
@@ -275,19 +377,19 @@
         </w:rPr>
         <w:t xml:space="preserve">Compressed air is generated in industry using a wide variety of equipment types and configurations. Different types of equipment are suited to different applications in terms of volumetric and pressure requirements. The three key types of compressor installed in industry today are reciprocating, rotary, and centrifugal machines. Their suitability to different volumetric and pressure requirements is summarised in Figure </w:t>
       </w:r>
-      <w:commentRangeStart w:id="1"/>
+      <w:commentRangeStart w:id="2"/>
       <w:r>
         <w:rPr>
           <w:lang w:val="en-IE" w:eastAsia="en-GB"/>
         </w:rPr>
         <w:t>####</w:t>
       </w:r>
-      <w:commentRangeEnd w:id="1"/>
+      <w:commentRangeEnd w:id="2"/>
       <w:r>
         <w:rPr>
           <w:rStyle w:val="CommentReference"/>
         </w:rPr>
-        <w:commentReference w:id="1"/>
+        <w:commentReference w:id="2"/>
       </w:r>
       <w:r>
         <w:rPr>
@@ -319,7 +421,14 @@
         <w:rPr>
           <w:lang w:val="en-IE" w:eastAsia="en-GB"/>
         </w:rPr>
-        <w:t xml:space="preserve">Given that compressed air represents such a dense form of energy transport, it is beneficial in terms of long and short term overall energy efficiency goals to manage their performance. Performance management of compressors is typically achieved through means such as those in </w:t>
+        <w:t xml:space="preserve">Given that compressed air represents such a dense form of energy transport, it is beneficial in terms of long and short term overall energy efficiency goals to manage their performance. </w:t>
+      </w:r>
+      <w:r>
+        <w:rPr>
+          <w:lang w:val="en-IE" w:eastAsia="en-GB"/>
+        </w:rPr>
+        <w:lastRenderedPageBreak/>
+        <w:t xml:space="preserve">Performance management of compressors is typically achieved through means such as those in </w:t>
       </w:r>
       <w:r>
         <w:rPr>
@@ -340,13 +449,13 @@
           <w:b/>
           <w:lang w:val="en-IE" w:eastAsia="en-GB"/>
         </w:rPr>
+        <w:instrText xml:space="preserve"> \* MERGEFORMAT </w:instrText>
       </w:r>
       <w:r>
         <w:rPr>
           <w:b/>
           <w:lang w:val="en-IE" w:eastAsia="en-GB"/>
         </w:rPr>
-        <w:instrText xml:space="preserve"> \* MERGEFORMAT </w:instrText>
       </w:r>
       <w:r>
         <w:rPr>
@@ -677,19 +786,32 @@
         <w:pStyle w:val="Caption"/>
         <w:jc w:val="center"/>
       </w:pPr>
-      <w:bookmarkStart w:id="2" w:name="_Ref425352519"/>
+      <w:bookmarkStart w:id="3" w:name="_Ref425352519"/>
       <w:r>
         <w:t xml:space="preserve">Table </w:t>
       </w:r>
-      <w:fldSimple w:instr=" SEQ Table \* ARABIC ">
-        <w:r>
-          <w:rPr>
-            <w:noProof/>
-          </w:rPr>
-          <w:t>1</w:t>
-        </w:r>
-      </w:fldSimple>
-      <w:bookmarkEnd w:id="2"/>
+      <w:r>
+        <w:fldChar w:fldCharType="begin"/>
+      </w:r>
+      <w:r>
+        <w:instrText xml:space="preserve"> SEQ Table \* ARABIC </w:instrText>
+      </w:r>
+      <w:r>
+        <w:fldChar w:fldCharType="separate"/>
+      </w:r>
+      <w:r>
+        <w:rPr>
+          <w:noProof/>
+        </w:rPr>
+        <w:t>1</w:t>
+      </w:r>
+      <w:r>
+        <w:rPr>
+          <w:noProof/>
+        </w:rPr>
+        <w:fldChar w:fldCharType="end"/>
+      </w:r>
+      <w:bookmarkEnd w:id="3"/>
       <w:r>
         <w:t>: Compressed Air System Performance Management Methods</w:t>
       </w:r>
@@ -704,7 +826,6 @@
         <w:rPr>
           <w:lang w:val="en-IE" w:eastAsia="en-GB"/>
         </w:rPr>
-        <w:lastRenderedPageBreak/>
         <w:t xml:space="preserve">As is outlined in </w:t>
       </w:r>
       <w:r>
@@ -726,13 +847,13 @@
           <w:b/>
           <w:lang w:val="en-IE" w:eastAsia="en-GB"/>
         </w:rPr>
+        <w:instrText xml:space="preserve"> \* MERGEFORMAT </w:instrText>
       </w:r>
       <w:r>
         <w:rPr>
           <w:b/>
           <w:lang w:val="en-IE" w:eastAsia="en-GB"/>
         </w:rPr>
-        <w:instrText xml:space="preserve"> \* MERGEFORMAT </w:instrText>
       </w:r>
       <w:r>
         <w:rPr>
@@ -790,7 +911,19 @@
         <w:rPr>
           <w:lang w:val="en-IE" w:eastAsia="en-GB"/>
         </w:rPr>
-        <w:t>Research is being carried out to define the future of compressed air system performance management. In this review the research considered is that of ongoing analysis of compressed air system data. This ongoing analysis may take the form of:</w:t>
+        <w:t xml:space="preserve">Research is being carried out to define the future of compressed air system performance management. In this review the research considered is that of ongoing analysis of compressed air system data. This ongoing analysis may </w:t>
+      </w:r>
+      <w:r>
+        <w:rPr>
+          <w:lang w:val="en-IE" w:eastAsia="en-GB"/>
+        </w:rPr>
+        <w:t>have a high level of</w:t>
+      </w:r>
+      <w:r>
+        <w:rPr>
+          <w:lang w:val="en-IE" w:eastAsia="en-GB"/>
+        </w:rPr>
+        <w:t>:</w:t>
       </w:r>
     </w:p>
     <w:p>
@@ -798,7 +931,7 @@
         <w:pStyle w:val="ListParagraph"/>
         <w:numPr>
           <w:ilvl w:val="0"/>
-          <w:numId w:val="5"/>
+          <w:numId w:val="6"/>
         </w:numPr>
         <w:rPr>
           <w:lang w:val="en-IE" w:eastAsia="en-GB"/>
@@ -816,7 +949,7 @@
         <w:pStyle w:val="ListParagraph"/>
         <w:numPr>
           <w:ilvl w:val="0"/>
-          <w:numId w:val="5"/>
+          <w:numId w:val="6"/>
         </w:numPr>
         <w:rPr>
           <w:lang w:val="en-IE" w:eastAsia="en-GB"/>
@@ -834,7 +967,7 @@
         <w:pStyle w:val="ListParagraph"/>
         <w:numPr>
           <w:ilvl w:val="0"/>
-          <w:numId w:val="5"/>
+          <w:numId w:val="6"/>
         </w:numPr>
         <w:rPr>
           <w:lang w:val="en-IE" w:eastAsia="en-GB"/>
@@ -844,31 +977,7 @@
         <w:rPr>
           <w:lang w:val="en-IE" w:eastAsia="en-GB"/>
         </w:rPr>
-        <w:t>Prognostics – monitoring system parameters to predict</w:t>
-      </w:r>
-      <w:r>
-        <w:rPr>
-          <w:lang w:val="en-IE" w:eastAsia="en-GB"/>
-        </w:rPr>
-        <w:t xml:space="preserve"> the time at which a</w:t>
-      </w:r>
-      <w:r>
-        <w:rPr>
-          <w:lang w:val="en-IE" w:eastAsia="en-GB"/>
-        </w:rPr>
-        <w:t xml:space="preserve"> part or component of the compressed air</w:t>
-      </w:r>
-      <w:r>
-        <w:rPr>
-          <w:lang w:val="en-IE" w:eastAsia="en-GB"/>
-        </w:rPr>
-        <w:t xml:space="preserve"> system will no longer perform its intended function</w:t>
-      </w:r>
-      <w:r>
-        <w:rPr>
-          <w:lang w:val="en-IE" w:eastAsia="en-GB"/>
-        </w:rPr>
-        <w:t xml:space="preserve"> </w:t>
+        <w:t xml:space="preserve">Prognostics – monitoring system parameters to predict the time at which a part or component of the compressed air system will no longer perform its intended function </w:t>
       </w:r>
       <w:r>
         <w:rPr>
@@ -907,7 +1016,7 @@
         <w:pStyle w:val="ListParagraph"/>
         <w:numPr>
           <w:ilvl w:val="0"/>
-          <w:numId w:val="5"/>
+          <w:numId w:val="6"/>
         </w:numPr>
         <w:rPr>
           <w:lang w:val="en-IE" w:eastAsia="en-GB"/>
@@ -917,19 +1026,555 @@
         <w:rPr>
           <w:lang w:val="en-IE" w:eastAsia="en-GB"/>
         </w:rPr>
-        <w:t xml:space="preserve">Analytics – monitoring system parameters allow the </w:t>
-      </w:r>
-      <w:r>
-        <w:rPr>
-          <w:lang w:val="en-IE" w:eastAsia="en-GB"/>
-        </w:rPr>
-        <w:t xml:space="preserve">discovery and communication of meaningful patterns </w:t>
-      </w:r>
-      <w:r>
-        <w:rPr>
-          <w:lang w:val="en-IE" w:eastAsia="en-GB"/>
-        </w:rPr>
-        <w:t>which advise on possible improvements to system operation</w:t>
+        <w:t>Analytics – monitoring system parameters allow the discovery and communication of meaningful patterns which advise on possible improvements to system operation</w:t>
+      </w:r>
+    </w:p>
+    <w:p>
+      <w:pPr>
+        <w:pStyle w:val="ListParagraph"/>
+        <w:numPr>
+          <w:ilvl w:val="0"/>
+          <w:numId w:val="6"/>
+        </w:numPr>
+        <w:rPr>
+          <w:lang w:val="en-IE" w:eastAsia="en-GB"/>
+        </w:rPr>
+      </w:pPr>
+      <w:r>
+        <w:rPr>
+          <w:lang w:val="en-IE" w:eastAsia="en-GB"/>
+        </w:rPr>
+        <w:t>Automated commissioning – automatically achieving, verifying, and documenting  satisfaction of the performance of a compressed air system with the current user requirement</w:t>
+      </w:r>
+    </w:p>
+    <w:p>
+      <w:pPr>
+        <w:pStyle w:val="ListParagraph"/>
+        <w:numPr>
+          <w:ilvl w:val="0"/>
+          <w:numId w:val="6"/>
+        </w:numPr>
+        <w:rPr>
+          <w:lang w:val="en-IE" w:eastAsia="en-GB"/>
+        </w:rPr>
+      </w:pPr>
+      <w:r>
+        <w:rPr>
+          <w:lang w:val="en-IE" w:eastAsia="en-GB"/>
+        </w:rPr>
+        <w:t>Optimisation – defining how to achieve the goal of best possible operation of a compressed air system with respect to a defined criterion, typically lowest cost of operation</w:t>
+      </w:r>
+    </w:p>
+    <w:p>
+      <w:pPr>
+        <w:rPr>
+          <w:lang w:val="en-IE" w:eastAsia="en-GB"/>
+        </w:rPr>
+      </w:pPr>
+      <w:r>
+        <w:rPr>
+          <w:lang w:val="en-IE" w:eastAsia="en-GB"/>
+        </w:rPr>
+        <w:t>These high level goals may be achieved using a wide variety of methods. In this paper the following methods are considered:</w:t>
+      </w:r>
+    </w:p>
+    <w:p>
+      <w:pPr>
+        <w:pStyle w:val="ListParagraph"/>
+        <w:numPr>
+          <w:ilvl w:val="0"/>
+          <w:numId w:val="7"/>
+        </w:numPr>
+        <w:rPr>
+          <w:lang w:val="en-IE" w:eastAsia="en-GB"/>
+        </w:rPr>
+      </w:pPr>
+      <w:r>
+        <w:rPr>
+          <w:lang w:val="en-IE" w:eastAsia="en-GB"/>
+        </w:rPr>
+        <w:t>Rule based systems</w:t>
+      </w:r>
+    </w:p>
+    <w:p>
+      <w:pPr>
+        <w:pStyle w:val="ListParagraph"/>
+        <w:numPr>
+          <w:ilvl w:val="0"/>
+          <w:numId w:val="7"/>
+        </w:numPr>
+        <w:rPr>
+          <w:lang w:val="en-IE" w:eastAsia="en-GB"/>
+        </w:rPr>
+      </w:pPr>
+      <w:r>
+        <w:rPr>
+          <w:lang w:val="en-IE" w:eastAsia="en-GB"/>
+        </w:rPr>
+        <w:lastRenderedPageBreak/>
+        <w:t>Engineering model based systems</w:t>
+      </w:r>
+    </w:p>
+    <w:p>
+      <w:pPr>
+        <w:pStyle w:val="ListParagraph"/>
+        <w:numPr>
+          <w:ilvl w:val="0"/>
+          <w:numId w:val="7"/>
+        </w:numPr>
+        <w:rPr>
+          <w:lang w:val="en-IE" w:eastAsia="en-GB"/>
+        </w:rPr>
+      </w:pPr>
+      <w:r>
+        <w:rPr>
+          <w:lang w:val="en-IE" w:eastAsia="en-GB"/>
+        </w:rPr>
+        <w:t>Machine Learning</w:t>
+      </w:r>
+    </w:p>
+    <w:p>
+      <w:pPr>
+        <w:pStyle w:val="ListParagraph"/>
+        <w:numPr>
+          <w:ilvl w:val="1"/>
+          <w:numId w:val="7"/>
+        </w:numPr>
+        <w:rPr>
+          <w:lang w:val="en-IE" w:eastAsia="en-GB"/>
+        </w:rPr>
+      </w:pPr>
+      <w:r>
+        <w:rPr>
+          <w:lang w:val="en-IE" w:eastAsia="en-GB"/>
+        </w:rPr>
+        <w:t>Method 1</w:t>
+      </w:r>
+    </w:p>
+    <w:p>
+      <w:pPr>
+        <w:pStyle w:val="ListParagraph"/>
+        <w:numPr>
+          <w:ilvl w:val="1"/>
+          <w:numId w:val="7"/>
+        </w:numPr>
+        <w:rPr>
+          <w:lang w:val="en-IE" w:eastAsia="en-GB"/>
+        </w:rPr>
+      </w:pPr>
+      <w:r>
+        <w:rPr>
+          <w:lang w:val="en-IE" w:eastAsia="en-GB"/>
+        </w:rPr>
+        <w:t>2</w:t>
+      </w:r>
+    </w:p>
+    <w:p>
+      <w:pPr>
+        <w:pStyle w:val="ListParagraph"/>
+        <w:numPr>
+          <w:ilvl w:val="1"/>
+          <w:numId w:val="7"/>
+        </w:numPr>
+        <w:rPr>
+          <w:lang w:val="en-IE" w:eastAsia="en-GB"/>
+        </w:rPr>
+      </w:pPr>
+      <w:r>
+        <w:rPr>
+          <w:lang w:val="en-IE" w:eastAsia="en-GB"/>
+        </w:rPr>
+        <w:t>3</w:t>
+      </w:r>
+    </w:p>
+    <w:p>
+      <w:pPr>
+        <w:pStyle w:val="ListParagraph"/>
+        <w:numPr>
+          <w:ilvl w:val="1"/>
+          <w:numId w:val="7"/>
+        </w:numPr>
+        <w:rPr>
+          <w:lang w:val="en-IE" w:eastAsia="en-GB"/>
+        </w:rPr>
+      </w:pPr>
+    </w:p>
+    <w:p>
+      <w:pPr>
+        <w:pStyle w:val="ListParagraph"/>
+        <w:numPr>
+          <w:ilvl w:val="0"/>
+          <w:numId w:val="7"/>
+        </w:numPr>
+        <w:rPr>
+          <w:lang w:val="en-IE" w:eastAsia="en-GB"/>
+        </w:rPr>
+      </w:pPr>
+      <w:r>
+        <w:rPr>
+          <w:lang w:val="en-IE" w:eastAsia="en-GB"/>
+        </w:rPr>
+        <w:t>Statistical learning</w:t>
+      </w:r>
+    </w:p>
+    <w:p>
+      <w:pPr>
+        <w:pStyle w:val="ListParagraph"/>
+        <w:numPr>
+          <w:ilvl w:val="1"/>
+          <w:numId w:val="7"/>
+        </w:numPr>
+        <w:rPr>
+          <w:lang w:val="en-IE" w:eastAsia="en-GB"/>
+        </w:rPr>
+      </w:pPr>
+      <w:r>
+        <w:rPr>
+          <w:lang w:val="en-IE" w:eastAsia="en-GB"/>
+        </w:rPr>
+        <w:t>Method 1</w:t>
+      </w:r>
+    </w:p>
+    <w:p>
+      <w:pPr>
+        <w:pStyle w:val="ListParagraph"/>
+        <w:numPr>
+          <w:ilvl w:val="1"/>
+          <w:numId w:val="7"/>
+        </w:numPr>
+        <w:rPr>
+          <w:lang w:val="en-IE" w:eastAsia="en-GB"/>
+        </w:rPr>
+      </w:pPr>
+      <w:r>
+        <w:rPr>
+          <w:lang w:val="en-IE" w:eastAsia="en-GB"/>
+        </w:rPr>
+        <w:t>2</w:t>
+      </w:r>
+    </w:p>
+    <w:p>
+      <w:pPr>
+        <w:pStyle w:val="ListParagraph"/>
+        <w:numPr>
+          <w:ilvl w:val="1"/>
+          <w:numId w:val="7"/>
+        </w:numPr>
+        <w:rPr>
+          <w:lang w:val="en-IE" w:eastAsia="en-GB"/>
+        </w:rPr>
+      </w:pPr>
+      <w:r>
+        <w:rPr>
+          <w:lang w:val="en-IE" w:eastAsia="en-GB"/>
+        </w:rPr>
+        <w:t>3</w:t>
+      </w:r>
+    </w:p>
+    <w:p>
+      <w:pPr>
+        <w:pStyle w:val="ListParagraph"/>
+        <w:numPr>
+          <w:ilvl w:val="1"/>
+          <w:numId w:val="7"/>
+        </w:numPr>
+        <w:rPr>
+          <w:lang w:val="en-IE" w:eastAsia="en-GB"/>
+        </w:rPr>
+      </w:pPr>
+      <w:r>
+        <w:rPr>
+          <w:lang w:val="en-IE" w:eastAsia="en-GB"/>
+        </w:rPr>
+        <w:t>4</w:t>
+      </w:r>
+    </w:p>
+    <w:p>
+      <w:pPr>
+        <w:pStyle w:val="ListParagraph"/>
+        <w:numPr>
+          <w:ilvl w:val="0"/>
+          <w:numId w:val="7"/>
+        </w:numPr>
+        <w:rPr>
+          <w:lang w:val="en-IE" w:eastAsia="en-GB"/>
+        </w:rPr>
+      </w:pPr>
+      <w:r>
+        <w:rPr>
+          <w:lang w:val="en-IE" w:eastAsia="en-GB"/>
+        </w:rPr>
+        <w:t>Support Vector Machines</w:t>
+      </w:r>
+    </w:p>
+    <w:p>
+      <w:pPr>
+        <w:pStyle w:val="ListParagraph"/>
+        <w:numPr>
+          <w:ilvl w:val="0"/>
+          <w:numId w:val="7"/>
+        </w:numPr>
+        <w:rPr>
+          <w:lang w:val="en-IE" w:eastAsia="en-GB"/>
+        </w:rPr>
+      </w:pPr>
+      <w:r>
+        <w:rPr>
+          <w:lang w:val="en-IE" w:eastAsia="en-GB"/>
+        </w:rPr>
+        <w:t>Neural Networks</w:t>
+      </w:r>
+    </w:p>
+    <w:p>
+      <w:pPr>
+        <w:pStyle w:val="ListParagraph"/>
+        <w:numPr>
+          <w:ilvl w:val="0"/>
+          <w:numId w:val="7"/>
+        </w:numPr>
+        <w:rPr>
+          <w:lang w:val="en-IE" w:eastAsia="en-GB"/>
+        </w:rPr>
+      </w:pPr>
+      <w:r>
+        <w:rPr>
+          <w:lang w:val="en-IE" w:eastAsia="en-GB"/>
+        </w:rPr>
+        <w:t>Mixture Model Classification</w:t>
+      </w:r>
+    </w:p>
+    <w:p>
+      <w:pPr>
+        <w:pStyle w:val="ListParagraph"/>
+        <w:numPr>
+          <w:ilvl w:val="0"/>
+          <w:numId w:val="7"/>
+        </w:numPr>
+        <w:rPr>
+          <w:lang w:val="en-IE" w:eastAsia="en-GB"/>
+        </w:rPr>
+      </w:pPr>
+      <w:r>
+        <w:rPr>
+          <w:lang w:val="en-IE" w:eastAsia="en-GB"/>
+        </w:rPr>
+        <w:t>Fuzzy Logic</w:t>
+      </w:r>
+    </w:p>
+    <w:p>
+      <w:pPr>
+        <w:pStyle w:val="ListParagraph"/>
+        <w:numPr>
+          <w:ilvl w:val="0"/>
+          <w:numId w:val="7"/>
+        </w:numPr>
+        <w:rPr>
+          <w:lang w:val="en-IE" w:eastAsia="en-GB"/>
+        </w:rPr>
+      </w:pPr>
+      <w:r>
+        <w:rPr>
+          <w:lang w:val="en-IE" w:eastAsia="en-GB"/>
+        </w:rPr>
+        <w:t>Regression Methods</w:t>
+      </w:r>
+    </w:p>
+    <w:p>
+      <w:pPr>
+        <w:pStyle w:val="ListParagraph"/>
+        <w:numPr>
+          <w:ilvl w:val="0"/>
+          <w:numId w:val="7"/>
+        </w:numPr>
+        <w:rPr>
+          <w:lang w:val="en-IE" w:eastAsia="en-GB"/>
+        </w:rPr>
+      </w:pPr>
+      <w:r>
+        <w:rPr>
+          <w:lang w:val="en-IE" w:eastAsia="en-GB"/>
+        </w:rPr>
+        <w:t>Instance-based methods</w:t>
+      </w:r>
+    </w:p>
+    <w:p>
+      <w:pPr>
+        <w:pStyle w:val="ListParagraph"/>
+        <w:numPr>
+          <w:ilvl w:val="0"/>
+          <w:numId w:val="7"/>
+        </w:numPr>
+        <w:rPr>
+          <w:lang w:val="en-IE" w:eastAsia="en-GB"/>
+        </w:rPr>
+      </w:pPr>
+      <w:r>
+        <w:rPr>
+          <w:lang w:val="en-IE" w:eastAsia="en-GB"/>
+        </w:rPr>
+        <w:t>Regularisation Methods</w:t>
+      </w:r>
+    </w:p>
+    <w:p>
+      <w:pPr>
+        <w:pStyle w:val="ListParagraph"/>
+        <w:numPr>
+          <w:ilvl w:val="0"/>
+          <w:numId w:val="7"/>
+        </w:numPr>
+        <w:rPr>
+          <w:lang w:val="en-IE" w:eastAsia="en-GB"/>
+        </w:rPr>
+      </w:pPr>
+      <w:r>
+        <w:rPr>
+          <w:lang w:val="en-IE" w:eastAsia="en-GB"/>
+        </w:rPr>
+        <w:t>Decision Tree Learning</w:t>
+      </w:r>
+    </w:p>
+    <w:p>
+      <w:pPr>
+        <w:pStyle w:val="ListParagraph"/>
+        <w:numPr>
+          <w:ilvl w:val="0"/>
+          <w:numId w:val="7"/>
+        </w:numPr>
+        <w:rPr>
+          <w:lang w:val="en-IE" w:eastAsia="en-GB"/>
+        </w:rPr>
+      </w:pPr>
+      <w:r>
+        <w:rPr>
+          <w:lang w:val="en-IE" w:eastAsia="en-GB"/>
+        </w:rPr>
+        <w:t>Bayesian Methods</w:t>
+      </w:r>
+    </w:p>
+    <w:p>
+      <w:pPr>
+        <w:pStyle w:val="ListParagraph"/>
+        <w:numPr>
+          <w:ilvl w:val="0"/>
+          <w:numId w:val="7"/>
+        </w:numPr>
+        <w:rPr>
+          <w:lang w:val="en-IE" w:eastAsia="en-GB"/>
+        </w:rPr>
+      </w:pPr>
+      <w:r>
+        <w:rPr>
+          <w:lang w:val="en-IE" w:eastAsia="en-GB"/>
+        </w:rPr>
+        <w:t>Kernel Methods (SVM)</w:t>
+      </w:r>
+    </w:p>
+    <w:p>
+      <w:pPr>
+        <w:pStyle w:val="ListParagraph"/>
+        <w:numPr>
+          <w:ilvl w:val="0"/>
+          <w:numId w:val="7"/>
+        </w:numPr>
+        <w:rPr>
+          <w:lang w:val="en-IE" w:eastAsia="en-GB"/>
+        </w:rPr>
+      </w:pPr>
+      <w:r>
+        <w:rPr>
+          <w:lang w:val="en-IE" w:eastAsia="en-GB"/>
+        </w:rPr>
+        <w:t>Clustering Methods</w:t>
+      </w:r>
+    </w:p>
+    <w:p>
+      <w:pPr>
+        <w:pStyle w:val="ListParagraph"/>
+        <w:numPr>
+          <w:ilvl w:val="0"/>
+          <w:numId w:val="7"/>
+        </w:numPr>
+        <w:rPr>
+          <w:lang w:val="en-IE" w:eastAsia="en-GB"/>
+        </w:rPr>
+      </w:pPr>
+      <w:r>
+        <w:rPr>
+          <w:lang w:val="en-IE" w:eastAsia="en-GB"/>
+        </w:rPr>
+        <w:t>Association Rule Learning</w:t>
+      </w:r>
+    </w:p>
+    <w:p>
+      <w:pPr>
+        <w:pStyle w:val="ListParagraph"/>
+        <w:numPr>
+          <w:ilvl w:val="0"/>
+          <w:numId w:val="7"/>
+        </w:numPr>
+        <w:rPr>
+          <w:lang w:val="en-IE" w:eastAsia="en-GB"/>
+        </w:rPr>
+      </w:pPr>
+      <w:r>
+        <w:rPr>
+          <w:lang w:val="en-IE" w:eastAsia="en-GB"/>
+        </w:rPr>
+        <w:t>Deep Learning Methods</w:t>
+      </w:r>
+    </w:p>
+    <w:p>
+      <w:pPr>
+        <w:pStyle w:val="ListParagraph"/>
+        <w:numPr>
+          <w:ilvl w:val="0"/>
+          <w:numId w:val="7"/>
+        </w:numPr>
+        <w:rPr>
+          <w:lang w:val="en-IE" w:eastAsia="en-GB"/>
+        </w:rPr>
+      </w:pPr>
+      <w:r>
+        <w:rPr>
+          <w:lang w:val="en-IE" w:eastAsia="en-GB"/>
+        </w:rPr>
+        <w:t>Dimensionality Reduction</w:t>
+      </w:r>
+    </w:p>
+    <w:p>
+      <w:pPr>
+        <w:pStyle w:val="ListParagraph"/>
+        <w:numPr>
+          <w:ilvl w:val="0"/>
+          <w:numId w:val="7"/>
+        </w:numPr>
+        <w:rPr>
+          <w:lang w:val="en-IE" w:eastAsia="en-GB"/>
+        </w:rPr>
+      </w:pPr>
+      <w:r>
+        <w:rPr>
+          <w:lang w:val="en-IE" w:eastAsia="en-GB"/>
+        </w:rPr>
+        <w:t>Ensemble Methods</w:t>
+      </w:r>
+    </w:p>
+    <w:p>
+      <w:pPr>
+        <w:pStyle w:val="ListParagraph"/>
+        <w:numPr>
+          <w:ilvl w:val="0"/>
+          <w:numId w:val="7"/>
+        </w:numPr>
+        <w:rPr>
+          <w:lang w:val="en-IE" w:eastAsia="en-GB"/>
+        </w:rPr>
+      </w:pPr>
+      <w:r>
+        <w:rPr>
+          <w:lang w:val="en-IE" w:eastAsia="en-GB"/>
+        </w:rPr>
+        <w:t>Principal Component Analysis</w:t>
       </w:r>
     </w:p>
     <w:p>
@@ -952,8 +1597,6 @@
         </w:rPr>
         <w:t>Current Methods</w:t>
       </w:r>
-      <w:bookmarkStart w:id="3" w:name="_GoBack"/>
-      <w:bookmarkEnd w:id="3"/>
     </w:p>
     <w:tbl>
       <w:tblPr>
@@ -1442,6 +2085,7 @@
         <w:rPr>
           <w:lang w:val="en-IE" w:eastAsia="en-GB"/>
         </w:rPr>
+        <w:lastRenderedPageBreak/>
         <w:t>Adaptive Clustering</w:t>
       </w:r>
     </w:p>
@@ -1529,6 +2173,544 @@
           <w:lang w:val="en-IE" w:eastAsia="en-GB"/>
         </w:rPr>
       </w:pPr>
+    </w:p>
+    <w:p>
+      <w:pPr>
+        <w:pStyle w:val="Heading1"/>
+        <w:rPr>
+          <w:lang w:val="en-IE" w:eastAsia="en-GB"/>
+        </w:rPr>
+      </w:pPr>
+      <w:r>
+        <w:rPr>
+          <w:lang w:val="en-IE" w:eastAsia="en-GB"/>
+        </w:rPr>
+        <w:fldChar w:fldCharType="begin" w:fldLock="1"/>
+      </w:r>
+      <w:r>
+        <w:rPr>
+          <w:lang w:val="en-IE" w:eastAsia="en-GB"/>
+        </w:rPr>
+        <w:instrText>ADDIN CSL_CITATION { "citationItems" : [ { "id" : "ITEM-1", "itemData" : { "DOI" : "10.1016/j.apenergy.2009.03.001", "ISBN" : "0306-2619", "ISSN" : "03062619", "abstract" : "A way to optimize the parameters (i.e. operating conditions), related to compressor performance, based on artificial neural network and the Nelder-Mead simplex optimization method is proposed. It inverts the neural network to find the optimum parameter value under given conditions (artificial neural network inverse, ANNi). In order to do so, first an artificial neural network (ANN) was developed to predict: compressor pressure ratio, isentropic compressor efficiency, corrected speed, and finally corrected air mass flow rate. Input variables for this ANN include: ambient pressure, ambient temperature, wet bulb temperature, cooler temperature drop, filter pressure drop, outlet compressor temperature, outlet compressor pressure, gas turbine net power, exhaust gas temperature, and finally fuel flow mass rate. For the network, a feed-forward with one hidden layer, a Levenberg-Marquardt learning algorithm, a hyperbolic tangent sigmoid transfer-function and a linear transfer-function were used. The best fitting with the training database was obtained with 12 neurons in the hidden layer. For the validation of present database, simulation and experimental database were in good agreement (R2 &gt; 0.99). Thus, the obtained ANN model can be used to predict the operating conditions when input parameters are well-known. Second, results from the ANNi that was developed also show good agreement with experimental and target data (error &lt;0.1%), in this case, cooler temperature was found for a required efficiency. Therefore, the proposed methodology of ANNi can be applied to optimize the performance of the compressor with an elapsed time minor to 0.5 s. \u00a9 2009.", "author" : [ { "dropping-particle" : "", "family" : "Cort\u00e9s", "given" : "O.", "non-dropping-particle" : "", "parse-names" : false, "suffix" : "" }, { "dropping-particle" : "", "family" : "Urquiza", "given" : "G.", "non-dropping-particle" : "", "parse-names" : false, "suffix" : "" }, { "dropping-particle" : "", "family" : "Hern\u00e1ndez", "given" : "J. a.", "non-dropping-particle" : "", "parse-names" : false, "suffix" : "" } ], "container-title" : "Applied Energy", "id" : "ITEM-1", "issue" : "11", "issued" : { "date-parts" : [ [ "2009" ] ] }, "page" : "2487-2493", "publisher" : "Elsevier Ltd", "title" : "Optimization of operating conditions for compressor performance by means of neural network inverse", "type" : "article-journal", "volume" : "86" }, "uris" : [ "http://www.mendeley.com/documents/?uuid=37ad03f5-89c7-4eb3-be96-8458529042a6" ] } ], "mendeley" : { "formattedCitation" : "[3]", "plainTextFormattedCitation" : "[3]", "previouslyFormattedCitation" : "(Cort\u00e9s et al. 2009)" }, "properties" : { "noteIndex" : 0 }, "schema" : "https://github.com/citation-style-language/schema/raw/master/csl-citation.json" }</w:instrText>
+      </w:r>
+      <w:r>
+        <w:rPr>
+          <w:lang w:val="en-IE" w:eastAsia="en-GB"/>
+        </w:rPr>
+        <w:fldChar w:fldCharType="separate"/>
+      </w:r>
+      <w:r>
+        <w:rPr>
+          <w:noProof/>
+          <w:lang w:val="en-IE" w:eastAsia="en-GB"/>
+        </w:rPr>
+        <w:t>[3]</w:t>
+      </w:r>
+      <w:r>
+        <w:rPr>
+          <w:lang w:val="en-IE" w:eastAsia="en-GB"/>
+        </w:rPr>
+        <w:fldChar w:fldCharType="end"/>
+      </w:r>
+    </w:p>
+    <w:p>
+      <w:pPr>
+        <w:rPr>
+          <w:lang w:val="en-IE" w:eastAsia="en-GB"/>
+        </w:rPr>
+      </w:pPr>
+      <w:r>
+        <w:rPr>
+          <w:lang w:val="en-IE" w:eastAsia="en-GB"/>
+        </w:rPr>
+        <w:fldChar w:fldCharType="begin" w:fldLock="1"/>
+      </w:r>
+      <w:r>
+        <w:rPr>
+          <w:lang w:val="en-IE" w:eastAsia="en-GB"/>
+        </w:rPr>
+        <w:instrText>ADDIN CSL_CITATION { "citationItems" : [ { "id" : "ITEM-1", "itemData" : { "DOI" : "10.1016/j.apenergy.2009.03.001", "ISBN" : "0306-2619", "ISSN" : "03062619", "abstract" : "A way to optimize the parameters (i.e. operating conditions), related to compressor performance, based on artificial neural network and the Nelder-Mead simplex optimization method is proposed. It inverts the neural network to find the optimum parameter value under given conditions (artificial neural network inverse, ANNi). In order to do so, first an artificial neural network (ANN) was developed to predict: compressor pressure ratio, isentropic compressor efficiency, corrected speed, and finally corrected air mass flow rate. Input variables for this ANN include: ambient pressure, ambient temperature, wet bulb temperature, cooler temperature drop, filter pressure drop, outlet compressor temperature, outlet compressor pressure, gas turbine net power, exhaust gas temperature, and finally fuel flow mass rate. For the network, a feed-forward with one hidden layer, a Levenberg-Marquardt learning algorithm, a hyperbolic tangent sigmoid transfer-function and a linear transfer-function were used. The best fitting with the training database was obtained with 12 neurons in the hidden layer. For the validation of present database, simulation and experimental database were in good agreement (R2 &gt; 0.99). Thus, the obtained ANN model can be used to predict the operating conditions when input parameters are well-known. Second, results from the ANNi that was developed also show good agreement with experimental and target data (error &lt;0.1%), in this case, cooler temperature was found for a required efficiency. Therefore, the proposed methodology of ANNi can be applied to optimize the performance of the compressor with an elapsed time minor to 0.5 s. \u00a9 2009.", "author" : [ { "dropping-particle" : "", "family" : "Cort\u00e9s", "given" : "O.", "non-dropping-particle" : "", "parse-names" : false, "suffix" : "" }, { "dropping-particle" : "", "family" : "Urquiza", "given" : "G.", "non-dropping-particle" : "", "parse-names" : false, "suffix" : "" }, { "dropping-particle" : "", "family" : "Hern\u00e1ndez", "given" : "J. a.", "non-dropping-particle" : "", "parse-names" : false, "suffix" : "" } ], "container-title" : "Applied Energy", "id" : "ITEM-1", "issue" : "11", "issued" : { "date-parts" : [ [ "2009" ] ] }, "page" : "2487-2493", "publisher" : "Elsevier Ltd", "title" : "Optimization of operating conditions for compressor performance by means of neural network inverse", "type" : "article-journal", "volume" : "86" }, "uris" : [ "http://www.mendeley.com/documents/?uuid=37ad03f5-89c7-4eb3-be96-8458529042a6" ] } ], "mendeley" : { "formattedCitation" : "[3]", "plainTextFormattedCitation" : "[3]", "previouslyFormattedCitation" : "(Cort\u00e9s et al. 2009)" }, "properties" : { "noteIndex" : 0 }, "schema" : "https://github.com/citation-style-language/schema/raw/master/csl-citation.json" }</w:instrText>
+      </w:r>
+      <w:r>
+        <w:rPr>
+          <w:lang w:val="en-IE" w:eastAsia="en-GB"/>
+        </w:rPr>
+        <w:fldChar w:fldCharType="separate"/>
+      </w:r>
+      <w:r>
+        <w:rPr>
+          <w:noProof/>
+          <w:lang w:val="en-IE" w:eastAsia="en-GB"/>
+        </w:rPr>
+        <w:t>[3]</w:t>
+      </w:r>
+      <w:r>
+        <w:rPr>
+          <w:lang w:val="en-IE" w:eastAsia="en-GB"/>
+        </w:rPr>
+        <w:fldChar w:fldCharType="end"/>
+      </w:r>
+      <w:r>
+        <w:rPr>
+          <w:lang w:val="en-IE" w:eastAsia="en-GB"/>
+        </w:rPr>
+        <w:t xml:space="preserve"> </w:t>
+      </w:r>
+      <w:proofErr w:type="gramStart"/>
+      <w:r>
+        <w:rPr>
+          <w:lang w:val="en-IE" w:eastAsia="en-GB"/>
+        </w:rPr>
+        <w:t>presented</w:t>
+      </w:r>
+      <w:proofErr w:type="gramEnd"/>
+      <w:r>
+        <w:rPr>
+          <w:lang w:val="en-IE" w:eastAsia="en-GB"/>
+        </w:rPr>
+        <w:t xml:space="preserve"> the paper </w:t>
+      </w:r>
+      <w:r>
+        <w:rPr>
+          <w:i/>
+          <w:lang w:val="en-IE" w:eastAsia="en-GB"/>
+        </w:rPr>
+        <w:t>“Optimization of operating conditions for compressor performance by means of neural network inverse”</w:t>
+      </w:r>
+      <w:r>
+        <w:rPr>
+          <w:lang w:val="en-IE" w:eastAsia="en-GB"/>
+        </w:rPr>
+        <w:t xml:space="preserve">. </w:t>
+      </w:r>
+    </w:p>
+    <w:p>
+      <w:pPr>
+        <w:rPr>
+          <w:lang w:val="en-IE" w:eastAsia="en-GB"/>
+        </w:rPr>
+      </w:pPr>
+      <w:r>
+        <w:rPr>
+          <w:lang w:val="en-IE" w:eastAsia="en-GB"/>
+        </w:rPr>
+        <w:t>In this paper</w:t>
+      </w:r>
+      <w:r>
+        <w:rPr>
+          <w:lang w:val="en-IE" w:eastAsia="en-GB"/>
+        </w:rPr>
+        <w:t xml:space="preserve"> </w:t>
+      </w:r>
+      <w:r>
+        <w:rPr>
+          <w:lang w:val="en-IE" w:eastAsia="en-GB"/>
+        </w:rPr>
+        <w:t xml:space="preserve">an artificial neural network method </w:t>
+      </w:r>
+      <w:r>
+        <w:rPr>
+          <w:lang w:val="en-IE" w:eastAsia="en-GB"/>
+        </w:rPr>
+        <w:t>was applied to a gas turbine’s compressor. It was therefore different to an air compressor as the fluid being compressed was a fuel-air mixture with a different pressure and temperature requirement than normally expected from an air compressor. The compressor type is given as “</w:t>
+      </w:r>
+      <w:commentRangeStart w:id="6"/>
+      <w:r>
+        <w:rPr>
+          <w:lang w:val="en-IE" w:eastAsia="en-GB"/>
+        </w:rPr>
+        <w:t>axial</w:t>
+      </w:r>
+      <w:commentRangeEnd w:id="6"/>
+      <w:r>
+        <w:rPr>
+          <w:rStyle w:val="CommentReference"/>
+        </w:rPr>
+        <w:commentReference w:id="6"/>
+      </w:r>
+      <w:r>
+        <w:rPr>
+          <w:lang w:val="en-IE" w:eastAsia="en-GB"/>
+        </w:rPr>
+        <w:t>”</w:t>
+      </w:r>
+      <w:r>
+        <w:rPr>
+          <w:lang w:val="en-IE" w:eastAsia="en-GB"/>
+        </w:rPr>
+        <w:t>.</w:t>
+      </w:r>
+    </w:p>
+    <w:p>
+      <w:pPr>
+        <w:rPr>
+          <w:lang w:val="en-IE" w:eastAsia="en-GB"/>
+        </w:rPr>
+      </w:pPr>
+      <w:r>
+        <w:rPr>
+          <w:lang w:val="en-IE" w:eastAsia="en-GB"/>
+        </w:rPr>
+        <w:t xml:space="preserve">An artificial neural network was first developed with </w:t>
+      </w:r>
+      <w:r>
+        <w:rPr>
+          <w:lang w:val="en-IE" w:eastAsia="en-GB"/>
+        </w:rPr>
+        <w:t xml:space="preserve">an input layer (10 neurons), a hidden layer (12 neurons) and an output layer (four neurons). </w:t>
+      </w:r>
+      <w:r>
+        <w:rPr>
+          <w:lang w:val="en-IE" w:eastAsia="en-GB"/>
+        </w:rPr>
+        <w:t xml:space="preserve">The </w:t>
+      </w:r>
+      <w:r>
+        <w:rPr>
+          <w:lang w:val="en-IE" w:eastAsia="en-GB"/>
+        </w:rPr>
+        <w:t>inputs for developing this model were obtained by experimental measurement</w:t>
+      </w:r>
+      <w:r>
+        <w:rPr>
+          <w:lang w:val="en-IE" w:eastAsia="en-GB"/>
+        </w:rPr>
+        <w:t xml:space="preserve"> of 59,049 samples</w:t>
+      </w:r>
+      <w:r>
+        <w:rPr>
+          <w:lang w:val="en-IE" w:eastAsia="en-GB"/>
+        </w:rPr>
+        <w:t xml:space="preserve">. The outputs were then calculated using </w:t>
+      </w:r>
+      <w:commentRangeStart w:id="7"/>
+      <w:r>
+        <w:rPr>
+          <w:lang w:val="en-IE" w:eastAsia="en-GB"/>
+        </w:rPr>
+        <w:t>a thermodynamic model</w:t>
+      </w:r>
+      <w:commentRangeEnd w:id="7"/>
+      <w:r>
+        <w:rPr>
+          <w:rStyle w:val="CommentReference"/>
+        </w:rPr>
+        <w:commentReference w:id="7"/>
+      </w:r>
+      <w:r>
+        <w:rPr>
+          <w:lang w:val="en-IE" w:eastAsia="en-GB"/>
+        </w:rPr>
+        <w:t xml:space="preserve">. Once the neural network was created an inverse neural network was developed. The compressor cooler temperature drop was then optimised with respect to efficiency using the </w:t>
+      </w:r>
+      <w:proofErr w:type="spellStart"/>
+      <w:r>
+        <w:rPr>
+          <w:lang w:val="en-IE" w:eastAsia="en-GB"/>
+        </w:rPr>
+        <w:t>Nelder</w:t>
+      </w:r>
+      <w:proofErr w:type="spellEnd"/>
+      <w:r>
+        <w:rPr>
+          <w:lang w:val="en-IE" w:eastAsia="en-GB"/>
+        </w:rPr>
+        <w:t>–Mead simplex meth</w:t>
+      </w:r>
+      <w:r>
+        <w:rPr>
+          <w:lang w:val="en-IE" w:eastAsia="en-GB"/>
+        </w:rPr>
+        <w:t>od</w:t>
+      </w:r>
+      <w:r>
+        <w:rPr>
+          <w:lang w:val="en-IE" w:eastAsia="en-GB"/>
+        </w:rPr>
+        <w:t xml:space="preserve">. An advantage of this method was noted to be the low time required to find the ideal cooler temperature drop for a given efficiency (&lt;0.5 s). This would allow the method to be used </w:t>
+      </w:r>
+      <w:r>
+        <w:rPr>
+          <w:lang w:val="en-IE" w:eastAsia="en-GB"/>
+        </w:rPr>
+        <w:t>for</w:t>
+      </w:r>
+      <w:r>
+        <w:rPr>
+          <w:lang w:val="en-IE" w:eastAsia="en-GB"/>
+        </w:rPr>
+        <w:t xml:space="preserve"> on-line operation.</w:t>
+      </w:r>
+    </w:p>
+    <w:p>
+      <w:pPr>
+        <w:pStyle w:val="Heading1"/>
+        <w:rPr>
+          <w:lang w:val="en-IE" w:eastAsia="en-GB"/>
+        </w:rPr>
+      </w:pPr>
+      <w:r>
+        <w:rPr>
+          <w:lang w:val="en-IE" w:eastAsia="en-GB"/>
+        </w:rPr>
+        <w:fldChar w:fldCharType="begin" w:fldLock="1"/>
+      </w:r>
+      <w:r>
+        <w:rPr>
+          <w:lang w:val="en-IE" w:eastAsia="en-GB"/>
+        </w:rPr>
+        <w:instrText>ADDIN CSL_CITATION { "citationItems" : [ { "id" : "ITEM-1", "itemData" : { "DOI" : "10.1016/j.apenergy.2006.04.005", "ISSN" : "03062619", "abstract" : "The difficulties, due to a lack of information about stage-by-stage axial-compressor performance, are analyzed. To overcome these issues, a three-layer back-propagation neural-network applied Levenberg-Marquardt algorithm is presented and discussed. The experimental data provided by manufacturers are used for the neural-network training. Through twice training, the compressor's performance map can be predicted. The results can be used for the development of an off-design model or overall dynamic simulation of the behaviour of a gas-turbine power-plant. ?? 2006 Elsevier Ltd. All rights reserved.", "author" : [ { "dropping-particle" : "", "family" : "Yu", "given" : "Youhong", "non-dropping-particle" : "", "parse-names" : false, "suffix" : "" }, { "dropping-particle" : "", "family" : "Chen", "given" : "Lingen", "non-dropping-particle" : "", "parse-names" : false, "suffix" : "" }, { "dropping-particle" : "", "family" : "Sun", "given" : "Fengrui", "non-dropping-particle" : "", "parse-names" : false, "suffix" : "" }, { "dropping-particle" : "", "family" : "Wu", "given" : "Chih", "non-dropping-particle" : "", "parse-names" : false, "suffix" : "" } ], "container-title" : "Applied Energy", "id" : "ITEM-1", "issue" : "1", "issued" : { "date-parts" : [ [ "2007" ] ] }, "page" : "48-55", "title" : "Neural-network based analysis and prediction of a compressor's characteristic performance map", "type" : "article-journal", "volume" : "84" }, "uris" : [ "http://www.mendeley.com/documents/?uuid=94b09a0a-814d-43a9-a946-9b8190986b60" ] } ], "mendeley" : { "formattedCitation" : "[4]", "plainTextFormattedCitation" : "[4]", "previouslyFormattedCitation" : "(Yu et al. 2007)" }, "properties" : { "noteIndex" : 0 }, "schema" : "https://github.com/citation-style-language/schema/raw/master/csl-citation.json" }</w:instrText>
+      </w:r>
+      <w:r>
+        <w:rPr>
+          <w:lang w:val="en-IE" w:eastAsia="en-GB"/>
+        </w:rPr>
+        <w:fldChar w:fldCharType="separate"/>
+      </w:r>
+      <w:r>
+        <w:rPr>
+          <w:noProof/>
+          <w:lang w:val="en-IE" w:eastAsia="en-GB"/>
+        </w:rPr>
+        <w:t>[4]</w:t>
+      </w:r>
+      <w:r>
+        <w:rPr>
+          <w:lang w:val="en-IE" w:eastAsia="en-GB"/>
+        </w:rPr>
+        <w:fldChar w:fldCharType="end"/>
+      </w:r>
+    </w:p>
+    <w:p>
+      <w:pPr>
+        <w:rPr>
+          <w:lang w:val="en-IE" w:eastAsia="en-GB"/>
+        </w:rPr>
+      </w:pPr>
+      <w:r>
+        <w:rPr>
+          <w:lang w:val="en-IE" w:eastAsia="en-GB"/>
+        </w:rPr>
+        <w:fldChar w:fldCharType="begin" w:fldLock="1"/>
+      </w:r>
+      <w:r>
+        <w:rPr>
+          <w:lang w:val="en-IE" w:eastAsia="en-GB"/>
+        </w:rPr>
+        <w:instrText>ADDIN CSL_CITATION { "citationItems" : [ { "id" : "ITEM-1", "itemData" : { "DOI" : "10.1016/j.apenergy.2006.04.005", "ISSN" : "03062619", "abstract" : "The difficulties, due to a lack of information about stage-by-stage axial-compressor performance, are analyzed. To overcome these issues, a three-layer back-propagation neural-network applied Levenberg-Marquardt algorithm is presented and discussed. The experimental data provided by manufacturers are used for the neural-network training. Through twice training, the compressor's performance map can be predicted. The results can be used for the development of an off-design model or overall dynamic simulation of the behaviour of a gas-turbine power-plant. ?? 2006 Elsevier Ltd. All rights reserved.", "author" : [ { "dropping-particle" : "", "family" : "Yu", "given" : "Youhong", "non-dropping-particle" : "", "parse-names" : false, "suffix" : "" }, { "dropping-particle" : "", "family" : "Chen", "given" : "Lingen", "non-dropping-particle" : "", "parse-names" : false, "suffix" : "" }, { "dropping-particle" : "", "family" : "Sun", "given" : "Fengrui", "non-dropping-particle" : "", "parse-names" : false, "suffix" : "" }, { "dropping-particle" : "", "family" : "Wu", "given" : "Chih", "non-dropping-particle" : "", "parse-names" : false, "suffix" : "" } ], "container-title" : "Applied Energy", "id" : "ITEM-1", "issue" : "1", "issued" : { "date-parts" : [ [ "2007" ] ] }, "page" : "48-55", "title" : "Neural-network based analysis and prediction of a compressor's characteristic performance map", "type" : "article-journal", "volume" : "84" }, "uris" : [ "http://www.mendeley.com/documents/?uuid=94b09a0a-814d-43a9-a946-9b8190986b60" ] } ], "mendeley" : { "formattedCitation" : "[4]", "plainTextFormattedCitation" : "[4]", "previouslyFormattedCitation" : "(Yu et al. 2007)" }, "properties" : { "noteIndex" : 0 }, "schema" : "https://github.com/citation-style-language/schema/raw/master/csl-citation.json" }</w:instrText>
+      </w:r>
+      <w:r>
+        <w:rPr>
+          <w:lang w:val="en-IE" w:eastAsia="en-GB"/>
+        </w:rPr>
+        <w:fldChar w:fldCharType="separate"/>
+      </w:r>
+      <w:r>
+        <w:rPr>
+          <w:noProof/>
+          <w:lang w:val="en-IE" w:eastAsia="en-GB"/>
+        </w:rPr>
+        <w:t>[4]</w:t>
+      </w:r>
+      <w:r>
+        <w:rPr>
+          <w:lang w:val="en-IE" w:eastAsia="en-GB"/>
+        </w:rPr>
+        <w:fldChar w:fldCharType="end"/>
+      </w:r>
+      <w:r>
+        <w:rPr>
+          <w:lang w:val="en-IE" w:eastAsia="en-GB"/>
+        </w:rPr>
+        <w:t xml:space="preserve"> </w:t>
+      </w:r>
+      <w:proofErr w:type="gramStart"/>
+      <w:r>
+        <w:rPr>
+          <w:lang w:val="en-IE" w:eastAsia="en-GB"/>
+        </w:rPr>
+        <w:t>presented</w:t>
+      </w:r>
+      <w:proofErr w:type="gramEnd"/>
+      <w:r>
+        <w:rPr>
+          <w:lang w:val="en-IE" w:eastAsia="en-GB"/>
+        </w:rPr>
+        <w:t xml:space="preserve"> the paper </w:t>
+      </w:r>
+      <w:r>
+        <w:rPr>
+          <w:i/>
+          <w:lang w:val="en-IE" w:eastAsia="en-GB"/>
+        </w:rPr>
+        <w:t>“Neural-network based analysis and prediction of a compressor's characteristic performance map”</w:t>
+      </w:r>
+      <w:r>
+        <w:rPr>
+          <w:lang w:val="en-IE" w:eastAsia="en-GB"/>
+        </w:rPr>
+        <w:t>.</w:t>
+      </w:r>
+    </w:p>
+    <w:p>
+      <w:pPr>
+        <w:rPr>
+          <w:lang w:val="en-IE" w:eastAsia="en-GB"/>
+        </w:rPr>
+      </w:pPr>
+      <w:r>
+        <w:rPr>
+          <w:lang w:val="en-IE" w:eastAsia="en-GB"/>
+        </w:rPr>
+        <w:t xml:space="preserve">In this paper neural networks are used to develop characteristic performance maps of </w:t>
+      </w:r>
+      <w:r>
+        <w:rPr>
+          <w:lang w:val="en-IE" w:eastAsia="en-GB"/>
+        </w:rPr>
+        <w:t xml:space="preserve">a gas turbine’s </w:t>
+      </w:r>
+      <w:r>
+        <w:rPr>
+          <w:lang w:val="en-IE" w:eastAsia="en-GB"/>
+        </w:rPr>
+        <w:t xml:space="preserve">axial </w:t>
+      </w:r>
+      <w:r>
+        <w:rPr>
+          <w:lang w:val="en-IE" w:eastAsia="en-GB"/>
+        </w:rPr>
+        <w:t xml:space="preserve">compressor when operating in off-design conditions. It was desired to know the relationship between four of the compressor’s key parameters. These four parameters were the same as those defined as outputs </w:t>
+      </w:r>
+      <w:r>
+        <w:rPr>
+          <w:lang w:val="en-IE" w:eastAsia="en-GB"/>
+        </w:rPr>
+        <w:t xml:space="preserve">in the neural network of </w:t>
+      </w:r>
+      <w:r>
+        <w:rPr>
+          <w:lang w:val="en-IE" w:eastAsia="en-GB"/>
+        </w:rPr>
+        <w:fldChar w:fldCharType="begin" w:fldLock="1"/>
+      </w:r>
+      <w:r>
+        <w:rPr>
+          <w:lang w:val="en-IE" w:eastAsia="en-GB"/>
+        </w:rPr>
+        <w:instrText>ADDIN CSL_CITATION { "citationItems" : [ { "id" : "ITEM-1", "itemData" : { "DOI" : "10.1016/j.apenergy.2009.03.001", "ISBN" : "0306-2619", "ISSN" : "03062619", "abstract" : "A way to optimize the parameters (i.e. operating conditions), related to compressor performance, based on artificial neural network and the Nelder-Mead simplex optimization method is proposed. It inverts the neural network to find the optimum parameter value under given conditions (artificial neural network inverse, ANNi). In order to do so, first an artificial neural network (ANN) was developed to predict: compressor pressure ratio, isentropic compressor efficiency, corrected speed, and finally corrected air mass flow rate. Input variables for this ANN include: ambient pressure, ambient temperature, wet bulb temperature, cooler temperature drop, filter pressure drop, outlet compressor temperature, outlet compressor pressure, gas turbine net power, exhaust gas temperature, and finally fuel flow mass rate. For the network, a feed-forward with one hidden layer, a Levenberg-Marquardt learning algorithm, a hyperbolic tangent sigmoid transfer-function and a linear transfer-function were used. The best fitting with the training database was obtained with 12 neurons in the hidden layer. For the validation of present database, simulation and experimental database were in good agreement (R2 &gt; 0.99). Thus, the obtained ANN model can be used to predict the operating conditions when input parameters are well-known. Second, results from the ANNi that was developed also show good agreement with experimental and target data (error &lt;0.1%), in this case, cooler temperature was found for a required efficiency. Therefore, the proposed methodology of ANNi can be applied to optimize the performance of the compressor with an elapsed time minor to 0.5 s. \u00a9 2009.", "author" : [ { "dropping-particle" : "", "family" : "Cort\u00e9s", "given" : "O.", "non-dropping-particle" : "", "parse-names" : false, "suffix" : "" }, { "dropping-particle" : "", "family" : "Urquiza", "given" : "G.", "non-dropping-particle" : "", "parse-names" : false, "suffix" : "" }, { "dropping-particle" : "", "family" : "Hern\u00e1ndez", "given" : "J. a.", "non-dropping-particle" : "", "parse-names" : false, "suffix" : "" } ], "container-title" : "Applied Energy", "id" : "ITEM-1", "issue" : "11", "issued" : { "date-parts" : [ [ "2009" ] ] }, "page" : "2487-2493", "publisher" : "Elsevier Ltd", "title" : "Optimization of operating conditions for compressor performance by means of neural network inverse", "type" : "article-journal", "volume" : "86" }, "uris" : [ "http://www.mendeley.com/documents/?uuid=37ad03f5-89c7-4eb3-be96-8458529042a6" ] } ], "mendeley" : { "formattedCitation" : "[3]", "plainTextFormattedCitation" : "[3]", "previouslyFormattedCitation" : "(Cort\u00e9s et al. 2009)" }, "properties" : { "noteIndex" : 0 }, "schema" : "https://github.com/citation-style-language/schema/raw/master/csl-citation.json" }</w:instrText>
+      </w:r>
+      <w:r>
+        <w:rPr>
+          <w:lang w:val="en-IE" w:eastAsia="en-GB"/>
+        </w:rPr>
+        <w:fldChar w:fldCharType="separate"/>
+      </w:r>
+      <w:r>
+        <w:rPr>
+          <w:noProof/>
+          <w:lang w:val="en-IE" w:eastAsia="en-GB"/>
+        </w:rPr>
+        <w:t>[3]</w:t>
+      </w:r>
+      <w:r>
+        <w:rPr>
+          <w:lang w:val="en-IE" w:eastAsia="en-GB"/>
+        </w:rPr>
+        <w:fldChar w:fldCharType="end"/>
+      </w:r>
+      <w:r>
+        <w:rPr>
+          <w:lang w:val="en-IE" w:eastAsia="en-GB"/>
+        </w:rPr>
+        <w:t>. If these four parameters are known, then the compressor’s characteristic performance map may be drawn. This map may be used to determine an accurate state of the compressor’s operation if two of the four parameters are known.</w:t>
+      </w:r>
+    </w:p>
+    <w:p>
+      <w:pPr>
+        <w:rPr>
+          <w:lang w:val="en-IE" w:eastAsia="en-GB"/>
+        </w:rPr>
+      </w:pPr>
+      <w:r>
+        <w:rPr>
+          <w:lang w:val="en-IE" w:eastAsia="en-GB"/>
+        </w:rPr>
+        <w:t>Normally characteristic performance maps are created either experimentally</w:t>
+      </w:r>
+      <w:r>
+        <w:rPr>
+          <w:lang w:val="en-IE" w:eastAsia="en-GB"/>
+        </w:rPr>
+        <w:t xml:space="preserve"> or from manufacturer provided</w:t>
+      </w:r>
+      <w:r>
+        <w:rPr>
+          <w:lang w:val="en-IE" w:eastAsia="en-GB"/>
+        </w:rPr>
+        <w:t xml:space="preserve"> data. In an off-design condition measuring the required parameters e</w:t>
+      </w:r>
+      <w:r>
+        <w:rPr>
+          <w:lang w:val="en-IE" w:eastAsia="en-GB"/>
+        </w:rPr>
+        <w:t xml:space="preserve">xperimentally can be difficult. </w:t>
+      </w:r>
+      <w:r>
+        <w:rPr>
+          <w:lang w:val="en-IE" w:eastAsia="en-GB"/>
+        </w:rPr>
+        <w:t>Therefore it was desired to find an easier method of determining the compressor’s characteristic performance map. A tri-layer back-propagation neural network model was developed to give the compressor’s characteristic performance map.</w:t>
+      </w:r>
+      <w:r>
+        <w:rPr>
+          <w:lang w:val="en-IE" w:eastAsia="en-GB"/>
+        </w:rPr>
+        <w:t xml:space="preserve"> While the position of the inlet guide vanes of an air compressor affect its performance map, this variable was ignored in this work.</w:t>
+      </w:r>
+      <w:r>
+        <w:rPr>
+          <w:lang w:val="en-IE" w:eastAsia="en-GB"/>
+        </w:rPr>
+        <w:t xml:space="preserve"> This paper differed from </w:t>
+      </w:r>
+      <w:r>
+        <w:rPr>
+          <w:lang w:val="en-IE" w:eastAsia="en-GB"/>
+        </w:rPr>
+        <w:fldChar w:fldCharType="begin" w:fldLock="1"/>
+      </w:r>
+      <w:r>
+        <w:rPr>
+          <w:lang w:val="en-IE" w:eastAsia="en-GB"/>
+        </w:rPr>
+        <w:instrText>ADDIN CSL_CITATION { "citationItems" : [ { "id" : "ITEM-1", "itemData" : { "DOI" : "10.1016/j.apenergy.2009.03.001", "ISBN" : "0306-2619", "ISSN" : "03062619", "abstract" : "A way to optimize the parameters (i.e. operating conditions), related to compressor performance, based on artificial neural network and the Nelder-Mead simplex optimization method is proposed. It inverts the neural network to find the optimum parameter value under given conditions (artificial neural network inverse, ANNi). In order to do so, first an artificial neural network (ANN) was developed to predict: compressor pressure ratio, isentropic compressor efficiency, corrected speed, and finally corrected air mass flow rate. Input variables for this ANN include: ambient pressure, ambient temperature, wet bulb temperature, cooler temperature drop, filter pressure drop, outlet compressor temperature, outlet compressor pressure, gas turbine net power, exhaust gas temperature, and finally fuel flow mass rate. For the network, a feed-forward with one hidden layer, a Levenberg-Marquardt learning algorithm, a hyperbolic tangent sigmoid transfer-function and a linear transfer-function were used. The best fitting with the training database was obtained with 12 neurons in the hidden layer. For the validation of present database, simulation and experimental database were in good agreement (R2 &gt; 0.99). Thus, the obtained ANN model can be used to predict the operating conditions when input parameters are well-known. Second, results from the ANNi that was developed also show good agreement with experimental and target data (error &lt;0.1%), in this case, cooler temperature was found for a required efficiency. Therefore, the proposed methodology of ANNi can be applied to optimize the performance of the compressor with an elapsed time minor to 0.5 s. \u00a9 2009.", "author" : [ { "dropping-particle" : "", "family" : "Cort\u00e9s", "given" : "O.", "non-dropping-particle" : "", "parse-names" : false, "suffix" : "" }, { "dropping-particle" : "", "family" : "Urquiza", "given" : "G.", "non-dropping-particle" : "", "parse-names" : false, "suffix" : "" }, { "dropping-particle" : "", "family" : "Hern\u00e1ndez", "given" : "J. a.", "non-dropping-particle" : "", "parse-names" : false, "suffix" : "" } ], "container-title" : "Applied Energy", "id" : "ITEM-1", "issue" : "11", "issued" : { "date-parts" : [ [ "2009" ] ] }, "page" : "2487-2493", "publisher" : "Elsevier Ltd", "title" : "Optimization of operating conditions for compressor performance by means of neural network inverse", "type" : "article-journal", "volume" : "86" }, "uris" : [ "http://www.mendeley.com/documents/?uuid=37ad03f5-89c7-4eb3-be96-8458529042a6" ] } ], "mendeley" : { "formattedCitation" : "[3]", "plainTextFormattedCitation" : "[3]", "previouslyFormattedCitation" : "(Cort\u00e9s et al. 2009)" }, "properties" : { "noteIndex" : 0 }, "schema" : "https://github.com/citation-style-language/schema/raw/master/csl-citation.json" }</w:instrText>
+      </w:r>
+      <w:r>
+        <w:rPr>
+          <w:lang w:val="en-IE" w:eastAsia="en-GB"/>
+        </w:rPr>
+        <w:fldChar w:fldCharType="separate"/>
+      </w:r>
+      <w:r>
+        <w:rPr>
+          <w:noProof/>
+          <w:lang w:val="en-IE" w:eastAsia="en-GB"/>
+        </w:rPr>
+        <w:t>[3]</w:t>
+      </w:r>
+      <w:r>
+        <w:rPr>
+          <w:lang w:val="en-IE" w:eastAsia="en-GB"/>
+        </w:rPr>
+        <w:fldChar w:fldCharType="end"/>
+      </w:r>
+      <w:r>
+        <w:rPr>
+          <w:lang w:val="en-IE" w:eastAsia="en-GB"/>
+        </w:rPr>
+        <w:t xml:space="preserve"> in that the structure of the neural network (i.e. number of neurons in the input and second layer) was not readily given.</w:t>
+      </w:r>
     </w:p>
     <w:p>
       <w:pPr>
@@ -1548,7 +2730,7 @@
         <w:rPr>
           <w:lang w:val="en-IE" w:eastAsia="en-GB"/>
         </w:rPr>
-        <w:instrText>ADDIN CSL_CITATION { "citationItems" : [ { "id" : "ITEM-1", "itemData" : { "DOI" : "10.1016/j.apenergy.2009.03.001", "ISBN" : "0306-2619", "ISSN" : "03062619", "abstract" : "A way to optimize the parameters (i.e. operating conditions), related to compressor performance, based on artificial neural network and the Nelder-Mead simplex optimization method is proposed. It inverts the neural network to find the optimum parameter value under given conditions (artificial neural network inverse, ANNi). In order to do so, first an artificial neural network (ANN) was developed to predict: compressor pressure ratio, isentropic compressor efficiency, corrected speed, and finally corrected air mass flow rate. Input variables for this ANN include: ambient pressure, ambient temperature, wet bulb temperature, cooler temperature drop, filter pressure drop, outlet compressor temperature, outlet compressor pressure, gas turbine net power, exhaust gas temperature, and finally fuel flow mass rate. For the network, a feed-forward with one hidden layer, a Levenberg-Marquardt learning algorithm, a hyperbolic tangent sigmoid transfer-function and a linear transfer-function were used. The best fitting with the training database was obtained with 12 neurons in the hidden layer. For the validation of present database, simulation and experimental database were in good agreement (R2 &gt; 0.99). Thus, the obtained ANN model can be used to predict the operating conditions when input parameters are well-known. Second, results from the ANNi that was developed also show good agreement with experimental and target data (error &lt;0.1%), in this case, cooler temperature was found for a required efficiency. Therefore, the proposed methodology of ANNi can be applied to optimize the performance of the compressor with an elapsed time minor to 0.5 s. \u00a9 2009.", "author" : [ { "dropping-particle" : "", "family" : "Cort\u00e9s", "given" : "O.", "non-dropping-particle" : "", "parse-names" : false, "suffix" : "" }, { "dropping-particle" : "", "family" : "Urquiza", "given" : "G.", "non-dropping-particle" : "", "parse-names" : false, "suffix" : "" }, { "dropping-particle" : "", "family" : "Hern\u00e1ndez", "given" : "J. a.", "non-dropping-particle" : "", "parse-names" : false, "suffix" : "" } ], "container-title" : "Applied Energy", "id" : "ITEM-1", "issue" : "11", "issued" : { "date-parts" : [ [ "2009" ] ] }, "page" : "2487-2493", "publisher" : "Elsevier Ltd", "title" : "Optimization of operating conditions for compressor performance by means of neural network inverse", "type" : "article-journal", "volume" : "86" }, "uris" : [ "http://www.mendeley.com/documents/?uuid=37ad03f5-89c7-4eb3-be96-8458529042a6" ] } ], "mendeley" : { "formattedCitation" : "[3]", "plainTextFormattedCitation" : "[3]", "previouslyFormattedCitation" : "(Cort\u00e9s et al. 2009)" }, "properties" : { "noteIndex" : 0 }, "schema" : "https://github.com/citation-style-language/schema/raw/master/csl-citation.json" }</w:instrText>
+        <w:instrText>ADDIN CSL_CITATION { "citationItems" : [ { "id" : "ITEM-1", "itemData" : { "DOI" : "10.1016/j.apenergy.2008.06.006", "ISBN" : "2166022731", "ISSN" : "03062619", "abstract" : "The application of artificial neural network to compressor performance map prediction is investigated. Different types of artificial neural networks such as general regression neural network, rotated general regression neural network proposed by the authors, radial basis function network, and multilayer perceptron network are considered. Two different models are utilized in simulating the performance map. The results indicate that while the rotated general regression neural network has the least mean error and best agreement to the experimental data; it is however, limited to interpolation application. On the other hand, if one considers a tool for interpolation as well as extrapolation applications, multilayer perceptron network technique is the most powerful candidate. Further, the compressor efficiency based on the multilayer perceptron network technique is determined. Excellent agreement between the predictions and the experimental data is obtained. ?? 2008 Elsevier Ltd. All rights reserved.", "author" : [ { "dropping-particle" : "", "family" : "Ghorbanian", "given" : "K.", "non-dropping-particle" : "", "parse-names" : false, "suffix" : "" }, { "dropping-particle" : "", "family" : "Gholamrezaei", "given" : "M.", "non-dropping-particle" : "", "parse-names" : false, "suffix" : "" } ], "container-title" : "Applied Energy", "id" : "ITEM-1", "issue" : "7-8", "issued" : { "date-parts" : [ [ "2009" ] ] }, "page" : "1210-1221", "publisher" : "Elsevier Ltd", "title" : "An artificial neural network approach to compressor performance prediction", "type" : "article-journal", "volume" : "86" }, "uris" : [ "http://www.mendeley.com/documents/?uuid=6293ca9a-4e2e-42a8-bcaa-85fcebe96a8a" ] } ], "mendeley" : { "formattedCitation" : "[5]", "plainTextFormattedCitation" : "[5]", "previouslyFormattedCitation" : "(Ghorbanian &amp; Gholamrezaei 2009)" }, "properties" : { "noteIndex" : 0 }, "schema" : "https://github.com/citation-style-language/schema/raw/master/csl-citation.json" }</w:instrText>
       </w:r>
       <w:r>
         <w:rPr>
@@ -1561,7 +2743,7 @@
           <w:noProof/>
           <w:lang w:val="en-IE" w:eastAsia="en-GB"/>
         </w:rPr>
-        <w:t>[3]</w:t>
+        <w:t>[5]</w:t>
       </w:r>
       <w:r>
         <w:rPr>
@@ -1586,7 +2768,7 @@
         <w:rPr>
           <w:lang w:val="en-IE" w:eastAsia="en-GB"/>
         </w:rPr>
-        <w:instrText>ADDIN CSL_CITATION { "citationItems" : [ { "id" : "ITEM-1", "itemData" : { "DOI" : "10.1016/j.apenergy.2009.03.001", "ISBN" : "0306-2619", "ISSN" : "03062619", "abstract" : "A way to optimize the parameters (i.e. operating conditions), related to compressor performance, based on artificial neural network and the Nelder-Mead simplex optimization method is proposed. It inverts the neural network to find the optimum parameter value under given conditions (artificial neural network inverse, ANNi). In order to do so, first an artificial neural network (ANN) was developed to predict: compressor pressure ratio, isentropic compressor efficiency, corrected speed, and finally corrected air mass flow rate. Input variables for this ANN include: ambient pressure, ambient temperature, wet bulb temperature, cooler temperature drop, filter pressure drop, outlet compressor temperature, outlet compressor pressure, gas turbine net power, exhaust gas temperature, and finally fuel flow mass rate. For the network, a feed-forward with one hidden layer, a Levenberg-Marquardt learning algorithm, a hyperbolic tangent sigmoid transfer-function and a linear transfer-function were used. The best fitting with the training database was obtained with 12 neurons in the hidden layer. For the validation of present database, simulation and experimental database were in good agreement (R2 &gt; 0.99). Thus, the obtained ANN model can be used to predict the operating conditions when input parameters are well-known. Second, results from the ANNi that was developed also show good agreement with experimental and target data (error &lt;0.1%), in this case, cooler temperature was found for a required efficiency. Therefore, the proposed methodology of ANNi can be applied to optimize the performance of the compressor with an elapsed time minor to 0.5 s. \u00a9 2009.", "author" : [ { "dropping-particle" : "", "family" : "Cort\u00e9s", "given" : "O.", "non-dropping-particle" : "", "parse-names" : false, "suffix" : "" }, { "dropping-particle" : "", "family" : "Urquiza", "given" : "G.", "non-dropping-particle" : "", "parse-names" : false, "suffix" : "" }, { "dropping-particle" : "", "family" : "Hern\u00e1ndez", "given" : "J. a.", "non-dropping-particle" : "", "parse-names" : false, "suffix" : "" } ], "container-title" : "Applied Energy", "id" : "ITEM-1", "issue" : "11", "issued" : { "date-parts" : [ [ "2009" ] ] }, "page" : "2487-2493", "publisher" : "Elsevier Ltd", "title" : "Optimization of operating conditions for compressor performance by means of neural network inverse", "type" : "article-journal", "volume" : "86" }, "uris" : [ "http://www.mendeley.com/documents/?uuid=37ad03f5-89c7-4eb3-be96-8458529042a6" ] } ], "mendeley" : { "formattedCitation" : "[3]", "plainTextFormattedCitation" : "[3]", "previouslyFormattedCitation" : "(Cort\u00e9s et al. 2009)" }, "properties" : { "noteIndex" : 0 }, "schema" : "https://github.com/citation-style-language/schema/raw/master/csl-citation.json" }</w:instrText>
+        <w:instrText>ADDIN CSL_CITATION { "citationItems" : [ { "id" : "ITEM-1", "itemData" : { "DOI" : "10.1016/j.apenergy.2008.06.006", "ISBN" : "2166022731", "ISSN" : "03062619", "abstract" : "The application of artificial neural network to compressor performance map prediction is investigated. Different types of artificial neural networks such as general regression neural network, rotated general regression neural network proposed by the authors, radial basis function network, and multilayer perceptron network are considered. Two different models are utilized in simulating the performance map. The results indicate that while the rotated general regression neural network has the least mean error and best agreement to the experimental data; it is however, limited to interpolation application. On the other hand, if one considers a tool for interpolation as well as extrapolation applications, multilayer perceptron network technique is the most powerful candidate. Further, the compressor efficiency based on the multilayer perceptron network technique is determined. Excellent agreement between the predictions and the experimental data is obtained. ?? 2008 Elsevier Ltd. All rights reserved.", "author" : [ { "dropping-particle" : "", "family" : "Ghorbanian", "given" : "K.", "non-dropping-particle" : "", "parse-names" : false, "suffix" : "" }, { "dropping-particle" : "", "family" : "Gholamrezaei", "given" : "M.", "non-dropping-particle" : "", "parse-names" : false, "suffix" : "" } ], "container-title" : "Applied Energy", "id" : "ITEM-1", "issue" : "7-8", "issued" : { "date-parts" : [ [ "2009" ] ] }, "page" : "1210-1221", "publisher" : "Elsevier Ltd", "title" : "An artificial neural network approach to compressor performance prediction", "type" : "article-journal", "volume" : "86" }, "uris" : [ "http://www.mendeley.com/documents/?uuid=6293ca9a-4e2e-42a8-bcaa-85fcebe96a8a" ] } ], "mendeley" : { "formattedCitation" : "[5]", "plainTextFormattedCitation" : "[5]", "previouslyFormattedCitation" : "(Ghorbanian &amp; Gholamrezaei 2009)" }, "properties" : { "noteIndex" : 0 }, "schema" : "https://github.com/citation-style-language/schema/raw/master/csl-citation.json" }</w:instrText>
       </w:r>
       <w:r>
         <w:rPr>
@@ -1599,7 +2781,7 @@
           <w:noProof/>
           <w:lang w:val="en-IE" w:eastAsia="en-GB"/>
         </w:rPr>
-        <w:t>[3]</w:t>
+        <w:t>[5]</w:t>
       </w:r>
       <w:r>
         <w:rPr>
@@ -1632,64 +2814,7 @@
           <w:i/>
           <w:lang w:val="en-IE" w:eastAsia="en-GB"/>
         </w:rPr>
-        <w:t>“Optimization of operating conditions for compressor performance by means of neural network inverse”</w:t>
-      </w:r>
-      <w:r>
-        <w:rPr>
-          <w:lang w:val="en-IE" w:eastAsia="en-GB"/>
-        </w:rPr>
-        <w:t xml:space="preserve">. </w:t>
-      </w:r>
-    </w:p>
-    <w:p>
-      <w:pPr>
-        <w:rPr>
-          <w:lang w:val="en-IE" w:eastAsia="en-GB"/>
-        </w:rPr>
-      </w:pPr>
-      <w:r>
-        <w:rPr>
-          <w:lang w:val="en-IE" w:eastAsia="en-GB"/>
-        </w:rPr>
-        <w:t>In this paper</w:t>
-      </w:r>
-      <w:r>
-        <w:rPr>
-          <w:lang w:val="en-IE" w:eastAsia="en-GB"/>
-        </w:rPr>
-        <w:t xml:space="preserve"> </w:t>
-      </w:r>
-      <w:r>
-        <w:rPr>
-          <w:lang w:val="en-IE" w:eastAsia="en-GB"/>
-        </w:rPr>
-        <w:t xml:space="preserve">an artificial neural network method </w:t>
-      </w:r>
-      <w:r>
-        <w:rPr>
-          <w:lang w:val="en-IE" w:eastAsia="en-GB"/>
-        </w:rPr>
-        <w:t>was applied to a gas turbine’s compressor. It was therefore different to an air compressor as the fluid being compressed was a fuel-air mixture with a different pressure and temperature requirement than normally expected from an air compressor. The compressor type is given as “</w:t>
-      </w:r>
-      <w:commentRangeStart w:id="6"/>
-      <w:r>
-        <w:rPr>
-          <w:lang w:val="en-IE" w:eastAsia="en-GB"/>
-        </w:rPr>
-        <w:t>axial</w:t>
-      </w:r>
-      <w:commentRangeEnd w:id="6"/>
-      <w:r>
-        <w:rPr>
-          <w:rStyle w:val="CommentReference"/>
-        </w:rPr>
-        <w:commentReference w:id="6"/>
-      </w:r>
-      <w:r>
-        <w:rPr>
-          <w:lang w:val="en-IE" w:eastAsia="en-GB"/>
-        </w:rPr>
-        <w:t>”</w:t>
+        <w:t>“An artificial neural network approach to compressor performance prediction”</w:t>
       </w:r>
       <w:r>
         <w:rPr>
@@ -1708,488 +2833,6 @@
         <w:rPr>
           <w:lang w:val="en-IE" w:eastAsia="en-GB"/>
         </w:rPr>
-        <w:t xml:space="preserve">An artificial neural network was first developed with </w:t>
-      </w:r>
-      <w:r>
-        <w:rPr>
-          <w:lang w:val="en-IE" w:eastAsia="en-GB"/>
-        </w:rPr>
-        <w:t xml:space="preserve">an input layer (10 neurons), a hidden layer (12 neurons) and an output layer (four neurons). </w:t>
-      </w:r>
-      <w:r>
-        <w:rPr>
-          <w:lang w:val="en-IE" w:eastAsia="en-GB"/>
-        </w:rPr>
-        <w:t xml:space="preserve">The </w:t>
-      </w:r>
-      <w:r>
-        <w:rPr>
-          <w:lang w:val="en-IE" w:eastAsia="en-GB"/>
-        </w:rPr>
-        <w:t>inputs for developing this model were obtained by experimental measurement</w:t>
-      </w:r>
-      <w:r>
-        <w:rPr>
-          <w:lang w:val="en-IE" w:eastAsia="en-GB"/>
-        </w:rPr>
-        <w:t xml:space="preserve"> of 59,049 samples</w:t>
-      </w:r>
-      <w:r>
-        <w:rPr>
-          <w:lang w:val="en-IE" w:eastAsia="en-GB"/>
-        </w:rPr>
-        <w:t xml:space="preserve">. The outputs were then calculated using </w:t>
-      </w:r>
-      <w:commentRangeStart w:id="7"/>
-      <w:r>
-        <w:rPr>
-          <w:lang w:val="en-IE" w:eastAsia="en-GB"/>
-        </w:rPr>
-        <w:t>a thermodynamic model</w:t>
-      </w:r>
-      <w:commentRangeEnd w:id="7"/>
-      <w:r>
-        <w:rPr>
-          <w:rStyle w:val="CommentReference"/>
-        </w:rPr>
-        <w:commentReference w:id="7"/>
-      </w:r>
-      <w:r>
-        <w:rPr>
-          <w:lang w:val="en-IE" w:eastAsia="en-GB"/>
-        </w:rPr>
-        <w:t xml:space="preserve">. Once the neural network was created an inverse neural network was developed. The compressor cooler temperature drop was then optimised with respect to efficiency using the </w:t>
-      </w:r>
-      <w:proofErr w:type="spellStart"/>
-      <w:r>
-        <w:rPr>
-          <w:lang w:val="en-IE" w:eastAsia="en-GB"/>
-        </w:rPr>
-        <w:t>Nelder</w:t>
-      </w:r>
-      <w:proofErr w:type="spellEnd"/>
-      <w:r>
-        <w:rPr>
-          <w:lang w:val="en-IE" w:eastAsia="en-GB"/>
-        </w:rPr>
-        <w:t>–Mead simplex meth</w:t>
-      </w:r>
-      <w:r>
-        <w:rPr>
-          <w:lang w:val="en-IE" w:eastAsia="en-GB"/>
-        </w:rPr>
-        <w:t>od</w:t>
-      </w:r>
-      <w:r>
-        <w:rPr>
-          <w:lang w:val="en-IE" w:eastAsia="en-GB"/>
-        </w:rPr>
-        <w:t xml:space="preserve">. An advantage of this method was noted to be the low time required to find the ideal cooler temperature drop for a given efficiency (&lt;0.5 s). This would allow the method to be used </w:t>
-      </w:r>
-      <w:r>
-        <w:rPr>
-          <w:lang w:val="en-IE" w:eastAsia="en-GB"/>
-        </w:rPr>
-        <w:t>for</w:t>
-      </w:r>
-      <w:r>
-        <w:rPr>
-          <w:lang w:val="en-IE" w:eastAsia="en-GB"/>
-        </w:rPr>
-        <w:t xml:space="preserve"> on-line operation.</w:t>
-      </w:r>
-    </w:p>
-    <w:p>
-      <w:pPr>
-        <w:pStyle w:val="Heading1"/>
-        <w:rPr>
-          <w:lang w:val="en-IE" w:eastAsia="en-GB"/>
-        </w:rPr>
-      </w:pPr>
-      <w:r>
-        <w:rPr>
-          <w:lang w:val="en-IE" w:eastAsia="en-GB"/>
-        </w:rPr>
-        <w:fldChar w:fldCharType="begin" w:fldLock="1"/>
-      </w:r>
-      <w:r>
-        <w:rPr>
-          <w:lang w:val="en-IE" w:eastAsia="en-GB"/>
-        </w:rPr>
-        <w:instrText>ADDIN CSL_CITATION { "citationItems" : [ { "id" : "ITEM-1", "itemData" : { "DOI" : "10.1016/j.apenergy.2006.04.005", "ISSN" : "03062619", "abstract" : "The difficulties, due to a lack of information about stage-by-stage axial-compressor performance, are analyzed. To overcome these issues, a three-layer back-propagation neural-network applied Levenberg-Marquardt algorithm is presented and discussed. The experimental data provided by manufacturers are used for the neural-network training. Through twice training, the compressor's performance map can be predicted. The results can be used for the development of an off-design model or overall dynamic simulation of the behaviour of a gas-turbine power-plant. ?? 2006 Elsevier Ltd. All rights reserved.", "author" : [ { "dropping-particle" : "", "family" : "Yu", "given" : "Youhong", "non-dropping-particle" : "", "parse-names" : false, "suffix" : "" }, { "dropping-particle" : "", "family" : "Chen", "given" : "Lingen", "non-dropping-particle" : "", "parse-names" : false, "suffix" : "" }, { "dropping-particle" : "", "family" : "Sun", "given" : "Fengrui", "non-dropping-particle" : "", "parse-names" : false, "suffix" : "" }, { "dropping-particle" : "", "family" : "Wu", "given" : "Chih", "non-dropping-particle" : "", "parse-names" : false, "suffix" : "" } ], "container-title" : "Applied Energy", "id" : "ITEM-1", "issue" : "1", "issued" : { "date-parts" : [ [ "2007" ] ] }, "page" : "48-55", "title" : "Neural-network based analysis and prediction of a compressor's characteristic performance map", "type" : "article-journal", "volume" : "84" }, "uris" : [ "http://www.mendeley.com/documents/?uuid=94b09a0a-814d-43a9-a946-9b8190986b60" ] } ], "mendeley" : { "formattedCitation" : "[4]", "plainTextFormattedCitation" : "[4]", "previouslyFormattedCitation" : "(Yu et al. 2007)" }, "properties" : { "noteIndex" : 0 }, "schema" : "https://github.com/citation-style-language/schema/raw/master/csl-citation.json" }</w:instrText>
-      </w:r>
-      <w:r>
-        <w:rPr>
-          <w:lang w:val="en-IE" w:eastAsia="en-GB"/>
-        </w:rPr>
-        <w:fldChar w:fldCharType="separate"/>
-      </w:r>
-      <w:r>
-        <w:rPr>
-          <w:noProof/>
-          <w:lang w:val="en-IE" w:eastAsia="en-GB"/>
-        </w:rPr>
-        <w:t>[4]</w:t>
-      </w:r>
-      <w:r>
-        <w:rPr>
-          <w:lang w:val="en-IE" w:eastAsia="en-GB"/>
-        </w:rPr>
-        <w:fldChar w:fldCharType="end"/>
-      </w:r>
-    </w:p>
-    <w:p>
-      <w:pPr>
-        <w:rPr>
-          <w:lang w:val="en-IE" w:eastAsia="en-GB"/>
-        </w:rPr>
-      </w:pPr>
-      <w:r>
-        <w:rPr>
-          <w:lang w:val="en-IE" w:eastAsia="en-GB"/>
-        </w:rPr>
-        <w:fldChar w:fldCharType="begin" w:fldLock="1"/>
-      </w:r>
-      <w:r>
-        <w:rPr>
-          <w:lang w:val="en-IE" w:eastAsia="en-GB"/>
-        </w:rPr>
-        <w:instrText>ADDIN CSL_CITATION { "citationItems" : [ { "id" : "ITEM-1", "itemData" : { "DOI" : "10.1016/j.apenergy.2006.04.005", "ISSN" : "03062619", "abstract" : "The difficulties, due to a lack of information about stage-by-stage axial-compressor performance, are analyzed. To overcome these issues, a three-layer back-propagation neural-network applied Levenberg-Marquardt algorithm is presented and discussed. The experimental data provided by manufacturers are used for the neural-network training. Through twice training, the compressor's performance map can be predicted. The results can be used for the development of an off-design model or overall dynamic simulation of the behaviour of a gas-turbine power-plant. ?? 2006 Elsevier Ltd. All rights reserved.", "author" : [ { "dropping-particle" : "", "family" : "Yu", "given" : "Youhong", "non-dropping-particle" : "", "parse-names" : false, "suffix" : "" }, { "dropping-particle" : "", "family" : "Chen", "given" : "Lingen", "non-dropping-particle" : "", "parse-names" : false, "suffix" : "" }, { "dropping-particle" : "", "family" : "Sun", "given" : "Fengrui", "non-dropping-particle" : "", "parse-names" : false, "suffix" : "" }, { "dropping-particle" : "", "family" : "Wu", "given" : "Chih", "non-dropping-particle" : "", "parse-names" : false, "suffix" : "" } ], "container-title" : "Applied Energy", "id" : "ITEM-1", "issue" : "1", "issued" : { "date-parts" : [ [ "2007" ] ] }, "page" : "48-55", "title" : "Neural-network based analysis and prediction of a compressor's characteristic performance map", "type" : "article-journal", "volume" : "84" }, "uris" : [ "http://www.mendeley.com/documents/?uuid=94b09a0a-814d-43a9-a946-9b8190986b60" ] } ], "mendeley" : { "formattedCitation" : "[4]", "plainTextFormattedCitation" : "[4]", "previouslyFormattedCitation" : "(Yu et al. 2007)" }, "properties" : { "noteIndex" : 0 }, "schema" : "https://github.com/citation-style-language/schema/raw/master/csl-citation.json" }</w:instrText>
-      </w:r>
-      <w:r>
-        <w:rPr>
-          <w:lang w:val="en-IE" w:eastAsia="en-GB"/>
-        </w:rPr>
-        <w:fldChar w:fldCharType="separate"/>
-      </w:r>
-      <w:r>
-        <w:rPr>
-          <w:noProof/>
-          <w:lang w:val="en-IE" w:eastAsia="en-GB"/>
-        </w:rPr>
-        <w:t>[4]</w:t>
-      </w:r>
-      <w:r>
-        <w:rPr>
-          <w:lang w:val="en-IE" w:eastAsia="en-GB"/>
-        </w:rPr>
-        <w:fldChar w:fldCharType="end"/>
-      </w:r>
-      <w:r>
-        <w:rPr>
-          <w:lang w:val="en-IE" w:eastAsia="en-GB"/>
-        </w:rPr>
-        <w:t xml:space="preserve"> </w:t>
-      </w:r>
-      <w:proofErr w:type="gramStart"/>
-      <w:r>
-        <w:rPr>
-          <w:lang w:val="en-IE" w:eastAsia="en-GB"/>
-        </w:rPr>
-        <w:t>presented</w:t>
-      </w:r>
-      <w:proofErr w:type="gramEnd"/>
-      <w:r>
-        <w:rPr>
-          <w:lang w:val="en-IE" w:eastAsia="en-GB"/>
-        </w:rPr>
-        <w:t xml:space="preserve"> the paper </w:t>
-      </w:r>
-      <w:r>
-        <w:rPr>
-          <w:i/>
-          <w:lang w:val="en-IE" w:eastAsia="en-GB"/>
-        </w:rPr>
-        <w:t>“Neural-network based analysis and prediction of a compressor's characteristic performance map”</w:t>
-      </w:r>
-      <w:r>
-        <w:rPr>
-          <w:lang w:val="en-IE" w:eastAsia="en-GB"/>
-        </w:rPr>
-        <w:t>.</w:t>
-      </w:r>
-    </w:p>
-    <w:p>
-      <w:pPr>
-        <w:rPr>
-          <w:lang w:val="en-IE" w:eastAsia="en-GB"/>
-        </w:rPr>
-      </w:pPr>
-      <w:r>
-        <w:rPr>
-          <w:lang w:val="en-IE" w:eastAsia="en-GB"/>
-        </w:rPr>
-        <w:t xml:space="preserve">In this paper neural networks are used to develop characteristic performance maps of </w:t>
-      </w:r>
-      <w:r>
-        <w:rPr>
-          <w:lang w:val="en-IE" w:eastAsia="en-GB"/>
-        </w:rPr>
-        <w:t xml:space="preserve">a gas turbine’s </w:t>
-      </w:r>
-      <w:r>
-        <w:rPr>
-          <w:lang w:val="en-IE" w:eastAsia="en-GB"/>
-        </w:rPr>
-        <w:t xml:space="preserve">axial </w:t>
-      </w:r>
-      <w:r>
-        <w:rPr>
-          <w:lang w:val="en-IE" w:eastAsia="en-GB"/>
-        </w:rPr>
-        <w:t xml:space="preserve">compressor when operating in off-design conditions. It was desired to know the relationship between four of the compressor’s key parameters. These four parameters were the same as those defined as outputs </w:t>
-      </w:r>
-      <w:r>
-        <w:rPr>
-          <w:lang w:val="en-IE" w:eastAsia="en-GB"/>
-        </w:rPr>
-        <w:t xml:space="preserve">in the neural network of </w:t>
-      </w:r>
-      <w:r>
-        <w:rPr>
-          <w:lang w:val="en-IE" w:eastAsia="en-GB"/>
-        </w:rPr>
-        <w:fldChar w:fldCharType="begin" w:fldLock="1"/>
-      </w:r>
-      <w:r>
-        <w:rPr>
-          <w:lang w:val="en-IE" w:eastAsia="en-GB"/>
-        </w:rPr>
-        <w:instrText>ADDIN CSL_CITATION { "citationItems" : [ { "id" : "ITEM-1", "itemData" : { "DOI" : "10.1016/j.apenergy.2009.03.001", "ISBN" : "0306-2619", "ISSN" : "03062619", "abstract" : "A way to optimize the parameters (i.e. operating conditions), related to compressor performance, based on artificial neural network and the Nelder-Mead simplex optimization method is proposed. It inverts the neural network to find the optimum parameter value under given conditions (artificial neural network inverse, ANNi). In order to do so, first an artificial neural network (ANN) was developed to predict: compressor pressure ratio, isentropic compressor efficiency, corrected speed, and finally corrected air mass flow rate. Input variables for this ANN include: ambient pressure, ambient temperature, wet bulb temperature, cooler temperature drop, filter pressure drop, outlet compressor temperature, outlet compressor pressure, gas turbine net power, exhaust gas temperature, and finally fuel flow mass rate. For the network, a feed-forward with one hidden layer, a Levenberg-Marquardt learning algorithm, a hyperbolic tangent sigmoid transfer-function and a linear transfer-function were used. The best fitting with the training database was obtained with 12 neurons in the hidden layer. For the validation of present database, simulation and experimental database were in good agreement (R2 &gt; 0.99). Thus, the obtained ANN model can be used to predict the operating conditions when input parameters are well-known. Second, results from the ANNi that was developed also show good agreement with experimental and target data (error &lt;0.1%), in this case, cooler temperature was found for a required efficiency. Therefore, the proposed methodology of ANNi can be applied to optimize the performance of the compressor with an elapsed time minor to 0.5 s. \u00a9 2009.", "author" : [ { "dropping-particle" : "", "family" : "Cort\u00e9s", "given" : "O.", "non-dropping-particle" : "", "parse-names" : false, "suffix" : "" }, { "dropping-particle" : "", "family" : "Urquiza", "given" : "G.", "non-dropping-particle" : "", "parse-names" : false, "suffix" : "" }, { "dropping-particle" : "", "family" : "Hern\u00e1ndez", "given" : "J. a.", "non-dropping-particle" : "", "parse-names" : false, "suffix" : "" } ], "container-title" : "Applied Energy", "id" : "ITEM-1", "issue" : "11", "issued" : { "date-parts" : [ [ "2009" ] ] }, "page" : "2487-2493", "publisher" : "Elsevier Ltd", "title" : "Optimization of operating conditions for compressor performance by means of neural network inverse", "type" : "article-journal", "volume" : "86" }, "uris" : [ "http://www.mendeley.com/documents/?uuid=37ad03f5-89c7-4eb3-be96-8458529042a6" ] } ], "mendeley" : { "formattedCitation" : "[3]", "plainTextFormattedCitation" : "[3]", "previouslyFormattedCitation" : "(Cort\u00e9s et al. 2009)" }, "properties" : { "noteIndex" : 0 }, "schema" : "https://github.com/citation-style-language/schema/raw/master/csl-citation.json" }</w:instrText>
-      </w:r>
-      <w:r>
-        <w:rPr>
-          <w:lang w:val="en-IE" w:eastAsia="en-GB"/>
-        </w:rPr>
-        <w:fldChar w:fldCharType="separate"/>
-      </w:r>
-      <w:r>
-        <w:rPr>
-          <w:noProof/>
-          <w:lang w:val="en-IE" w:eastAsia="en-GB"/>
-        </w:rPr>
-        <w:t>[3]</w:t>
-      </w:r>
-      <w:r>
-        <w:rPr>
-          <w:lang w:val="en-IE" w:eastAsia="en-GB"/>
-        </w:rPr>
-        <w:fldChar w:fldCharType="end"/>
-      </w:r>
-      <w:r>
-        <w:rPr>
-          <w:lang w:val="en-IE" w:eastAsia="en-GB"/>
-        </w:rPr>
-        <w:t>. If these four parameters are known, then the compressor’s characteristic performance map may be drawn. This map may be used to determine an accurate state of the compressor’s operation if two of the four parameters are known.</w:t>
-      </w:r>
-    </w:p>
-    <w:p>
-      <w:pPr>
-        <w:rPr>
-          <w:lang w:val="en-IE" w:eastAsia="en-GB"/>
-        </w:rPr>
-      </w:pPr>
-      <w:r>
-        <w:rPr>
-          <w:lang w:val="en-IE" w:eastAsia="en-GB"/>
-        </w:rPr>
-        <w:t>Normally characteristic performance maps are created either experimentally</w:t>
-      </w:r>
-      <w:r>
-        <w:rPr>
-          <w:lang w:val="en-IE" w:eastAsia="en-GB"/>
-        </w:rPr>
-        <w:t xml:space="preserve"> or from manufacturer provided</w:t>
-      </w:r>
-      <w:r>
-        <w:rPr>
-          <w:lang w:val="en-IE" w:eastAsia="en-GB"/>
-        </w:rPr>
-        <w:t xml:space="preserve"> data. In an off-design condition measuring the required parameters e</w:t>
-      </w:r>
-      <w:r>
-        <w:rPr>
-          <w:lang w:val="en-IE" w:eastAsia="en-GB"/>
-        </w:rPr>
-        <w:t xml:space="preserve">xperimentally can be difficult. </w:t>
-      </w:r>
-      <w:r>
-        <w:rPr>
-          <w:lang w:val="en-IE" w:eastAsia="en-GB"/>
-        </w:rPr>
-        <w:t>Therefore it was desired to find an easier method of determining the compressor’s characteristic performance map. A tri-layer back-propagation neural network model was developed to give the compressor’s characteristic performance map.</w:t>
-      </w:r>
-      <w:r>
-        <w:rPr>
-          <w:lang w:val="en-IE" w:eastAsia="en-GB"/>
-        </w:rPr>
-        <w:t xml:space="preserve"> While the position of the inlet guide vanes of an air compressor affect its performance map, this variable was ignored in this work.</w:t>
-      </w:r>
-      <w:r>
-        <w:rPr>
-          <w:lang w:val="en-IE" w:eastAsia="en-GB"/>
-        </w:rPr>
-        <w:t xml:space="preserve"> This paper differed from </w:t>
-      </w:r>
-      <w:r>
-        <w:rPr>
-          <w:lang w:val="en-IE" w:eastAsia="en-GB"/>
-        </w:rPr>
-        <w:fldChar w:fldCharType="begin" w:fldLock="1"/>
-      </w:r>
-      <w:r>
-        <w:rPr>
-          <w:lang w:val="en-IE" w:eastAsia="en-GB"/>
-        </w:rPr>
-        <w:instrText>ADDIN CSL_CITATION { "citationItems" : [ { "id" : "ITEM-1", "itemData" : { "DOI" : "10.1016/j.apenergy.2009.03.001", "ISBN" : "0306-2619", "ISSN" : "03062619", "abstract" : "A way to optimize the parameters (i.e. operating conditions), related to compressor performance, based on artificial neural network and the Nelder-Mead simplex optimization method is proposed. It inverts the neural network to find the optimum parameter value under given conditions (artificial neural network inverse, ANNi). In order to do so, first an artificial neural network (ANN) was developed to predict: compressor pressure ratio, isentropic compressor efficiency, corrected speed, and finally corrected air mass flow rate. Input variables for this ANN include: ambient pressure, ambient temperature, wet bulb temperature, cooler temperature drop, filter pressure drop, outlet compressor temperature, outlet compressor pressure, gas turbine net power, exhaust gas temperature, and finally fuel flow mass rate. For the network, a feed-forward with one hidden layer, a Levenberg-Marquardt learning algorithm, a hyperbolic tangent sigmoid transfer-function and a linear transfer-function were used. The best fitting with the training database was obtained with 12 neurons in the hidden layer. For the validation of present database, simulation and experimental database were in good agreement (R2 &gt; 0.99). Thus, the obtained ANN model can be used to predict the operating conditions when input parameters are well-known. Second, results from the ANNi that was developed also show good agreement with experimental and target data (error &lt;0.1%), in this case, cooler temperature was found for a required efficiency. Therefore, the proposed methodology of ANNi can be applied to optimize the performance of the compressor with an elapsed time minor to 0.5 s. \u00a9 2009.", "author" : [ { "dropping-particle" : "", "family" : "Cort\u00e9s", "given" : "O.", "non-dropping-particle" : "", "parse-names" : false, "suffix" : "" }, { "dropping-particle" : "", "family" : "Urquiza", "given" : "G.", "non-dropping-particle" : "", "parse-names" : false, "suffix" : "" }, { "dropping-particle" : "", "family" : "Hern\u00e1ndez", "given" : "J. a.", "non-dropping-particle" : "", "parse-names" : false, "suffix" : "" } ], "container-title" : "Applied Energy", "id" : "ITEM-1", "issue" : "11", "issued" : { "date-parts" : [ [ "2009" ] ] }, "page" : "2487-2493", "publisher" : "Elsevier Ltd", "title" : "Optimization of operating conditions for compressor performance by means of neural network inverse", "type" : "article-journal", "volume" : "86" }, "uris" : [ "http://www.mendeley.com/documents/?uuid=37ad03f5-89c7-4eb3-be96-8458529042a6" ] } ], "mendeley" : { "formattedCitation" : "[3]", "plainTextFormattedCitation" : "[3]", "previouslyFormattedCitation" : "(Cort\u00e9s et al. 2009)" }, "properties" : { "noteIndex" : 0 }, "schema" : "https://github.com/citation-style-language/schema/raw/master/csl-citation.json" }</w:instrText>
-      </w:r>
-      <w:r>
-        <w:rPr>
-          <w:lang w:val="en-IE" w:eastAsia="en-GB"/>
-        </w:rPr>
-        <w:fldChar w:fldCharType="separate"/>
-      </w:r>
-      <w:r>
-        <w:rPr>
-          <w:noProof/>
-          <w:lang w:val="en-IE" w:eastAsia="en-GB"/>
-        </w:rPr>
-        <w:t>[3]</w:t>
-      </w:r>
-      <w:r>
-        <w:rPr>
-          <w:lang w:val="en-IE" w:eastAsia="en-GB"/>
-        </w:rPr>
-        <w:fldChar w:fldCharType="end"/>
-      </w:r>
-      <w:r>
-        <w:rPr>
-          <w:lang w:val="en-IE" w:eastAsia="en-GB"/>
-        </w:rPr>
-        <w:t xml:space="preserve"> in that the structure of the neural network (i.e. number of neurons in the input and second layer) was not readily given.</w:t>
-      </w:r>
-    </w:p>
-    <w:p>
-      <w:pPr>
-        <w:pStyle w:val="Heading1"/>
-        <w:rPr>
-          <w:lang w:val="en-IE" w:eastAsia="en-GB"/>
-        </w:rPr>
-      </w:pPr>
-      <w:r>
-        <w:rPr>
-          <w:lang w:val="en-IE" w:eastAsia="en-GB"/>
-        </w:rPr>
-        <w:fldChar w:fldCharType="begin" w:fldLock="1"/>
-      </w:r>
-      <w:r>
-        <w:rPr>
-          <w:lang w:val="en-IE" w:eastAsia="en-GB"/>
-        </w:rPr>
-        <w:instrText>ADDIN CSL_CITATION { "citationItems" : [ { "id" : "ITEM-1", "itemData" : { "DOI" : "10.1016/j.apenergy.2008.06.006", "ISBN" : "2166022731", "ISSN" : "03062619", "abstract" : "The application of artificial neural network to compressor performance map prediction is investigated. Different types of artificial neural networks such as general regression neural network, rotated general regression neural network proposed by the authors, radial basis function network, and multilayer perceptron network are considered. Two different models are utilized in simulating the performance map. The results indicate that while the rotated general regression neural network has the least mean error and best agreement to the experimental data; it is however, limited to interpolation application. On the other hand, if one considers a tool for interpolation as well as extrapolation applications, multilayer perceptron network technique is the most powerful candidate. Further, the compressor efficiency based on the multilayer perceptron network technique is determined. Excellent agreement between the predictions and the experimental data is obtained. ?? 2008 Elsevier Ltd. All rights reserved.", "author" : [ { "dropping-particle" : "", "family" : "Ghorbanian", "given" : "K.", "non-dropping-particle" : "", "parse-names" : false, "suffix" : "" }, { "dropping-particle" : "", "family" : "Gholamrezaei", "given" : "M.", "non-dropping-particle" : "", "parse-names" : false, "suffix" : "" } ], "container-title" : "Applied Energy", "id" : "ITEM-1", "issue" : "7-8", "issued" : { "date-parts" : [ [ "2009" ] ] }, "page" : "1210-1221", "publisher" : "Elsevier Ltd", "title" : "An artificial neural network approach to compressor performance prediction", "type" : "article-journal", "volume" : "86" }, "uris" : [ "http://www.mendeley.com/documents/?uuid=6293ca9a-4e2e-42a8-bcaa-85fcebe96a8a" ] } ], "mendeley" : { "formattedCitation" : "[5]", "plainTextFormattedCitation" : "[5]", "previouslyFormattedCitation" : "(Ghorbanian &amp; Gholamrezaei 2009)" }, "properties" : { "noteIndex" : 0 }, "schema" : "https://github.com/citation-style-language/schema/raw/master/csl-citation.json" }</w:instrText>
-      </w:r>
-      <w:r>
-        <w:rPr>
-          <w:lang w:val="en-IE" w:eastAsia="en-GB"/>
-        </w:rPr>
-        <w:fldChar w:fldCharType="separate"/>
-      </w:r>
-      <w:r>
-        <w:rPr>
-          <w:noProof/>
-          <w:lang w:val="en-IE" w:eastAsia="en-GB"/>
-        </w:rPr>
-        <w:t>[5]</w:t>
-      </w:r>
-      <w:r>
-        <w:rPr>
-          <w:lang w:val="en-IE" w:eastAsia="en-GB"/>
-        </w:rPr>
-        <w:fldChar w:fldCharType="end"/>
-      </w:r>
-    </w:p>
-    <w:p>
-      <w:pPr>
-        <w:rPr>
-          <w:lang w:val="en-IE" w:eastAsia="en-GB"/>
-        </w:rPr>
-      </w:pPr>
-      <w:r>
-        <w:rPr>
-          <w:lang w:val="en-IE" w:eastAsia="en-GB"/>
-        </w:rPr>
-        <w:fldChar w:fldCharType="begin" w:fldLock="1"/>
-      </w:r>
-      <w:r>
-        <w:rPr>
-          <w:lang w:val="en-IE" w:eastAsia="en-GB"/>
-        </w:rPr>
-        <w:instrText>ADDIN CSL_CITATION { "citationItems" : [ { "id" : "ITEM-1", "itemData" : { "DOI" : "10.1016/j.apenergy.2008.06.006", "ISBN" : "2166022731", "ISSN" : "03062619", "abstract" : "The application of artificial neural network to compressor performance map prediction is investigated. Different types of artificial neural networks such as general regression neural network, rotated general regression neural network proposed by the authors, radial basis function network, and multilayer perceptron network are considered. Two different models are utilized in simulating the performance map. The results indicate that while the rotated general regression neural network has the least mean error and best agreement to the experimental data; it is however, limited to interpolation application. On the other hand, if one considers a tool for interpolation as well as extrapolation applications, multilayer perceptron network technique is the most powerful candidate. Further, the compressor efficiency based on the multilayer perceptron network technique is determined. Excellent agreement between the predictions and the experimental data is obtained. ?? 2008 Elsevier Ltd. All rights reserved.", "author" : [ { "dropping-particle" : "", "family" : "Ghorbanian", "given" : "K.", "non-dropping-particle" : "", "parse-names" : false, "suffix" : "" }, { "dropping-particle" : "", "family" : "Gholamrezaei", "given" : "M.", "non-dropping-particle" : "", "parse-names" : false, "suffix" : "" } ], "container-title" : "Applied Energy", "id" : "ITEM-1", "issue" : "7-8", "issued" : { "date-parts" : [ [ "2009" ] ] }, "page" : "1210-1221", "publisher" : "Elsevier Ltd", "title" : "An artificial neural network approach to compressor performance prediction", "type" : "article-journal", "volume" : "86" }, "uris" : [ "http://www.mendeley.com/documents/?uuid=6293ca9a-4e2e-42a8-bcaa-85fcebe96a8a" ] } ], "mendeley" : { "formattedCitation" : "[5]", "plainTextFormattedCitation" : "[5]", "previouslyFormattedCitation" : "(Ghorbanian &amp; Gholamrezaei 2009)" }, "properties" : { "noteIndex" : 0 }, "schema" : "https://github.com/citation-style-language/schema/raw/master/csl-citation.json" }</w:instrText>
-      </w:r>
-      <w:r>
-        <w:rPr>
-          <w:lang w:val="en-IE" w:eastAsia="en-GB"/>
-        </w:rPr>
-        <w:fldChar w:fldCharType="separate"/>
-      </w:r>
-      <w:r>
-        <w:rPr>
-          <w:noProof/>
-          <w:lang w:val="en-IE" w:eastAsia="en-GB"/>
-        </w:rPr>
-        <w:t>[5]</w:t>
-      </w:r>
-      <w:r>
-        <w:rPr>
-          <w:lang w:val="en-IE" w:eastAsia="en-GB"/>
-        </w:rPr>
-        <w:fldChar w:fldCharType="end"/>
-      </w:r>
-      <w:r>
-        <w:rPr>
-          <w:lang w:val="en-IE" w:eastAsia="en-GB"/>
-        </w:rPr>
-        <w:t xml:space="preserve"> </w:t>
-      </w:r>
-      <w:proofErr w:type="gramStart"/>
-      <w:r>
-        <w:rPr>
-          <w:lang w:val="en-IE" w:eastAsia="en-GB"/>
-        </w:rPr>
-        <w:t>presented</w:t>
-      </w:r>
-      <w:proofErr w:type="gramEnd"/>
-      <w:r>
-        <w:rPr>
-          <w:lang w:val="en-IE" w:eastAsia="en-GB"/>
-        </w:rPr>
-        <w:t xml:space="preserve"> the paper </w:t>
-      </w:r>
-      <w:r>
-        <w:rPr>
-          <w:i/>
-          <w:lang w:val="en-IE" w:eastAsia="en-GB"/>
-        </w:rPr>
-        <w:t>“An artificial neural network approach to compressor performance prediction”</w:t>
-      </w:r>
-      <w:r>
-        <w:rPr>
-          <w:lang w:val="en-IE" w:eastAsia="en-GB"/>
-        </w:rPr>
-        <w:t>.</w:t>
-      </w:r>
-    </w:p>
-    <w:p>
-      <w:pPr>
-        <w:rPr>
-          <w:lang w:val="en-IE" w:eastAsia="en-GB"/>
-        </w:rPr>
-      </w:pPr>
-      <w:r>
-        <w:rPr>
-          <w:lang w:val="en-IE" w:eastAsia="en-GB"/>
-        </w:rPr>
-        <w:lastRenderedPageBreak/>
         <w:t>In this paper different neural network model types were reviewed for accuracy in generating a gas generator’s compressor performance characteristic map. The four types reviewed were:</w:t>
       </w:r>
     </w:p>
@@ -2412,6 +3055,47 @@
         </w:rPr>
         <w:t>reconstructing a compressor’s characteristic performance curve when experimental or manufacturer’s data is not available, e.g. in off-design conditions.</w:t>
       </w:r>
+    </w:p>
+    <w:p>
+      <w:pPr>
+        <w:rPr>
+          <w:lang w:val="en-IE" w:eastAsia="en-GB"/>
+        </w:rPr>
+      </w:pPr>
+    </w:p>
+    <w:p>
+      <w:pPr>
+        <w:pStyle w:val="Heading1"/>
+        <w:rPr>
+          <w:lang w:val="en-IE" w:eastAsia="en-GB"/>
+        </w:rPr>
+      </w:pPr>
+      <w:r>
+        <w:rPr>
+          <w:lang w:val="en-IE" w:eastAsia="en-GB"/>
+        </w:rPr>
+        <w:t>Conclusion</w:t>
+      </w:r>
+    </w:p>
+    <w:p>
+      <w:pPr>
+        <w:rPr>
+          <w:lang w:val="en-IE" w:eastAsia="en-GB"/>
+        </w:rPr>
+      </w:pPr>
+      <w:r>
+        <w:rPr>
+          <w:lang w:val="en-IE" w:eastAsia="en-GB"/>
+        </w:rPr>
+        <w:t>The best method for compressor performance management is ######.</w:t>
+      </w:r>
+    </w:p>
+    <w:p>
+      <w:pPr>
+        <w:rPr>
+          <w:lang w:val="en-IE" w:eastAsia="en-GB"/>
+        </w:rPr>
+      </w:pPr>
     </w:p>
     <w:p>
       <w:pPr>
@@ -2742,7 +3426,7 @@
 
 <file path=word/comments.xml><?xml version="1.0" encoding="utf-8"?>
 <w:comments xmlns:wpc="http://schemas.microsoft.com/office/word/2010/wordprocessingCanvas" xmlns:mc="http://schemas.openxmlformats.org/markup-compatibility/2006" xmlns:o="urn:schemas-microsoft-com:office:office" xmlns:r="http://schemas.openxmlformats.org/officeDocument/2006/relationships" xmlns:m="http://schemas.openxmlformats.org/officeDocument/2006/math" xmlns:v="urn:schemas-microsoft-com:vml" xmlns:wp14="http://schemas.microsoft.com/office/word/2010/wordprocessingDrawing" xmlns:wp="http://schemas.openxmlformats.org/drawingml/2006/wordprocessingDrawing" xmlns:w10="urn:schemas-microsoft-com:office:word" xmlns:w="http://schemas.openxmlformats.org/wordprocessingml/2006/main" xmlns:w14="http://schemas.microsoft.com/office/word/2010/wordml" xmlns:w15="http://schemas.microsoft.com/office/word/2012/wordml" xmlns:wpg="http://schemas.microsoft.com/office/word/2010/wordprocessingGroup" xmlns:wpi="http://schemas.microsoft.com/office/word/2010/wordprocessingInk" xmlns:wne="http://schemas.microsoft.com/office/word/2006/wordml" xmlns:wps="http://schemas.microsoft.com/office/word/2010/wordprocessingShape" mc:Ignorable="w14 w15 wp14">
-  <w:comment w:id="0" w:author="Seán Hayes" w:date="2015-07-22T18:07:00Z" w:initials="SH">
+  <w:comment w:id="1" w:author="Seán Hayes" w:date="2015-07-22T18:07:00Z" w:initials="SH">
     <w:p>
       <w:pPr>
         <w:pStyle w:val="CommentText"/>
@@ -2758,7 +3442,7 @@
       </w:r>
     </w:p>
   </w:comment>
-  <w:comment w:id="1" w:author="Seán Hayes" w:date="2015-07-22T18:10:00Z" w:initials="SH">
+  <w:comment w:id="2" w:author="Seán Hayes" w:date="2015-07-22T18:10:00Z" w:initials="SH">
     <w:p>
       <w:pPr>
         <w:pStyle w:val="CommentText"/>
@@ -3202,6 +3886,92 @@
     </w:lvl>
   </w:abstractNum>
   <w:abstractNum w:abstractNumId="3">
+    <w:nsid w:val="4B507727"/>
+    <w:multiLevelType w:val="hybridMultilevel"/>
+    <w:tmpl w:val="B13E0E2E"/>
+    <w:lvl w:ilvl="0" w:tplc="0809000F">
+      <w:start w:val="1"/>
+      <w:numFmt w:val="decimal"/>
+      <w:lvlText w:val="%1."/>
+      <w:lvlJc w:val="left"/>
+      <w:pPr>
+        <w:ind w:left="720" w:hanging="360"/>
+      </w:pPr>
+    </w:lvl>
+    <w:lvl w:ilvl="1" w:tplc="08090019">
+      <w:start w:val="1"/>
+      <w:numFmt w:val="lowerLetter"/>
+      <w:lvlText w:val="%2."/>
+      <w:lvlJc w:val="left"/>
+      <w:pPr>
+        <w:ind w:left="1440" w:hanging="360"/>
+      </w:pPr>
+    </w:lvl>
+    <w:lvl w:ilvl="2" w:tplc="0809001B" w:tentative="1">
+      <w:start w:val="1"/>
+      <w:numFmt w:val="lowerRoman"/>
+      <w:lvlText w:val="%3."/>
+      <w:lvlJc w:val="right"/>
+      <w:pPr>
+        <w:ind w:left="2160" w:hanging="180"/>
+      </w:pPr>
+    </w:lvl>
+    <w:lvl w:ilvl="3" w:tplc="0809000F" w:tentative="1">
+      <w:start w:val="1"/>
+      <w:numFmt w:val="decimal"/>
+      <w:lvlText w:val="%4."/>
+      <w:lvlJc w:val="left"/>
+      <w:pPr>
+        <w:ind w:left="2880" w:hanging="360"/>
+      </w:pPr>
+    </w:lvl>
+    <w:lvl w:ilvl="4" w:tplc="08090019" w:tentative="1">
+      <w:start w:val="1"/>
+      <w:numFmt w:val="lowerLetter"/>
+      <w:lvlText w:val="%5."/>
+      <w:lvlJc w:val="left"/>
+      <w:pPr>
+        <w:ind w:left="3600" w:hanging="360"/>
+      </w:pPr>
+    </w:lvl>
+    <w:lvl w:ilvl="5" w:tplc="0809001B" w:tentative="1">
+      <w:start w:val="1"/>
+      <w:numFmt w:val="lowerRoman"/>
+      <w:lvlText w:val="%6."/>
+      <w:lvlJc w:val="right"/>
+      <w:pPr>
+        <w:ind w:left="4320" w:hanging="180"/>
+      </w:pPr>
+    </w:lvl>
+    <w:lvl w:ilvl="6" w:tplc="0809000F" w:tentative="1">
+      <w:start w:val="1"/>
+      <w:numFmt w:val="decimal"/>
+      <w:lvlText w:val="%7."/>
+      <w:lvlJc w:val="left"/>
+      <w:pPr>
+        <w:ind w:left="5040" w:hanging="360"/>
+      </w:pPr>
+    </w:lvl>
+    <w:lvl w:ilvl="7" w:tplc="08090019" w:tentative="1">
+      <w:start w:val="1"/>
+      <w:numFmt w:val="lowerLetter"/>
+      <w:lvlText w:val="%8."/>
+      <w:lvlJc w:val="left"/>
+      <w:pPr>
+        <w:ind w:left="5760" w:hanging="360"/>
+      </w:pPr>
+    </w:lvl>
+    <w:lvl w:ilvl="8" w:tplc="0809001B" w:tentative="1">
+      <w:start w:val="1"/>
+      <w:numFmt w:val="lowerRoman"/>
+      <w:lvlText w:val="%9."/>
+      <w:lvlJc w:val="right"/>
+      <w:pPr>
+        <w:ind w:left="6480" w:hanging="180"/>
+      </w:pPr>
+    </w:lvl>
+  </w:abstractNum>
+  <w:abstractNum w:abstractNumId="4">
     <w:nsid w:val="51FE3EF3"/>
     <w:multiLevelType w:val="hybridMultilevel"/>
     <w:tmpl w:val="5AFA803C"/>
@@ -3314,7 +4084,93 @@
       </w:rPr>
     </w:lvl>
   </w:abstractNum>
-  <w:abstractNum w:abstractNumId="4">
+  <w:abstractNum w:abstractNumId="5">
+    <w:nsid w:val="68C80FB2"/>
+    <w:multiLevelType w:val="hybridMultilevel"/>
+    <w:tmpl w:val="B878665E"/>
+    <w:lvl w:ilvl="0" w:tplc="0809000F">
+      <w:start w:val="1"/>
+      <w:numFmt w:val="decimal"/>
+      <w:lvlText w:val="%1."/>
+      <w:lvlJc w:val="left"/>
+      <w:pPr>
+        <w:ind w:left="1080" w:hanging="360"/>
+      </w:pPr>
+    </w:lvl>
+    <w:lvl w:ilvl="1" w:tplc="08090019" w:tentative="1">
+      <w:start w:val="1"/>
+      <w:numFmt w:val="lowerLetter"/>
+      <w:lvlText w:val="%2."/>
+      <w:lvlJc w:val="left"/>
+      <w:pPr>
+        <w:ind w:left="1800" w:hanging="360"/>
+      </w:pPr>
+    </w:lvl>
+    <w:lvl w:ilvl="2" w:tplc="0809001B" w:tentative="1">
+      <w:start w:val="1"/>
+      <w:numFmt w:val="lowerRoman"/>
+      <w:lvlText w:val="%3."/>
+      <w:lvlJc w:val="right"/>
+      <w:pPr>
+        <w:ind w:left="2520" w:hanging="180"/>
+      </w:pPr>
+    </w:lvl>
+    <w:lvl w:ilvl="3" w:tplc="0809000F" w:tentative="1">
+      <w:start w:val="1"/>
+      <w:numFmt w:val="decimal"/>
+      <w:lvlText w:val="%4."/>
+      <w:lvlJc w:val="left"/>
+      <w:pPr>
+        <w:ind w:left="3240" w:hanging="360"/>
+      </w:pPr>
+    </w:lvl>
+    <w:lvl w:ilvl="4" w:tplc="08090019" w:tentative="1">
+      <w:start w:val="1"/>
+      <w:numFmt w:val="lowerLetter"/>
+      <w:lvlText w:val="%5."/>
+      <w:lvlJc w:val="left"/>
+      <w:pPr>
+        <w:ind w:left="3960" w:hanging="360"/>
+      </w:pPr>
+    </w:lvl>
+    <w:lvl w:ilvl="5" w:tplc="0809001B" w:tentative="1">
+      <w:start w:val="1"/>
+      <w:numFmt w:val="lowerRoman"/>
+      <w:lvlText w:val="%6."/>
+      <w:lvlJc w:val="right"/>
+      <w:pPr>
+        <w:ind w:left="4680" w:hanging="180"/>
+      </w:pPr>
+    </w:lvl>
+    <w:lvl w:ilvl="6" w:tplc="0809000F" w:tentative="1">
+      <w:start w:val="1"/>
+      <w:numFmt w:val="decimal"/>
+      <w:lvlText w:val="%7."/>
+      <w:lvlJc w:val="left"/>
+      <w:pPr>
+        <w:ind w:left="5400" w:hanging="360"/>
+      </w:pPr>
+    </w:lvl>
+    <w:lvl w:ilvl="7" w:tplc="08090019" w:tentative="1">
+      <w:start w:val="1"/>
+      <w:numFmt w:val="lowerLetter"/>
+      <w:lvlText w:val="%8."/>
+      <w:lvlJc w:val="left"/>
+      <w:pPr>
+        <w:ind w:left="6120" w:hanging="360"/>
+      </w:pPr>
+    </w:lvl>
+    <w:lvl w:ilvl="8" w:tplc="0809001B" w:tentative="1">
+      <w:start w:val="1"/>
+      <w:numFmt w:val="lowerRoman"/>
+      <w:lvlText w:val="%9."/>
+      <w:lvlJc w:val="right"/>
+      <w:pPr>
+        <w:ind w:left="6840" w:hanging="180"/>
+      </w:pPr>
+    </w:lvl>
+  </w:abstractNum>
+  <w:abstractNum w:abstractNumId="6">
     <w:nsid w:val="6A0642BE"/>
     <w:multiLevelType w:val="multilevel"/>
     <w:tmpl w:val="08090025"/>
@@ -3406,6 +4262,92 @@
       <w:lvlJc w:val="left"/>
       <w:pPr>
         <w:ind w:left="1584" w:hanging="1584"/>
+      </w:pPr>
+    </w:lvl>
+  </w:abstractNum>
+  <w:abstractNum w:abstractNumId="7">
+    <w:nsid w:val="6C8A310E"/>
+    <w:multiLevelType w:val="hybridMultilevel"/>
+    <w:tmpl w:val="31342686"/>
+    <w:lvl w:ilvl="0" w:tplc="0809000F">
+      <w:start w:val="1"/>
+      <w:numFmt w:val="decimal"/>
+      <w:lvlText w:val="%1."/>
+      <w:lvlJc w:val="left"/>
+      <w:pPr>
+        <w:ind w:left="720" w:hanging="360"/>
+      </w:pPr>
+    </w:lvl>
+    <w:lvl w:ilvl="1" w:tplc="08090019" w:tentative="1">
+      <w:start w:val="1"/>
+      <w:numFmt w:val="lowerLetter"/>
+      <w:lvlText w:val="%2."/>
+      <w:lvlJc w:val="left"/>
+      <w:pPr>
+        <w:ind w:left="1440" w:hanging="360"/>
+      </w:pPr>
+    </w:lvl>
+    <w:lvl w:ilvl="2" w:tplc="0809001B" w:tentative="1">
+      <w:start w:val="1"/>
+      <w:numFmt w:val="lowerRoman"/>
+      <w:lvlText w:val="%3."/>
+      <w:lvlJc w:val="right"/>
+      <w:pPr>
+        <w:ind w:left="2160" w:hanging="180"/>
+      </w:pPr>
+    </w:lvl>
+    <w:lvl w:ilvl="3" w:tplc="0809000F" w:tentative="1">
+      <w:start w:val="1"/>
+      <w:numFmt w:val="decimal"/>
+      <w:lvlText w:val="%4."/>
+      <w:lvlJc w:val="left"/>
+      <w:pPr>
+        <w:ind w:left="2880" w:hanging="360"/>
+      </w:pPr>
+    </w:lvl>
+    <w:lvl w:ilvl="4" w:tplc="08090019" w:tentative="1">
+      <w:start w:val="1"/>
+      <w:numFmt w:val="lowerLetter"/>
+      <w:lvlText w:val="%5."/>
+      <w:lvlJc w:val="left"/>
+      <w:pPr>
+        <w:ind w:left="3600" w:hanging="360"/>
+      </w:pPr>
+    </w:lvl>
+    <w:lvl w:ilvl="5" w:tplc="0809001B" w:tentative="1">
+      <w:start w:val="1"/>
+      <w:numFmt w:val="lowerRoman"/>
+      <w:lvlText w:val="%6."/>
+      <w:lvlJc w:val="right"/>
+      <w:pPr>
+        <w:ind w:left="4320" w:hanging="180"/>
+      </w:pPr>
+    </w:lvl>
+    <w:lvl w:ilvl="6" w:tplc="0809000F" w:tentative="1">
+      <w:start w:val="1"/>
+      <w:numFmt w:val="decimal"/>
+      <w:lvlText w:val="%7."/>
+      <w:lvlJc w:val="left"/>
+      <w:pPr>
+        <w:ind w:left="5040" w:hanging="360"/>
+      </w:pPr>
+    </w:lvl>
+    <w:lvl w:ilvl="7" w:tplc="08090019" w:tentative="1">
+      <w:start w:val="1"/>
+      <w:numFmt w:val="lowerLetter"/>
+      <w:lvlText w:val="%8."/>
+      <w:lvlJc w:val="left"/>
+      <w:pPr>
+        <w:ind w:left="5760" w:hanging="360"/>
+      </w:pPr>
+    </w:lvl>
+    <w:lvl w:ilvl="8" w:tplc="0809001B" w:tentative="1">
+      <w:start w:val="1"/>
+      <w:numFmt w:val="lowerRoman"/>
+      <w:lvlText w:val="%9."/>
+      <w:lvlJc w:val="right"/>
+      <w:pPr>
+        <w:ind w:left="6480" w:hanging="180"/>
       </w:pPr>
     </w:lvl>
   </w:abstractNum>
@@ -3416,16 +4358,25 @@
     </w:lvlOverride>
   </w:num>
   <w:num w:numId="2">
-    <w:abstractNumId w:val="3"/>
+    <w:abstractNumId w:val="4"/>
   </w:num>
   <w:num w:numId="3">
-    <w:abstractNumId w:val="4"/>
+    <w:abstractNumId w:val="6"/>
   </w:num>
   <w:num w:numId="4">
     <w:abstractNumId w:val="0"/>
   </w:num>
   <w:num w:numId="5">
     <w:abstractNumId w:val="2"/>
+  </w:num>
+  <w:num w:numId="6">
+    <w:abstractNumId w:val="5"/>
+  </w:num>
+  <w:num w:numId="7">
+    <w:abstractNumId w:val="3"/>
+  </w:num>
+  <w:num w:numId="8">
+    <w:abstractNumId w:val="7"/>
   </w:num>
 </w:numbering>
 </file>
@@ -4698,7 +5649,7 @@
 </file>
 
 <file path=customXml/itemProps1.xml><?xml version="1.0" encoding="utf-8"?>
-<ds:datastoreItem xmlns:ds="http://schemas.openxmlformats.org/officeDocument/2006/customXml" ds:itemID="{4D6F162B-5D14-4806-AC84-9628BF1F6704}">
+<ds:datastoreItem xmlns:ds="http://schemas.openxmlformats.org/officeDocument/2006/customXml" ds:itemID="{D34BF030-AC2A-4E41-BFC3-05943B7D145E}">
   <ds:schemaRefs>
     <ds:schemaRef ds:uri="http://schemas.openxmlformats.org/officeDocument/2006/bibliography"/>
   </ds:schemaRefs>

</xml_diff>

<commit_message>
Created new split table
Split table into three historical periods
</commit_message>
<xml_diff>
--- a/Lit_Review.docx
+++ b/Lit_Review.docx
@@ -12,6 +12,8 @@
           <w:lang w:val="en-IE" w:eastAsia="en-GB"/>
         </w:rPr>
       </w:pPr>
+      <w:bookmarkStart w:id="0" w:name="_GoBack"/>
+      <w:bookmarkEnd w:id="0"/>
       <w:r>
         <w:rPr>
           <w:rFonts w:ascii="Calibri" w:eastAsia="Times New Roman" w:hAnsi="Calibri" w:cs="Times New Roman"/>
@@ -561,19 +563,19 @@
         </w:rPr>
         <w:t xml:space="preserve">Irish energy, and ###% globally. Of this energy, compressed air is recognised as consuming ###%. Compressed air is known colloquially in industry as the “fourth fuel”, due to the high electrical cost associated with generation. Compressed air systems are typically running at ###% efficiency, due to energy losses through heat of generation, leakage, and </w:t>
       </w:r>
-      <w:commentRangeStart w:id="0"/>
+      <w:commentRangeStart w:id="1"/>
       <w:r>
         <w:rPr>
           <w:lang w:val="en-IE" w:eastAsia="en-GB"/>
         </w:rPr>
         <w:t>###</w:t>
       </w:r>
-      <w:commentRangeEnd w:id="0"/>
+      <w:commentRangeEnd w:id="1"/>
       <w:r>
         <w:rPr>
           <w:rStyle w:val="CommentReference"/>
         </w:rPr>
-        <w:commentReference w:id="0"/>
+        <w:commentReference w:id="1"/>
       </w:r>
       <w:r>
         <w:rPr>
@@ -595,19 +597,19 @@
         <w:lastRenderedPageBreak/>
         <w:t xml:space="preserve">Compressed air is generated in industry using a wide variety of equipment types and configurations. Different types of equipment are suited to different applications in terms of volumetric and pressure requirements. The three key types of compressor installed in industry today are reciprocating, rotary, and centrifugal machines. Their suitability to different volumetric and pressure requirements is summarised in Figure </w:t>
       </w:r>
-      <w:commentRangeStart w:id="1"/>
+      <w:commentRangeStart w:id="2"/>
       <w:r>
         <w:rPr>
           <w:lang w:val="en-IE" w:eastAsia="en-GB"/>
         </w:rPr>
         <w:t>####</w:t>
       </w:r>
-      <w:commentRangeEnd w:id="1"/>
+      <w:commentRangeEnd w:id="2"/>
       <w:r>
         <w:rPr>
           <w:rStyle w:val="CommentReference"/>
         </w:rPr>
-        <w:commentReference w:id="1"/>
+        <w:commentReference w:id="2"/>
       </w:r>
       <w:r>
         <w:rPr>
@@ -997,7 +999,7 @@
         <w:pStyle w:val="Caption"/>
         <w:jc w:val="center"/>
       </w:pPr>
-      <w:bookmarkStart w:id="2" w:name="_Ref425352519"/>
+      <w:bookmarkStart w:id="3" w:name="_Ref425352519"/>
       <w:r>
         <w:t xml:space="preserve">Table </w:t>
       </w:r>
@@ -1009,7 +1011,7 @@
           <w:t>1</w:t>
         </w:r>
       </w:fldSimple>
-      <w:bookmarkEnd w:id="2"/>
+      <w:bookmarkEnd w:id="3"/>
       <w:r>
         <w:t>: Compressed Air System Performance Management Methods</w:t>
       </w:r>
@@ -2137,7 +2139,7 @@
                 <w:lang w:val="en-IE" w:eastAsia="en-GB"/>
               </w:rPr>
             </w:pPr>
-            <w:commentRangeStart w:id="3"/>
+            <w:commentRangeStart w:id="4"/>
             <w:r>
               <w:rPr>
                 <w:lang w:val="en-IE" w:eastAsia="en-GB"/>
@@ -2162,12 +2164,12 @@
               </w:rPr>
               <w:t>Principal Component Analysis</w:t>
             </w:r>
-            <w:commentRangeEnd w:id="3"/>
+            <w:commentRangeEnd w:id="4"/>
             <w:r>
               <w:rPr>
                 <w:rStyle w:val="CommentReference"/>
               </w:rPr>
-              <w:commentReference w:id="3"/>
+              <w:commentReference w:id="4"/>
             </w:r>
             <w:r>
               <w:rPr>
@@ -2535,7 +2537,19 @@
         <w:rPr>
           <w:lang w:val="en-IE" w:eastAsia="en-GB"/>
         </w:rPr>
-        <w:instrText xml:space="preserve"> LINK Excel.Sheet.12 "C:\\Users\\seanadmin\\Air-Compressors\\Lit_Review_Tables.xlsx" "Sheet1!R2C3:R48C8" \a \f 4 \h  \* MERGEFORMAT </w:instrText>
+        <w:instrText xml:space="preserve"> LINK </w:instrText>
+      </w:r>
+      <w:r>
+        <w:rPr>
+          <w:lang w:val="en-IE" w:eastAsia="en-GB"/>
+        </w:rPr>
+        <w:instrText xml:space="preserve">Excel.Sheet.12 C:\\Users\\seanadmin\\Air-Compressors\\Lit_Review_Tables.xlsx Sheet1!R2C3:R48C8 </w:instrText>
+      </w:r>
+      <w:r>
+        <w:rPr>
+          <w:lang w:val="en-IE" w:eastAsia="en-GB"/>
+        </w:rPr>
+        <w:instrText xml:space="preserve">\a \f 4 \h  \* MERGEFORMAT </w:instrText>
       </w:r>
       <w:r>
         <w:rPr>
@@ -12602,19 +12616,19 @@
         </w:rPr>
         <w:t>In this paper an artificial neural network method was applied to a gas turbine’s compressor. It was therefore different to an air compressor as the fluid being compressed was a fuel-air mixture with a different pressure and temperature requirement than normally expected from an air compressor. The compressor type is given as “</w:t>
       </w:r>
-      <w:commentRangeStart w:id="4"/>
+      <w:commentRangeStart w:id="5"/>
       <w:r>
         <w:rPr>
           <w:lang w:val="en-IE" w:eastAsia="en-GB"/>
         </w:rPr>
         <w:t>axial</w:t>
       </w:r>
-      <w:commentRangeEnd w:id="4"/>
+      <w:commentRangeEnd w:id="5"/>
       <w:r>
         <w:rPr>
           <w:rStyle w:val="CommentReference"/>
         </w:rPr>
-        <w:commentReference w:id="4"/>
+        <w:commentReference w:id="5"/>
       </w:r>
       <w:r>
         <w:rPr>
@@ -12635,19 +12649,19 @@
         </w:rPr>
         <w:t xml:space="preserve">An artificial neural network was first developed with an input layer (10 neurons), a hidden layer (12 neurons) and an output layer (four neurons). The inputs for developing this model were obtained by experimental measurement of 59,049 samples. The outputs were then calculated using </w:t>
       </w:r>
-      <w:commentRangeStart w:id="5"/>
+      <w:commentRangeStart w:id="6"/>
       <w:r>
         <w:rPr>
           <w:lang w:val="en-IE" w:eastAsia="en-GB"/>
         </w:rPr>
         <w:t>a thermodynamic model</w:t>
       </w:r>
-      <w:commentRangeEnd w:id="5"/>
+      <w:commentRangeEnd w:id="6"/>
       <w:r>
         <w:rPr>
           <w:rStyle w:val="CommentReference"/>
         </w:rPr>
-        <w:commentReference w:id="5"/>
+        <w:commentReference w:id="6"/>
       </w:r>
       <w:r>
         <w:rPr>
@@ -13233,19 +13247,19 @@
           <w:lang w:val="en-IE" w:eastAsia="en-GB"/>
         </w:rPr>
       </w:pPr>
-      <w:commentRangeStart w:id="6"/>
+      <w:commentRangeStart w:id="7"/>
       <w:r>
         <w:rPr>
           <w:lang w:val="en-IE" w:eastAsia="en-GB"/>
         </w:rPr>
         <w:t>It is an old paper but come back to this as there is a list of 39 parameters in it that the authors deemed necessary for monitoring to effectively detect valve faults.</w:t>
       </w:r>
-      <w:commentRangeEnd w:id="6"/>
+      <w:commentRangeEnd w:id="7"/>
       <w:r>
         <w:rPr>
           <w:rStyle w:val="CommentReference"/>
         </w:rPr>
-        <w:commentReference w:id="6"/>
+        <w:commentReference w:id="7"/>
       </w:r>
     </w:p>
     <w:p>
@@ -14331,19 +14345,19 @@
         </w:rPr>
         <w:t xml:space="preserve">feature </w:t>
       </w:r>
-      <w:commentRangeStart w:id="7"/>
+      <w:commentRangeStart w:id="8"/>
       <w:r>
         <w:rPr>
           <w:lang w:val="en-IE" w:eastAsia="en-GB"/>
         </w:rPr>
         <w:t>identification</w:t>
       </w:r>
-      <w:commentRangeEnd w:id="7"/>
+      <w:commentRangeEnd w:id="8"/>
       <w:r>
         <w:rPr>
           <w:rStyle w:val="CommentReference"/>
         </w:rPr>
-        <w:commentReference w:id="7"/>
+        <w:commentReference w:id="8"/>
       </w:r>
     </w:p>
     <w:p>
@@ -14360,8 +14374,6 @@
           <w:lang w:val="en-IE" w:eastAsia="en-GB"/>
         </w:rPr>
       </w:pPr>
-      <w:bookmarkStart w:id="8" w:name="_GoBack"/>
-      <w:bookmarkEnd w:id="8"/>
       <w:r>
         <w:rPr>
           <w:lang w:val="en-IE" w:eastAsia="en-GB"/>
@@ -15092,7 +15104,7 @@
 
 <file path=word/comments.xml><?xml version="1.0" encoding="utf-8"?>
 <w:comments xmlns:wpc="http://schemas.microsoft.com/office/word/2010/wordprocessingCanvas" xmlns:mc="http://schemas.openxmlformats.org/markup-compatibility/2006" xmlns:o="urn:schemas-microsoft-com:office:office" xmlns:r="http://schemas.openxmlformats.org/officeDocument/2006/relationships" xmlns:m="http://schemas.openxmlformats.org/officeDocument/2006/math" xmlns:v="urn:schemas-microsoft-com:vml" xmlns:wp14="http://schemas.microsoft.com/office/word/2010/wordprocessingDrawing" xmlns:wp="http://schemas.openxmlformats.org/drawingml/2006/wordprocessingDrawing" xmlns:w10="urn:schemas-microsoft-com:office:word" xmlns:w="http://schemas.openxmlformats.org/wordprocessingml/2006/main" xmlns:w14="http://schemas.microsoft.com/office/word/2010/wordml" xmlns:w15="http://schemas.microsoft.com/office/word/2012/wordml" xmlns:wpg="http://schemas.microsoft.com/office/word/2010/wordprocessingGroup" xmlns:wpi="http://schemas.microsoft.com/office/word/2010/wordprocessingInk" xmlns:wne="http://schemas.microsoft.com/office/word/2006/wordml" xmlns:wps="http://schemas.microsoft.com/office/word/2010/wordprocessingShape" mc:Ignorable="w14 w15 wp14">
-  <w:comment w:id="0" w:author="Seán Hayes" w:date="2015-07-22T18:07:00Z" w:initials="SH">
+  <w:comment w:id="1" w:author="Seán Hayes" w:date="2015-07-22T18:07:00Z" w:initials="SH">
     <w:p>
       <w:pPr>
         <w:pStyle w:val="CommentText"/>
@@ -15108,7 +15120,7 @@
       </w:r>
     </w:p>
   </w:comment>
-  <w:comment w:id="1" w:author="Seán Hayes" w:date="2015-07-22T18:10:00Z" w:initials="SH">
+  <w:comment w:id="2" w:author="Seán Hayes" w:date="2015-07-22T18:10:00Z" w:initials="SH">
     <w:p>
       <w:pPr>
         <w:pStyle w:val="CommentText"/>
@@ -15124,7 +15136,7 @@
       </w:r>
     </w:p>
   </w:comment>
-  <w:comment w:id="3" w:author="Seán Hayes" w:date="2015-07-22T19:07:00Z" w:initials="SH">
+  <w:comment w:id="4" w:author="Seán Hayes" w:date="2015-07-22T19:07:00Z" w:initials="SH">
     <w:p>
       <w:pPr>
         <w:pStyle w:val="CommentText"/>
@@ -15140,7 +15152,7 @@
       </w:r>
     </w:p>
   </w:comment>
-  <w:comment w:id="4" w:author="Seán Hayes" w:date="2015-07-21T10:49:00Z" w:initials="SH">
+  <w:comment w:id="5" w:author="Seán Hayes" w:date="2015-07-21T10:49:00Z" w:initials="SH">
     <w:p>
       <w:pPr>
         <w:pStyle w:val="CommentText"/>
@@ -15161,7 +15173,7 @@
       </w:r>
     </w:p>
   </w:comment>
-  <w:comment w:id="5" w:author="Seán Hayes" w:date="2015-07-21T10:50:00Z" w:initials="SH">
+  <w:comment w:id="6" w:author="Seán Hayes" w:date="2015-07-21T10:50:00Z" w:initials="SH">
     <w:p>
       <w:pPr>
         <w:pStyle w:val="CommentText"/>
@@ -15180,7 +15192,7 @@
       </w:r>
     </w:p>
   </w:comment>
-  <w:comment w:id="6" w:author="Seán Hayes" w:date="2015-07-23T19:14:00Z" w:initials="SH">
+  <w:comment w:id="7" w:author="Seán Hayes" w:date="2015-07-23T19:14:00Z" w:initials="SH">
     <w:p>
       <w:pPr>
         <w:pStyle w:val="CommentText"/>
@@ -15196,7 +15208,7 @@
       </w:r>
     </w:p>
   </w:comment>
-  <w:comment w:id="7" w:author="Seán Hayes" w:date="2015-07-21T16:35:00Z" w:initials="SH">
+  <w:comment w:id="8" w:author="Seán Hayes" w:date="2015-07-21T16:35:00Z" w:initials="SH">
     <w:p>
       <w:pPr>
         <w:pStyle w:val="CommentText"/>
@@ -18575,38 +18587,38 @@
     </dgm:pt>
   </dgm:ptLst>
   <dgm:cxnLst>
-    <dgm:cxn modelId="{3A56D3CB-2281-4181-91AF-AFEA513C2662}" type="presOf" srcId="{2F940115-F680-41D3-B9A8-52DE1E041BEF}" destId="{CA9DAE6A-CDD5-41C2-852E-907CAF069304}" srcOrd="1" destOrd="0" presId="urn:microsoft.com/office/officeart/2005/8/layout/orgChart1"/>
-    <dgm:cxn modelId="{28663CD2-E4D3-4F8A-925B-01BBFA3926C6}" type="presOf" srcId="{A0CCD10D-025E-4D74-8736-EABB34A1ED47}" destId="{54D8867D-F746-4803-A5EA-296993F596B5}" srcOrd="1" destOrd="0" presId="urn:microsoft.com/office/officeart/2005/8/layout/orgChart1"/>
+    <dgm:cxn modelId="{16E3D7D8-1F2A-44AF-8CEC-623A2F5A3005}" type="presOf" srcId="{2F940115-F680-41D3-B9A8-52DE1E041BEF}" destId="{523D3EBC-2A72-4EAB-8A7C-F2F55D777761}" srcOrd="0" destOrd="0" presId="urn:microsoft.com/office/officeart/2005/8/layout/orgChart1"/>
+    <dgm:cxn modelId="{45D0F2FC-A045-481B-8E59-661EEEC3E6AE}" type="presOf" srcId="{EF9A597E-FB43-468E-A5F5-25AD47C0DBFE}" destId="{56155D6B-0AC9-4266-8D7B-C02C2510A3E6}" srcOrd="0" destOrd="0" presId="urn:microsoft.com/office/officeart/2005/8/layout/orgChart1"/>
     <dgm:cxn modelId="{EE19AC5D-C8B2-4BBD-8F73-4C4758F39598}" srcId="{492CD804-978E-4BF4-91E6-06EB36BA3B81}" destId="{7E6FDB05-48D1-447F-83FA-0296C1F2A448}" srcOrd="0" destOrd="0" parTransId="{974DF28F-E60A-43E5-B237-B537AB0410C7}" sibTransId="{6BFAB347-C655-4F97-985F-1F50C1DFF1C1}"/>
-    <dgm:cxn modelId="{61A3D257-DDE1-4A49-AC3B-2590BBA6BE88}" type="presOf" srcId="{7E6FDB05-48D1-447F-83FA-0296C1F2A448}" destId="{B773F35E-B39F-4B13-8B00-750CD832FCFC}" srcOrd="1" destOrd="0" presId="urn:microsoft.com/office/officeart/2005/8/layout/orgChart1"/>
+    <dgm:cxn modelId="{B7E645E0-2F46-4634-B032-7E7FBF935418}" type="presOf" srcId="{2F940115-F680-41D3-B9A8-52DE1E041BEF}" destId="{CA9DAE6A-CDD5-41C2-852E-907CAF069304}" srcOrd="1" destOrd="0" presId="urn:microsoft.com/office/officeart/2005/8/layout/orgChart1"/>
     <dgm:cxn modelId="{6F0D597F-4C1E-42C6-B864-C494DACFA518}" srcId="{7E6FDB05-48D1-447F-83FA-0296C1F2A448}" destId="{2F940115-F680-41D3-B9A8-52DE1E041BEF}" srcOrd="0" destOrd="0" parTransId="{EF9A597E-FB43-468E-A5F5-25AD47C0DBFE}" sibTransId="{95F0B740-3332-471C-84FF-83DFB9041E27}"/>
-    <dgm:cxn modelId="{1E9BD9C7-CA52-49B3-8F6C-E344AA328221}" type="presOf" srcId="{2F940115-F680-41D3-B9A8-52DE1E041BEF}" destId="{523D3EBC-2A72-4EAB-8A7C-F2F55D777761}" srcOrd="0" destOrd="0" presId="urn:microsoft.com/office/officeart/2005/8/layout/orgChart1"/>
-    <dgm:cxn modelId="{FDE29262-A917-41DC-8EAD-D2546418F0FE}" type="presOf" srcId="{A0CCD10D-025E-4D74-8736-EABB34A1ED47}" destId="{D101524C-4C29-4EEF-85EA-FE9281270F2C}" srcOrd="0" destOrd="0" presId="urn:microsoft.com/office/officeart/2005/8/layout/orgChart1"/>
+    <dgm:cxn modelId="{60F52F1D-1387-46D2-B316-F3A6BF31AF35}" type="presOf" srcId="{492CD804-978E-4BF4-91E6-06EB36BA3B81}" destId="{A5DF5161-14C2-4500-A756-B62BB903045D}" srcOrd="0" destOrd="0" presId="urn:microsoft.com/office/officeart/2005/8/layout/orgChart1"/>
     <dgm:cxn modelId="{80271A51-3B37-4501-A7CE-D2022A4CB9F0}" srcId="{2F940115-F680-41D3-B9A8-52DE1E041BEF}" destId="{A0CCD10D-025E-4D74-8736-EABB34A1ED47}" srcOrd="0" destOrd="0" parTransId="{E54BF491-DF0F-470F-9B0C-4822E17A1A18}" sibTransId="{E0FEBDE5-FF28-4451-A401-5D86FB5BD639}"/>
-    <dgm:cxn modelId="{7BC03532-3309-4269-98A6-D9D96C23975D}" type="presOf" srcId="{EF9A597E-FB43-468E-A5F5-25AD47C0DBFE}" destId="{56155D6B-0AC9-4266-8D7B-C02C2510A3E6}" srcOrd="0" destOrd="0" presId="urn:microsoft.com/office/officeart/2005/8/layout/orgChart1"/>
-    <dgm:cxn modelId="{8C75776A-C76C-4D9F-8E0C-1E054CB8791F}" type="presOf" srcId="{E54BF491-DF0F-470F-9B0C-4822E17A1A18}" destId="{7C4C5D0B-DB7A-4C2B-B79B-1D098E9F3A7A}" srcOrd="0" destOrd="0" presId="urn:microsoft.com/office/officeart/2005/8/layout/orgChart1"/>
-    <dgm:cxn modelId="{291C9F09-CCCA-4EA0-B839-B563F7C9281B}" type="presOf" srcId="{7E6FDB05-48D1-447F-83FA-0296C1F2A448}" destId="{F7C7E800-8B12-4933-8996-987B76E639DF}" srcOrd="0" destOrd="0" presId="urn:microsoft.com/office/officeart/2005/8/layout/orgChart1"/>
-    <dgm:cxn modelId="{FD38EBC7-4F4F-42AC-B357-0587F8554413}" type="presOf" srcId="{492CD804-978E-4BF4-91E6-06EB36BA3B81}" destId="{A5DF5161-14C2-4500-A756-B62BB903045D}" srcOrd="0" destOrd="0" presId="urn:microsoft.com/office/officeart/2005/8/layout/orgChart1"/>
-    <dgm:cxn modelId="{16188F61-5A7F-4A6A-A7E7-11776F60210B}" type="presParOf" srcId="{A5DF5161-14C2-4500-A756-B62BB903045D}" destId="{91ECF86A-5436-48F7-B50F-4D1C60333F58}" srcOrd="0" destOrd="0" presId="urn:microsoft.com/office/officeart/2005/8/layout/orgChart1"/>
-    <dgm:cxn modelId="{7899C317-C848-428D-B86B-650A1F1BE933}" type="presParOf" srcId="{91ECF86A-5436-48F7-B50F-4D1C60333F58}" destId="{D5D10722-A574-418E-BE7E-23E89F6EDA5D}" srcOrd="0" destOrd="0" presId="urn:microsoft.com/office/officeart/2005/8/layout/orgChart1"/>
-    <dgm:cxn modelId="{553A1A98-32A0-43BF-9831-48034BEC0EFE}" type="presParOf" srcId="{D5D10722-A574-418E-BE7E-23E89F6EDA5D}" destId="{F7C7E800-8B12-4933-8996-987B76E639DF}" srcOrd="0" destOrd="0" presId="urn:microsoft.com/office/officeart/2005/8/layout/orgChart1"/>
-    <dgm:cxn modelId="{D0981665-AB60-49D3-A292-A43E2AAFE5A7}" type="presParOf" srcId="{D5D10722-A574-418E-BE7E-23E89F6EDA5D}" destId="{B773F35E-B39F-4B13-8B00-750CD832FCFC}" srcOrd="1" destOrd="0" presId="urn:microsoft.com/office/officeart/2005/8/layout/orgChart1"/>
-    <dgm:cxn modelId="{F9A9D966-6BC7-4CE9-A8C7-A9DF64BD7294}" type="presParOf" srcId="{91ECF86A-5436-48F7-B50F-4D1C60333F58}" destId="{C018D2C1-36E2-4235-9C19-5ADEFAE9BBFB}" srcOrd="1" destOrd="0" presId="urn:microsoft.com/office/officeart/2005/8/layout/orgChart1"/>
-    <dgm:cxn modelId="{BDC688D3-7D9F-4D84-A990-CBA3D6A592A8}" type="presParOf" srcId="{C018D2C1-36E2-4235-9C19-5ADEFAE9BBFB}" destId="{56155D6B-0AC9-4266-8D7B-C02C2510A3E6}" srcOrd="0" destOrd="0" presId="urn:microsoft.com/office/officeart/2005/8/layout/orgChart1"/>
-    <dgm:cxn modelId="{EB6A40F8-64C3-4230-9A76-069EED728E70}" type="presParOf" srcId="{C018D2C1-36E2-4235-9C19-5ADEFAE9BBFB}" destId="{0FB26277-32FB-4E65-A281-C7011A97B583}" srcOrd="1" destOrd="0" presId="urn:microsoft.com/office/officeart/2005/8/layout/orgChart1"/>
-    <dgm:cxn modelId="{9E9D98A6-FC6E-4376-B29D-4BBC05353655}" type="presParOf" srcId="{0FB26277-32FB-4E65-A281-C7011A97B583}" destId="{6C92CC9F-64A5-43C3-83F1-04AC6B51B624}" srcOrd="0" destOrd="0" presId="urn:microsoft.com/office/officeart/2005/8/layout/orgChart1"/>
-    <dgm:cxn modelId="{473009D0-A60D-4CAB-9BF3-425450F02EF3}" type="presParOf" srcId="{6C92CC9F-64A5-43C3-83F1-04AC6B51B624}" destId="{523D3EBC-2A72-4EAB-8A7C-F2F55D777761}" srcOrd="0" destOrd="0" presId="urn:microsoft.com/office/officeart/2005/8/layout/orgChart1"/>
-    <dgm:cxn modelId="{1B8D16EE-9188-417E-9E82-62BBDF25C0AC}" type="presParOf" srcId="{6C92CC9F-64A5-43C3-83F1-04AC6B51B624}" destId="{CA9DAE6A-CDD5-41C2-852E-907CAF069304}" srcOrd="1" destOrd="0" presId="urn:microsoft.com/office/officeart/2005/8/layout/orgChart1"/>
-    <dgm:cxn modelId="{535DD74B-3520-4579-8AD3-CF8B1F851373}" type="presParOf" srcId="{0FB26277-32FB-4E65-A281-C7011A97B583}" destId="{A723E55C-8339-4FC3-A562-8CB3841E9023}" srcOrd="1" destOrd="0" presId="urn:microsoft.com/office/officeart/2005/8/layout/orgChart1"/>
-    <dgm:cxn modelId="{F83EA2A9-CB95-42A3-AB33-426B543921F3}" type="presParOf" srcId="{A723E55C-8339-4FC3-A562-8CB3841E9023}" destId="{7C4C5D0B-DB7A-4C2B-B79B-1D098E9F3A7A}" srcOrd="0" destOrd="0" presId="urn:microsoft.com/office/officeart/2005/8/layout/orgChart1"/>
-    <dgm:cxn modelId="{9EBD4A1E-327E-4162-BBC4-CABF3E4618DD}" type="presParOf" srcId="{A723E55C-8339-4FC3-A562-8CB3841E9023}" destId="{FA9D7BCE-6BB3-4218-8521-16C933626E7B}" srcOrd="1" destOrd="0" presId="urn:microsoft.com/office/officeart/2005/8/layout/orgChart1"/>
-    <dgm:cxn modelId="{E49FC902-934C-4090-8025-001CD64A8311}" type="presParOf" srcId="{FA9D7BCE-6BB3-4218-8521-16C933626E7B}" destId="{6601BD4A-4BB1-4A88-A71E-CB40A75B2C54}" srcOrd="0" destOrd="0" presId="urn:microsoft.com/office/officeart/2005/8/layout/orgChart1"/>
-    <dgm:cxn modelId="{8709F10F-D3C2-4D5E-AAFA-B8A90F8F880F}" type="presParOf" srcId="{6601BD4A-4BB1-4A88-A71E-CB40A75B2C54}" destId="{D101524C-4C29-4EEF-85EA-FE9281270F2C}" srcOrd="0" destOrd="0" presId="urn:microsoft.com/office/officeart/2005/8/layout/orgChart1"/>
-    <dgm:cxn modelId="{1BBB7679-97DF-4F61-86CB-44B6EC75F684}" type="presParOf" srcId="{6601BD4A-4BB1-4A88-A71E-CB40A75B2C54}" destId="{54D8867D-F746-4803-A5EA-296993F596B5}" srcOrd="1" destOrd="0" presId="urn:microsoft.com/office/officeart/2005/8/layout/orgChart1"/>
-    <dgm:cxn modelId="{4D1C3B78-0297-4207-BA38-2192B7E73C48}" type="presParOf" srcId="{FA9D7BCE-6BB3-4218-8521-16C933626E7B}" destId="{74E9EBC7-8962-4669-94B6-1CD083090A03}" srcOrd="1" destOrd="0" presId="urn:microsoft.com/office/officeart/2005/8/layout/orgChart1"/>
-    <dgm:cxn modelId="{3FE44F5B-C32B-42D8-BE21-0475ABED4272}" type="presParOf" srcId="{FA9D7BCE-6BB3-4218-8521-16C933626E7B}" destId="{63C722AA-F228-42C4-B69D-FA0CC03F6D14}" srcOrd="2" destOrd="0" presId="urn:microsoft.com/office/officeart/2005/8/layout/orgChart1"/>
-    <dgm:cxn modelId="{C335480F-6AEF-4653-A3A9-4F770739C7D7}" type="presParOf" srcId="{0FB26277-32FB-4E65-A281-C7011A97B583}" destId="{4F6E9ED2-3C1A-4C49-A3D3-10FFE497F26F}" srcOrd="2" destOrd="0" presId="urn:microsoft.com/office/officeart/2005/8/layout/orgChart1"/>
-    <dgm:cxn modelId="{E14180AF-814E-4EA1-9FDA-4717D3E2BD48}" type="presParOf" srcId="{91ECF86A-5436-48F7-B50F-4D1C60333F58}" destId="{6B78DF87-3E2D-4652-9E7E-F9CB95C759CC}" srcOrd="2" destOrd="0" presId="urn:microsoft.com/office/officeart/2005/8/layout/orgChart1"/>
+    <dgm:cxn modelId="{1745C9A0-34C0-4FF0-9AA2-8729B1861D09}" type="presOf" srcId="{7E6FDB05-48D1-447F-83FA-0296C1F2A448}" destId="{B773F35E-B39F-4B13-8B00-750CD832FCFC}" srcOrd="1" destOrd="0" presId="urn:microsoft.com/office/officeart/2005/8/layout/orgChart1"/>
+    <dgm:cxn modelId="{E19E39E6-68AB-44EE-95E3-3150654EE33B}" type="presOf" srcId="{A0CCD10D-025E-4D74-8736-EABB34A1ED47}" destId="{D101524C-4C29-4EEF-85EA-FE9281270F2C}" srcOrd="0" destOrd="0" presId="urn:microsoft.com/office/officeart/2005/8/layout/orgChart1"/>
+    <dgm:cxn modelId="{EA179733-BF69-421D-B8E4-46372D0D3C5C}" type="presOf" srcId="{A0CCD10D-025E-4D74-8736-EABB34A1ED47}" destId="{54D8867D-F746-4803-A5EA-296993F596B5}" srcOrd="1" destOrd="0" presId="urn:microsoft.com/office/officeart/2005/8/layout/orgChart1"/>
+    <dgm:cxn modelId="{D8BD1611-149A-4A93-9E89-63FCDBF3932E}" type="presOf" srcId="{7E6FDB05-48D1-447F-83FA-0296C1F2A448}" destId="{F7C7E800-8B12-4933-8996-987B76E639DF}" srcOrd="0" destOrd="0" presId="urn:microsoft.com/office/officeart/2005/8/layout/orgChart1"/>
+    <dgm:cxn modelId="{B9109D2C-E7DC-4484-BDBB-FB55D73399BD}" type="presOf" srcId="{E54BF491-DF0F-470F-9B0C-4822E17A1A18}" destId="{7C4C5D0B-DB7A-4C2B-B79B-1D098E9F3A7A}" srcOrd="0" destOrd="0" presId="urn:microsoft.com/office/officeart/2005/8/layout/orgChart1"/>
+    <dgm:cxn modelId="{BC088CCD-F0BE-4896-AEEA-1A718B9DEBE4}" type="presParOf" srcId="{A5DF5161-14C2-4500-A756-B62BB903045D}" destId="{91ECF86A-5436-48F7-B50F-4D1C60333F58}" srcOrd="0" destOrd="0" presId="urn:microsoft.com/office/officeart/2005/8/layout/orgChart1"/>
+    <dgm:cxn modelId="{5C81E997-0FB8-4FF3-B738-93D76CF1D833}" type="presParOf" srcId="{91ECF86A-5436-48F7-B50F-4D1C60333F58}" destId="{D5D10722-A574-418E-BE7E-23E89F6EDA5D}" srcOrd="0" destOrd="0" presId="urn:microsoft.com/office/officeart/2005/8/layout/orgChart1"/>
+    <dgm:cxn modelId="{7839B2B8-4772-44BC-8975-63DFCA16A295}" type="presParOf" srcId="{D5D10722-A574-418E-BE7E-23E89F6EDA5D}" destId="{F7C7E800-8B12-4933-8996-987B76E639DF}" srcOrd="0" destOrd="0" presId="urn:microsoft.com/office/officeart/2005/8/layout/orgChart1"/>
+    <dgm:cxn modelId="{310A1CBF-616C-45FF-BE07-6CC53B533CA5}" type="presParOf" srcId="{D5D10722-A574-418E-BE7E-23E89F6EDA5D}" destId="{B773F35E-B39F-4B13-8B00-750CD832FCFC}" srcOrd="1" destOrd="0" presId="urn:microsoft.com/office/officeart/2005/8/layout/orgChart1"/>
+    <dgm:cxn modelId="{069992E1-2C63-44CD-99CC-5CED63F8864C}" type="presParOf" srcId="{91ECF86A-5436-48F7-B50F-4D1C60333F58}" destId="{C018D2C1-36E2-4235-9C19-5ADEFAE9BBFB}" srcOrd="1" destOrd="0" presId="urn:microsoft.com/office/officeart/2005/8/layout/orgChart1"/>
+    <dgm:cxn modelId="{8026F515-6375-47B3-9284-75E6CFF541BF}" type="presParOf" srcId="{C018D2C1-36E2-4235-9C19-5ADEFAE9BBFB}" destId="{56155D6B-0AC9-4266-8D7B-C02C2510A3E6}" srcOrd="0" destOrd="0" presId="urn:microsoft.com/office/officeart/2005/8/layout/orgChart1"/>
+    <dgm:cxn modelId="{8A9C524B-F444-4A0F-99DD-08C0F83A5193}" type="presParOf" srcId="{C018D2C1-36E2-4235-9C19-5ADEFAE9BBFB}" destId="{0FB26277-32FB-4E65-A281-C7011A97B583}" srcOrd="1" destOrd="0" presId="urn:microsoft.com/office/officeart/2005/8/layout/orgChart1"/>
+    <dgm:cxn modelId="{3022C5D7-71BC-4D0F-AEC3-FACAEFAE7380}" type="presParOf" srcId="{0FB26277-32FB-4E65-A281-C7011A97B583}" destId="{6C92CC9F-64A5-43C3-83F1-04AC6B51B624}" srcOrd="0" destOrd="0" presId="urn:microsoft.com/office/officeart/2005/8/layout/orgChart1"/>
+    <dgm:cxn modelId="{6AFCFDD7-D426-4EC8-927A-879694C14AF7}" type="presParOf" srcId="{6C92CC9F-64A5-43C3-83F1-04AC6B51B624}" destId="{523D3EBC-2A72-4EAB-8A7C-F2F55D777761}" srcOrd="0" destOrd="0" presId="urn:microsoft.com/office/officeart/2005/8/layout/orgChart1"/>
+    <dgm:cxn modelId="{173BEA8B-1F4B-4AFC-8371-6678C8D86513}" type="presParOf" srcId="{6C92CC9F-64A5-43C3-83F1-04AC6B51B624}" destId="{CA9DAE6A-CDD5-41C2-852E-907CAF069304}" srcOrd="1" destOrd="0" presId="urn:microsoft.com/office/officeart/2005/8/layout/orgChart1"/>
+    <dgm:cxn modelId="{BDF5EFC4-5513-4623-974C-155FB5326AC2}" type="presParOf" srcId="{0FB26277-32FB-4E65-A281-C7011A97B583}" destId="{A723E55C-8339-4FC3-A562-8CB3841E9023}" srcOrd="1" destOrd="0" presId="urn:microsoft.com/office/officeart/2005/8/layout/orgChart1"/>
+    <dgm:cxn modelId="{3B5812C3-44B0-47E2-9A33-732138E1768F}" type="presParOf" srcId="{A723E55C-8339-4FC3-A562-8CB3841E9023}" destId="{7C4C5D0B-DB7A-4C2B-B79B-1D098E9F3A7A}" srcOrd="0" destOrd="0" presId="urn:microsoft.com/office/officeart/2005/8/layout/orgChart1"/>
+    <dgm:cxn modelId="{FD4668CC-2BF9-4492-B536-764151A37219}" type="presParOf" srcId="{A723E55C-8339-4FC3-A562-8CB3841E9023}" destId="{FA9D7BCE-6BB3-4218-8521-16C933626E7B}" srcOrd="1" destOrd="0" presId="urn:microsoft.com/office/officeart/2005/8/layout/orgChart1"/>
+    <dgm:cxn modelId="{AD0595ED-B156-418C-9348-D031BA801592}" type="presParOf" srcId="{FA9D7BCE-6BB3-4218-8521-16C933626E7B}" destId="{6601BD4A-4BB1-4A88-A71E-CB40A75B2C54}" srcOrd="0" destOrd="0" presId="urn:microsoft.com/office/officeart/2005/8/layout/orgChart1"/>
+    <dgm:cxn modelId="{2EF01705-D55F-432A-A7B2-396EA7D7E28E}" type="presParOf" srcId="{6601BD4A-4BB1-4A88-A71E-CB40A75B2C54}" destId="{D101524C-4C29-4EEF-85EA-FE9281270F2C}" srcOrd="0" destOrd="0" presId="urn:microsoft.com/office/officeart/2005/8/layout/orgChart1"/>
+    <dgm:cxn modelId="{7E0F32F3-712A-4073-BE63-9EE6986D5CA6}" type="presParOf" srcId="{6601BD4A-4BB1-4A88-A71E-CB40A75B2C54}" destId="{54D8867D-F746-4803-A5EA-296993F596B5}" srcOrd="1" destOrd="0" presId="urn:microsoft.com/office/officeart/2005/8/layout/orgChart1"/>
+    <dgm:cxn modelId="{A8CE0DF9-F5F5-447E-925A-511B15AB5DE7}" type="presParOf" srcId="{FA9D7BCE-6BB3-4218-8521-16C933626E7B}" destId="{74E9EBC7-8962-4669-94B6-1CD083090A03}" srcOrd="1" destOrd="0" presId="urn:microsoft.com/office/officeart/2005/8/layout/orgChart1"/>
+    <dgm:cxn modelId="{A0AE62BC-673D-4C00-810B-5BA6BC5EA191}" type="presParOf" srcId="{FA9D7BCE-6BB3-4218-8521-16C933626E7B}" destId="{63C722AA-F228-42C4-B69D-FA0CC03F6D14}" srcOrd="2" destOrd="0" presId="urn:microsoft.com/office/officeart/2005/8/layout/orgChart1"/>
+    <dgm:cxn modelId="{8B81BCF4-2CA7-4CE5-938A-AA6E3271FD00}" type="presParOf" srcId="{0FB26277-32FB-4E65-A281-C7011A97B583}" destId="{4F6E9ED2-3C1A-4C49-A3D3-10FFE497F26F}" srcOrd="2" destOrd="0" presId="urn:microsoft.com/office/officeart/2005/8/layout/orgChart1"/>
+    <dgm:cxn modelId="{56D2FFFD-67C1-45AA-9D4E-40DC5555696F}" type="presParOf" srcId="{91ECF86A-5436-48F7-B50F-4D1C60333F58}" destId="{6B78DF87-3E2D-4652-9E7E-F9CB95C759CC}" srcOrd="2" destOrd="0" presId="urn:microsoft.com/office/officeart/2005/8/layout/orgChart1"/>
   </dgm:cxnLst>
   <dgm:bg/>
   <dgm:whole/>
@@ -21422,7 +21434,7 @@
 </file>
 
 <file path=customXml/itemProps1.xml><?xml version="1.0" encoding="utf-8"?>
-<ds:datastoreItem xmlns:ds="http://schemas.openxmlformats.org/officeDocument/2006/customXml" ds:itemID="{5A1FDF5C-8C67-4C41-A5EF-F468768CCF73}">
+<ds:datastoreItem xmlns:ds="http://schemas.openxmlformats.org/officeDocument/2006/customXml" ds:itemID="{77C38319-1354-4022-8E3D-20715196E0CB}">
   <ds:schemaRefs>
     <ds:schemaRef ds:uri="http://schemas.openxmlformats.org/officeDocument/2006/bibliography"/>
   </ds:schemaRefs>

</xml_diff>

<commit_message>
Added to model-based section
Took reference from gertler book
</commit_message>
<xml_diff>
--- a/Lit_Review.docx
+++ b/Lit_Review.docx
@@ -1558,66 +1558,43 @@
     </w:p>
     <w:p>
       <w:pPr>
-        <w:pStyle w:val="Heading3"/>
-        <w:rPr>
-          <w:lang w:val="en-IE" w:eastAsia="en-GB"/>
-        </w:rPr>
-      </w:pPr>
-      <w:r>
-        <w:rPr>
-          <w:lang w:val="en-IE" w:eastAsia="en-GB"/>
-        </w:rPr>
-        <w:t>Analytical Hierarchy Process</w:t>
+        <w:rPr>
+          <w:lang w:val="en-IE" w:eastAsia="en-GB"/>
+        </w:rPr>
+      </w:pPr>
+      <w:r>
+        <w:rPr>
+          <w:lang w:val="en-IE" w:eastAsia="en-GB"/>
+        </w:rPr>
+        <w:t xml:space="preserve">####need more here on knowledge based systems – draw from model-free methods section of </w:t>
+      </w:r>
+      <w:proofErr w:type="spellStart"/>
+      <w:r>
+        <w:rPr>
+          <w:lang w:val="en-IE" w:eastAsia="en-GB"/>
+        </w:rPr>
+        <w:t>gertler</w:t>
+      </w:r>
+      <w:proofErr w:type="spellEnd"/>
+      <w:r>
+        <w:rPr>
+          <w:lang w:val="en-IE" w:eastAsia="en-GB"/>
+        </w:rPr>
+        <w:t xml:space="preserve"> book</w:t>
       </w:r>
     </w:p>
     <w:p>
       <w:pPr>
-        <w:rPr>
-          <w:lang w:val="en-IE" w:eastAsia="en-GB"/>
-        </w:rPr>
-      </w:pPr>
-      <w:r>
-        <w:rPr>
-          <w:lang w:val="en-IE" w:eastAsia="en-GB"/>
-        </w:rPr>
-        <w:t xml:space="preserve">One such example of a knowledge based system as defined in this review is the Analytical Hierarchy Process (AHP) approach. This is a formal method discussed in detail in </w:t>
-      </w:r>
-      <w:r>
-        <w:rPr>
-          <w:lang w:val="en-IE" w:eastAsia="en-GB"/>
-        </w:rPr>
-        <w:fldChar w:fldCharType="begin" w:fldLock="1"/>
-      </w:r>
-      <w:r>
-        <w:rPr>
-          <w:lang w:val="en-IE" w:eastAsia="en-GB"/>
-        </w:rPr>
-        <w:instrText>ADDIN CSL_CITATION { "citationItems" : [ { "id" : "ITEM-1", "itemData" : { "DOI" : "10.1504/IJSSCI.2008.017590", "ISBN" : "1753-1446", "ISSN" : "1753-1446", "PMID" : "14720328", "abstract" : "Decisions involve many intangibles that need to be traded off. To do that, they have to be measured along side tangibles whose measurements must also be evaluated as to, how well, they serve the objectives of the decision maker. The Analytic Hierarchy Process (AHP) is a theory of measurement through pairwise comparisons and relies on the judgements of experts to derive priority scales. It is these scales that measure intangibles in relative terms. The comparisons are made using a scale of absolute judgements that represents, how much more, one element dominates another with respect to a given attribute. The judgements may be inconsistent, and how to measure inconsistency and improve the judgements, when possible to obtain better consistency is a concern of the AHP. The derived priority scales are synthesised by multiplying them by the priority of their parent nodes and adding for all such nodes. An illustration is included.", "author" : [ { "dropping-particle" : "", "family" : "Saaty", "given" : "Thomas L.", "non-dropping-particle" : "", "parse-names" : false, "suffix" : "" } ], "container-title" : "International Journal of Services Sciences", "id" : "ITEM-1", "issue" : "1", "issued" : { "date-parts" : [ [ "2008" ] ] }, "page" : "83", "title" : "Decision making with the analytic hierarchy process", "type" : "article-journal", "volume" : "1" }, "uris" : [ "http://www.mendeley.com/documents/?uuid=4fc54780-0ec2-4516-9b09-0215b91a92cb" ] } ], "mendeley" : { "formattedCitation" : "(Saaty 2008)", "plainTextFormattedCitation" : "(Saaty 2008)", "previouslyFormattedCitation" : "(Saaty 2008)" }, "properties" : { "noteIndex" : 0 }, "schema" : "https://github.com/citation-style-language/schema/raw/master/csl-citation.json" }</w:instrText>
-      </w:r>
-      <w:r>
-        <w:rPr>
-          <w:lang w:val="en-IE" w:eastAsia="en-GB"/>
-        </w:rPr>
-        <w:fldChar w:fldCharType="separate"/>
-      </w:r>
-      <w:r>
-        <w:rPr>
-          <w:noProof/>
-          <w:lang w:val="en-IE" w:eastAsia="en-GB"/>
-        </w:rPr>
-        <w:t>(Saaty 2008)</w:t>
-      </w:r>
-      <w:r>
-        <w:rPr>
-          <w:lang w:val="en-IE" w:eastAsia="en-GB"/>
-        </w:rPr>
-        <w:fldChar w:fldCharType="end"/>
-      </w:r>
-      <w:r>
-        <w:rPr>
-          <w:lang w:val="en-IE" w:eastAsia="en-GB"/>
-        </w:rPr>
-        <w:t xml:space="preserve"> to support decision making. Areas including maintenance programming of industrial equipment lend themselves to an AHP approach for decision making, as the approach assists with ensuring all possible factors influencing any decision made are considered.</w:t>
+        <w:pStyle w:val="Heading3"/>
+        <w:rPr>
+          <w:lang w:val="en-IE" w:eastAsia="en-GB"/>
+        </w:rPr>
+      </w:pPr>
+      <w:r>
+        <w:rPr>
+          <w:lang w:val="en-IE" w:eastAsia="en-GB"/>
+        </w:rPr>
+        <w:t>Analytical Hierarchy Process</w:t>
       </w:r>
     </w:p>
     <w:p>
@@ -1630,6 +1607,56 @@
         <w:rPr>
           <w:lang w:val="en-IE" w:eastAsia="en-GB"/>
         </w:rPr>
+        <w:t xml:space="preserve">One such example of a knowledge based system as defined in this review is the Analytical Hierarchy Process (AHP) approach. This is a formal method discussed in detail in </w:t>
+      </w:r>
+      <w:r>
+        <w:rPr>
+          <w:lang w:val="en-IE" w:eastAsia="en-GB"/>
+        </w:rPr>
+        <w:fldChar w:fldCharType="begin" w:fldLock="1"/>
+      </w:r>
+      <w:r>
+        <w:rPr>
+          <w:lang w:val="en-IE" w:eastAsia="en-GB"/>
+        </w:rPr>
+        <w:instrText>ADDIN CSL_CITATION { "citationItems" : [ { "id" : "ITEM-1", "itemData" : { "DOI" : "10.1504/IJSSCI.2008.017590", "ISBN" : "1753-1446", "ISSN" : "1753-1446", "PMID" : "14720328", "abstract" : "Decisions involve many intangibles that need to be traded off. To do that, they have to be measured along side tangibles whose measurements must also be evaluated as to, how well, they serve the objectives of the decision maker. The Analytic Hierarchy Process (AHP) is a theory of measurement through pairwise comparisons and relies on the judgements of experts to derive priority scales. It is these scales that measure intangibles in relative terms. The comparisons are made using a scale of absolute judgements that represents, how much more, one element dominates another with respect to a given attribute. The judgements may be inconsistent, and how to measure inconsistency and improve the judgements, when possible to obtain better consistency is a concern of the AHP. The derived priority scales are synthesised by multiplying them by the priority of their parent nodes and adding for all such nodes. An illustration is included.", "author" : [ { "dropping-particle" : "", "family" : "Saaty", "given" : "Thomas L.", "non-dropping-particle" : "", "parse-names" : false, "suffix" : "" } ], "container-title" : "International Journal of Services Sciences", "id" : "ITEM-1", "issue" : "1", "issued" : { "date-parts" : [ [ "2008" ] ] }, "page" : "83", "title" : "Decision making with the analytic hierarchy process", "type" : "article-journal", "volume" : "1" }, "uris" : [ "http://www.mendeley.com/documents/?uuid=4fc54780-0ec2-4516-9b09-0215b91a92cb" ] } ], "mendeley" : { "formattedCitation" : "(Saaty 2008)", "plainTextFormattedCitation" : "(Saaty 2008)", "previouslyFormattedCitation" : "(Saaty 2008)" }, "properties" : { "noteIndex" : 0 }, "schema" : "https://github.com/citation-style-language/schema/raw/master/csl-citation.json" }</w:instrText>
+      </w:r>
+      <w:r>
+        <w:rPr>
+          <w:lang w:val="en-IE" w:eastAsia="en-GB"/>
+        </w:rPr>
+        <w:fldChar w:fldCharType="separate"/>
+      </w:r>
+      <w:r>
+        <w:rPr>
+          <w:noProof/>
+          <w:lang w:val="en-IE" w:eastAsia="en-GB"/>
+        </w:rPr>
+        <w:t>(Saaty 2008)</w:t>
+      </w:r>
+      <w:r>
+        <w:rPr>
+          <w:lang w:val="en-IE" w:eastAsia="en-GB"/>
+        </w:rPr>
+        <w:fldChar w:fldCharType="end"/>
+      </w:r>
+      <w:r>
+        <w:rPr>
+          <w:lang w:val="en-IE" w:eastAsia="en-GB"/>
+        </w:rPr>
+        <w:t xml:space="preserve"> to support decision making. Areas including maintenance programming of industrial equipment lend themselves to an AHP approach for decision making, as the approach assists with ensuring all possible factors influencing any decision made are considered.</w:t>
+      </w:r>
+    </w:p>
+    <w:p>
+      <w:pPr>
+        <w:rPr>
+          <w:lang w:val="en-IE" w:eastAsia="en-GB"/>
+        </w:rPr>
+      </w:pPr>
+      <w:r>
+        <w:rPr>
+          <w:lang w:val="en-IE" w:eastAsia="en-GB"/>
+        </w:rPr>
         <w:t>The AHP method involves initially creating a hierarchy scheme for the decision to be made.</w:t>
       </w:r>
       <w:r>
@@ -1657,13 +1684,13 @@
           <w:b/>
           <w:lang w:val="en-IE" w:eastAsia="en-GB"/>
         </w:rPr>
+        <w:instrText xml:space="preserve"> \* MERGEFORMAT </w:instrText>
       </w:r>
       <w:r>
         <w:rPr>
           <w:b/>
           <w:lang w:val="en-IE" w:eastAsia="en-GB"/>
         </w:rPr>
-        <w:instrText xml:space="preserve"> \* MERGEFORMAT </w:instrText>
       </w:r>
       <w:r>
         <w:rPr>
@@ -1787,8 +1814,6 @@
           <w:lang w:val="en-IE" w:eastAsia="en-GB"/>
         </w:rPr>
       </w:pPr>
-      <w:bookmarkStart w:id="4" w:name="_GoBack"/>
-      <w:bookmarkEnd w:id="4"/>
       <w:r>
         <w:rPr>
           <w:lang w:val="en-IE" w:eastAsia="en-GB"/>
@@ -1883,17 +1908,7 @@
               <w:rFonts w:ascii="Cambria Math" w:eastAsiaTheme="minorEastAsia" w:hAnsi="Cambria Math"/>
               <w:lang w:val="en-IE" w:eastAsia="en-GB"/>
             </w:rPr>
-            <m:t>Number of Choice</m:t>
-          </m:r>
-          <m:r>
-            <m:rPr>
-              <m:nor/>
-            </m:rPr>
-            <w:rPr>
-              <w:rFonts w:ascii="Cambria Math" w:eastAsiaTheme="minorEastAsia" w:hAnsi="Cambria Math"/>
-              <w:lang w:val="en-IE" w:eastAsia="en-GB"/>
-            </w:rPr>
-            <m:t>s</m:t>
+            <m:t>Number of Choices</m:t>
           </m:r>
         </m:oMath>
       </m:oMathPara>
@@ -2036,6 +2051,7 @@
           <w:b/>
           <w:lang w:val="en-IE" w:eastAsia="en-GB"/>
         </w:rPr>
+        <w:instrText xml:space="preserve"> \* MERGEFORMAT </w:instrText>
       </w:r>
       <w:r>
         <w:rPr>
@@ -2043,7 +2059,6 @@
           <w:b/>
           <w:lang w:val="en-IE" w:eastAsia="en-GB"/>
         </w:rPr>
-        <w:instrText xml:space="preserve"> \* MERGEFORMAT </w:instrText>
       </w:r>
       <w:r>
         <w:rPr>
@@ -2112,7 +2127,7 @@
         <w:keepNext/>
         <w:jc w:val="center"/>
       </w:pPr>
-      <w:bookmarkStart w:id="5" w:name="_Ref426400415"/>
+      <w:bookmarkStart w:id="4" w:name="_Ref426400415"/>
       <w:r>
         <w:lastRenderedPageBreak/>
         <w:t xml:space="preserve">Table </w:t>
@@ -2125,7 +2140,7 @@
           <w:t>2</w:t>
         </w:r>
       </w:fldSimple>
-      <w:bookmarkEnd w:id="5"/>
+      <w:bookmarkEnd w:id="4"/>
       <w:r>
         <w:t xml:space="preserve">: </w:t>
       </w:r>
@@ -2506,13 +2521,13 @@
           <w:b/>
           <w:lang w:val="en-IE" w:eastAsia="en-GB"/>
         </w:rPr>
+        <w:instrText xml:space="preserve"> \* MERGEFORMAT </w:instrText>
       </w:r>
       <w:r>
         <w:rPr>
           <w:b/>
           <w:lang w:val="en-IE" w:eastAsia="en-GB"/>
         </w:rPr>
-        <w:instrText xml:space="preserve"> \* MERGEFORMAT </w:instrText>
       </w:r>
       <w:r>
         <w:rPr>
@@ -2690,7 +2705,7 @@
         <w:rPr>
           <w:lang w:val="en-IE" w:eastAsia="en-GB"/>
         </w:rPr>
-        <w:instrText>ADDIN CSL_CITATION { "citationItems" : [ { "id" : "ITEM-1", "itemData" : { "DOI" : "10.1016/S0951-8320(00)00047-8", "ISSN" : "09518320", "abstract" : "This paper describes an application of the Analytic Hierarchy Process (AHP) for selecting the best maintenance strategy for an important Italian oil refinery (an Integrated Gasification and Combined Cycle plant). Five possible alternatives are considered: preventive, predictive, condition-based, corrective and opportunistic maintenance. The best maintenance policy must be selected for each facility of the plant (about 200 in total). The machines are clustered in three homogeneous groups after a criticality analysis based on internal procedures of the oil refinery. With AHP technique, several aspects, which characterise each of the above-mentioned maintenance strategies, are arranged in a hierarchic structure and evaluated using only a series of pairwise judgements. To improve the effectiveness of the methodology AHP is coupled with a sensitivity analysis.", "author" : [ { "dropping-particle" : "", "family" : "Bevilacqua", "given" : "M", "non-dropping-particle" : "", "parse-names" : false, "suffix" : "" }, { "dropping-particle" : "", "family" : "Braglia", "given" : "M", "non-dropping-particle" : "", "parse-names" : false, "suffix" : "" } ], "container-title" : "Reliability Engineering &amp; System Safety", "id" : "ITEM-1", "issue" : "1", "issued" : { "date-parts" : [ [ "2000" ] ] }, "page" : "71-83", "title" : "The analytic hierarchy process applied to maintenance strategy selection", "type" : "article-journal", "volume" : "70" }, "uris" : [ "http://www.mendeley.com/documents/?uuid=bc0332ef-a9a8-43bb-8a2d-64de4b7a0a53" ] } ], "mendeley" : { "formattedCitation" : "(Bevilacqua &amp; Braglia 2000)", "plainTextFormattedCitation" : "(Bevilacqua &amp; Braglia 2000)" }, "properties" : { "noteIndex" : 0 }, "schema" : "https://github.com/citation-style-language/schema/raw/master/csl-citation.json" }</w:instrText>
+        <w:instrText>ADDIN CSL_CITATION { "citationItems" : [ { "id" : "ITEM-1", "itemData" : { "DOI" : "10.1016/S0951-8320(00)00047-8", "ISSN" : "09518320", "abstract" : "This paper describes an application of the Analytic Hierarchy Process (AHP) for selecting the best maintenance strategy for an important Italian oil refinery (an Integrated Gasification and Combined Cycle plant). Five possible alternatives are considered: preventive, predictive, condition-based, corrective and opportunistic maintenance. The best maintenance policy must be selected for each facility of the plant (about 200 in total). The machines are clustered in three homogeneous groups after a criticality analysis based on internal procedures of the oil refinery. With AHP technique, several aspects, which characterise each of the above-mentioned maintenance strategies, are arranged in a hierarchic structure and evaluated using only a series of pairwise judgements. To improve the effectiveness of the methodology AHP is coupled with a sensitivity analysis.", "author" : [ { "dropping-particle" : "", "family" : "Bevilacqua", "given" : "M", "non-dropping-particle" : "", "parse-names" : false, "suffix" : "" }, { "dropping-particle" : "", "family" : "Braglia", "given" : "M", "non-dropping-particle" : "", "parse-names" : false, "suffix" : "" } ], "container-title" : "Reliability Engineering &amp; System Safety", "id" : "ITEM-1", "issue" : "1", "issued" : { "date-parts" : [ [ "2000" ] ] }, "page" : "71-83", "title" : "The analytic hierarchy process applied to maintenance strategy selection", "type" : "article-journal", "volume" : "70" }, "uris" : [ "http://www.mendeley.com/documents/?uuid=bc0332ef-a9a8-43bb-8a2d-64de4b7a0a53" ] } ], "mendeley" : { "formattedCitation" : "(Bevilacqua &amp; Braglia 2000)", "plainTextFormattedCitation" : "(Bevilacqua &amp; Braglia 2000)", "previouslyFormattedCitation" : "(Bevilacqua &amp; Braglia 2000)" }, "properties" : { "noteIndex" : 0 }, "schema" : "https://github.com/citation-style-language/schema/raw/master/csl-citation.json" }</w:instrText>
       </w:r>
       <w:r>
         <w:rPr>
@@ -2971,7 +2986,13 @@
           <w:lang w:val="en-IE" w:eastAsia="en-GB"/>
         </w:rPr>
         <w:lastRenderedPageBreak/>
-        <w:t>Deterministic / Quantitative Methods</w:t>
+        <w:t xml:space="preserve">Model-Based </w:t>
+      </w:r>
+      <w:r>
+        <w:rPr>
+          <w:lang w:val="en-IE" w:eastAsia="en-GB"/>
+        </w:rPr>
+        <w:t>Methods</w:t>
       </w:r>
     </w:p>
     <w:p>
@@ -2984,7 +3005,97 @@
         <w:rPr>
           <w:lang w:val="en-IE" w:eastAsia="en-GB"/>
         </w:rPr>
-        <w:t>Description of broad method category</w:t>
+        <w:t xml:space="preserve">The second category of method for compressor performance management considered in this review are model based methods. These methods are deterministic in that they employ some model which will always generate the same output for given inputs. </w:t>
+      </w:r>
+    </w:p>
+    <w:p>
+      <w:pPr>
+        <w:rPr>
+          <w:lang w:val="en-IE" w:eastAsia="en-GB"/>
+        </w:rPr>
+      </w:pPr>
+      <w:r>
+        <w:rPr>
+          <w:lang w:val="en-IE" w:eastAsia="en-GB"/>
+        </w:rPr>
+        <w:t>For the purpose of faul</w:t>
+      </w:r>
+      <w:r>
+        <w:rPr>
+          <w:lang w:val="en-IE" w:eastAsia="en-GB"/>
+        </w:rPr>
+        <w:t xml:space="preserve">t detection and diagnosis, the difference between these methods and other traditional methods is often evident in the concept of redundancy. Where model-free methods often employ physical redundancy by comparing identical sensors in parallel to determine sensor faults, model-based methods usually incorporate some level of analytical redundancy </w:t>
+      </w:r>
+      <w:r>
+        <w:rPr>
+          <w:lang w:val="en-IE" w:eastAsia="en-GB"/>
+        </w:rPr>
+        <w:fldChar w:fldCharType="begin" w:fldLock="1"/>
+      </w:r>
+      <w:r>
+        <w:rPr>
+          <w:lang w:val="en-IE" w:eastAsia="en-GB"/>
+        </w:rPr>
+        <w:instrText>ADDIN CSL_CITATION { "citationItems" : [ { "id" : "ITEM-1", "itemData" : { "ISBN" : "0824794273", "abstract" : "Featuring a model-based approach to fault detection and diagnosis in engineering systems, this book contains up-to-date, practical information on preventing product deterioration, performance degradation and major machinery damage.;College or university bookstores may order five or more copies at a special student price. Price is available upon request.", "author" : [ { "dropping-particle" : "", "family" : "Gertler", "given" : "Janos", "non-dropping-particle" : "", "parse-names" : false, "suffix" : "" } ], "container-title" : "Marcel Dekker", "id" : "ITEM-1", "issued" : { "date-parts" : [ [ "1998" ] ] }, "number-of-pages" : "512", "title" : "Fault Detection and Diagnosis in Engineering Systems", "type" : "book", "volume" : "New York" }, "uris" : [ "http://www.mendeley.com/documents/?uuid=c21a8b4f-5a94-4113-bbfe-f702b15a7bfa" ] } ], "mendeley" : { "formattedCitation" : "(Gertler 1998)", "plainTextFormattedCitation" : "(Gertler 1998)" }, "properties" : { "noteIndex" : 0 }, "schema" : "https://github.com/citation-style-language/schema/raw/master/csl-citation.json" }</w:instrText>
+      </w:r>
+      <w:r>
+        <w:rPr>
+          <w:lang w:val="en-IE" w:eastAsia="en-GB"/>
+        </w:rPr>
+        <w:fldChar w:fldCharType="separate"/>
+      </w:r>
+      <w:r>
+        <w:rPr>
+          <w:noProof/>
+          <w:lang w:val="en-IE" w:eastAsia="en-GB"/>
+        </w:rPr>
+        <w:t>(Gertler 1998)</w:t>
+      </w:r>
+      <w:r>
+        <w:rPr>
+          <w:lang w:val="en-IE" w:eastAsia="en-GB"/>
+        </w:rPr>
+        <w:fldChar w:fldCharType="end"/>
+      </w:r>
+      <w:r>
+        <w:rPr>
+          <w:lang w:val="en-IE" w:eastAsia="en-GB"/>
+        </w:rPr>
+        <w:t>. This analytical redundancy compares actual sensor readings with analytically calculated values to determine when a system is in fault condition. Any differences between calculated and measured values may then be represented as residuals. These residuals may then be evaluated to diagnose the specific fault in the compressed air system. Often the analytically calculated values are generated for a variety of fault conditions, to determine the residual patterns for each fault.</w:t>
+      </w:r>
+    </w:p>
+    <w:p>
+      <w:pPr>
+        <w:rPr>
+          <w:lang w:val="en-IE" w:eastAsia="en-GB"/>
+        </w:rPr>
+      </w:pPr>
+      <w:bookmarkStart w:id="5" w:name="_GoBack"/>
+      <w:bookmarkEnd w:id="5"/>
+    </w:p>
+    <w:p>
+      <w:pPr>
+        <w:rPr>
+          <w:lang w:val="en-IE" w:eastAsia="en-GB"/>
+        </w:rPr>
+      </w:pPr>
+      <w:r>
+        <w:rPr>
+          <w:lang w:val="en-IE" w:eastAsia="en-GB"/>
+        </w:rPr>
+        <w:t>For the purpose of optimisation</w:t>
+      </w:r>
+      <w:r>
+        <w:rPr>
+          <w:lang w:val="en-IE" w:eastAsia="en-GB"/>
+        </w:rPr>
+        <w:t xml:space="preserve"> model-based methods can be used</w:t>
+      </w:r>
+      <w:r>
+        <w:rPr>
+          <w:lang w:val="en-IE" w:eastAsia="en-GB"/>
+        </w:rPr>
+        <w:t xml:space="preserve"> to improve a compressed air system’s performance with respect to some variable (e.g. energy efficiency). This can be achieved by analysing many potential operational scenarios through a computer model, with no risk to an installed system, before implementing a change to the physical plant’s operational characteristics.</w:t>
       </w:r>
     </w:p>
     <w:p>
@@ -3274,6 +3385,7 @@
         <w:rPr>
           <w:lang w:val="en-IE" w:eastAsia="en-GB"/>
         </w:rPr>
+        <w:lastRenderedPageBreak/>
         <w:t>Mixture Model Classification</w:t>
       </w:r>
     </w:p>
@@ -3710,7 +3822,6 @@
         <w:rPr>
           <w:lang w:val="en-IE" w:eastAsia="en-GB"/>
         </w:rPr>
-        <w:lastRenderedPageBreak/>
         <w:t>Failure mode analysis</w:t>
       </w:r>
     </w:p>
@@ -4321,7 +4432,7 @@
       </w:tblGrid>
       <w:tr>
         <w:trPr>
-          <w:divId w:val="962879752"/>
+          <w:divId w:val="754014800"/>
           <w:trHeight w:val="234"/>
         </w:trPr>
         <w:tc>
@@ -4567,7 +4678,7 @@
       </w:tr>
       <w:tr>
         <w:trPr>
-          <w:divId w:val="962879752"/>
+          <w:divId w:val="754014800"/>
           <w:trHeight w:val="234"/>
         </w:trPr>
         <w:tc>
@@ -4777,7 +4888,7 @@
       </w:tr>
       <w:tr>
         <w:trPr>
-          <w:divId w:val="962879752"/>
+          <w:divId w:val="754014800"/>
           <w:trHeight w:val="234"/>
         </w:trPr>
         <w:tc>
@@ -4976,7 +5087,7 @@
       </w:tr>
       <w:tr>
         <w:trPr>
-          <w:divId w:val="962879752"/>
+          <w:divId w:val="754014800"/>
           <w:trHeight w:val="234"/>
         </w:trPr>
         <w:tc>
@@ -5176,7 +5287,7 @@
       </w:tr>
       <w:tr>
         <w:trPr>
-          <w:divId w:val="962879752"/>
+          <w:divId w:val="754014800"/>
           <w:trHeight w:val="234"/>
         </w:trPr>
         <w:tc>
@@ -5376,7 +5487,7 @@
       </w:tr>
       <w:tr>
         <w:trPr>
-          <w:divId w:val="962879752"/>
+          <w:divId w:val="754014800"/>
           <w:trHeight w:val="234"/>
         </w:trPr>
         <w:tc>
@@ -5596,7 +5707,7 @@
       </w:tr>
       <w:tr>
         <w:trPr>
-          <w:divId w:val="962879752"/>
+          <w:divId w:val="754014800"/>
           <w:trHeight w:val="234"/>
         </w:trPr>
         <w:tc>
@@ -5796,7 +5907,7 @@
       </w:tr>
       <w:tr>
         <w:trPr>
-          <w:divId w:val="962879752"/>
+          <w:divId w:val="754014800"/>
           <w:trHeight w:val="234"/>
         </w:trPr>
         <w:tc>
@@ -5996,7 +6107,7 @@
       </w:tr>
       <w:tr>
         <w:trPr>
-          <w:divId w:val="962879752"/>
+          <w:divId w:val="754014800"/>
           <w:trHeight w:val="234"/>
         </w:trPr>
         <w:tc>
@@ -6215,7 +6326,7 @@
       </w:tr>
       <w:tr>
         <w:trPr>
-          <w:divId w:val="962879752"/>
+          <w:divId w:val="754014800"/>
           <w:trHeight w:val="234"/>
         </w:trPr>
         <w:tc>
@@ -6433,7 +6544,7 @@
       </w:tr>
       <w:tr>
         <w:trPr>
-          <w:divId w:val="962879752"/>
+          <w:divId w:val="754014800"/>
           <w:trHeight w:val="234"/>
         </w:trPr>
         <w:tc>
@@ -6642,7 +6753,7 @@
       </w:tr>
       <w:tr>
         <w:trPr>
-          <w:divId w:val="962879752"/>
+          <w:divId w:val="754014800"/>
           <w:trHeight w:val="234"/>
         </w:trPr>
         <w:tc>
@@ -6851,7 +6962,7 @@
       </w:tr>
       <w:tr>
         <w:trPr>
-          <w:divId w:val="962879752"/>
+          <w:divId w:val="754014800"/>
           <w:trHeight w:val="234"/>
         </w:trPr>
         <w:tc>
@@ -7060,7 +7171,7 @@
       </w:tr>
       <w:tr>
         <w:trPr>
-          <w:divId w:val="962879752"/>
+          <w:divId w:val="754014800"/>
           <w:trHeight w:val="234"/>
         </w:trPr>
         <w:tc>
@@ -7269,7 +7380,7 @@
       </w:tr>
       <w:tr>
         <w:trPr>
-          <w:divId w:val="962879752"/>
+          <w:divId w:val="754014800"/>
           <w:trHeight w:val="234"/>
         </w:trPr>
         <w:tc>
@@ -7479,7 +7590,7 @@
       </w:tr>
       <w:tr>
         <w:trPr>
-          <w:divId w:val="962879752"/>
+          <w:divId w:val="754014800"/>
           <w:trHeight w:val="234"/>
         </w:trPr>
         <w:tc>
@@ -7689,7 +7800,7 @@
       </w:tr>
       <w:tr>
         <w:trPr>
-          <w:divId w:val="962879752"/>
+          <w:divId w:val="754014800"/>
           <w:trHeight w:val="234"/>
         </w:trPr>
         <w:tc>
@@ -7899,7 +8010,7 @@
       </w:tr>
       <w:tr>
         <w:trPr>
-          <w:divId w:val="962879752"/>
+          <w:divId w:val="754014800"/>
           <w:trHeight w:val="234"/>
         </w:trPr>
         <w:tc>
@@ -8109,7 +8220,7 @@
       </w:tr>
       <w:tr>
         <w:trPr>
-          <w:divId w:val="962879752"/>
+          <w:divId w:val="754014800"/>
           <w:trHeight w:val="234"/>
         </w:trPr>
         <w:tc>
@@ -8319,7 +8430,7 @@
       </w:tr>
       <w:tr>
         <w:trPr>
-          <w:divId w:val="962879752"/>
+          <w:divId w:val="754014800"/>
           <w:trHeight w:val="234"/>
         </w:trPr>
         <w:tc>
@@ -8529,7 +8640,7 @@
       </w:tr>
       <w:tr>
         <w:trPr>
-          <w:divId w:val="962879752"/>
+          <w:divId w:val="754014800"/>
           <w:trHeight w:val="234"/>
         </w:trPr>
         <w:tc>
@@ -8739,7 +8850,7 @@
       </w:tr>
       <w:tr>
         <w:trPr>
-          <w:divId w:val="962879752"/>
+          <w:divId w:val="754014800"/>
           <w:trHeight w:val="234"/>
         </w:trPr>
         <w:tc>
@@ -8949,7 +9060,7 @@
       </w:tr>
       <w:tr>
         <w:trPr>
-          <w:divId w:val="962879752"/>
+          <w:divId w:val="754014800"/>
           <w:trHeight w:val="234"/>
         </w:trPr>
         <w:tc>
@@ -9159,7 +9270,7 @@
       </w:tr>
       <w:tr>
         <w:trPr>
-          <w:divId w:val="962879752"/>
+          <w:divId w:val="754014800"/>
           <w:trHeight w:val="234"/>
         </w:trPr>
         <w:tc>
@@ -9369,7 +9480,7 @@
       </w:tr>
       <w:tr>
         <w:trPr>
-          <w:divId w:val="962879752"/>
+          <w:divId w:val="754014800"/>
           <w:trHeight w:val="234"/>
         </w:trPr>
         <w:tc>
@@ -9579,7 +9690,7 @@
       </w:tr>
       <w:tr>
         <w:trPr>
-          <w:divId w:val="962879752"/>
+          <w:divId w:val="754014800"/>
           <w:trHeight w:val="234"/>
         </w:trPr>
         <w:tc>
@@ -9789,7 +9900,7 @@
       </w:tr>
       <w:tr>
         <w:trPr>
-          <w:divId w:val="962879752"/>
+          <w:divId w:val="754014800"/>
           <w:trHeight w:val="234"/>
         </w:trPr>
         <w:tc>
@@ -9999,7 +10110,7 @@
       </w:tr>
       <w:tr>
         <w:trPr>
-          <w:divId w:val="962879752"/>
+          <w:divId w:val="754014800"/>
           <w:trHeight w:val="234"/>
         </w:trPr>
         <w:tc>
@@ -10209,7 +10320,7 @@
       </w:tr>
       <w:tr>
         <w:trPr>
-          <w:divId w:val="962879752"/>
+          <w:divId w:val="754014800"/>
           <w:trHeight w:val="234"/>
         </w:trPr>
         <w:tc>
@@ -10419,7 +10530,7 @@
       </w:tr>
       <w:tr>
         <w:trPr>
-          <w:divId w:val="962879752"/>
+          <w:divId w:val="754014800"/>
           <w:trHeight w:val="234"/>
         </w:trPr>
         <w:tc>
@@ -10629,7 +10740,7 @@
       </w:tr>
       <w:tr>
         <w:trPr>
-          <w:divId w:val="962879752"/>
+          <w:divId w:val="754014800"/>
           <w:trHeight w:val="234"/>
         </w:trPr>
         <w:tc>
@@ -10839,7 +10950,7 @@
       </w:tr>
       <w:tr>
         <w:trPr>
-          <w:divId w:val="962879752"/>
+          <w:divId w:val="754014800"/>
           <w:trHeight w:val="234"/>
         </w:trPr>
         <w:tc>
@@ -11049,7 +11160,7 @@
       </w:tr>
       <w:tr>
         <w:trPr>
-          <w:divId w:val="962879752"/>
+          <w:divId w:val="754014800"/>
           <w:trHeight w:val="234"/>
         </w:trPr>
         <w:tc>
@@ -11277,7 +11388,7 @@
       </w:tr>
       <w:tr>
         <w:trPr>
-          <w:divId w:val="962879752"/>
+          <w:divId w:val="754014800"/>
           <w:trHeight w:val="234"/>
         </w:trPr>
         <w:tc>
@@ -11487,7 +11598,7 @@
       </w:tr>
       <w:tr>
         <w:trPr>
-          <w:divId w:val="962879752"/>
+          <w:divId w:val="754014800"/>
           <w:trHeight w:val="234"/>
         </w:trPr>
         <w:tc>
@@ -11698,7 +11809,7 @@
       </w:tr>
       <w:tr>
         <w:trPr>
-          <w:divId w:val="962879752"/>
+          <w:divId w:val="754014800"/>
           <w:trHeight w:val="234"/>
         </w:trPr>
         <w:tc>
@@ -11908,7 +12019,7 @@
       </w:tr>
       <w:tr>
         <w:trPr>
-          <w:divId w:val="962879752"/>
+          <w:divId w:val="754014800"/>
           <w:trHeight w:val="234"/>
         </w:trPr>
         <w:tc>
@@ -12118,7 +12229,7 @@
       </w:tr>
       <w:tr>
         <w:trPr>
-          <w:divId w:val="962879752"/>
+          <w:divId w:val="754014800"/>
           <w:trHeight w:val="234"/>
         </w:trPr>
         <w:tc>
@@ -12328,7 +12439,7 @@
       </w:tr>
       <w:tr>
         <w:trPr>
-          <w:divId w:val="962879752"/>
+          <w:divId w:val="754014800"/>
           <w:trHeight w:val="234"/>
         </w:trPr>
         <w:tc>
@@ -12538,7 +12649,7 @@
       </w:tr>
       <w:tr>
         <w:trPr>
-          <w:divId w:val="962879752"/>
+          <w:divId w:val="754014800"/>
           <w:trHeight w:val="234"/>
         </w:trPr>
         <w:tc>
@@ -12748,7 +12859,7 @@
       </w:tr>
       <w:tr>
         <w:trPr>
-          <w:divId w:val="962879752"/>
+          <w:divId w:val="754014800"/>
           <w:trHeight w:val="234"/>
         </w:trPr>
         <w:tc>
@@ -12958,7 +13069,7 @@
       </w:tr>
       <w:tr>
         <w:trPr>
-          <w:divId w:val="962879752"/>
+          <w:divId w:val="754014800"/>
           <w:trHeight w:val="234"/>
         </w:trPr>
         <w:tc>
@@ -13168,7 +13279,7 @@
       </w:tr>
       <w:tr>
         <w:trPr>
-          <w:divId w:val="962879752"/>
+          <w:divId w:val="754014800"/>
           <w:trHeight w:val="234"/>
         </w:trPr>
         <w:tc>
@@ -13378,7 +13489,7 @@
       </w:tr>
       <w:tr>
         <w:trPr>
-          <w:divId w:val="962879752"/>
+          <w:divId w:val="754014800"/>
           <w:trHeight w:val="234"/>
         </w:trPr>
         <w:tc>
@@ -13540,7 +13651,7 @@
       </w:tr>
       <w:tr>
         <w:trPr>
-          <w:divId w:val="962879752"/>
+          <w:divId w:val="754014800"/>
           <w:trHeight w:val="234"/>
         </w:trPr>
         <w:tc>
@@ -13702,7 +13813,7 @@
       </w:tr>
       <w:tr>
         <w:trPr>
-          <w:divId w:val="962879752"/>
+          <w:divId w:val="754014800"/>
           <w:trHeight w:val="234"/>
         </w:trPr>
         <w:tc>
@@ -13864,7 +13975,7 @@
       </w:tr>
       <w:tr>
         <w:trPr>
-          <w:divId w:val="962879752"/>
+          <w:divId w:val="754014800"/>
           <w:trHeight w:val="234"/>
         </w:trPr>
         <w:tc>
@@ -16587,7 +16698,7 @@
       <w:pPr>
         <w:pStyle w:val="NormalWeb"/>
         <w:ind w:left="480" w:hanging="480"/>
-        <w:divId w:val="1322392586"/>
+        <w:divId w:val="1382285954"/>
         <w:rPr>
           <w:rFonts w:ascii="Calibri" w:hAnsi="Calibri"/>
           <w:noProof/>
@@ -16644,7 +16755,7 @@
       <w:pPr>
         <w:pStyle w:val="NormalWeb"/>
         <w:ind w:left="480" w:hanging="480"/>
-        <w:divId w:val="1322392586"/>
+        <w:divId w:val="1382285954"/>
         <w:rPr>
           <w:rFonts w:ascii="Calibri" w:hAnsi="Calibri"/>
           <w:noProof/>
@@ -16682,7 +16793,7 @@
       <w:pPr>
         <w:pStyle w:val="NormalWeb"/>
         <w:ind w:left="480" w:hanging="480"/>
-        <w:divId w:val="1322392586"/>
+        <w:divId w:val="1382285954"/>
         <w:rPr>
           <w:rFonts w:ascii="Calibri" w:hAnsi="Calibri"/>
           <w:noProof/>
@@ -16720,7 +16831,7 @@
       <w:pPr>
         <w:pStyle w:val="NormalWeb"/>
         <w:ind w:left="480" w:hanging="480"/>
-        <w:divId w:val="1322392586"/>
+        <w:divId w:val="1382285954"/>
         <w:rPr>
           <w:rFonts w:ascii="Calibri" w:hAnsi="Calibri"/>
           <w:noProof/>
@@ -16758,7 +16869,7 @@
       <w:pPr>
         <w:pStyle w:val="NormalWeb"/>
         <w:ind w:left="480" w:hanging="480"/>
-        <w:divId w:val="1322392586"/>
+        <w:divId w:val="1382285954"/>
         <w:rPr>
           <w:rFonts w:ascii="Calibri" w:hAnsi="Calibri"/>
           <w:noProof/>
@@ -16771,7 +16882,7 @@
           <w:noProof/>
           <w:sz w:val="22"/>
         </w:rPr>
-        <w:t xml:space="preserve">Fonseca, D.J., 2000. A knowledge-based system for preventive maintenance. </w:t>
+        <w:t xml:space="preserve">George Vachtsevanos, Frank L. Lewis, Michael Roemer, Andrew Hess, B.W., </w:t>
       </w:r>
       <w:r>
         <w:rPr>
@@ -16781,7 +16892,7 @@
           <w:noProof/>
           <w:sz w:val="22"/>
         </w:rPr>
-        <w:t>Expert Systems</w:t>
+        <w:t>Intelligent Fault Diagnosis and Prognosis for Engineering Systems</w:t>
       </w:r>
       <w:r>
         <w:rPr>
@@ -16789,14 +16900,14 @@
           <w:noProof/>
           <w:sz w:val="22"/>
         </w:rPr>
-        <w:t>, 17(5), pp.241–247. Available at: http://doi.wiley.com/10.1111/1468-0394.00146.</w:t>
+        <w:t>,</w:t>
       </w:r>
     </w:p>
     <w:p>
       <w:pPr>
         <w:pStyle w:val="NormalWeb"/>
         <w:ind w:left="480" w:hanging="480"/>
-        <w:divId w:val="1322392586"/>
+        <w:divId w:val="1382285954"/>
         <w:rPr>
           <w:rFonts w:ascii="Calibri" w:hAnsi="Calibri"/>
           <w:noProof/>
@@ -16809,7 +16920,7 @@
           <w:noProof/>
           <w:sz w:val="22"/>
         </w:rPr>
-        <w:t xml:space="preserve">George Vachtsevanos, Frank L. Lewis, Michael Roemer, Andrew Hess, B.W., </w:t>
+        <w:t xml:space="preserve">Gertler, J., 1998. </w:t>
       </w:r>
       <w:r>
         <w:rPr>
@@ -16819,7 +16930,7 @@
           <w:noProof/>
           <w:sz w:val="22"/>
         </w:rPr>
-        <w:t>Intelligent Fault Diagnosis and Prognosis for Engineering Systems</w:t>
+        <w:t>Fault Detection and Diagnosis in Engineering Systems</w:t>
       </w:r>
       <w:r>
         <w:rPr>
@@ -16827,14 +16938,14 @@
           <w:noProof/>
           <w:sz w:val="22"/>
         </w:rPr>
-        <w:t>,</w:t>
+        <w:t>, Available at: http://books.google.com/books?id=fmPyTbbqKFIC.</w:t>
       </w:r>
     </w:p>
     <w:p>
       <w:pPr>
         <w:pStyle w:val="NormalWeb"/>
         <w:ind w:left="480" w:hanging="480"/>
-        <w:divId w:val="1322392586"/>
+        <w:divId w:val="1382285954"/>
         <w:rPr>
           <w:rFonts w:ascii="Calibri" w:hAnsi="Calibri"/>
           <w:noProof/>
@@ -16872,7 +16983,7 @@
       <w:pPr>
         <w:pStyle w:val="NormalWeb"/>
         <w:ind w:left="480" w:hanging="480"/>
-        <w:divId w:val="1322392586"/>
+        <w:divId w:val="1382285954"/>
         <w:rPr>
           <w:rFonts w:ascii="Calibri" w:hAnsi="Calibri"/>
           <w:noProof/>
@@ -16910,7 +17021,7 @@
       <w:pPr>
         <w:pStyle w:val="NormalWeb"/>
         <w:ind w:left="480" w:hanging="480"/>
-        <w:divId w:val="1322392586"/>
+        <w:divId w:val="1382285954"/>
         <w:rPr>
           <w:rFonts w:ascii="Calibri" w:hAnsi="Calibri"/>
           <w:noProof/>
@@ -16948,7 +17059,7 @@
       <w:pPr>
         <w:pStyle w:val="NormalWeb"/>
         <w:ind w:left="480" w:hanging="480"/>
-        <w:divId w:val="1322392586"/>
+        <w:divId w:val="1382285954"/>
         <w:rPr>
           <w:rFonts w:ascii="Calibri" w:hAnsi="Calibri"/>
           <w:noProof/>
@@ -16986,7 +17097,7 @@
       <w:pPr>
         <w:pStyle w:val="NormalWeb"/>
         <w:ind w:left="480" w:hanging="480"/>
-        <w:divId w:val="1322392586"/>
+        <w:divId w:val="1382285954"/>
         <w:rPr>
           <w:rFonts w:ascii="Calibri" w:hAnsi="Calibri"/>
           <w:noProof/>
@@ -17024,7 +17135,7 @@
       <w:pPr>
         <w:pStyle w:val="NormalWeb"/>
         <w:ind w:left="480" w:hanging="480"/>
-        <w:divId w:val="1322392586"/>
+        <w:divId w:val="1382285954"/>
         <w:rPr>
           <w:rFonts w:ascii="Calibri" w:hAnsi="Calibri"/>
           <w:noProof/>
@@ -17062,7 +17173,7 @@
       <w:pPr>
         <w:pStyle w:val="NormalWeb"/>
         <w:ind w:left="480" w:hanging="480"/>
-        <w:divId w:val="1322392586"/>
+        <w:divId w:val="1382285954"/>
         <w:rPr>
           <w:rFonts w:ascii="Calibri" w:hAnsi="Calibri"/>
           <w:noProof/>
@@ -17100,7 +17211,7 @@
       <w:pPr>
         <w:pStyle w:val="NormalWeb"/>
         <w:ind w:left="480" w:hanging="480"/>
-        <w:divId w:val="1322392586"/>
+        <w:divId w:val="1382285954"/>
         <w:rPr>
           <w:rFonts w:ascii="Calibri" w:hAnsi="Calibri"/>
           <w:noProof/>
@@ -17139,7 +17250,7 @@
       <w:pPr>
         <w:pStyle w:val="NormalWeb"/>
         <w:ind w:left="480" w:hanging="480"/>
-        <w:divId w:val="1322392586"/>
+        <w:divId w:val="1382285954"/>
         <w:rPr>
           <w:rFonts w:ascii="Calibri" w:hAnsi="Calibri"/>
           <w:noProof/>
@@ -17177,7 +17288,7 @@
       <w:pPr>
         <w:pStyle w:val="NormalWeb"/>
         <w:ind w:left="480" w:hanging="480"/>
-        <w:divId w:val="1322392586"/>
+        <w:divId w:val="1382285954"/>
         <w:rPr>
           <w:rFonts w:ascii="Calibri" w:hAnsi="Calibri"/>
           <w:noProof/>
@@ -17215,7 +17326,7 @@
       <w:pPr>
         <w:pStyle w:val="NormalWeb"/>
         <w:ind w:left="480" w:hanging="480"/>
-        <w:divId w:val="1322392586"/>
+        <w:divId w:val="1382285954"/>
         <w:rPr>
           <w:rFonts w:ascii="Calibri" w:hAnsi="Calibri"/>
           <w:noProof/>
@@ -17253,7 +17364,7 @@
       <w:pPr>
         <w:pStyle w:val="NormalWeb"/>
         <w:ind w:left="480" w:hanging="480"/>
-        <w:divId w:val="1322392586"/>
+        <w:divId w:val="1382285954"/>
         <w:rPr>
           <w:rFonts w:ascii="Calibri" w:hAnsi="Calibri"/>
           <w:noProof/>
@@ -19886,7 +19997,7 @@
     <w:link w:val="Heading1Char"/>
     <w:uiPriority w:val="9"/>
     <w:qFormat/>
-    <w:rsid w:val="002B0F1F"/>
+    <w:rsid w:val="00F51AD1"/>
     <w:pPr>
       <w:keepNext/>
       <w:keepLines/>
@@ -19897,7 +20008,7 @@
       <w:outlineLvl w:val="0"/>
     </w:pPr>
     <w:rPr>
-      <w:rFonts w:asciiTheme="majorHAnsi" w:eastAsiaTheme="majorEastAsia" w:hAnsiTheme="majorHAnsi" w:cstheme="majorBidi"/>
+      <w:rFonts w:eastAsiaTheme="majorEastAsia" w:cstheme="majorBidi"/>
       <w:color w:val="2E74B5" w:themeColor="accent1" w:themeShade="BF"/>
       <w:sz w:val="32"/>
       <w:szCs w:val="32"/>
@@ -19911,7 +20022,7 @@
     <w:uiPriority w:val="9"/>
     <w:unhideWhenUsed/>
     <w:qFormat/>
-    <w:rsid w:val="002B0F1F"/>
+    <w:rsid w:val="00F51AD1"/>
     <w:pPr>
       <w:keepNext/>
       <w:keepLines/>
@@ -19923,7 +20034,7 @@
       <w:outlineLvl w:val="1"/>
     </w:pPr>
     <w:rPr>
-      <w:rFonts w:asciiTheme="majorHAnsi" w:eastAsiaTheme="majorEastAsia" w:hAnsiTheme="majorHAnsi" w:cstheme="majorBidi"/>
+      <w:rFonts w:eastAsiaTheme="majorEastAsia" w:cstheme="majorBidi"/>
       <w:color w:val="2E74B5" w:themeColor="accent1" w:themeShade="BF"/>
       <w:sz w:val="26"/>
       <w:szCs w:val="26"/>
@@ -19937,7 +20048,7 @@
     <w:uiPriority w:val="9"/>
     <w:unhideWhenUsed/>
     <w:qFormat/>
-    <w:rsid w:val="002B0F1F"/>
+    <w:rsid w:val="00F51AD1"/>
     <w:pPr>
       <w:keepNext/>
       <w:keepLines/>
@@ -19949,7 +20060,7 @@
       <w:outlineLvl w:val="2"/>
     </w:pPr>
     <w:rPr>
-      <w:rFonts w:asciiTheme="majorHAnsi" w:eastAsiaTheme="majorEastAsia" w:hAnsiTheme="majorHAnsi" w:cstheme="majorBidi"/>
+      <w:rFonts w:eastAsiaTheme="majorEastAsia" w:cstheme="majorBidi"/>
       <w:color w:val="1F4D78" w:themeColor="accent1" w:themeShade="7F"/>
       <w:sz w:val="24"/>
       <w:szCs w:val="24"/>
@@ -19963,7 +20074,7 @@
     <w:uiPriority w:val="9"/>
     <w:unhideWhenUsed/>
     <w:qFormat/>
-    <w:rsid w:val="002B0F1F"/>
+    <w:rsid w:val="00F51AD1"/>
     <w:pPr>
       <w:keepNext/>
       <w:keepLines/>
@@ -19975,7 +20086,7 @@
       <w:outlineLvl w:val="3"/>
     </w:pPr>
     <w:rPr>
-      <w:rFonts w:asciiTheme="majorHAnsi" w:eastAsiaTheme="majorEastAsia" w:hAnsiTheme="majorHAnsi" w:cstheme="majorBidi"/>
+      <w:rFonts w:eastAsiaTheme="majorEastAsia" w:cstheme="majorBidi"/>
       <w:i/>
       <w:iCs/>
       <w:color w:val="2E74B5" w:themeColor="accent1" w:themeShade="BF"/>
@@ -20186,9 +20297,9 @@
     <w:basedOn w:val="DefaultParagraphFont"/>
     <w:link w:val="Heading1"/>
     <w:uiPriority w:val="9"/>
-    <w:rsid w:val="002B0F1F"/>
+    <w:rsid w:val="00F51AD1"/>
     <w:rPr>
-      <w:rFonts w:asciiTheme="majorHAnsi" w:eastAsiaTheme="majorEastAsia" w:hAnsiTheme="majorHAnsi" w:cstheme="majorBidi"/>
+      <w:rFonts w:ascii="Palatino Linotype" w:eastAsiaTheme="majorEastAsia" w:hAnsi="Palatino Linotype" w:cstheme="majorBidi"/>
       <w:color w:val="2E74B5" w:themeColor="accent1" w:themeShade="BF"/>
       <w:sz w:val="32"/>
       <w:szCs w:val="32"/>
@@ -20199,9 +20310,9 @@
     <w:basedOn w:val="DefaultParagraphFont"/>
     <w:link w:val="Heading2"/>
     <w:uiPriority w:val="9"/>
-    <w:rsid w:val="002B0F1F"/>
+    <w:rsid w:val="00F51AD1"/>
     <w:rPr>
-      <w:rFonts w:asciiTheme="majorHAnsi" w:eastAsiaTheme="majorEastAsia" w:hAnsiTheme="majorHAnsi" w:cstheme="majorBidi"/>
+      <w:rFonts w:ascii="Palatino Linotype" w:eastAsiaTheme="majorEastAsia" w:hAnsi="Palatino Linotype" w:cstheme="majorBidi"/>
       <w:color w:val="2E74B5" w:themeColor="accent1" w:themeShade="BF"/>
       <w:sz w:val="26"/>
       <w:szCs w:val="26"/>
@@ -20212,9 +20323,9 @@
     <w:basedOn w:val="DefaultParagraphFont"/>
     <w:link w:val="Heading3"/>
     <w:uiPriority w:val="9"/>
-    <w:rsid w:val="002B0F1F"/>
+    <w:rsid w:val="00F51AD1"/>
     <w:rPr>
-      <w:rFonts w:asciiTheme="majorHAnsi" w:eastAsiaTheme="majorEastAsia" w:hAnsiTheme="majorHAnsi" w:cstheme="majorBidi"/>
+      <w:rFonts w:ascii="Palatino Linotype" w:eastAsiaTheme="majorEastAsia" w:hAnsi="Palatino Linotype" w:cstheme="majorBidi"/>
       <w:color w:val="1F4D78" w:themeColor="accent1" w:themeShade="7F"/>
       <w:sz w:val="24"/>
       <w:szCs w:val="24"/>
@@ -20225,9 +20336,9 @@
     <w:basedOn w:val="DefaultParagraphFont"/>
     <w:link w:val="Heading4"/>
     <w:uiPriority w:val="9"/>
-    <w:rsid w:val="002B0F1F"/>
+    <w:rsid w:val="00F51AD1"/>
     <w:rPr>
-      <w:rFonts w:asciiTheme="majorHAnsi" w:eastAsiaTheme="majorEastAsia" w:hAnsiTheme="majorHAnsi" w:cstheme="majorBidi"/>
+      <w:rFonts w:ascii="Palatino Linotype" w:eastAsiaTheme="majorEastAsia" w:hAnsi="Palatino Linotype" w:cstheme="majorBidi"/>
       <w:i/>
       <w:iCs/>
       <w:color w:val="2E74B5" w:themeColor="accent1" w:themeShade="BF"/>
@@ -22426,6 +22537,13 @@
         </dgm:presLayoutVars>
       </dgm:prSet>
       <dgm:spPr/>
+      <dgm:t>
+        <a:bodyPr/>
+        <a:lstStyle/>
+        <a:p>
+          <a:endParaRPr lang="en-GB"/>
+        </a:p>
+      </dgm:t>
     </dgm:pt>
     <dgm:pt modelId="{7A22BA97-01E5-4C70-BF6C-41FAB5E5C36B}" type="pres">
       <dgm:prSet presAssocID="{02E0BE9A-540E-4043-B1FC-C73361D5145F}" presName="boxAndChildren" presStyleCnt="0"/>
@@ -22479,6 +22597,13 @@
         </dgm:presLayoutVars>
       </dgm:prSet>
       <dgm:spPr/>
+      <dgm:t>
+        <a:bodyPr/>
+        <a:lstStyle/>
+        <a:p>
+          <a:endParaRPr lang="en-GB"/>
+        </a:p>
+      </dgm:t>
     </dgm:pt>
     <dgm:pt modelId="{4A5ED33B-E73C-47F0-BC65-BC5EED62A10C}" type="pres">
       <dgm:prSet presAssocID="{E56AA353-24CB-44AF-8D52-DAF83D42E3C1}" presName="childTextBox" presStyleLbl="fgAccFollowNode1" presStyleIdx="2" presStyleCnt="7">
@@ -22506,10 +22631,24 @@
     <dgm:pt modelId="{C677D2B7-5D4F-45DB-ADDA-EAD8412B25BA}" type="pres">
       <dgm:prSet presAssocID="{5415D17C-4CCC-4F80-9F9D-F5E5C9C6FB7B}" presName="parentTextArrow" presStyleLbl="node1" presStyleIdx="0" presStyleCnt="3"/>
       <dgm:spPr/>
+      <dgm:t>
+        <a:bodyPr/>
+        <a:lstStyle/>
+        <a:p>
+          <a:endParaRPr lang="en-GB"/>
+        </a:p>
+      </dgm:t>
     </dgm:pt>
     <dgm:pt modelId="{521085B6-E113-4977-ADA9-003B9045A7D2}" type="pres">
       <dgm:prSet presAssocID="{5415D17C-4CCC-4F80-9F9D-F5E5C9C6FB7B}" presName="arrow" presStyleLbl="node1" presStyleIdx="1" presStyleCnt="3"/>
       <dgm:spPr/>
+      <dgm:t>
+        <a:bodyPr/>
+        <a:lstStyle/>
+        <a:p>
+          <a:endParaRPr lang="en-GB"/>
+        </a:p>
+      </dgm:t>
     </dgm:pt>
     <dgm:pt modelId="{4E9EAACA-71B3-414E-A6C3-8DAAE161C36D}" type="pres">
       <dgm:prSet presAssocID="{5415D17C-4CCC-4F80-9F9D-F5E5C9C6FB7B}" presName="descendantArrow" presStyleCnt="0"/>
@@ -22522,6 +22661,13 @@
         </dgm:presLayoutVars>
       </dgm:prSet>
       <dgm:spPr/>
+      <dgm:t>
+        <a:bodyPr/>
+        <a:lstStyle/>
+        <a:p>
+          <a:endParaRPr lang="en-GB"/>
+        </a:p>
+      </dgm:t>
     </dgm:pt>
     <dgm:pt modelId="{12D43CEA-9B22-4E1B-B19C-55E0ECC0E883}" type="pres">
       <dgm:prSet presAssocID="{C2E07E23-C278-4D79-9E47-D5A91D607113}" presName="childTextArrow" presStyleLbl="fgAccFollowNode1" presStyleIdx="4" presStyleCnt="7">
@@ -22530,6 +22676,13 @@
         </dgm:presLayoutVars>
       </dgm:prSet>
       <dgm:spPr/>
+      <dgm:t>
+        <a:bodyPr/>
+        <a:lstStyle/>
+        <a:p>
+          <a:endParaRPr lang="en-GB"/>
+        </a:p>
+      </dgm:t>
     </dgm:pt>
     <dgm:pt modelId="{151ED985-F8E5-4E4D-8B42-15BF8015AAA5}" type="pres">
       <dgm:prSet presAssocID="{1A1625CA-B615-4487-8A9B-AE45DCEE9802}" presName="childTextArrow" presStyleLbl="fgAccFollowNode1" presStyleIdx="5" presStyleCnt="7">
@@ -22538,6 +22691,13 @@
         </dgm:presLayoutVars>
       </dgm:prSet>
       <dgm:spPr/>
+      <dgm:t>
+        <a:bodyPr/>
+        <a:lstStyle/>
+        <a:p>
+          <a:endParaRPr lang="en-GB"/>
+        </a:p>
+      </dgm:t>
     </dgm:pt>
     <dgm:pt modelId="{7157C225-4301-4CAB-9AD0-B14FB75EE5CA}" type="pres">
       <dgm:prSet presAssocID="{44973F20-F006-4C4B-8886-AB83F9569E07}" presName="sp" presStyleCnt="0"/>
@@ -22590,51 +22750,51 @@
     </dgm:pt>
   </dgm:ptLst>
   <dgm:cxnLst>
-    <dgm:cxn modelId="{6A28040C-3742-46B1-85C3-307AADF80A85}" type="presOf" srcId="{E54031E3-B55A-4E44-A5D7-BB0998DA4360}" destId="{D7B3E5BE-D1C5-4EF6-9086-8B7C55FE4994}" srcOrd="0" destOrd="0" presId="urn:microsoft.com/office/officeart/2005/8/layout/process4"/>
-    <dgm:cxn modelId="{46570F77-AE4D-4C95-8FE1-14EEC7E68968}" type="presOf" srcId="{5415D17C-4CCC-4F80-9F9D-F5E5C9C6FB7B}" destId="{C677D2B7-5D4F-45DB-ADDA-EAD8412B25BA}" srcOrd="0" destOrd="0" presId="urn:microsoft.com/office/officeart/2005/8/layout/process4"/>
-    <dgm:cxn modelId="{D9E59C6B-A9AB-4CCA-A714-BBE46962060E}" type="presOf" srcId="{E56AA353-24CB-44AF-8D52-DAF83D42E3C1}" destId="{4A5ED33B-E73C-47F0-BC65-BC5EED62A10C}" srcOrd="0" destOrd="0" presId="urn:microsoft.com/office/officeart/2005/8/layout/process4"/>
+    <dgm:cxn modelId="{E47415E2-C93B-4281-A40A-9422D5554A58}" type="presOf" srcId="{2B5D1F0D-0235-4678-B1E7-81E17D983C9F}" destId="{86B9C039-5221-40AD-8ABB-11DCE249B994}" srcOrd="0" destOrd="0" presId="urn:microsoft.com/office/officeart/2005/8/layout/process4"/>
+    <dgm:cxn modelId="{521A268F-1F51-46C0-9932-3D5C03C9F704}" srcId="{02E0BE9A-540E-4043-B1FC-C73361D5145F}" destId="{2B5D1F0D-0235-4678-B1E7-81E17D983C9F}" srcOrd="0" destOrd="0" parTransId="{EF021883-6748-41AF-AA33-4B9DE7B2B75D}" sibTransId="{4F9DD2FC-7193-488C-B4AE-FEE6FD775406}"/>
+    <dgm:cxn modelId="{7BFAE7E2-4C49-476E-A6F2-3221550946C4}" type="presOf" srcId="{5415D17C-4CCC-4F80-9F9D-F5E5C9C6FB7B}" destId="{521085B6-E113-4977-ADA9-003B9045A7D2}" srcOrd="1" destOrd="0" presId="urn:microsoft.com/office/officeart/2005/8/layout/process4"/>
+    <dgm:cxn modelId="{ED853399-1D9E-4E83-BBD0-80674AD65F2B}" type="presOf" srcId="{C2E07E23-C278-4D79-9E47-D5A91D607113}" destId="{12D43CEA-9B22-4E1B-B19C-55E0ECC0E883}" srcOrd="0" destOrd="0" presId="urn:microsoft.com/office/officeart/2005/8/layout/process4"/>
+    <dgm:cxn modelId="{0C797AB0-FA5B-480A-AD44-4545A09B8A2C}" type="presOf" srcId="{02E0BE9A-540E-4043-B1FC-C73361D5145F}" destId="{A9943816-D0AC-447F-AA44-46AB11B29B20}" srcOrd="1" destOrd="0" presId="urn:microsoft.com/office/officeart/2005/8/layout/process4"/>
+    <dgm:cxn modelId="{7A2B76F6-392F-4149-8EF9-9D2E284819A4}" type="presOf" srcId="{1A1625CA-B615-4487-8A9B-AE45DCEE9802}" destId="{151ED985-F8E5-4E4D-8B42-15BF8015AAA5}" srcOrd="0" destOrd="0" presId="urn:microsoft.com/office/officeart/2005/8/layout/process4"/>
+    <dgm:cxn modelId="{ADB3F12A-CD82-4B3C-86E7-41DE0A37CC41}" type="presOf" srcId="{4BCA2DF0-CFB2-485E-93E5-E9EA9C7DC954}" destId="{F6431973-2AFA-42A3-A034-2766731D1906}" srcOrd="1" destOrd="0" presId="urn:microsoft.com/office/officeart/2005/8/layout/process4"/>
+    <dgm:cxn modelId="{FD101DFD-640C-4DE5-A5B4-B34E352BDEC2}" srcId="{E54031E3-B55A-4E44-A5D7-BB0998DA4360}" destId="{02E0BE9A-540E-4043-B1FC-C73361D5145F}" srcOrd="2" destOrd="0" parTransId="{90749524-95EF-4C7F-8FA6-FE542F6CE70F}" sibTransId="{AAE6C183-0052-490C-969A-6AD441F36287}"/>
+    <dgm:cxn modelId="{C4A08506-B889-40EC-B078-CC3E3E58889A}" srcId="{4BCA2DF0-CFB2-485E-93E5-E9EA9C7DC954}" destId="{3BD6DCE9-7064-4C60-A332-7BEECC50607A}" srcOrd="0" destOrd="0" parTransId="{680BEF4E-A882-496E-AFE1-6FE930EEFAE6}" sibTransId="{C3D2D6A6-8E71-4916-999E-FE3ED093A14D}"/>
     <dgm:cxn modelId="{6A464DAB-A489-45B0-9D72-1D3F0FE13465}" srcId="{02E0BE9A-540E-4043-B1FC-C73361D5145F}" destId="{144C8493-1172-4D62-AED2-E0F265820AA1}" srcOrd="1" destOrd="0" parTransId="{9FF5BDB4-6852-43E1-9D71-0CA3FAEDFC67}" sibTransId="{BF7CB0E9-3404-4ACC-807E-AEEB329C7016}"/>
-    <dgm:cxn modelId="{70CBDC68-CB47-4246-8290-04A6039645F8}" type="presOf" srcId="{3BD6DCE9-7064-4C60-A332-7BEECC50607A}" destId="{CA8D2F76-255E-46E8-80A3-D65CB0764C6A}" srcOrd="0" destOrd="0" presId="urn:microsoft.com/office/officeart/2005/8/layout/process4"/>
-    <dgm:cxn modelId="{2412F621-98B0-4C08-8160-2B616DDD9894}" type="presOf" srcId="{144C8493-1172-4D62-AED2-E0F265820AA1}" destId="{5D47D719-1DA6-4CFC-A66E-3CB038F35569}" srcOrd="0" destOrd="0" presId="urn:microsoft.com/office/officeart/2005/8/layout/process4"/>
-    <dgm:cxn modelId="{A15BE844-5AA8-4D33-9E16-E65F2F36C266}" type="presOf" srcId="{1A1625CA-B615-4487-8A9B-AE45DCEE9802}" destId="{151ED985-F8E5-4E4D-8B42-15BF8015AAA5}" srcOrd="0" destOrd="0" presId="urn:microsoft.com/office/officeart/2005/8/layout/process4"/>
-    <dgm:cxn modelId="{C4A08506-B889-40EC-B078-CC3E3E58889A}" srcId="{4BCA2DF0-CFB2-485E-93E5-E9EA9C7DC954}" destId="{3BD6DCE9-7064-4C60-A332-7BEECC50607A}" srcOrd="0" destOrd="0" parTransId="{680BEF4E-A882-496E-AFE1-6FE930EEFAE6}" sibTransId="{C3D2D6A6-8E71-4916-999E-FE3ED093A14D}"/>
+    <dgm:cxn modelId="{5E60A610-0B8E-4593-88F3-813FD731CA3D}" type="presOf" srcId="{E56AA353-24CB-44AF-8D52-DAF83D42E3C1}" destId="{4A5ED33B-E73C-47F0-BC65-BC5EED62A10C}" srcOrd="0" destOrd="0" presId="urn:microsoft.com/office/officeart/2005/8/layout/process4"/>
+    <dgm:cxn modelId="{7D48FAD8-7E23-4767-AA42-5D2CB4E95C66}" srcId="{02E0BE9A-540E-4043-B1FC-C73361D5145F}" destId="{E56AA353-24CB-44AF-8D52-DAF83D42E3C1}" srcOrd="2" destOrd="0" parTransId="{4F3BAADE-8E9D-4D47-97F3-DB782A795931}" sibTransId="{F213256F-94EE-4649-86F3-F7387645BF6D}"/>
     <dgm:cxn modelId="{FFE4979D-E4FE-4B41-A5F3-7017C655074D}" srcId="{5415D17C-4CCC-4F80-9F9D-F5E5C9C6FB7B}" destId="{DC5A6F3C-7A88-4D10-AB17-096D8B167795}" srcOrd="0" destOrd="0" parTransId="{8D3D2ADD-9CB9-4EFD-8FCC-8A0601BAC869}" sibTransId="{6EB789D6-9CD2-4A59-9101-11D27DCD0921}"/>
+    <dgm:cxn modelId="{1F06F0C1-20B1-4387-B266-ABB28EFB8A67}" type="presOf" srcId="{DC5A6F3C-7A88-4D10-AB17-096D8B167795}" destId="{2D46F4CB-5096-46B8-89BF-E941935FD17E}" srcOrd="0" destOrd="0" presId="urn:microsoft.com/office/officeart/2005/8/layout/process4"/>
+    <dgm:cxn modelId="{3F320507-2D1D-435B-8D31-D04088D40622}" type="presOf" srcId="{144C8493-1172-4D62-AED2-E0F265820AA1}" destId="{5D47D719-1DA6-4CFC-A66E-3CB038F35569}" srcOrd="0" destOrd="0" presId="urn:microsoft.com/office/officeart/2005/8/layout/process4"/>
+    <dgm:cxn modelId="{8C33C65D-9A19-4A3F-8429-34191C769AA1}" srcId="{E54031E3-B55A-4E44-A5D7-BB0998DA4360}" destId="{5415D17C-4CCC-4F80-9F9D-F5E5C9C6FB7B}" srcOrd="1" destOrd="0" parTransId="{12406948-B6CA-4876-8877-3916E1C5C84D}" sibTransId="{84F4C37C-14A5-41B0-B0D8-17C92536E884}"/>
+    <dgm:cxn modelId="{100D15F4-C4B4-43D3-AF9E-B36BAEE50424}" type="presOf" srcId="{4BCA2DF0-CFB2-485E-93E5-E9EA9C7DC954}" destId="{248AC0E4-360B-45F3-AA93-86FC8F8E8BA7}" srcOrd="0" destOrd="0" presId="urn:microsoft.com/office/officeart/2005/8/layout/process4"/>
+    <dgm:cxn modelId="{E1AF0E98-CC9B-47BA-A81D-0CF9116CB85C}" type="presOf" srcId="{02E0BE9A-540E-4043-B1FC-C73361D5145F}" destId="{0D13B9A2-B5F4-4417-8FFD-09B4443BAF5D}" srcOrd="0" destOrd="0" presId="urn:microsoft.com/office/officeart/2005/8/layout/process4"/>
+    <dgm:cxn modelId="{F15D8685-D8F3-4E23-99B0-721D873D3F81}" srcId="{5415D17C-4CCC-4F80-9F9D-F5E5C9C6FB7B}" destId="{C2E07E23-C278-4D79-9E47-D5A91D607113}" srcOrd="1" destOrd="0" parTransId="{59FB51E2-032E-45AD-886E-091A356B2841}" sibTransId="{B201C0DE-853B-4A2F-85D7-9179FDD85FE8}"/>
+    <dgm:cxn modelId="{74229490-E49D-4455-9AE7-F585FA4687E9}" type="presOf" srcId="{5415D17C-4CCC-4F80-9F9D-F5E5C9C6FB7B}" destId="{C677D2B7-5D4F-45DB-ADDA-EAD8412B25BA}" srcOrd="0" destOrd="0" presId="urn:microsoft.com/office/officeart/2005/8/layout/process4"/>
     <dgm:cxn modelId="{201D8B5D-628C-444A-A8A4-C3FEEACFE822}" srcId="{5415D17C-4CCC-4F80-9F9D-F5E5C9C6FB7B}" destId="{1A1625CA-B615-4487-8A9B-AE45DCEE9802}" srcOrd="2" destOrd="0" parTransId="{CC1EDAF3-A4B1-40D6-85A6-9ED5F01E9CC0}" sibTransId="{01ABA7B9-6D4B-42BA-BBC2-1AA65F4553BB}"/>
-    <dgm:cxn modelId="{E544AC77-F992-4F5E-BE35-3085B2332E26}" type="presOf" srcId="{02E0BE9A-540E-4043-B1FC-C73361D5145F}" destId="{A9943816-D0AC-447F-AA44-46AB11B29B20}" srcOrd="1" destOrd="0" presId="urn:microsoft.com/office/officeart/2005/8/layout/process4"/>
-    <dgm:cxn modelId="{230E1DAF-B7A2-4B72-96A7-235BEBA3615E}" type="presOf" srcId="{DC5A6F3C-7A88-4D10-AB17-096D8B167795}" destId="{2D46F4CB-5096-46B8-89BF-E941935FD17E}" srcOrd="0" destOrd="0" presId="urn:microsoft.com/office/officeart/2005/8/layout/process4"/>
-    <dgm:cxn modelId="{C9C1FDFA-306F-413B-8A91-9127AA17BA55}" type="presOf" srcId="{2B5D1F0D-0235-4678-B1E7-81E17D983C9F}" destId="{86B9C039-5221-40AD-8ABB-11DCE249B994}" srcOrd="0" destOrd="0" presId="urn:microsoft.com/office/officeart/2005/8/layout/process4"/>
-    <dgm:cxn modelId="{8C33C65D-9A19-4A3F-8429-34191C769AA1}" srcId="{E54031E3-B55A-4E44-A5D7-BB0998DA4360}" destId="{5415D17C-4CCC-4F80-9F9D-F5E5C9C6FB7B}" srcOrd="1" destOrd="0" parTransId="{12406948-B6CA-4876-8877-3916E1C5C84D}" sibTransId="{84F4C37C-14A5-41B0-B0D8-17C92536E884}"/>
-    <dgm:cxn modelId="{F15D8685-D8F3-4E23-99B0-721D873D3F81}" srcId="{5415D17C-4CCC-4F80-9F9D-F5E5C9C6FB7B}" destId="{C2E07E23-C278-4D79-9E47-D5A91D607113}" srcOrd="1" destOrd="0" parTransId="{59FB51E2-032E-45AD-886E-091A356B2841}" sibTransId="{B201C0DE-853B-4A2F-85D7-9179FDD85FE8}"/>
-    <dgm:cxn modelId="{3C361044-0FF7-4283-AE18-F709BC74A36E}" type="presOf" srcId="{02E0BE9A-540E-4043-B1FC-C73361D5145F}" destId="{0D13B9A2-B5F4-4417-8FFD-09B4443BAF5D}" srcOrd="0" destOrd="0" presId="urn:microsoft.com/office/officeart/2005/8/layout/process4"/>
-    <dgm:cxn modelId="{521A268F-1F51-46C0-9932-3D5C03C9F704}" srcId="{02E0BE9A-540E-4043-B1FC-C73361D5145F}" destId="{2B5D1F0D-0235-4678-B1E7-81E17D983C9F}" srcOrd="0" destOrd="0" parTransId="{EF021883-6748-41AF-AA33-4B9DE7B2B75D}" sibTransId="{4F9DD2FC-7193-488C-B4AE-FEE6FD775406}"/>
-    <dgm:cxn modelId="{7D48FAD8-7E23-4767-AA42-5D2CB4E95C66}" srcId="{02E0BE9A-540E-4043-B1FC-C73361D5145F}" destId="{E56AA353-24CB-44AF-8D52-DAF83D42E3C1}" srcOrd="2" destOrd="0" parTransId="{4F3BAADE-8E9D-4D47-97F3-DB782A795931}" sibTransId="{F213256F-94EE-4649-86F3-F7387645BF6D}"/>
+    <dgm:cxn modelId="{8BFE1CBC-00A8-456B-84C9-6A2A431E1CDF}" type="presOf" srcId="{E54031E3-B55A-4E44-A5D7-BB0998DA4360}" destId="{D7B3E5BE-D1C5-4EF6-9086-8B7C55FE4994}" srcOrd="0" destOrd="0" presId="urn:microsoft.com/office/officeart/2005/8/layout/process4"/>
     <dgm:cxn modelId="{417FC9C3-8662-4376-B3AE-87AC80EC96E3}" srcId="{E54031E3-B55A-4E44-A5D7-BB0998DA4360}" destId="{4BCA2DF0-CFB2-485E-93E5-E9EA9C7DC954}" srcOrd="0" destOrd="0" parTransId="{22DFE579-75CB-432C-B431-5CE34DBCAA88}" sibTransId="{44973F20-F006-4C4B-8886-AB83F9569E07}"/>
-    <dgm:cxn modelId="{E676EFD1-E9EE-4A35-8736-5C032E9D24B0}" type="presOf" srcId="{C2E07E23-C278-4D79-9E47-D5A91D607113}" destId="{12D43CEA-9B22-4E1B-B19C-55E0ECC0E883}" srcOrd="0" destOrd="0" presId="urn:microsoft.com/office/officeart/2005/8/layout/process4"/>
-    <dgm:cxn modelId="{9444AF0C-C697-4B6D-9792-E98BAEEEBBFC}" type="presOf" srcId="{4BCA2DF0-CFB2-485E-93E5-E9EA9C7DC954}" destId="{F6431973-2AFA-42A3-A034-2766731D1906}" srcOrd="1" destOrd="0" presId="urn:microsoft.com/office/officeart/2005/8/layout/process4"/>
-    <dgm:cxn modelId="{FD101DFD-640C-4DE5-A5B4-B34E352BDEC2}" srcId="{E54031E3-B55A-4E44-A5D7-BB0998DA4360}" destId="{02E0BE9A-540E-4043-B1FC-C73361D5145F}" srcOrd="2" destOrd="0" parTransId="{90749524-95EF-4C7F-8FA6-FE542F6CE70F}" sibTransId="{AAE6C183-0052-490C-969A-6AD441F36287}"/>
-    <dgm:cxn modelId="{9676C65A-D888-4540-B1C2-A334B53AB56A}" type="presOf" srcId="{4BCA2DF0-CFB2-485E-93E5-E9EA9C7DC954}" destId="{248AC0E4-360B-45F3-AA93-86FC8F8E8BA7}" srcOrd="0" destOrd="0" presId="urn:microsoft.com/office/officeart/2005/8/layout/process4"/>
-    <dgm:cxn modelId="{44F2CCC5-3B0A-4D1C-B223-21C1871820BA}" type="presOf" srcId="{5415D17C-4CCC-4F80-9F9D-F5E5C9C6FB7B}" destId="{521085B6-E113-4977-ADA9-003B9045A7D2}" srcOrd="1" destOrd="0" presId="urn:microsoft.com/office/officeart/2005/8/layout/process4"/>
-    <dgm:cxn modelId="{B567BC64-7B41-43A0-9B13-4479E06F8C05}" type="presParOf" srcId="{D7B3E5BE-D1C5-4EF6-9086-8B7C55FE4994}" destId="{7A22BA97-01E5-4C70-BF6C-41FAB5E5C36B}" srcOrd="0" destOrd="0" presId="urn:microsoft.com/office/officeart/2005/8/layout/process4"/>
-    <dgm:cxn modelId="{77714421-7254-4CF2-A0E5-6CCF11B545AD}" type="presParOf" srcId="{7A22BA97-01E5-4C70-BF6C-41FAB5E5C36B}" destId="{0D13B9A2-B5F4-4417-8FFD-09B4443BAF5D}" srcOrd="0" destOrd="0" presId="urn:microsoft.com/office/officeart/2005/8/layout/process4"/>
-    <dgm:cxn modelId="{A144CB4F-1CD0-40E5-A7AF-D99BF1A1EE4B}" type="presParOf" srcId="{7A22BA97-01E5-4C70-BF6C-41FAB5E5C36B}" destId="{A9943816-D0AC-447F-AA44-46AB11B29B20}" srcOrd="1" destOrd="0" presId="urn:microsoft.com/office/officeart/2005/8/layout/process4"/>
-    <dgm:cxn modelId="{85C056CC-04CC-4D27-B7BB-EF9D263474B5}" type="presParOf" srcId="{7A22BA97-01E5-4C70-BF6C-41FAB5E5C36B}" destId="{E363CDAA-F536-44D2-9E9F-E247D3F58340}" srcOrd="2" destOrd="0" presId="urn:microsoft.com/office/officeart/2005/8/layout/process4"/>
-    <dgm:cxn modelId="{9B01664F-0472-4E9A-BAC3-1E123C3A2D3D}" type="presParOf" srcId="{E363CDAA-F536-44D2-9E9F-E247D3F58340}" destId="{86B9C039-5221-40AD-8ABB-11DCE249B994}" srcOrd="0" destOrd="0" presId="urn:microsoft.com/office/officeart/2005/8/layout/process4"/>
-    <dgm:cxn modelId="{D9C49840-1762-4077-A651-D1EC9E7F5047}" type="presParOf" srcId="{E363CDAA-F536-44D2-9E9F-E247D3F58340}" destId="{5D47D719-1DA6-4CFC-A66E-3CB038F35569}" srcOrd="1" destOrd="0" presId="urn:microsoft.com/office/officeart/2005/8/layout/process4"/>
-    <dgm:cxn modelId="{6B4F0102-8365-4924-8547-15A5E605A2E3}" type="presParOf" srcId="{E363CDAA-F536-44D2-9E9F-E247D3F58340}" destId="{4A5ED33B-E73C-47F0-BC65-BC5EED62A10C}" srcOrd="2" destOrd="0" presId="urn:microsoft.com/office/officeart/2005/8/layout/process4"/>
-    <dgm:cxn modelId="{CDFE81A6-AD00-41F6-BAAD-58EC2C0A90F6}" type="presParOf" srcId="{D7B3E5BE-D1C5-4EF6-9086-8B7C55FE4994}" destId="{E93560B6-008E-43CD-91FC-27CFC42866E2}" srcOrd="1" destOrd="0" presId="urn:microsoft.com/office/officeart/2005/8/layout/process4"/>
-    <dgm:cxn modelId="{B6D5735A-7791-4C52-8C4C-7A7C3646C567}" type="presParOf" srcId="{D7B3E5BE-D1C5-4EF6-9086-8B7C55FE4994}" destId="{80BE11E3-12A0-40E4-8551-9A74B4C4C59D}" srcOrd="2" destOrd="0" presId="urn:microsoft.com/office/officeart/2005/8/layout/process4"/>
-    <dgm:cxn modelId="{9BB02D04-732E-48C3-8615-B467585D4ED7}" type="presParOf" srcId="{80BE11E3-12A0-40E4-8551-9A74B4C4C59D}" destId="{C677D2B7-5D4F-45DB-ADDA-EAD8412B25BA}" srcOrd="0" destOrd="0" presId="urn:microsoft.com/office/officeart/2005/8/layout/process4"/>
-    <dgm:cxn modelId="{87711D50-3D89-43A9-95CD-63C2AB0F3416}" type="presParOf" srcId="{80BE11E3-12A0-40E4-8551-9A74B4C4C59D}" destId="{521085B6-E113-4977-ADA9-003B9045A7D2}" srcOrd="1" destOrd="0" presId="urn:microsoft.com/office/officeart/2005/8/layout/process4"/>
-    <dgm:cxn modelId="{089ABB7C-6583-4061-8897-6CC8AB27C30B}" type="presParOf" srcId="{80BE11E3-12A0-40E4-8551-9A74B4C4C59D}" destId="{4E9EAACA-71B3-414E-A6C3-8DAAE161C36D}" srcOrd="2" destOrd="0" presId="urn:microsoft.com/office/officeart/2005/8/layout/process4"/>
-    <dgm:cxn modelId="{537B4EAE-20A7-4B47-8F8B-8DE80FA10010}" type="presParOf" srcId="{4E9EAACA-71B3-414E-A6C3-8DAAE161C36D}" destId="{2D46F4CB-5096-46B8-89BF-E941935FD17E}" srcOrd="0" destOrd="0" presId="urn:microsoft.com/office/officeart/2005/8/layout/process4"/>
-    <dgm:cxn modelId="{1A9729AA-886D-4DB4-9A84-BF15D7ABAA27}" type="presParOf" srcId="{4E9EAACA-71B3-414E-A6C3-8DAAE161C36D}" destId="{12D43CEA-9B22-4E1B-B19C-55E0ECC0E883}" srcOrd="1" destOrd="0" presId="urn:microsoft.com/office/officeart/2005/8/layout/process4"/>
-    <dgm:cxn modelId="{2AFE9066-2EF8-4396-9604-370FCF899AA4}" type="presParOf" srcId="{4E9EAACA-71B3-414E-A6C3-8DAAE161C36D}" destId="{151ED985-F8E5-4E4D-8B42-15BF8015AAA5}" srcOrd="2" destOrd="0" presId="urn:microsoft.com/office/officeart/2005/8/layout/process4"/>
-    <dgm:cxn modelId="{1813BC61-01D3-4B56-A94B-E131EEBE3C9F}" type="presParOf" srcId="{D7B3E5BE-D1C5-4EF6-9086-8B7C55FE4994}" destId="{7157C225-4301-4CAB-9AD0-B14FB75EE5CA}" srcOrd="3" destOrd="0" presId="urn:microsoft.com/office/officeart/2005/8/layout/process4"/>
-    <dgm:cxn modelId="{922DC27D-4B5B-4687-8129-EF483E6DCB27}" type="presParOf" srcId="{D7B3E5BE-D1C5-4EF6-9086-8B7C55FE4994}" destId="{804C277F-3E5E-4927-8922-B07BDC6322EE}" srcOrd="4" destOrd="0" presId="urn:microsoft.com/office/officeart/2005/8/layout/process4"/>
-    <dgm:cxn modelId="{7BBCB52E-6145-4999-8910-404C3D8F8CFF}" type="presParOf" srcId="{804C277F-3E5E-4927-8922-B07BDC6322EE}" destId="{248AC0E4-360B-45F3-AA93-86FC8F8E8BA7}" srcOrd="0" destOrd="0" presId="urn:microsoft.com/office/officeart/2005/8/layout/process4"/>
-    <dgm:cxn modelId="{5793319B-99BC-4086-A423-659A2B1D0F12}" type="presParOf" srcId="{804C277F-3E5E-4927-8922-B07BDC6322EE}" destId="{F6431973-2AFA-42A3-A034-2766731D1906}" srcOrd="1" destOrd="0" presId="urn:microsoft.com/office/officeart/2005/8/layout/process4"/>
-    <dgm:cxn modelId="{4C7DF52E-36B8-4E65-9BF1-E4AAE736C731}" type="presParOf" srcId="{804C277F-3E5E-4927-8922-B07BDC6322EE}" destId="{4B8BC676-87ED-4FAC-B394-615CC6FEDC46}" srcOrd="2" destOrd="0" presId="urn:microsoft.com/office/officeart/2005/8/layout/process4"/>
-    <dgm:cxn modelId="{934ACA7F-A00D-49A6-8D2C-3593836C8EFC}" type="presParOf" srcId="{4B8BC676-87ED-4FAC-B394-615CC6FEDC46}" destId="{CA8D2F76-255E-46E8-80A3-D65CB0764C6A}" srcOrd="0" destOrd="0" presId="urn:microsoft.com/office/officeart/2005/8/layout/process4"/>
+    <dgm:cxn modelId="{3AC02F01-8CB9-4690-92CA-33CEC639502D}" type="presOf" srcId="{3BD6DCE9-7064-4C60-A332-7BEECC50607A}" destId="{CA8D2F76-255E-46E8-80A3-D65CB0764C6A}" srcOrd="0" destOrd="0" presId="urn:microsoft.com/office/officeart/2005/8/layout/process4"/>
+    <dgm:cxn modelId="{309A3B66-5FDF-473E-A4F4-5412136B78A3}" type="presParOf" srcId="{D7B3E5BE-D1C5-4EF6-9086-8B7C55FE4994}" destId="{7A22BA97-01E5-4C70-BF6C-41FAB5E5C36B}" srcOrd="0" destOrd="0" presId="urn:microsoft.com/office/officeart/2005/8/layout/process4"/>
+    <dgm:cxn modelId="{E67CB80E-F324-46EB-AE27-0D85A3AAF925}" type="presParOf" srcId="{7A22BA97-01E5-4C70-BF6C-41FAB5E5C36B}" destId="{0D13B9A2-B5F4-4417-8FFD-09B4443BAF5D}" srcOrd="0" destOrd="0" presId="urn:microsoft.com/office/officeart/2005/8/layout/process4"/>
+    <dgm:cxn modelId="{2474A8FA-AF9F-425A-827B-B71F8CA7C379}" type="presParOf" srcId="{7A22BA97-01E5-4C70-BF6C-41FAB5E5C36B}" destId="{A9943816-D0AC-447F-AA44-46AB11B29B20}" srcOrd="1" destOrd="0" presId="urn:microsoft.com/office/officeart/2005/8/layout/process4"/>
+    <dgm:cxn modelId="{DCB6E130-0FBE-45DE-8AC6-BF4C08E5C007}" type="presParOf" srcId="{7A22BA97-01E5-4C70-BF6C-41FAB5E5C36B}" destId="{E363CDAA-F536-44D2-9E9F-E247D3F58340}" srcOrd="2" destOrd="0" presId="urn:microsoft.com/office/officeart/2005/8/layout/process4"/>
+    <dgm:cxn modelId="{1489BF39-1DFF-4E7E-8CC6-60DA691E0001}" type="presParOf" srcId="{E363CDAA-F536-44D2-9E9F-E247D3F58340}" destId="{86B9C039-5221-40AD-8ABB-11DCE249B994}" srcOrd="0" destOrd="0" presId="urn:microsoft.com/office/officeart/2005/8/layout/process4"/>
+    <dgm:cxn modelId="{55E00DD2-11C8-4737-A01B-54084D898468}" type="presParOf" srcId="{E363CDAA-F536-44D2-9E9F-E247D3F58340}" destId="{5D47D719-1DA6-4CFC-A66E-3CB038F35569}" srcOrd="1" destOrd="0" presId="urn:microsoft.com/office/officeart/2005/8/layout/process4"/>
+    <dgm:cxn modelId="{DE80B9AB-EA28-4DCF-9C06-DD4FA6F9AAC8}" type="presParOf" srcId="{E363CDAA-F536-44D2-9E9F-E247D3F58340}" destId="{4A5ED33B-E73C-47F0-BC65-BC5EED62A10C}" srcOrd="2" destOrd="0" presId="urn:microsoft.com/office/officeart/2005/8/layout/process4"/>
+    <dgm:cxn modelId="{316E11B8-70C0-43A1-B96D-C87BC5156C78}" type="presParOf" srcId="{D7B3E5BE-D1C5-4EF6-9086-8B7C55FE4994}" destId="{E93560B6-008E-43CD-91FC-27CFC42866E2}" srcOrd="1" destOrd="0" presId="urn:microsoft.com/office/officeart/2005/8/layout/process4"/>
+    <dgm:cxn modelId="{4748001B-A137-4A25-A166-5F077EFE38BB}" type="presParOf" srcId="{D7B3E5BE-D1C5-4EF6-9086-8B7C55FE4994}" destId="{80BE11E3-12A0-40E4-8551-9A74B4C4C59D}" srcOrd="2" destOrd="0" presId="urn:microsoft.com/office/officeart/2005/8/layout/process4"/>
+    <dgm:cxn modelId="{7D0E8E8D-88B7-49D7-8F78-25D5EE87E038}" type="presParOf" srcId="{80BE11E3-12A0-40E4-8551-9A74B4C4C59D}" destId="{C677D2B7-5D4F-45DB-ADDA-EAD8412B25BA}" srcOrd="0" destOrd="0" presId="urn:microsoft.com/office/officeart/2005/8/layout/process4"/>
+    <dgm:cxn modelId="{76357BC5-7BB5-4FB8-8211-2FC67B5CD828}" type="presParOf" srcId="{80BE11E3-12A0-40E4-8551-9A74B4C4C59D}" destId="{521085B6-E113-4977-ADA9-003B9045A7D2}" srcOrd="1" destOrd="0" presId="urn:microsoft.com/office/officeart/2005/8/layout/process4"/>
+    <dgm:cxn modelId="{F9788749-9FD4-40AC-A4A4-EA705A5469B7}" type="presParOf" srcId="{80BE11E3-12A0-40E4-8551-9A74B4C4C59D}" destId="{4E9EAACA-71B3-414E-A6C3-8DAAE161C36D}" srcOrd="2" destOrd="0" presId="urn:microsoft.com/office/officeart/2005/8/layout/process4"/>
+    <dgm:cxn modelId="{7CDD5AAB-77B5-44A4-8CA6-1C2A5371839B}" type="presParOf" srcId="{4E9EAACA-71B3-414E-A6C3-8DAAE161C36D}" destId="{2D46F4CB-5096-46B8-89BF-E941935FD17E}" srcOrd="0" destOrd="0" presId="urn:microsoft.com/office/officeart/2005/8/layout/process4"/>
+    <dgm:cxn modelId="{EA75B996-BA0B-45E5-81CC-BC84AD0E10EE}" type="presParOf" srcId="{4E9EAACA-71B3-414E-A6C3-8DAAE161C36D}" destId="{12D43CEA-9B22-4E1B-B19C-55E0ECC0E883}" srcOrd="1" destOrd="0" presId="urn:microsoft.com/office/officeart/2005/8/layout/process4"/>
+    <dgm:cxn modelId="{9B71F43C-812B-4C17-8A7C-11E938B540CB}" type="presParOf" srcId="{4E9EAACA-71B3-414E-A6C3-8DAAE161C36D}" destId="{151ED985-F8E5-4E4D-8B42-15BF8015AAA5}" srcOrd="2" destOrd="0" presId="urn:microsoft.com/office/officeart/2005/8/layout/process4"/>
+    <dgm:cxn modelId="{152B2205-C97A-403B-A86E-703251E4DE77}" type="presParOf" srcId="{D7B3E5BE-D1C5-4EF6-9086-8B7C55FE4994}" destId="{7157C225-4301-4CAB-9AD0-B14FB75EE5CA}" srcOrd="3" destOrd="0" presId="urn:microsoft.com/office/officeart/2005/8/layout/process4"/>
+    <dgm:cxn modelId="{B9C3CE92-94BB-4FC8-AB8D-60D579057ED4}" type="presParOf" srcId="{D7B3E5BE-D1C5-4EF6-9086-8B7C55FE4994}" destId="{804C277F-3E5E-4927-8922-B07BDC6322EE}" srcOrd="4" destOrd="0" presId="urn:microsoft.com/office/officeart/2005/8/layout/process4"/>
+    <dgm:cxn modelId="{B1801024-A34A-4B49-B2AB-5D35DBE245AD}" type="presParOf" srcId="{804C277F-3E5E-4927-8922-B07BDC6322EE}" destId="{248AC0E4-360B-45F3-AA93-86FC8F8E8BA7}" srcOrd="0" destOrd="0" presId="urn:microsoft.com/office/officeart/2005/8/layout/process4"/>
+    <dgm:cxn modelId="{F945A846-9A71-4493-8AD0-498B2A8456B8}" type="presParOf" srcId="{804C277F-3E5E-4927-8922-B07BDC6322EE}" destId="{F6431973-2AFA-42A3-A034-2766731D1906}" srcOrd="1" destOrd="0" presId="urn:microsoft.com/office/officeart/2005/8/layout/process4"/>
+    <dgm:cxn modelId="{4106702A-9729-422E-8F0A-68D41B7677D2}" type="presParOf" srcId="{804C277F-3E5E-4927-8922-B07BDC6322EE}" destId="{4B8BC676-87ED-4FAC-B394-615CC6FEDC46}" srcOrd="2" destOrd="0" presId="urn:microsoft.com/office/officeart/2005/8/layout/process4"/>
+    <dgm:cxn modelId="{72D85886-9B33-48CB-94D7-44E27EEF977E}" type="presParOf" srcId="{4B8BC676-87ED-4FAC-B394-615CC6FEDC46}" destId="{CA8D2F76-255E-46E8-80A3-D65CB0764C6A}" srcOrd="0" destOrd="0" presId="urn:microsoft.com/office/officeart/2005/8/layout/process4"/>
   </dgm:cxnLst>
   <dgm:bg/>
   <dgm:whole/>
@@ -22950,38 +23110,38 @@
     </dgm:pt>
   </dgm:ptLst>
   <dgm:cxnLst>
-    <dgm:cxn modelId="{6F965CAD-3F11-41EE-BCF8-ACAB1ACBDE0C}" type="presOf" srcId="{EF9A597E-FB43-468E-A5F5-25AD47C0DBFE}" destId="{56155D6B-0AC9-4266-8D7B-C02C2510A3E6}" srcOrd="0" destOrd="0" presId="urn:microsoft.com/office/officeart/2005/8/layout/orgChart1"/>
-    <dgm:cxn modelId="{14CDD6F8-E239-4FCE-B34A-2158E94CC25F}" type="presOf" srcId="{2F940115-F680-41D3-B9A8-52DE1E041BEF}" destId="{CA9DAE6A-CDD5-41C2-852E-907CAF069304}" srcOrd="1" destOrd="0" presId="urn:microsoft.com/office/officeart/2005/8/layout/orgChart1"/>
-    <dgm:cxn modelId="{8DA61120-76DE-483F-A6A1-87763E9DCA9E}" type="presOf" srcId="{A0CCD10D-025E-4D74-8736-EABB34A1ED47}" destId="{54D8867D-F746-4803-A5EA-296993F596B5}" srcOrd="1" destOrd="0" presId="urn:microsoft.com/office/officeart/2005/8/layout/orgChart1"/>
+    <dgm:cxn modelId="{A0723E83-B611-4137-B340-9A988686DAE4}" type="presOf" srcId="{E54BF491-DF0F-470F-9B0C-4822E17A1A18}" destId="{7C4C5D0B-DB7A-4C2B-B79B-1D098E9F3A7A}" srcOrd="0" destOrd="0" presId="urn:microsoft.com/office/officeart/2005/8/layout/orgChart1"/>
+    <dgm:cxn modelId="{5D077CEA-EF08-4363-B34A-837B76A9FCE4}" type="presOf" srcId="{492CD804-978E-4BF4-91E6-06EB36BA3B81}" destId="{A5DF5161-14C2-4500-A756-B62BB903045D}" srcOrd="0" destOrd="0" presId="urn:microsoft.com/office/officeart/2005/8/layout/orgChart1"/>
+    <dgm:cxn modelId="{48B9EB08-F337-40A8-8E32-5AA85CB72D7C}" type="presOf" srcId="{2F940115-F680-41D3-B9A8-52DE1E041BEF}" destId="{523D3EBC-2A72-4EAB-8A7C-F2F55D777761}" srcOrd="0" destOrd="0" presId="urn:microsoft.com/office/officeart/2005/8/layout/orgChart1"/>
+    <dgm:cxn modelId="{4FAB5423-9B5A-47F2-A808-0180232E6AD3}" type="presOf" srcId="{EF9A597E-FB43-468E-A5F5-25AD47C0DBFE}" destId="{56155D6B-0AC9-4266-8D7B-C02C2510A3E6}" srcOrd="0" destOrd="0" presId="urn:microsoft.com/office/officeart/2005/8/layout/orgChart1"/>
     <dgm:cxn modelId="{EE19AC5D-C8B2-4BBD-8F73-4C4758F39598}" srcId="{492CD804-978E-4BF4-91E6-06EB36BA3B81}" destId="{7E6FDB05-48D1-447F-83FA-0296C1F2A448}" srcOrd="0" destOrd="0" parTransId="{974DF28F-E60A-43E5-B237-B537AB0410C7}" sibTransId="{6BFAB347-C655-4F97-985F-1F50C1DFF1C1}"/>
     <dgm:cxn modelId="{6F0D597F-4C1E-42C6-B864-C494DACFA518}" srcId="{7E6FDB05-48D1-447F-83FA-0296C1F2A448}" destId="{2F940115-F680-41D3-B9A8-52DE1E041BEF}" srcOrd="0" destOrd="0" parTransId="{EF9A597E-FB43-468E-A5F5-25AD47C0DBFE}" sibTransId="{95F0B740-3332-471C-84FF-83DFB9041E27}"/>
-    <dgm:cxn modelId="{46BD5B02-08E5-4351-BF94-12CFA185D9F8}" type="presOf" srcId="{E54BF491-DF0F-470F-9B0C-4822E17A1A18}" destId="{7C4C5D0B-DB7A-4C2B-B79B-1D098E9F3A7A}" srcOrd="0" destOrd="0" presId="urn:microsoft.com/office/officeart/2005/8/layout/orgChart1"/>
-    <dgm:cxn modelId="{157DF1A7-FB0E-42EC-9E5F-B003EEEACCC7}" type="presOf" srcId="{A0CCD10D-025E-4D74-8736-EABB34A1ED47}" destId="{D101524C-4C29-4EEF-85EA-FE9281270F2C}" srcOrd="0" destOrd="0" presId="urn:microsoft.com/office/officeart/2005/8/layout/orgChart1"/>
     <dgm:cxn modelId="{80271A51-3B37-4501-A7CE-D2022A4CB9F0}" srcId="{2F940115-F680-41D3-B9A8-52DE1E041BEF}" destId="{A0CCD10D-025E-4D74-8736-EABB34A1ED47}" srcOrd="0" destOrd="0" parTransId="{E54BF491-DF0F-470F-9B0C-4822E17A1A18}" sibTransId="{E0FEBDE5-FF28-4451-A401-5D86FB5BD639}"/>
-    <dgm:cxn modelId="{7F3DB1A1-66A5-4CF6-9F3C-F6057C1FC14B}" type="presOf" srcId="{7E6FDB05-48D1-447F-83FA-0296C1F2A448}" destId="{B773F35E-B39F-4B13-8B00-750CD832FCFC}" srcOrd="1" destOrd="0" presId="urn:microsoft.com/office/officeart/2005/8/layout/orgChart1"/>
-    <dgm:cxn modelId="{13E9DEFA-4BE5-45A3-B6B3-2BD6E4716B0D}" type="presOf" srcId="{7E6FDB05-48D1-447F-83FA-0296C1F2A448}" destId="{F7C7E800-8B12-4933-8996-987B76E639DF}" srcOrd="0" destOrd="0" presId="urn:microsoft.com/office/officeart/2005/8/layout/orgChart1"/>
-    <dgm:cxn modelId="{6C64E78A-8D17-46C1-A4BC-BAEFBD36CF3E}" type="presOf" srcId="{2F940115-F680-41D3-B9A8-52DE1E041BEF}" destId="{523D3EBC-2A72-4EAB-8A7C-F2F55D777761}" srcOrd="0" destOrd="0" presId="urn:microsoft.com/office/officeart/2005/8/layout/orgChart1"/>
-    <dgm:cxn modelId="{10367ABB-8510-4384-924A-16A6C622F88D}" type="presOf" srcId="{492CD804-978E-4BF4-91E6-06EB36BA3B81}" destId="{A5DF5161-14C2-4500-A756-B62BB903045D}" srcOrd="0" destOrd="0" presId="urn:microsoft.com/office/officeart/2005/8/layout/orgChart1"/>
-    <dgm:cxn modelId="{DD59EA8D-6879-4A5A-8EA7-87C505B0BCF1}" type="presParOf" srcId="{A5DF5161-14C2-4500-A756-B62BB903045D}" destId="{91ECF86A-5436-48F7-B50F-4D1C60333F58}" srcOrd="0" destOrd="0" presId="urn:microsoft.com/office/officeart/2005/8/layout/orgChart1"/>
-    <dgm:cxn modelId="{B3A485E6-9E1E-43A6-B5C3-9C242A113C1A}" type="presParOf" srcId="{91ECF86A-5436-48F7-B50F-4D1C60333F58}" destId="{D5D10722-A574-418E-BE7E-23E89F6EDA5D}" srcOrd="0" destOrd="0" presId="urn:microsoft.com/office/officeart/2005/8/layout/orgChart1"/>
-    <dgm:cxn modelId="{D2EFD8C3-5A14-4170-AE4D-367E2775809C}" type="presParOf" srcId="{D5D10722-A574-418E-BE7E-23E89F6EDA5D}" destId="{F7C7E800-8B12-4933-8996-987B76E639DF}" srcOrd="0" destOrd="0" presId="urn:microsoft.com/office/officeart/2005/8/layout/orgChart1"/>
-    <dgm:cxn modelId="{BEF3E56B-2141-4BF1-BAD2-09666BA5221A}" type="presParOf" srcId="{D5D10722-A574-418E-BE7E-23E89F6EDA5D}" destId="{B773F35E-B39F-4B13-8B00-750CD832FCFC}" srcOrd="1" destOrd="0" presId="urn:microsoft.com/office/officeart/2005/8/layout/orgChart1"/>
-    <dgm:cxn modelId="{48C86714-41A1-4B3F-8873-0B8DBB7882EE}" type="presParOf" srcId="{91ECF86A-5436-48F7-B50F-4D1C60333F58}" destId="{C018D2C1-36E2-4235-9C19-5ADEFAE9BBFB}" srcOrd="1" destOrd="0" presId="urn:microsoft.com/office/officeart/2005/8/layout/orgChart1"/>
-    <dgm:cxn modelId="{80B5FA78-31DF-4DC7-8F84-74935C4995A6}" type="presParOf" srcId="{C018D2C1-36E2-4235-9C19-5ADEFAE9BBFB}" destId="{56155D6B-0AC9-4266-8D7B-C02C2510A3E6}" srcOrd="0" destOrd="0" presId="urn:microsoft.com/office/officeart/2005/8/layout/orgChart1"/>
-    <dgm:cxn modelId="{8656D0D1-C65C-4576-B16B-0D117CF520EF}" type="presParOf" srcId="{C018D2C1-36E2-4235-9C19-5ADEFAE9BBFB}" destId="{0FB26277-32FB-4E65-A281-C7011A97B583}" srcOrd="1" destOrd="0" presId="urn:microsoft.com/office/officeart/2005/8/layout/orgChart1"/>
-    <dgm:cxn modelId="{823AD818-2AED-435B-939D-36D1130F75A9}" type="presParOf" srcId="{0FB26277-32FB-4E65-A281-C7011A97B583}" destId="{6C92CC9F-64A5-43C3-83F1-04AC6B51B624}" srcOrd="0" destOrd="0" presId="urn:microsoft.com/office/officeart/2005/8/layout/orgChart1"/>
-    <dgm:cxn modelId="{D40CDF93-DB4E-4894-BCA2-376778A6F3E5}" type="presParOf" srcId="{6C92CC9F-64A5-43C3-83F1-04AC6B51B624}" destId="{523D3EBC-2A72-4EAB-8A7C-F2F55D777761}" srcOrd="0" destOrd="0" presId="urn:microsoft.com/office/officeart/2005/8/layout/orgChart1"/>
-    <dgm:cxn modelId="{BBFA2B65-30F3-4E29-8AF7-AEAB2EB8D981}" type="presParOf" srcId="{6C92CC9F-64A5-43C3-83F1-04AC6B51B624}" destId="{CA9DAE6A-CDD5-41C2-852E-907CAF069304}" srcOrd="1" destOrd="0" presId="urn:microsoft.com/office/officeart/2005/8/layout/orgChart1"/>
-    <dgm:cxn modelId="{EE977605-2D39-4AAA-8EBD-88C48C24711F}" type="presParOf" srcId="{0FB26277-32FB-4E65-A281-C7011A97B583}" destId="{A723E55C-8339-4FC3-A562-8CB3841E9023}" srcOrd="1" destOrd="0" presId="urn:microsoft.com/office/officeart/2005/8/layout/orgChart1"/>
-    <dgm:cxn modelId="{26F36398-EAA6-42D5-9749-0D221F291570}" type="presParOf" srcId="{A723E55C-8339-4FC3-A562-8CB3841E9023}" destId="{7C4C5D0B-DB7A-4C2B-B79B-1D098E9F3A7A}" srcOrd="0" destOrd="0" presId="urn:microsoft.com/office/officeart/2005/8/layout/orgChart1"/>
-    <dgm:cxn modelId="{24069C37-93CF-426E-9076-88FBA62A3EB9}" type="presParOf" srcId="{A723E55C-8339-4FC3-A562-8CB3841E9023}" destId="{FA9D7BCE-6BB3-4218-8521-16C933626E7B}" srcOrd="1" destOrd="0" presId="urn:microsoft.com/office/officeart/2005/8/layout/orgChart1"/>
-    <dgm:cxn modelId="{5710B489-9B65-4438-A053-F5DFE021691A}" type="presParOf" srcId="{FA9D7BCE-6BB3-4218-8521-16C933626E7B}" destId="{6601BD4A-4BB1-4A88-A71E-CB40A75B2C54}" srcOrd="0" destOrd="0" presId="urn:microsoft.com/office/officeart/2005/8/layout/orgChart1"/>
-    <dgm:cxn modelId="{48FB7E9E-BD5D-4F0D-BA55-C4D4EEC5EB0F}" type="presParOf" srcId="{6601BD4A-4BB1-4A88-A71E-CB40A75B2C54}" destId="{D101524C-4C29-4EEF-85EA-FE9281270F2C}" srcOrd="0" destOrd="0" presId="urn:microsoft.com/office/officeart/2005/8/layout/orgChart1"/>
-    <dgm:cxn modelId="{110BA2E8-B957-4E02-A806-23E33D8E4151}" type="presParOf" srcId="{6601BD4A-4BB1-4A88-A71E-CB40A75B2C54}" destId="{54D8867D-F746-4803-A5EA-296993F596B5}" srcOrd="1" destOrd="0" presId="urn:microsoft.com/office/officeart/2005/8/layout/orgChart1"/>
-    <dgm:cxn modelId="{9C39E691-48D9-49AE-9F43-0C3AEFF7E47D}" type="presParOf" srcId="{FA9D7BCE-6BB3-4218-8521-16C933626E7B}" destId="{74E9EBC7-8962-4669-94B6-1CD083090A03}" srcOrd="1" destOrd="0" presId="urn:microsoft.com/office/officeart/2005/8/layout/orgChart1"/>
-    <dgm:cxn modelId="{97BEA6D3-C962-4293-B488-69267BAB127E}" type="presParOf" srcId="{FA9D7BCE-6BB3-4218-8521-16C933626E7B}" destId="{63C722AA-F228-42C4-B69D-FA0CC03F6D14}" srcOrd="2" destOrd="0" presId="urn:microsoft.com/office/officeart/2005/8/layout/orgChart1"/>
-    <dgm:cxn modelId="{746F921D-F671-47A5-928E-4DDB1EBD1F7C}" type="presParOf" srcId="{0FB26277-32FB-4E65-A281-C7011A97B583}" destId="{4F6E9ED2-3C1A-4C49-A3D3-10FFE497F26F}" srcOrd="2" destOrd="0" presId="urn:microsoft.com/office/officeart/2005/8/layout/orgChart1"/>
-    <dgm:cxn modelId="{8C921E80-F9E0-4C58-B75B-0C259FC98430}" type="presParOf" srcId="{91ECF86A-5436-48F7-B50F-4D1C60333F58}" destId="{6B78DF87-3E2D-4652-9E7E-F9CB95C759CC}" srcOrd="2" destOrd="0" presId="urn:microsoft.com/office/officeart/2005/8/layout/orgChart1"/>
+    <dgm:cxn modelId="{28574C13-59D0-4A94-9256-30D8F1970E83}" type="presOf" srcId="{7E6FDB05-48D1-447F-83FA-0296C1F2A448}" destId="{F7C7E800-8B12-4933-8996-987B76E639DF}" srcOrd="0" destOrd="0" presId="urn:microsoft.com/office/officeart/2005/8/layout/orgChart1"/>
+    <dgm:cxn modelId="{AD73B062-D73E-498E-86A6-4758FD445F0F}" type="presOf" srcId="{2F940115-F680-41D3-B9A8-52DE1E041BEF}" destId="{CA9DAE6A-CDD5-41C2-852E-907CAF069304}" srcOrd="1" destOrd="0" presId="urn:microsoft.com/office/officeart/2005/8/layout/orgChart1"/>
+    <dgm:cxn modelId="{19C79AD8-E1F1-4B0D-804E-6A7E253352DB}" type="presOf" srcId="{7E6FDB05-48D1-447F-83FA-0296C1F2A448}" destId="{B773F35E-B39F-4B13-8B00-750CD832FCFC}" srcOrd="1" destOrd="0" presId="urn:microsoft.com/office/officeart/2005/8/layout/orgChart1"/>
+    <dgm:cxn modelId="{0ADB331B-74B5-4BCE-A326-1DBF30A5B335}" type="presOf" srcId="{A0CCD10D-025E-4D74-8736-EABB34A1ED47}" destId="{54D8867D-F746-4803-A5EA-296993F596B5}" srcOrd="1" destOrd="0" presId="urn:microsoft.com/office/officeart/2005/8/layout/orgChart1"/>
+    <dgm:cxn modelId="{4480DCCE-CC14-40FB-BD4D-47CB07C0973A}" type="presOf" srcId="{A0CCD10D-025E-4D74-8736-EABB34A1ED47}" destId="{D101524C-4C29-4EEF-85EA-FE9281270F2C}" srcOrd="0" destOrd="0" presId="urn:microsoft.com/office/officeart/2005/8/layout/orgChart1"/>
+    <dgm:cxn modelId="{57FF05F8-D61F-4CF2-B6AC-B8F7E1C929E4}" type="presParOf" srcId="{A5DF5161-14C2-4500-A756-B62BB903045D}" destId="{91ECF86A-5436-48F7-B50F-4D1C60333F58}" srcOrd="0" destOrd="0" presId="urn:microsoft.com/office/officeart/2005/8/layout/orgChart1"/>
+    <dgm:cxn modelId="{79924680-FD84-4149-82DD-8F6855900EB6}" type="presParOf" srcId="{91ECF86A-5436-48F7-B50F-4D1C60333F58}" destId="{D5D10722-A574-418E-BE7E-23E89F6EDA5D}" srcOrd="0" destOrd="0" presId="urn:microsoft.com/office/officeart/2005/8/layout/orgChart1"/>
+    <dgm:cxn modelId="{07265D2E-5605-47A9-A0C3-F327BB2134A9}" type="presParOf" srcId="{D5D10722-A574-418E-BE7E-23E89F6EDA5D}" destId="{F7C7E800-8B12-4933-8996-987B76E639DF}" srcOrd="0" destOrd="0" presId="urn:microsoft.com/office/officeart/2005/8/layout/orgChart1"/>
+    <dgm:cxn modelId="{260C00E1-5E30-4912-9185-96C30F7AF082}" type="presParOf" srcId="{D5D10722-A574-418E-BE7E-23E89F6EDA5D}" destId="{B773F35E-B39F-4B13-8B00-750CD832FCFC}" srcOrd="1" destOrd="0" presId="urn:microsoft.com/office/officeart/2005/8/layout/orgChart1"/>
+    <dgm:cxn modelId="{821A43FB-E25D-4B7D-9C6B-869A91385634}" type="presParOf" srcId="{91ECF86A-5436-48F7-B50F-4D1C60333F58}" destId="{C018D2C1-36E2-4235-9C19-5ADEFAE9BBFB}" srcOrd="1" destOrd="0" presId="urn:microsoft.com/office/officeart/2005/8/layout/orgChart1"/>
+    <dgm:cxn modelId="{F31CD353-0098-4BB5-9F2E-E1E07212E5DE}" type="presParOf" srcId="{C018D2C1-36E2-4235-9C19-5ADEFAE9BBFB}" destId="{56155D6B-0AC9-4266-8D7B-C02C2510A3E6}" srcOrd="0" destOrd="0" presId="urn:microsoft.com/office/officeart/2005/8/layout/orgChart1"/>
+    <dgm:cxn modelId="{CC06AA5E-9230-4B15-8929-FEC09231E115}" type="presParOf" srcId="{C018D2C1-36E2-4235-9C19-5ADEFAE9BBFB}" destId="{0FB26277-32FB-4E65-A281-C7011A97B583}" srcOrd="1" destOrd="0" presId="urn:microsoft.com/office/officeart/2005/8/layout/orgChart1"/>
+    <dgm:cxn modelId="{CF02DFA0-6170-4E80-B633-303B3AACA0DB}" type="presParOf" srcId="{0FB26277-32FB-4E65-A281-C7011A97B583}" destId="{6C92CC9F-64A5-43C3-83F1-04AC6B51B624}" srcOrd="0" destOrd="0" presId="urn:microsoft.com/office/officeart/2005/8/layout/orgChart1"/>
+    <dgm:cxn modelId="{4E66C057-B424-4028-87AF-CC204EDAF6FE}" type="presParOf" srcId="{6C92CC9F-64A5-43C3-83F1-04AC6B51B624}" destId="{523D3EBC-2A72-4EAB-8A7C-F2F55D777761}" srcOrd="0" destOrd="0" presId="urn:microsoft.com/office/officeart/2005/8/layout/orgChart1"/>
+    <dgm:cxn modelId="{A9D40B1B-DD86-4E84-A0E8-3F14D5FF6EEA}" type="presParOf" srcId="{6C92CC9F-64A5-43C3-83F1-04AC6B51B624}" destId="{CA9DAE6A-CDD5-41C2-852E-907CAF069304}" srcOrd="1" destOrd="0" presId="urn:microsoft.com/office/officeart/2005/8/layout/orgChart1"/>
+    <dgm:cxn modelId="{13262D5D-8C08-4378-8501-E3833E0B7F8A}" type="presParOf" srcId="{0FB26277-32FB-4E65-A281-C7011A97B583}" destId="{A723E55C-8339-4FC3-A562-8CB3841E9023}" srcOrd="1" destOrd="0" presId="urn:microsoft.com/office/officeart/2005/8/layout/orgChart1"/>
+    <dgm:cxn modelId="{F7091CF6-6327-4F0C-9A16-C3DCB561EFC7}" type="presParOf" srcId="{A723E55C-8339-4FC3-A562-8CB3841E9023}" destId="{7C4C5D0B-DB7A-4C2B-B79B-1D098E9F3A7A}" srcOrd="0" destOrd="0" presId="urn:microsoft.com/office/officeart/2005/8/layout/orgChart1"/>
+    <dgm:cxn modelId="{36A46A90-8034-4B2D-8E64-67A507290398}" type="presParOf" srcId="{A723E55C-8339-4FC3-A562-8CB3841E9023}" destId="{FA9D7BCE-6BB3-4218-8521-16C933626E7B}" srcOrd="1" destOrd="0" presId="urn:microsoft.com/office/officeart/2005/8/layout/orgChart1"/>
+    <dgm:cxn modelId="{4C882AA6-F360-4857-A3BD-3CE6953A2B07}" type="presParOf" srcId="{FA9D7BCE-6BB3-4218-8521-16C933626E7B}" destId="{6601BD4A-4BB1-4A88-A71E-CB40A75B2C54}" srcOrd="0" destOrd="0" presId="urn:microsoft.com/office/officeart/2005/8/layout/orgChart1"/>
+    <dgm:cxn modelId="{3C662608-B435-4486-BFCB-6DD5364D6A11}" type="presParOf" srcId="{6601BD4A-4BB1-4A88-A71E-CB40A75B2C54}" destId="{D101524C-4C29-4EEF-85EA-FE9281270F2C}" srcOrd="0" destOrd="0" presId="urn:microsoft.com/office/officeart/2005/8/layout/orgChart1"/>
+    <dgm:cxn modelId="{7D2083CE-D597-4609-A669-8A977DF24F82}" type="presParOf" srcId="{6601BD4A-4BB1-4A88-A71E-CB40A75B2C54}" destId="{54D8867D-F746-4803-A5EA-296993F596B5}" srcOrd="1" destOrd="0" presId="urn:microsoft.com/office/officeart/2005/8/layout/orgChart1"/>
+    <dgm:cxn modelId="{7CE2404B-FE82-4A47-91B5-C622A08C2F7C}" type="presParOf" srcId="{FA9D7BCE-6BB3-4218-8521-16C933626E7B}" destId="{74E9EBC7-8962-4669-94B6-1CD083090A03}" srcOrd="1" destOrd="0" presId="urn:microsoft.com/office/officeart/2005/8/layout/orgChart1"/>
+    <dgm:cxn modelId="{6E539650-269B-4F5A-A9B0-47C090195777}" type="presParOf" srcId="{FA9D7BCE-6BB3-4218-8521-16C933626E7B}" destId="{63C722AA-F228-42C4-B69D-FA0CC03F6D14}" srcOrd="2" destOrd="0" presId="urn:microsoft.com/office/officeart/2005/8/layout/orgChart1"/>
+    <dgm:cxn modelId="{5A1E0076-7FD2-4BA5-8E80-C585E9FE7782}" type="presParOf" srcId="{0FB26277-32FB-4E65-A281-C7011A97B583}" destId="{4F6E9ED2-3C1A-4C49-A3D3-10FFE497F26F}" srcOrd="2" destOrd="0" presId="urn:microsoft.com/office/officeart/2005/8/layout/orgChart1"/>
+    <dgm:cxn modelId="{66D2D435-94A4-4362-8FA1-D0DC6695B68E}" type="presParOf" srcId="{91ECF86A-5436-48F7-B50F-4D1C60333F58}" destId="{6B78DF87-3E2D-4652-9E7E-F9CB95C759CC}" srcOrd="2" destOrd="0" presId="urn:microsoft.com/office/officeart/2005/8/layout/orgChart1"/>
   </dgm:cxnLst>
   <dgm:bg/>
   <dgm:whole/>
@@ -27714,557 +27874,6 @@
 </dgm:styleDef>
 </file>
 
-<file path=word/glossary/document.xml><?xml version="1.0" encoding="utf-8"?>
-<w:glossaryDocument xmlns:wpc="http://schemas.microsoft.com/office/word/2010/wordprocessingCanvas" xmlns:mc="http://schemas.openxmlformats.org/markup-compatibility/2006" xmlns:o="urn:schemas-microsoft-com:office:office" xmlns:r="http://schemas.openxmlformats.org/officeDocument/2006/relationships" xmlns:m="http://schemas.openxmlformats.org/officeDocument/2006/math" xmlns:v="urn:schemas-microsoft-com:vml" xmlns:wp14="http://schemas.microsoft.com/office/word/2010/wordprocessingDrawing" xmlns:wp="http://schemas.openxmlformats.org/drawingml/2006/wordprocessingDrawing" xmlns:w10="urn:schemas-microsoft-com:office:word" xmlns:w="http://schemas.openxmlformats.org/wordprocessingml/2006/main" xmlns:w14="http://schemas.microsoft.com/office/word/2010/wordml" xmlns:w15="http://schemas.microsoft.com/office/word/2012/wordml" xmlns:wpg="http://schemas.microsoft.com/office/word/2010/wordprocessingGroup" xmlns:wpi="http://schemas.microsoft.com/office/word/2010/wordprocessingInk" xmlns:wne="http://schemas.microsoft.com/office/word/2006/wordml" xmlns:wps="http://schemas.microsoft.com/office/word/2010/wordprocessingShape" mc:Ignorable="w14 w15 wp14"/>
-</file>
-
-<file path=word/glossary/fontTable.xml><?xml version="1.0" encoding="utf-8"?>
-<w:fonts xmlns:mc="http://schemas.openxmlformats.org/markup-compatibility/2006" xmlns:r="http://schemas.openxmlformats.org/officeDocument/2006/relationships" xmlns:w="http://schemas.openxmlformats.org/wordprocessingml/2006/main" xmlns:w14="http://schemas.microsoft.com/office/word/2010/wordml" xmlns:w15="http://schemas.microsoft.com/office/word/2012/wordml" mc:Ignorable="w14 w15">
-  <w:font w:name="Symbol">
-    <w:panose1 w:val="05050102010706020507"/>
-    <w:charset w:val="02"/>
-    <w:family w:val="roman"/>
-    <w:pitch w:val="variable"/>
-    <w:sig w:usb0="00000000" w:usb1="10000000" w:usb2="00000000" w:usb3="00000000" w:csb0="80000000" w:csb1="00000000"/>
-  </w:font>
-  <w:font w:name="Times New Roman">
-    <w:panose1 w:val="02020603050405020304"/>
-    <w:charset w:val="00"/>
-    <w:family w:val="roman"/>
-    <w:pitch w:val="variable"/>
-    <w:sig w:usb0="E0002AFF" w:usb1="C0007841" w:usb2="00000009" w:usb3="00000000" w:csb0="000001FF" w:csb1="00000000"/>
-  </w:font>
-  <w:font w:name="Courier New">
-    <w:panose1 w:val="02070309020205020404"/>
-    <w:charset w:val="00"/>
-    <w:family w:val="modern"/>
-    <w:pitch w:val="fixed"/>
-    <w:sig w:usb0="E0002AFF" w:usb1="C0007843" w:usb2="00000009" w:usb3="00000000" w:csb0="000001FF" w:csb1="00000000"/>
-  </w:font>
-  <w:font w:name="Wingdings">
-    <w:panose1 w:val="05000000000000000000"/>
-    <w:charset w:val="02"/>
-    <w:family w:val="auto"/>
-    <w:pitch w:val="variable"/>
-    <w:sig w:usb0="00000000" w:usb1="10000000" w:usb2="00000000" w:usb3="00000000" w:csb0="80000000" w:csb1="00000000"/>
-  </w:font>
-  <w:font w:name="Calibri">
-    <w:panose1 w:val="020F0502020204030204"/>
-    <w:charset w:val="00"/>
-    <w:family w:val="swiss"/>
-    <w:pitch w:val="variable"/>
-    <w:sig w:usb0="E00002FF" w:usb1="4000ACFF" w:usb2="00000001" w:usb3="00000000" w:csb0="0000019F" w:csb1="00000000"/>
-  </w:font>
-  <w:font w:name="Palatino Linotype">
-    <w:panose1 w:val="02040502050505030304"/>
-    <w:charset w:val="00"/>
-    <w:family w:val="roman"/>
-    <w:pitch w:val="variable"/>
-    <w:sig w:usb0="E0000287" w:usb1="40000013" w:usb2="00000000" w:usb3="00000000" w:csb0="0000019F" w:csb1="00000000"/>
-  </w:font>
-  <w:font w:name="Calibri Light">
-    <w:panose1 w:val="020F0302020204030204"/>
-    <w:charset w:val="00"/>
-    <w:family w:val="swiss"/>
-    <w:pitch w:val="variable"/>
-    <w:sig w:usb0="A00002EF" w:usb1="4000207B" w:usb2="00000000" w:usb3="00000000" w:csb0="0000019F" w:csb1="00000000"/>
-  </w:font>
-  <w:font w:name="Segoe UI">
-    <w:panose1 w:val="020B0502040204020203"/>
-    <w:charset w:val="00"/>
-    <w:family w:val="swiss"/>
-    <w:pitch w:val="variable"/>
-    <w:sig w:usb0="E10022FF" w:usb1="C000E47F" w:usb2="00000029" w:usb3="00000000" w:csb0="000001DF" w:csb1="00000000"/>
-  </w:font>
-  <w:font w:name="Cambria Math">
-    <w:panose1 w:val="02040503050406030204"/>
-    <w:charset w:val="00"/>
-    <w:family w:val="roman"/>
-    <w:pitch w:val="variable"/>
-    <w:sig w:usb0="E00002FF" w:usb1="420024FF" w:usb2="00000000" w:usb3="00000000" w:csb0="0000019F" w:csb1="00000000"/>
-  </w:font>
-</w:fonts>
-</file>
-
-<file path=word/glossary/settings.xml><?xml version="1.0" encoding="utf-8"?>
-<w:settings xmlns:mc="http://schemas.openxmlformats.org/markup-compatibility/2006" xmlns:o="urn:schemas-microsoft-com:office:office" xmlns:r="http://schemas.openxmlformats.org/officeDocument/2006/relationships" xmlns:m="http://schemas.openxmlformats.org/officeDocument/2006/math" xmlns:v="urn:schemas-microsoft-com:vml" xmlns:w10="urn:schemas-microsoft-com:office:word" xmlns:w="http://schemas.openxmlformats.org/wordprocessingml/2006/main" xmlns:w14="http://schemas.microsoft.com/office/word/2010/wordml" xmlns:w15="http://schemas.microsoft.com/office/word/2012/wordml" xmlns:sl="http://schemas.openxmlformats.org/schemaLibrary/2006/main" mc:Ignorable="w14 w15">
-  <w:view w:val="normal"/>
-  <w:defaultTabStop w:val="720"/>
-  <w:characterSpacingControl w:val="doNotCompress"/>
-  <w:compat>
-    <w:useFELayout/>
-    <w:compatSetting w:name="compatibilityMode" w:uri="http://schemas.microsoft.com/office/word" w:val="15"/>
-    <w:compatSetting w:name="overrideTableStyleFontSizeAndJustification" w:uri="http://schemas.microsoft.com/office/word" w:val="1"/>
-    <w:compatSetting w:name="enableOpenTypeFeatures" w:uri="http://schemas.microsoft.com/office/word" w:val="1"/>
-    <w:compatSetting w:name="doNotFlipMirrorIndents" w:uri="http://schemas.microsoft.com/office/word" w:val="1"/>
-    <w:compatSetting w:name="differentiateMultirowTableHeaders" w:uri="http://schemas.microsoft.com/office/word" w:val="1"/>
-  </w:compat>
-  <w:rsids>
-    <w:rsidRoot w:val="002E4FB5"/>
-    <w:rsid w:val="002E4FB5"/>
-  </w:rsids>
-  <m:mathPr>
-    <m:mathFont m:val="Cambria Math"/>
-    <m:brkBin m:val="before"/>
-    <m:brkBinSub m:val="--"/>
-    <m:smallFrac m:val="0"/>
-    <m:dispDef/>
-    <m:lMargin m:val="0"/>
-    <m:rMargin m:val="0"/>
-    <m:defJc m:val="centerGroup"/>
-    <m:wrapIndent m:val="1440"/>
-    <m:intLim m:val="subSup"/>
-    <m:naryLim m:val="undOvr"/>
-  </m:mathPr>
-  <w:themeFontLang w:val="en-GB"/>
-  <w:clrSchemeMapping w:bg1="light1" w:t1="dark1" w:bg2="light2" w:t2="dark2" w:accent1="accent1" w:accent2="accent2" w:accent3="accent3" w:accent4="accent4" w:accent5="accent5" w:accent6="accent6" w:hyperlink="hyperlink" w:followedHyperlink="followedHyperlink"/>
-  <w:decimalSymbol w:val="."/>
-  <w:listSeparator w:val=","/>
-  <w15:chartTrackingRefBased/>
-</w:settings>
-</file>
-
-<file path=word/glossary/styles.xml><?xml version="1.0" encoding="utf-8"?>
-<w:styles xmlns:mc="http://schemas.openxmlformats.org/markup-compatibility/2006" xmlns:r="http://schemas.openxmlformats.org/officeDocument/2006/relationships" xmlns:w="http://schemas.openxmlformats.org/wordprocessingml/2006/main" xmlns:w14="http://schemas.microsoft.com/office/word/2010/wordml" xmlns:w15="http://schemas.microsoft.com/office/word/2012/wordml" mc:Ignorable="w14 w15">
-  <w:docDefaults>
-    <w:rPrDefault>
-      <w:rPr>
-        <w:rFonts w:asciiTheme="minorHAnsi" w:eastAsiaTheme="minorEastAsia" w:hAnsiTheme="minorHAnsi" w:cstheme="minorBidi"/>
-        <w:sz w:val="22"/>
-        <w:szCs w:val="22"/>
-        <w:lang w:val="en-GB" w:eastAsia="en-GB" w:bidi="ar-SA"/>
-      </w:rPr>
-    </w:rPrDefault>
-    <w:pPrDefault>
-      <w:pPr>
-        <w:spacing w:after="160" w:line="259" w:lineRule="auto"/>
-      </w:pPr>
-    </w:pPrDefault>
-  </w:docDefaults>
-  <w:latentStyles w:defLockedState="0" w:defUIPriority="99" w:defSemiHidden="0" w:defUnhideWhenUsed="0" w:defQFormat="0" w:count="371">
-    <w:lsdException w:name="Normal" w:uiPriority="0" w:qFormat="1"/>
-    <w:lsdException w:name="heading 1" w:uiPriority="9" w:qFormat="1"/>
-    <w:lsdException w:name="heading 2" w:semiHidden="1" w:uiPriority="9" w:unhideWhenUsed="1" w:qFormat="1"/>
-    <w:lsdException w:name="heading 3" w:semiHidden="1" w:uiPriority="9" w:unhideWhenUsed="1" w:qFormat="1"/>
-    <w:lsdException w:name="heading 4" w:semiHidden="1" w:uiPriority="9" w:unhideWhenUsed="1" w:qFormat="1"/>
-    <w:lsdException w:name="heading 5" w:semiHidden="1" w:uiPriority="9" w:unhideWhenUsed="1" w:qFormat="1"/>
-    <w:lsdException w:name="heading 6" w:semiHidden="1" w:uiPriority="9" w:unhideWhenUsed="1" w:qFormat="1"/>
-    <w:lsdException w:name="heading 7" w:semiHidden="1" w:uiPriority="9" w:unhideWhenUsed="1" w:qFormat="1"/>
-    <w:lsdException w:name="heading 8" w:semiHidden="1" w:uiPriority="9" w:unhideWhenUsed="1" w:qFormat="1"/>
-    <w:lsdException w:name="heading 9" w:semiHidden="1" w:uiPriority="9" w:unhideWhenUsed="1" w:qFormat="1"/>
-    <w:lsdException w:name="index 1" w:semiHidden="1" w:unhideWhenUsed="1"/>
-    <w:lsdException w:name="index 2" w:semiHidden="1" w:unhideWhenUsed="1"/>
-    <w:lsdException w:name="index 3" w:semiHidden="1" w:unhideWhenUsed="1"/>
-    <w:lsdException w:name="index 4" w:semiHidden="1" w:unhideWhenUsed="1"/>
-    <w:lsdException w:name="index 5" w:semiHidden="1" w:unhideWhenUsed="1"/>
-    <w:lsdException w:name="index 6" w:semiHidden="1" w:unhideWhenUsed="1"/>
-    <w:lsdException w:name="index 7" w:semiHidden="1" w:unhideWhenUsed="1"/>
-    <w:lsdException w:name="index 8" w:semiHidden="1" w:unhideWhenUsed="1"/>
-    <w:lsdException w:name="index 9" w:semiHidden="1" w:unhideWhenUsed="1"/>
-    <w:lsdException w:name="toc 1" w:semiHidden="1" w:uiPriority="39" w:unhideWhenUsed="1"/>
-    <w:lsdException w:name="toc 2" w:semiHidden="1" w:uiPriority="39" w:unhideWhenUsed="1"/>
-    <w:lsdException w:name="toc 3" w:semiHidden="1" w:uiPriority="39" w:unhideWhenUsed="1"/>
-    <w:lsdException w:name="toc 4" w:semiHidden="1" w:uiPriority="39" w:unhideWhenUsed="1"/>
-    <w:lsdException w:name="toc 5" w:semiHidden="1" w:uiPriority="39" w:unhideWhenUsed="1"/>
-    <w:lsdException w:name="toc 6" w:semiHidden="1" w:uiPriority="39" w:unhideWhenUsed="1"/>
-    <w:lsdException w:name="toc 7" w:semiHidden="1" w:uiPriority="39" w:unhideWhenUsed="1"/>
-    <w:lsdException w:name="toc 8" w:semiHidden="1" w:uiPriority="39" w:unhideWhenUsed="1"/>
-    <w:lsdException w:name="toc 9" w:semiHidden="1" w:uiPriority="39" w:unhideWhenUsed="1"/>
-    <w:lsdException w:name="Normal Indent" w:semiHidden="1" w:unhideWhenUsed="1"/>
-    <w:lsdException w:name="footnote text" w:semiHidden="1" w:unhideWhenUsed="1"/>
-    <w:lsdException w:name="annotation text" w:semiHidden="1" w:unhideWhenUsed="1"/>
-    <w:lsdException w:name="header" w:semiHidden="1" w:unhideWhenUsed="1"/>
-    <w:lsdException w:name="footer" w:semiHidden="1" w:unhideWhenUsed="1"/>
-    <w:lsdException w:name="index heading" w:semiHidden="1" w:unhideWhenUsed="1"/>
-    <w:lsdException w:name="caption" w:semiHidden="1" w:uiPriority="35" w:unhideWhenUsed="1" w:qFormat="1"/>
-    <w:lsdException w:name="table of figures" w:semiHidden="1" w:unhideWhenUsed="1"/>
-    <w:lsdException w:name="envelope address" w:semiHidden="1" w:unhideWhenUsed="1"/>
-    <w:lsdException w:name="envelope return" w:semiHidden="1" w:unhideWhenUsed="1"/>
-    <w:lsdException w:name="footnote reference" w:semiHidden="1" w:unhideWhenUsed="1"/>
-    <w:lsdException w:name="annotation reference" w:semiHidden="1" w:unhideWhenUsed="1"/>
-    <w:lsdException w:name="line number" w:semiHidden="1" w:unhideWhenUsed="1"/>
-    <w:lsdException w:name="page number" w:semiHidden="1" w:unhideWhenUsed="1"/>
-    <w:lsdException w:name="endnote reference" w:semiHidden="1" w:unhideWhenUsed="1"/>
-    <w:lsdException w:name="endnote text" w:semiHidden="1" w:unhideWhenUsed="1"/>
-    <w:lsdException w:name="table of authorities" w:semiHidden="1" w:unhideWhenUsed="1"/>
-    <w:lsdException w:name="macro" w:semiHidden="1" w:unhideWhenUsed="1"/>
-    <w:lsdException w:name="toa heading" w:semiHidden="1" w:unhideWhenUsed="1"/>
-    <w:lsdException w:name="List" w:semiHidden="1" w:unhideWhenUsed="1"/>
-    <w:lsdException w:name="List Bullet" w:semiHidden="1" w:unhideWhenUsed="1"/>
-    <w:lsdException w:name="List Number" w:semiHidden="1" w:unhideWhenUsed="1"/>
-    <w:lsdException w:name="List 2" w:semiHidden="1" w:unhideWhenUsed="1"/>
-    <w:lsdException w:name="List 3" w:semiHidden="1" w:unhideWhenUsed="1"/>
-    <w:lsdException w:name="List 4" w:semiHidden="1" w:unhideWhenUsed="1"/>
-    <w:lsdException w:name="List 5" w:semiHidden="1" w:unhideWhenUsed="1"/>
-    <w:lsdException w:name="List Bullet 2" w:semiHidden="1" w:unhideWhenUsed="1"/>
-    <w:lsdException w:name="List Bullet 3" w:semiHidden="1" w:unhideWhenUsed="1"/>
-    <w:lsdException w:name="List Bullet 4" w:semiHidden="1" w:unhideWhenUsed="1"/>
-    <w:lsdException w:name="List Bullet 5" w:semiHidden="1" w:unhideWhenUsed="1"/>
-    <w:lsdException w:name="List Number 2" w:semiHidden="1" w:unhideWhenUsed="1"/>
-    <w:lsdException w:name="List Number 3" w:semiHidden="1" w:unhideWhenUsed="1"/>
-    <w:lsdException w:name="List Number 4" w:semiHidden="1" w:unhideWhenUsed="1"/>
-    <w:lsdException w:name="List Number 5" w:semiHidden="1" w:unhideWhenUsed="1"/>
-    <w:lsdException w:name="Title" w:uiPriority="10" w:qFormat="1"/>
-    <w:lsdException w:name="Closing" w:semiHidden="1" w:unhideWhenUsed="1"/>
-    <w:lsdException w:name="Signature" w:semiHidden="1" w:unhideWhenUsed="1"/>
-    <w:lsdException w:name="Default Paragraph Font" w:semiHidden="1" w:uiPriority="1" w:unhideWhenUsed="1"/>
-    <w:lsdException w:name="Body Text" w:semiHidden="1" w:unhideWhenUsed="1"/>
-    <w:lsdException w:name="Body Text Indent" w:semiHidden="1" w:unhideWhenUsed="1"/>
-    <w:lsdException w:name="List Continue" w:semiHidden="1" w:unhideWhenUsed="1"/>
-    <w:lsdException w:name="List Continue 2" w:semiHidden="1" w:unhideWhenUsed="1"/>
-    <w:lsdException w:name="List Continue 3" w:semiHidden="1" w:unhideWhenUsed="1"/>
-    <w:lsdException w:name="List Continue 4" w:semiHidden="1" w:unhideWhenUsed="1"/>
-    <w:lsdException w:name="List Continue 5" w:semiHidden="1" w:unhideWhenUsed="1"/>
-    <w:lsdException w:name="Message Header" w:semiHidden="1" w:unhideWhenUsed="1"/>
-    <w:lsdException w:name="Subtitle" w:uiPriority="11" w:qFormat="1"/>
-    <w:lsdException w:name="Salutation" w:semiHidden="1" w:unhideWhenUsed="1"/>
-    <w:lsdException w:name="Date" w:semiHidden="1" w:unhideWhenUsed="1"/>
-    <w:lsdException w:name="Body Text First Indent" w:semiHidden="1" w:unhideWhenUsed="1"/>
-    <w:lsdException w:name="Body Text First Indent 2" w:semiHidden="1" w:unhideWhenUsed="1"/>
-    <w:lsdException w:name="Note Heading" w:semiHidden="1" w:unhideWhenUsed="1"/>
-    <w:lsdException w:name="Body Text 2" w:semiHidden="1" w:unhideWhenUsed="1"/>
-    <w:lsdException w:name="Body Text 3" w:semiHidden="1" w:unhideWhenUsed="1"/>
-    <w:lsdException w:name="Body Text Indent 2" w:semiHidden="1" w:unhideWhenUsed="1"/>
-    <w:lsdException w:name="Body Text Indent 3" w:semiHidden="1" w:unhideWhenUsed="1"/>
-    <w:lsdException w:name="Block Text" w:semiHidden="1" w:unhideWhenUsed="1"/>
-    <w:lsdException w:name="Hyperlink" w:semiHidden="1" w:unhideWhenUsed="1"/>
-    <w:lsdException w:name="FollowedHyperlink" w:semiHidden="1" w:unhideWhenUsed="1"/>
-    <w:lsdException w:name="Strong" w:uiPriority="22" w:qFormat="1"/>
-    <w:lsdException w:name="Emphasis" w:uiPriority="20" w:qFormat="1"/>
-    <w:lsdException w:name="Document Map" w:semiHidden="1" w:unhideWhenUsed="1"/>
-    <w:lsdException w:name="Plain Text" w:semiHidden="1" w:unhideWhenUsed="1"/>
-    <w:lsdException w:name="E-mail Signature" w:semiHidden="1" w:unhideWhenUsed="1"/>
-    <w:lsdException w:name="HTML Top of Form" w:semiHidden="1" w:unhideWhenUsed="1"/>
-    <w:lsdException w:name="HTML Bottom of Form" w:semiHidden="1" w:unhideWhenUsed="1"/>
-    <w:lsdException w:name="Normal (Web)" w:semiHidden="1" w:unhideWhenUsed="1"/>
-    <w:lsdException w:name="HTML Acronym" w:semiHidden="1" w:unhideWhenUsed="1"/>
-    <w:lsdException w:name="HTML Address" w:semiHidden="1" w:unhideWhenUsed="1"/>
-    <w:lsdException w:name="HTML Cite" w:semiHidden="1" w:unhideWhenUsed="1"/>
-    <w:lsdException w:name="HTML Code" w:semiHidden="1" w:unhideWhenUsed="1"/>
-    <w:lsdException w:name="HTML Definition" w:semiHidden="1" w:unhideWhenUsed="1"/>
-    <w:lsdException w:name="HTML Keyboard" w:semiHidden="1" w:unhideWhenUsed="1"/>
-    <w:lsdException w:name="HTML Preformatted" w:semiHidden="1" w:unhideWhenUsed="1"/>
-    <w:lsdException w:name="HTML Sample" w:semiHidden="1" w:unhideWhenUsed="1"/>
-    <w:lsdException w:name="HTML Typewriter" w:semiHidden="1" w:unhideWhenUsed="1"/>
-    <w:lsdException w:name="HTML Variable" w:semiHidden="1" w:unhideWhenUsed="1"/>
-    <w:lsdException w:name="Normal Table" w:semiHidden="1" w:unhideWhenUsed="1"/>
-    <w:lsdException w:name="annotation subject" w:semiHidden="1" w:unhideWhenUsed="1"/>
-    <w:lsdException w:name="No List" w:semiHidden="1" w:unhideWhenUsed="1"/>
-    <w:lsdException w:name="Outline List 1" w:semiHidden="1" w:unhideWhenUsed="1"/>
-    <w:lsdException w:name="Outline List 2" w:semiHidden="1" w:unhideWhenUsed="1"/>
-    <w:lsdException w:name="Outline List 3" w:semiHidden="1" w:unhideWhenUsed="1"/>
-    <w:lsdException w:name="Table Simple 1" w:semiHidden="1" w:unhideWhenUsed="1"/>
-    <w:lsdException w:name="Table Simple 2" w:semiHidden="1" w:unhideWhenUsed="1"/>
-    <w:lsdException w:name="Table Simple 3" w:semiHidden="1" w:unhideWhenUsed="1"/>
-    <w:lsdException w:name="Table Classic 1" w:semiHidden="1" w:unhideWhenUsed="1"/>
-    <w:lsdException w:name="Table Classic 2" w:semiHidden="1" w:unhideWhenUsed="1"/>
-    <w:lsdException w:name="Table Classic 3" w:semiHidden="1" w:unhideWhenUsed="1"/>
-    <w:lsdException w:name="Table Classic 4" w:semiHidden="1" w:unhideWhenUsed="1"/>
-    <w:lsdException w:name="Table Colorful 1" w:semiHidden="1" w:unhideWhenUsed="1"/>
-    <w:lsdException w:name="Table Colorful 2" w:semiHidden="1" w:unhideWhenUsed="1"/>
-    <w:lsdException w:name="Table Colorful 3" w:semiHidden="1" w:unhideWhenUsed="1"/>
-    <w:lsdException w:name="Table Columns 1" w:semiHidden="1" w:unhideWhenUsed="1"/>
-    <w:lsdException w:name="Table Columns 2" w:semiHidden="1" w:unhideWhenUsed="1"/>
-    <w:lsdException w:name="Table Columns 3" w:semiHidden="1" w:unhideWhenUsed="1"/>
-    <w:lsdException w:name="Table Columns 4" w:semiHidden="1" w:unhideWhenUsed="1"/>
-    <w:lsdException w:name="Table Columns 5" w:semiHidden="1" w:unhideWhenUsed="1"/>
-    <w:lsdException w:name="Table Grid 1" w:semiHidden="1" w:unhideWhenUsed="1"/>
-    <w:lsdException w:name="Table Grid 2" w:semiHidden="1" w:unhideWhenUsed="1"/>
-    <w:lsdException w:name="Table Grid 3" w:semiHidden="1" w:unhideWhenUsed="1"/>
-    <w:lsdException w:name="Table Grid 4" w:semiHidden="1" w:unhideWhenUsed="1"/>
-    <w:lsdException w:name="Table Grid 5" w:semiHidden="1" w:unhideWhenUsed="1"/>
-    <w:lsdException w:name="Table Grid 6" w:semiHidden="1" w:unhideWhenUsed="1"/>
-    <w:lsdException w:name="Table Grid 7" w:semiHidden="1" w:unhideWhenUsed="1"/>
-    <w:lsdException w:name="Table Grid 8" w:semiHidden="1" w:unhideWhenUsed="1"/>
-    <w:lsdException w:name="Table List 1" w:semiHidden="1" w:unhideWhenUsed="1"/>
-    <w:lsdException w:name="Table List 2" w:semiHidden="1" w:unhideWhenUsed="1"/>
-    <w:lsdException w:name="Table List 3" w:semiHidden="1" w:unhideWhenUsed="1"/>
-    <w:lsdException w:name="Table List 4" w:semiHidden="1" w:unhideWhenUsed="1"/>
-    <w:lsdException w:name="Table List 5" w:semiHidden="1" w:unhideWhenUsed="1"/>
-    <w:lsdException w:name="Table List 6" w:semiHidden="1" w:unhideWhenUsed="1"/>
-    <w:lsdException w:name="Table List 7" w:semiHidden="1" w:unhideWhenUsed="1"/>
-    <w:lsdException w:name="Table List 8" w:semiHidden="1" w:unhideWhenUsed="1"/>
-    <w:lsdException w:name="Table 3D effects 1" w:semiHidden="1" w:unhideWhenUsed="1"/>
-    <w:lsdException w:name="Table 3D effects 2" w:semiHidden="1" w:unhideWhenUsed="1"/>
-    <w:lsdException w:name="Table 3D effects 3" w:semiHidden="1" w:unhideWhenUsed="1"/>
-    <w:lsdException w:name="Table Contemporary" w:semiHidden="1" w:unhideWhenUsed="1"/>
-    <w:lsdException w:name="Table Elegant" w:semiHidden="1" w:unhideWhenUsed="1"/>
-    <w:lsdException w:name="Table Professional" w:semiHidden="1" w:unhideWhenUsed="1"/>
-    <w:lsdException w:name="Table Subtle 1" w:semiHidden="1" w:unhideWhenUsed="1"/>
-    <w:lsdException w:name="Table Subtle 2" w:semiHidden="1" w:unhideWhenUsed="1"/>
-    <w:lsdException w:name="Table Web 1" w:semiHidden="1" w:unhideWhenUsed="1"/>
-    <w:lsdException w:name="Table Web 2" w:semiHidden="1" w:unhideWhenUsed="1"/>
-    <w:lsdException w:name="Table Web 3" w:semiHidden="1" w:unhideWhenUsed="1"/>
-    <w:lsdException w:name="Balloon Text" w:semiHidden="1" w:unhideWhenUsed="1"/>
-    <w:lsdException w:name="Table Grid" w:uiPriority="39"/>
-    <w:lsdException w:name="Table Theme" w:semiHidden="1" w:unhideWhenUsed="1"/>
-    <w:lsdException w:name="Placeholder Text" w:semiHidden="1"/>
-    <w:lsdException w:name="No Spacing" w:uiPriority="1" w:qFormat="1"/>
-    <w:lsdException w:name="Light Shading" w:uiPriority="60"/>
-    <w:lsdException w:name="Light List" w:uiPriority="61"/>
-    <w:lsdException w:name="Light Grid" w:uiPriority="62"/>
-    <w:lsdException w:name="Medium Shading 1" w:uiPriority="63"/>
-    <w:lsdException w:name="Medium Shading 2" w:uiPriority="64"/>
-    <w:lsdException w:name="Medium List 1" w:uiPriority="65"/>
-    <w:lsdException w:name="Medium List 2" w:uiPriority="66"/>
-    <w:lsdException w:name="Medium Grid 1" w:uiPriority="67"/>
-    <w:lsdException w:name="Medium Grid 2" w:uiPriority="68"/>
-    <w:lsdException w:name="Medium Grid 3" w:uiPriority="69"/>
-    <w:lsdException w:name="Dark List" w:uiPriority="70"/>
-    <w:lsdException w:name="Colorful Shading" w:uiPriority="71"/>
-    <w:lsdException w:name="Colorful List" w:uiPriority="72"/>
-    <w:lsdException w:name="Colorful Grid" w:uiPriority="73"/>
-    <w:lsdException w:name="Light Shading Accent 1" w:uiPriority="60"/>
-    <w:lsdException w:name="Light List Accent 1" w:uiPriority="61"/>
-    <w:lsdException w:name="Light Grid Accent 1" w:uiPriority="62"/>
-    <w:lsdException w:name="Medium Shading 1 Accent 1" w:uiPriority="63"/>
-    <w:lsdException w:name="Medium Shading 2 Accent 1" w:uiPriority="64"/>
-    <w:lsdException w:name="Medium List 1 Accent 1" w:uiPriority="65"/>
-    <w:lsdException w:name="Revision" w:semiHidden="1"/>
-    <w:lsdException w:name="List Paragraph" w:uiPriority="34" w:qFormat="1"/>
-    <w:lsdException w:name="Quote" w:uiPriority="29" w:qFormat="1"/>
-    <w:lsdException w:name="Intense Quote" w:uiPriority="30" w:qFormat="1"/>
-    <w:lsdException w:name="Medium List 2 Accent 1" w:uiPriority="66"/>
-    <w:lsdException w:name="Medium Grid 1 Accent 1" w:uiPriority="67"/>
-    <w:lsdException w:name="Medium Grid 2 Accent 1" w:uiPriority="68"/>
-    <w:lsdException w:name="Medium Grid 3 Accent 1" w:uiPriority="69"/>
-    <w:lsdException w:name="Dark List Accent 1" w:uiPriority="70"/>
-    <w:lsdException w:name="Colorful Shading Accent 1" w:uiPriority="71"/>
-    <w:lsdException w:name="Colorful List Accent 1" w:uiPriority="72"/>
-    <w:lsdException w:name="Colorful Grid Accent 1" w:uiPriority="73"/>
-    <w:lsdException w:name="Light Shading Accent 2" w:uiPriority="60"/>
-    <w:lsdException w:name="Light List Accent 2" w:uiPriority="61"/>
-    <w:lsdException w:name="Light Grid Accent 2" w:uiPriority="62"/>
-    <w:lsdException w:name="Medium Shading 1 Accent 2" w:uiPriority="63"/>
-    <w:lsdException w:name="Medium Shading 2 Accent 2" w:uiPriority="64"/>
-    <w:lsdException w:name="Medium List 1 Accent 2" w:uiPriority="65"/>
-    <w:lsdException w:name="Medium List 2 Accent 2" w:uiPriority="66"/>
-    <w:lsdException w:name="Medium Grid 1 Accent 2" w:uiPriority="67"/>
-    <w:lsdException w:name="Medium Grid 2 Accent 2" w:uiPriority="68"/>
-    <w:lsdException w:name="Medium Grid 3 Accent 2" w:uiPriority="69"/>
-    <w:lsdException w:name="Dark List Accent 2" w:uiPriority="70"/>
-    <w:lsdException w:name="Colorful Shading Accent 2" w:uiPriority="71"/>
-    <w:lsdException w:name="Colorful List Accent 2" w:uiPriority="72"/>
-    <w:lsdException w:name="Colorful Grid Accent 2" w:uiPriority="73"/>
-    <w:lsdException w:name="Light Shading Accent 3" w:uiPriority="60"/>
-    <w:lsdException w:name="Light List Accent 3" w:uiPriority="61"/>
-    <w:lsdException w:name="Light Grid Accent 3" w:uiPriority="62"/>
-    <w:lsdException w:name="Medium Shading 1 Accent 3" w:uiPriority="63"/>
-    <w:lsdException w:name="Medium Shading 2 Accent 3" w:uiPriority="64"/>
-    <w:lsdException w:name="Medium List 1 Accent 3" w:uiPriority="65"/>
-    <w:lsdException w:name="Medium List 2 Accent 3" w:uiPriority="66"/>
-    <w:lsdException w:name="Medium Grid 1 Accent 3" w:uiPriority="67"/>
-    <w:lsdException w:name="Medium Grid 2 Accent 3" w:uiPriority="68"/>
-    <w:lsdException w:name="Medium Grid 3 Accent 3" w:uiPriority="69"/>
-    <w:lsdException w:name="Dark List Accent 3" w:uiPriority="70"/>
-    <w:lsdException w:name="Colorful Shading Accent 3" w:uiPriority="71"/>
-    <w:lsdException w:name="Colorful List Accent 3" w:uiPriority="72"/>
-    <w:lsdException w:name="Colorful Grid Accent 3" w:uiPriority="73"/>
-    <w:lsdException w:name="Light Shading Accent 4" w:uiPriority="60"/>
-    <w:lsdException w:name="Light List Accent 4" w:uiPriority="61"/>
-    <w:lsdException w:name="Light Grid Accent 4" w:uiPriority="62"/>
-    <w:lsdException w:name="Medium Shading 1 Accent 4" w:uiPriority="63"/>
-    <w:lsdException w:name="Medium Shading 2 Accent 4" w:uiPriority="64"/>
-    <w:lsdException w:name="Medium List 1 Accent 4" w:uiPriority="65"/>
-    <w:lsdException w:name="Medium List 2 Accent 4" w:uiPriority="66"/>
-    <w:lsdException w:name="Medium Grid 1 Accent 4" w:uiPriority="67"/>
-    <w:lsdException w:name="Medium Grid 2 Accent 4" w:uiPriority="68"/>
-    <w:lsdException w:name="Medium Grid 3 Accent 4" w:uiPriority="69"/>
-    <w:lsdException w:name="Dark List Accent 4" w:uiPriority="70"/>
-    <w:lsdException w:name="Colorful Shading Accent 4" w:uiPriority="71"/>
-    <w:lsdException w:name="Colorful List Accent 4" w:uiPriority="72"/>
-    <w:lsdException w:name="Colorful Grid Accent 4" w:uiPriority="73"/>
-    <w:lsdException w:name="Light Shading Accent 5" w:uiPriority="60"/>
-    <w:lsdException w:name="Light List Accent 5" w:uiPriority="61"/>
-    <w:lsdException w:name="Light Grid Accent 5" w:uiPriority="62"/>
-    <w:lsdException w:name="Medium Shading 1 Accent 5" w:uiPriority="63"/>
-    <w:lsdException w:name="Medium Shading 2 Accent 5" w:uiPriority="64"/>
-    <w:lsdException w:name="Medium List 1 Accent 5" w:uiPriority="65"/>
-    <w:lsdException w:name="Medium List 2 Accent 5" w:uiPriority="66"/>
-    <w:lsdException w:name="Medium Grid 1 Accent 5" w:uiPriority="67"/>
-    <w:lsdException w:name="Medium Grid 2 Accent 5" w:uiPriority="68"/>
-    <w:lsdException w:name="Medium Grid 3 Accent 5" w:uiPriority="69"/>
-    <w:lsdException w:name="Dark List Accent 5" w:uiPriority="70"/>
-    <w:lsdException w:name="Colorful Shading Accent 5" w:uiPriority="71"/>
-    <w:lsdException w:name="Colorful List Accent 5" w:uiPriority="72"/>
-    <w:lsdException w:name="Colorful Grid Accent 5" w:uiPriority="73"/>
-    <w:lsdException w:name="Light Shading Accent 6" w:uiPriority="60"/>
-    <w:lsdException w:name="Light List Accent 6" w:uiPriority="61"/>
-    <w:lsdException w:name="Light Grid Accent 6" w:uiPriority="62"/>
-    <w:lsdException w:name="Medium Shading 1 Accent 6" w:uiPriority="63"/>
-    <w:lsdException w:name="Medium Shading 2 Accent 6" w:uiPriority="64"/>
-    <w:lsdException w:name="Medium List 1 Accent 6" w:uiPriority="65"/>
-    <w:lsdException w:name="Medium List 2 Accent 6" w:uiPriority="66"/>
-    <w:lsdException w:name="Medium Grid 1 Accent 6" w:uiPriority="67"/>
-    <w:lsdException w:name="Medium Grid 2 Accent 6" w:uiPriority="68"/>
-    <w:lsdException w:name="Medium Grid 3 Accent 6" w:uiPriority="69"/>
-    <w:lsdException w:name="Dark List Accent 6" w:uiPriority="70"/>
-    <w:lsdException w:name="Colorful Shading Accent 6" w:uiPriority="71"/>
-    <w:lsdException w:name="Colorful List Accent 6" w:uiPriority="72"/>
-    <w:lsdException w:name="Colorful Grid Accent 6" w:uiPriority="73"/>
-    <w:lsdException w:name="Subtle Emphasis" w:uiPriority="19" w:qFormat="1"/>
-    <w:lsdException w:name="Intense Emphasis" w:uiPriority="21" w:qFormat="1"/>
-    <w:lsdException w:name="Subtle Reference" w:uiPriority="31" w:qFormat="1"/>
-    <w:lsdException w:name="Intense Reference" w:uiPriority="32" w:qFormat="1"/>
-    <w:lsdException w:name="Book Title" w:uiPriority="33" w:qFormat="1"/>
-    <w:lsdException w:name="Bibliography" w:semiHidden="1" w:uiPriority="37" w:unhideWhenUsed="1"/>
-    <w:lsdException w:name="TOC Heading" w:semiHidden="1" w:uiPriority="39" w:unhideWhenUsed="1" w:qFormat="1"/>
-    <w:lsdException w:name="Plain Table 1" w:uiPriority="41"/>
-    <w:lsdException w:name="Plain Table 2" w:uiPriority="42"/>
-    <w:lsdException w:name="Plain Table 3" w:uiPriority="43"/>
-    <w:lsdException w:name="Plain Table 4" w:uiPriority="44"/>
-    <w:lsdException w:name="Plain Table 5" w:uiPriority="45"/>
-    <w:lsdException w:name="Grid Table Light" w:uiPriority="40"/>
-    <w:lsdException w:name="Grid Table 1 Light" w:uiPriority="46"/>
-    <w:lsdException w:name="Grid Table 2" w:uiPriority="47"/>
-    <w:lsdException w:name="Grid Table 3" w:uiPriority="48"/>
-    <w:lsdException w:name="Grid Table 4" w:uiPriority="49"/>
-    <w:lsdException w:name="Grid Table 5 Dark" w:uiPriority="50"/>
-    <w:lsdException w:name="Grid Table 6 Colorful" w:uiPriority="51"/>
-    <w:lsdException w:name="Grid Table 7 Colorful" w:uiPriority="52"/>
-    <w:lsdException w:name="Grid Table 1 Light Accent 1" w:uiPriority="46"/>
-    <w:lsdException w:name="Grid Table 2 Accent 1" w:uiPriority="47"/>
-    <w:lsdException w:name="Grid Table 3 Accent 1" w:uiPriority="48"/>
-    <w:lsdException w:name="Grid Table 4 Accent 1" w:uiPriority="49"/>
-    <w:lsdException w:name="Grid Table 5 Dark Accent 1" w:uiPriority="50"/>
-    <w:lsdException w:name="Grid Table 6 Colorful Accent 1" w:uiPriority="51"/>
-    <w:lsdException w:name="Grid Table 7 Colorful Accent 1" w:uiPriority="52"/>
-    <w:lsdException w:name="Grid Table 1 Light Accent 2" w:uiPriority="46"/>
-    <w:lsdException w:name="Grid Table 2 Accent 2" w:uiPriority="47"/>
-    <w:lsdException w:name="Grid Table 3 Accent 2" w:uiPriority="48"/>
-    <w:lsdException w:name="Grid Table 4 Accent 2" w:uiPriority="49"/>
-    <w:lsdException w:name="Grid Table 5 Dark Accent 2" w:uiPriority="50"/>
-    <w:lsdException w:name="Grid Table 6 Colorful Accent 2" w:uiPriority="51"/>
-    <w:lsdException w:name="Grid Table 7 Colorful Accent 2" w:uiPriority="52"/>
-    <w:lsdException w:name="Grid Table 1 Light Accent 3" w:uiPriority="46"/>
-    <w:lsdException w:name="Grid Table 2 Accent 3" w:uiPriority="47"/>
-    <w:lsdException w:name="Grid Table 3 Accent 3" w:uiPriority="48"/>
-    <w:lsdException w:name="Grid Table 4 Accent 3" w:uiPriority="49"/>
-    <w:lsdException w:name="Grid Table 5 Dark Accent 3" w:uiPriority="50"/>
-    <w:lsdException w:name="Grid Table 6 Colorful Accent 3" w:uiPriority="51"/>
-    <w:lsdException w:name="Grid Table 7 Colorful Accent 3" w:uiPriority="52"/>
-    <w:lsdException w:name="Grid Table 1 Light Accent 4" w:uiPriority="46"/>
-    <w:lsdException w:name="Grid Table 2 Accent 4" w:uiPriority="47"/>
-    <w:lsdException w:name="Grid Table 3 Accent 4" w:uiPriority="48"/>
-    <w:lsdException w:name="Grid Table 4 Accent 4" w:uiPriority="49"/>
-    <w:lsdException w:name="Grid Table 5 Dark Accent 4" w:uiPriority="50"/>
-    <w:lsdException w:name="Grid Table 6 Colorful Accent 4" w:uiPriority="51"/>
-    <w:lsdException w:name="Grid Table 7 Colorful Accent 4" w:uiPriority="52"/>
-    <w:lsdException w:name="Grid Table 1 Light Accent 5" w:uiPriority="46"/>
-    <w:lsdException w:name="Grid Table 2 Accent 5" w:uiPriority="47"/>
-    <w:lsdException w:name="Grid Table 3 Accent 5" w:uiPriority="48"/>
-    <w:lsdException w:name="Grid Table 4 Accent 5" w:uiPriority="49"/>
-    <w:lsdException w:name="Grid Table 5 Dark Accent 5" w:uiPriority="50"/>
-    <w:lsdException w:name="Grid Table 6 Colorful Accent 5" w:uiPriority="51"/>
-    <w:lsdException w:name="Grid Table 7 Colorful Accent 5" w:uiPriority="52"/>
-    <w:lsdException w:name="Grid Table 1 Light Accent 6" w:uiPriority="46"/>
-    <w:lsdException w:name="Grid Table 2 Accent 6" w:uiPriority="47"/>
-    <w:lsdException w:name="Grid Table 3 Accent 6" w:uiPriority="48"/>
-    <w:lsdException w:name="Grid Table 4 Accent 6" w:uiPriority="49"/>
-    <w:lsdException w:name="Grid Table 5 Dark Accent 6" w:uiPriority="50"/>
-    <w:lsdException w:name="Grid Table 6 Colorful Accent 6" w:uiPriority="51"/>
-    <w:lsdException w:name="Grid Table 7 Colorful Accent 6" w:uiPriority="52"/>
-    <w:lsdException w:name="List Table 1 Light" w:uiPriority="46"/>
-    <w:lsdException w:name="List Table 2" w:uiPriority="47"/>
-    <w:lsdException w:name="List Table 3" w:uiPriority="48"/>
-    <w:lsdException w:name="List Table 4" w:uiPriority="49"/>
-    <w:lsdException w:name="List Table 5 Dark" w:uiPriority="50"/>
-    <w:lsdException w:name="List Table 6 Colorful" w:uiPriority="51"/>
-    <w:lsdException w:name="List Table 7 Colorful" w:uiPriority="52"/>
-    <w:lsdException w:name="List Table 1 Light Accent 1" w:uiPriority="46"/>
-    <w:lsdException w:name="List Table 2 Accent 1" w:uiPriority="47"/>
-    <w:lsdException w:name="List Table 3 Accent 1" w:uiPriority="48"/>
-    <w:lsdException w:name="List Table 4 Accent 1" w:uiPriority="49"/>
-    <w:lsdException w:name="List Table 5 Dark Accent 1" w:uiPriority="50"/>
-    <w:lsdException w:name="List Table 6 Colorful Accent 1" w:uiPriority="51"/>
-    <w:lsdException w:name="List Table 7 Colorful Accent 1" w:uiPriority="52"/>
-    <w:lsdException w:name="List Table 1 Light Accent 2" w:uiPriority="46"/>
-    <w:lsdException w:name="List Table 2 Accent 2" w:uiPriority="47"/>
-    <w:lsdException w:name="List Table 3 Accent 2" w:uiPriority="48"/>
-    <w:lsdException w:name="List Table 4 Accent 2" w:uiPriority="49"/>
-    <w:lsdException w:name="List Table 5 Dark Accent 2" w:uiPriority="50"/>
-    <w:lsdException w:name="List Table 6 Colorful Accent 2" w:uiPriority="51"/>
-    <w:lsdException w:name="List Table 7 Colorful Accent 2" w:uiPriority="52"/>
-    <w:lsdException w:name="List Table 1 Light Accent 3" w:uiPriority="46"/>
-    <w:lsdException w:name="List Table 2 Accent 3" w:uiPriority="47"/>
-    <w:lsdException w:name="List Table 3 Accent 3" w:uiPriority="48"/>
-    <w:lsdException w:name="List Table 4 Accent 3" w:uiPriority="49"/>
-    <w:lsdException w:name="List Table 5 Dark Accent 3" w:uiPriority="50"/>
-    <w:lsdException w:name="List Table 6 Colorful Accent 3" w:uiPriority="51"/>
-    <w:lsdException w:name="List Table 7 Colorful Accent 3" w:uiPriority="52"/>
-    <w:lsdException w:name="List Table 1 Light Accent 4" w:uiPriority="46"/>
-    <w:lsdException w:name="List Table 2 Accent 4" w:uiPriority="47"/>
-    <w:lsdException w:name="List Table 3 Accent 4" w:uiPriority="48"/>
-    <w:lsdException w:name="List Table 4 Accent 4" w:uiPriority="49"/>
-    <w:lsdException w:name="List Table 5 Dark Accent 4" w:uiPriority="50"/>
-    <w:lsdException w:name="List Table 6 Colorful Accent 4" w:uiPriority="51"/>
-    <w:lsdException w:name="List Table 7 Colorful Accent 4" w:uiPriority="52"/>
-    <w:lsdException w:name="List Table 1 Light Accent 5" w:uiPriority="46"/>
-    <w:lsdException w:name="List Table 2 Accent 5" w:uiPriority="47"/>
-    <w:lsdException w:name="List Table 3 Accent 5" w:uiPriority="48"/>
-    <w:lsdException w:name="List Table 4 Accent 5" w:uiPriority="49"/>
-    <w:lsdException w:name="List Table 5 Dark Accent 5" w:uiPriority="50"/>
-    <w:lsdException w:name="List Table 6 Colorful Accent 5" w:uiPriority="51"/>
-    <w:lsdException w:name="List Table 7 Colorful Accent 5" w:uiPriority="52"/>
-    <w:lsdException w:name="List Table 1 Light Accent 6" w:uiPriority="46"/>
-    <w:lsdException w:name="List Table 2 Accent 6" w:uiPriority="47"/>
-    <w:lsdException w:name="List Table 3 Accent 6" w:uiPriority="48"/>
-    <w:lsdException w:name="List Table 4 Accent 6" w:uiPriority="49"/>
-    <w:lsdException w:name="List Table 5 Dark Accent 6" w:uiPriority="50"/>
-    <w:lsdException w:name="List Table 6 Colorful Accent 6" w:uiPriority="51"/>
-    <w:lsdException w:name="List Table 7 Colorful Accent 6" w:uiPriority="52"/>
-  </w:latentStyles>
-  <w:style w:type="paragraph" w:default="1" w:styleId="Normal">
-    <w:name w:val="Normal"/>
-    <w:qFormat/>
-  </w:style>
-  <w:style w:type="character" w:default="1" w:styleId="DefaultParagraphFont">
-    <w:name w:val="Default Paragraph Font"/>
-    <w:uiPriority w:val="1"/>
-    <w:semiHidden/>
-    <w:unhideWhenUsed/>
-  </w:style>
-  <w:style w:type="table" w:default="1" w:styleId="TableNormal">
-    <w:name w:val="Normal Table"/>
-    <w:uiPriority w:val="99"/>
-    <w:semiHidden/>
-    <w:unhideWhenUsed/>
-    <w:tblPr>
-      <w:tblInd w:w="0" w:type="dxa"/>
-      <w:tblCellMar>
-        <w:top w:w="0" w:type="dxa"/>
-        <w:left w:w="108" w:type="dxa"/>
-        <w:bottom w:w="0" w:type="dxa"/>
-        <w:right w:w="108" w:type="dxa"/>
-      </w:tblCellMar>
-    </w:tblPr>
-  </w:style>
-  <w:style w:type="numbering" w:default="1" w:styleId="NoList">
-    <w:name w:val="No List"/>
-    <w:uiPriority w:val="99"/>
-    <w:semiHidden/>
-    <w:unhideWhenUsed/>
-  </w:style>
-  <w:style w:type="character" w:styleId="PlaceholderText">
-    <w:name w:val="Placeholder Text"/>
-    <w:basedOn w:val="DefaultParagraphFont"/>
-    <w:uiPriority w:val="99"/>
-    <w:semiHidden/>
-    <w:rsid w:val="002E4FB5"/>
-    <w:rPr>
-      <w:color w:val="808080"/>
-    </w:rPr>
-  </w:style>
-</w:styles>
-</file>
-
-<file path=word/glossary/webSettings.xml><?xml version="1.0" encoding="utf-8"?>
-<w:webSettings xmlns:mc="http://schemas.openxmlformats.org/markup-compatibility/2006" xmlns:r="http://schemas.openxmlformats.org/officeDocument/2006/relationships" xmlns:w="http://schemas.openxmlformats.org/wordprocessingml/2006/main" xmlns:w14="http://schemas.microsoft.com/office/word/2010/wordml" xmlns:w15="http://schemas.microsoft.com/office/word/2012/wordml" mc:Ignorable="w14 w15">
-  <w:optimizeForBrowser/>
-  <w:allowPNG/>
-</w:webSettings>
-</file>
-
 <file path=word/theme/theme1.xml><?xml version="1.0" encoding="utf-8"?>
 <a:theme xmlns:a="http://schemas.openxmlformats.org/drawingml/2006/main" name="Office Theme">
   <a:themeElements>
@@ -28531,7 +28140,7 @@
 </file>
 
 <file path=customXml/itemProps1.xml><?xml version="1.0" encoding="utf-8"?>
-<ds:datastoreItem xmlns:ds="http://schemas.openxmlformats.org/officeDocument/2006/customXml" ds:itemID="{2CD64130-4F23-4226-9DCF-A805777D485B}">
+<ds:datastoreItem xmlns:ds="http://schemas.openxmlformats.org/officeDocument/2006/customXml" ds:itemID="{574DD7F8-C77F-44C0-B9D0-361E8E5E3A3B}">
   <ds:schemaRefs>
     <ds:schemaRef ds:uri="http://schemas.openxmlformats.org/officeDocument/2006/bibliography"/>
   </ds:schemaRefs>

</xml_diff>

<commit_message>
Added JACE data and Matlab scripts
</commit_message>
<xml_diff>
--- a/Lit_Review.docx
+++ b/Lit_Review.docx
@@ -340,21 +340,7 @@
         <w:rPr>
           <w:lang w:val="en-IE" w:eastAsia="en-GB"/>
         </w:rPr>
-        <w:t xml:space="preserve">In 2012 industry consumed 2,542 </w:t>
-      </w:r>
-      <w:proofErr w:type="spellStart"/>
-      <w:r>
-        <w:rPr>
-          <w:lang w:val="en-IE" w:eastAsia="en-GB"/>
-        </w:rPr>
-        <w:t>Mtoe</w:t>
-      </w:r>
-      <w:proofErr w:type="spellEnd"/>
-      <w:r>
-        <w:rPr>
-          <w:lang w:val="en-IE" w:eastAsia="en-GB"/>
-        </w:rPr>
-        <w:t xml:space="preserve"> of energy globally, which represented </w:t>
+        <w:t xml:space="preserve">In 2012 industry consumed 2,542 Mtoe of energy globally, which represented </w:t>
       </w:r>
       <w:r>
         <w:rPr>
@@ -372,21 +358,7 @@
         <w:rPr>
           <w:lang w:val="en-IE" w:eastAsia="en-GB"/>
         </w:rPr>
-        <w:t xml:space="preserve"> the 8,980 </w:t>
-      </w:r>
-      <w:proofErr w:type="spellStart"/>
-      <w:r>
-        <w:rPr>
-          <w:lang w:val="en-IE" w:eastAsia="en-GB"/>
-        </w:rPr>
-        <w:t>Mtoe</w:t>
-      </w:r>
-      <w:proofErr w:type="spellEnd"/>
-      <w:r>
-        <w:rPr>
-          <w:lang w:val="en-IE" w:eastAsia="en-GB"/>
-        </w:rPr>
-        <w:t xml:space="preserve"> of global final energy consumption </w:t>
+        <w:t xml:space="preserve"> the 8,980 Mtoe of global final energy consumption </w:t>
       </w:r>
       <w:r>
         <w:rPr>
@@ -437,35 +409,7 @@
         <w:rPr>
           <w:lang w:val="en-IE" w:eastAsia="en-GB"/>
         </w:rPr>
-        <w:t xml:space="preserve"> 2.26 </w:t>
-      </w:r>
-      <w:proofErr w:type="spellStart"/>
-      <w:r>
-        <w:rPr>
-          <w:lang w:val="en-IE" w:eastAsia="en-GB"/>
-        </w:rPr>
-        <w:t>Mtoe</w:t>
-      </w:r>
-      <w:proofErr w:type="spellEnd"/>
-      <w:r>
-        <w:rPr>
-          <w:lang w:val="en-IE" w:eastAsia="en-GB"/>
-        </w:rPr>
-        <w:t xml:space="preserve"> of energy in 2012, representing almost 22% of Ireland’s 10.3 </w:t>
-      </w:r>
-      <w:proofErr w:type="spellStart"/>
-      <w:r>
-        <w:rPr>
-          <w:lang w:val="en-IE" w:eastAsia="en-GB"/>
-        </w:rPr>
-        <w:t>Mtoe</w:t>
-      </w:r>
-      <w:proofErr w:type="spellEnd"/>
-      <w:r>
-        <w:rPr>
-          <w:lang w:val="en-IE" w:eastAsia="en-GB"/>
-        </w:rPr>
-        <w:t xml:space="preserve"> of final energy consumption.</w:t>
+        <w:t xml:space="preserve"> 2.26 Mtoe of energy in 2012, representing almost 22% of Ireland’s 10.3 Mtoe of final energy consumption.</w:t>
       </w:r>
       <w:r>
         <w:rPr>
@@ -699,20 +643,12 @@
         </w:rPr>
         <w:t xml:space="preserve">Compressed air is generated in industry using a wide variety of equipment types and configurations. Different types of equipment are suited to different applications in terms of </w:t>
       </w:r>
-      <w:proofErr w:type="gramStart"/>
       <w:r>
         <w:rPr>
           <w:lang w:val="en-IE" w:eastAsia="en-GB"/>
         </w:rPr>
         <w:lastRenderedPageBreak/>
-        <w:t>volumetric</w:t>
-      </w:r>
-      <w:proofErr w:type="gramEnd"/>
-      <w:r>
-        <w:rPr>
-          <w:lang w:val="en-IE" w:eastAsia="en-GB"/>
-        </w:rPr>
-        <w:t xml:space="preserve"> and pressure requirements. The three key types of compressor installed in industry today are reciprocating, rotary, and centrifugal machines. Their suitability to different volumetric and pressure requirem</w:t>
+        <w:t>volumetric and pressure requirements. The three key types of compressor installed in industry today are reciprocating, rotary, and centrifugal machines. Their suitability to different volumetric and pressure requirem</w:t>
       </w:r>
       <w:r>
         <w:rPr>
@@ -883,27 +819,14 @@
       <w:r>
         <w:t xml:space="preserve">Figure </w:t>
       </w:r>
-      <w:r>
-        <w:fldChar w:fldCharType="begin"/>
-      </w:r>
-      <w:r>
-        <w:instrText xml:space="preserve"> SEQ Figure \* ARABIC </w:instrText>
-      </w:r>
-      <w:r>
-        <w:fldChar w:fldCharType="separate"/>
-      </w:r>
-      <w:r>
-        <w:rPr>
-          <w:noProof/>
-        </w:rPr>
-        <w:t>1</w:t>
-      </w:r>
-      <w:r>
-        <w:rPr>
-          <w:noProof/>
-        </w:rPr>
-        <w:fldChar w:fldCharType="end"/>
-      </w:r>
+      <w:fldSimple w:instr=" SEQ Figure \* ARABIC ">
+        <w:r>
+          <w:rPr>
+            <w:noProof/>
+          </w:rPr>
+          <w:t>1</w:t>
+        </w:r>
+      </w:fldSimple>
       <w:bookmarkEnd w:id="0"/>
       <w:r>
         <w:t>: Typical Compressor Application Ranges</w:t>
@@ -6813,27 +6736,14 @@
       <w:r>
         <w:t xml:space="preserve">Figure </w:t>
       </w:r>
-      <w:r>
-        <w:fldChar w:fldCharType="begin"/>
-      </w:r>
-      <w:r>
-        <w:instrText xml:space="preserve"> SEQ Figure \* ARABIC </w:instrText>
-      </w:r>
-      <w:r>
-        <w:fldChar w:fldCharType="separate"/>
-      </w:r>
-      <w:r>
-        <w:rPr>
-          <w:noProof/>
-        </w:rPr>
-        <w:t>2</w:t>
-      </w:r>
-      <w:r>
-        <w:rPr>
-          <w:noProof/>
-        </w:rPr>
-        <w:fldChar w:fldCharType="end"/>
-      </w:r>
+      <w:fldSimple w:instr=" SEQ Figure \* ARABIC ">
+        <w:r>
+          <w:rPr>
+            <w:noProof/>
+          </w:rPr>
+          <w:t>2</w:t>
+        </w:r>
+      </w:fldSimple>
       <w:bookmarkEnd w:id="6"/>
       <w:r>
         <w:t>: Example AHP Hierarchy Scheme</w:t>
@@ -7121,6 +7031,7 @@
           <w:b/>
           <w:lang w:val="en-IE" w:eastAsia="en-GB"/>
         </w:rPr>
+        <w:instrText xml:space="preserve"> \* MERGEFORMAT </w:instrText>
       </w:r>
       <w:r>
         <w:rPr>
@@ -7128,7 +7039,6 @@
           <w:b/>
           <w:lang w:val="en-IE" w:eastAsia="en-GB"/>
         </w:rPr>
-        <w:instrText xml:space="preserve"> \* MERGEFORMAT </w:instrText>
       </w:r>
       <w:r>
         <w:rPr>
@@ -7693,7 +7603,21 @@
         <w:rPr>
           <w:lang w:val="en-IE" w:eastAsia="en-GB"/>
         </w:rPr>
-        <w:t>This step is repeated for the lower level for each choices suitability at satisfying each factor. The weights obtained in the first priority vector are combined with those obtained in the second priority vector, to give an overall weight for each choice. The choice with the highest weight may then be taken as the preference with all relevant factors considered.</w:t>
+        <w:t>This step is repeated for the lower level for each choice</w:t>
+      </w:r>
+      <w:r>
+        <w:rPr>
+          <w:lang w:val="en-IE" w:eastAsia="en-GB"/>
+        </w:rPr>
+        <w:t>’</w:t>
+      </w:r>
+      <w:bookmarkStart w:id="8" w:name="_GoBack"/>
+      <w:bookmarkEnd w:id="8"/>
+      <w:r>
+        <w:rPr>
+          <w:lang w:val="en-IE" w:eastAsia="en-GB"/>
+        </w:rPr>
+        <w:t>s suitability at satisfying each factor. The weights obtained in the first priority vector are combined with those obtained in the second priority vector, to give an overall weight for each choice. The choice with the highest weight may then be taken as the preference with all relevant factors considered.</w:t>
       </w:r>
     </w:p>
     <w:p>
@@ -8483,32 +8407,19 @@
           <w:lang w:val="en-IE" w:eastAsia="en-GB"/>
         </w:rPr>
       </w:pPr>
-      <w:bookmarkStart w:id="8" w:name="_Ref426454316"/>
+      <w:bookmarkStart w:id="9" w:name="_Ref426454316"/>
       <w:r>
         <w:t xml:space="preserve">Figure </w:t>
       </w:r>
-      <w:r>
-        <w:fldChar w:fldCharType="begin"/>
-      </w:r>
-      <w:r>
-        <w:instrText xml:space="preserve"> SEQ Figure \* ARABIC </w:instrText>
-      </w:r>
-      <w:r>
-        <w:fldChar w:fldCharType="separate"/>
-      </w:r>
-      <w:r>
-        <w:rPr>
-          <w:noProof/>
-        </w:rPr>
-        <w:t>3</w:t>
-      </w:r>
-      <w:r>
-        <w:rPr>
-          <w:noProof/>
-        </w:rPr>
-        <w:fldChar w:fldCharType="end"/>
-      </w:r>
-      <w:bookmarkEnd w:id="8"/>
+      <w:fldSimple w:instr=" SEQ Figure \* ARABIC ">
+        <w:r>
+          <w:rPr>
+            <w:noProof/>
+          </w:rPr>
+          <w:t>3</w:t>
+        </w:r>
+      </w:fldSimple>
+      <w:bookmarkEnd w:id="9"/>
       <w:r>
         <w:t>: Typical Model-Based FDD Process</w:t>
       </w:r>
@@ -9032,7 +8943,7 @@
         </w:rPr>
         <w:fldChar w:fldCharType="separate"/>
       </w:r>
-      <w:bookmarkStart w:id="9" w:name="_Ref426464868"/>
+      <w:bookmarkStart w:id="10" w:name="_Ref426464868"/>
       <w:r>
         <w:rPr>
           <w:noProof/>
@@ -9040,7 +8951,7 @@
         </w:rPr>
         <w:t>(Xenos et al. 2015)</w:t>
       </w:r>
-      <w:bookmarkEnd w:id="9"/>
+      <w:bookmarkEnd w:id="10"/>
       <w:r>
         <w:rPr>
           <w:lang w:val="en-IE" w:eastAsia="en-GB"/>
@@ -11529,32 +11440,19 @@
         <w:pStyle w:val="Caption"/>
         <w:jc w:val="center"/>
       </w:pPr>
-      <w:bookmarkStart w:id="10" w:name="_Ref426548201"/>
+      <w:bookmarkStart w:id="11" w:name="_Ref426548201"/>
       <w:r>
         <w:t xml:space="preserve">Figure </w:t>
       </w:r>
-      <w:r>
-        <w:fldChar w:fldCharType="begin"/>
-      </w:r>
-      <w:r>
-        <w:instrText xml:space="preserve"> SEQ Figure \* ARABIC </w:instrText>
-      </w:r>
-      <w:r>
-        <w:fldChar w:fldCharType="separate"/>
-      </w:r>
-      <w:r>
-        <w:rPr>
-          <w:noProof/>
-        </w:rPr>
-        <w:t>4</w:t>
-      </w:r>
-      <w:r>
-        <w:rPr>
-          <w:noProof/>
-        </w:rPr>
-        <w:fldChar w:fldCharType="end"/>
-      </w:r>
-      <w:bookmarkEnd w:id="10"/>
+      <w:fldSimple w:instr=" SEQ Figure \* ARABIC ">
+        <w:r>
+          <w:rPr>
+            <w:noProof/>
+          </w:rPr>
+          <w:t>4</w:t>
+        </w:r>
+      </w:fldSimple>
+      <w:bookmarkEnd w:id="11"/>
       <w:r>
         <w:t xml:space="preserve">: Black-box model for Power prediction </w:t>
       </w:r>
@@ -11635,32 +11533,19 @@
         <w:pStyle w:val="Caption"/>
         <w:jc w:val="center"/>
       </w:pPr>
-      <w:bookmarkStart w:id="11" w:name="_Ref426548202"/>
+      <w:bookmarkStart w:id="12" w:name="_Ref426548202"/>
       <w:r>
         <w:t xml:space="preserve">Figure </w:t>
       </w:r>
-      <w:r>
-        <w:fldChar w:fldCharType="begin"/>
-      </w:r>
-      <w:r>
-        <w:instrText xml:space="preserve"> SEQ Figure \* ARABIC </w:instrText>
-      </w:r>
-      <w:r>
-        <w:fldChar w:fldCharType="separate"/>
-      </w:r>
-      <w:r>
-        <w:rPr>
-          <w:noProof/>
-        </w:rPr>
-        <w:t>5</w:t>
-      </w:r>
-      <w:r>
-        <w:rPr>
-          <w:noProof/>
-        </w:rPr>
-        <w:fldChar w:fldCharType="end"/>
-      </w:r>
-      <w:bookmarkEnd w:id="11"/>
+      <w:fldSimple w:instr=" SEQ Figure \* ARABIC ">
+        <w:r>
+          <w:rPr>
+            <w:noProof/>
+          </w:rPr>
+          <w:t>5</w:t>
+        </w:r>
+      </w:fldSimple>
+      <w:bookmarkEnd w:id="12"/>
       <w:r>
         <w:t xml:space="preserve">: Alternative black-box model for Power prediction </w:t>
       </w:r>
@@ -12433,32 +12318,19 @@
         <w:pStyle w:val="Caption"/>
         <w:jc w:val="center"/>
       </w:pPr>
-      <w:bookmarkStart w:id="12" w:name="_Ref426556704"/>
+      <w:bookmarkStart w:id="13" w:name="_Ref426556704"/>
       <w:r>
         <w:t xml:space="preserve">Figure </w:t>
       </w:r>
-      <w:r>
-        <w:fldChar w:fldCharType="begin"/>
-      </w:r>
-      <w:r>
-        <w:instrText xml:space="preserve"> SEQ Figure \* ARABIC </w:instrText>
-      </w:r>
-      <w:r>
-        <w:fldChar w:fldCharType="separate"/>
-      </w:r>
-      <w:r>
-        <w:rPr>
-          <w:noProof/>
-        </w:rPr>
-        <w:t>6</w:t>
-      </w:r>
-      <w:r>
-        <w:rPr>
-          <w:noProof/>
-        </w:rPr>
-        <w:fldChar w:fldCharType="end"/>
-      </w:r>
-      <w:bookmarkEnd w:id="12"/>
+      <w:fldSimple w:instr=" SEQ Figure \* ARABIC ">
+        <w:r>
+          <w:rPr>
+            <w:noProof/>
+          </w:rPr>
+          <w:t>6</w:t>
+        </w:r>
+      </w:fldSimple>
+      <w:bookmarkEnd w:id="13"/>
       <w:r>
         <w:t>: Perceptron Overview</w:t>
       </w:r>
@@ -12825,32 +12697,19 @@
           <w:lang w:val="en-IE" w:eastAsia="en-GB"/>
         </w:rPr>
       </w:pPr>
-      <w:bookmarkStart w:id="13" w:name="_Ref426557112"/>
+      <w:bookmarkStart w:id="14" w:name="_Ref426557112"/>
       <w:r>
         <w:t xml:space="preserve">Figure </w:t>
       </w:r>
-      <w:r>
-        <w:fldChar w:fldCharType="begin"/>
-      </w:r>
-      <w:r>
-        <w:instrText xml:space="preserve"> SEQ Figure \* ARABIC </w:instrText>
-      </w:r>
-      <w:r>
-        <w:fldChar w:fldCharType="separate"/>
-      </w:r>
-      <w:r>
-        <w:rPr>
-          <w:noProof/>
-        </w:rPr>
-        <w:t>7</w:t>
-      </w:r>
-      <w:r>
-        <w:rPr>
-          <w:noProof/>
-        </w:rPr>
-        <w:fldChar w:fldCharType="end"/>
-      </w:r>
-      <w:bookmarkEnd w:id="13"/>
+      <w:fldSimple w:instr=" SEQ Figure \* ARABIC ">
+        <w:r>
+          <w:rPr>
+            <w:noProof/>
+          </w:rPr>
+          <w:t>7</w:t>
+        </w:r>
+      </w:fldSimple>
+      <w:bookmarkEnd w:id="14"/>
       <w:r>
         <w:t xml:space="preserve">: Typical </w:t>
       </w:r>
@@ -13987,19 +13846,7 @@
           <w:noProof/>
           <w:sz w:val="22"/>
         </w:rPr>
-        <w:t>Reliabil</w:t>
-      </w:r>
-      <w:bookmarkStart w:id="14" w:name="_GoBack"/>
-      <w:bookmarkEnd w:id="14"/>
-      <w:r>
-        <w:rPr>
-          <w:rFonts w:ascii="Calibri" w:hAnsi="Calibri"/>
-          <w:i/>
-          <w:iCs/>
-          <w:noProof/>
-          <w:sz w:val="22"/>
-        </w:rPr>
-        <w:t>ity Engineering &amp; System Safety</w:t>
+        <w:t>Reliability Engineering &amp; System Safety</w:t>
       </w:r>
       <w:r>
         <w:rPr>
@@ -14887,7 +14734,6 @@
         <w:docPartUnique/>
       </w:docPartObj>
     </w:sdtPr>
-    <w:sdtEndPr/>
     <w:sdtContent>
       <w:sdt>
         <w:sdtPr>
@@ -14897,7 +14743,6 @@
             <w:docPartUnique/>
           </w:docPartObj>
         </w:sdtPr>
-        <w:sdtEndPr/>
         <w:sdtContent>
           <w:p>
             <w:pPr>
@@ -14938,7 +14783,7 @@
                 <w:bCs/>
                 <w:noProof/>
               </w:rPr>
-              <w:t>18</w:t>
+              <w:t>19</w:t>
             </w:r>
             <w:r>
               <w:rPr>
@@ -20464,30 +20309,30 @@
   </dgm:ptLst>
   <dgm:cxnLst>
     <dgm:cxn modelId="{ADD2004E-83EA-4F1F-85AE-79872F9F1A4B}" srcId="{2F594A89-DC6D-44F4-A8F5-C6ABF9461309}" destId="{3FED8D75-0C6D-49DD-A257-3AD76C0BCC8F}" srcOrd="1" destOrd="0" parTransId="{E42F6F4E-EE37-444D-85CC-506BEF798C0E}" sibTransId="{E689DC05-DBD9-47DF-A2CF-0527A5315DFE}"/>
-    <dgm:cxn modelId="{6CDB01D5-14D4-4C27-96E4-C82761070E9A}" type="presOf" srcId="{2F594A89-DC6D-44F4-A8F5-C6ABF9461309}" destId="{F533EA7B-C160-4E2E-96CB-B49DF9D64F0E}" srcOrd="0" destOrd="0" presId="urn:microsoft.com/office/officeart/2005/8/layout/radial1"/>
-    <dgm:cxn modelId="{BAB1023D-C9C9-480C-85FF-07F8C8056A33}" type="presOf" srcId="{850E9E7F-A2D6-48E3-A8DE-FC037E47A03F}" destId="{644D5868-F4E2-4691-9C3E-94DAC9DE75AE}" srcOrd="0" destOrd="0" presId="urn:microsoft.com/office/officeart/2005/8/layout/radial1"/>
-    <dgm:cxn modelId="{4BF3C6A2-147F-4C34-A235-5CE6E603BE16}" type="presOf" srcId="{C17A9763-096F-4FFA-AC5C-A2AEBAAAB5BC}" destId="{C0B1E1BB-0935-448D-B376-216573C7337F}" srcOrd="1" destOrd="0" presId="urn:microsoft.com/office/officeart/2005/8/layout/radial1"/>
-    <dgm:cxn modelId="{A839545C-D1F6-4001-B936-2F3632EC1D70}" type="presOf" srcId="{E42F6F4E-EE37-444D-85CC-506BEF798C0E}" destId="{83E04D9C-B95C-4968-8576-A93952BFF6C3}" srcOrd="0" destOrd="0" presId="urn:microsoft.com/office/officeart/2005/8/layout/radial1"/>
+    <dgm:cxn modelId="{8D90399F-ADDC-4FC5-BCF3-1CE1CA35D6E6}" type="presOf" srcId="{AFAEC901-CD2E-458C-8197-6285A62C6957}" destId="{CFB03679-6BC4-43D0-A85A-5F20DD2FD08D}" srcOrd="1" destOrd="0" presId="urn:microsoft.com/office/officeart/2005/8/layout/radial1"/>
     <dgm:cxn modelId="{6A6E6A4A-D047-48A5-A793-759FE9234251}" srcId="{850E9E7F-A2D6-48E3-A8DE-FC037E47A03F}" destId="{2F594A89-DC6D-44F4-A8F5-C6ABF9461309}" srcOrd="0" destOrd="0" parTransId="{4B374840-9701-4762-A3F1-FFCED2AFC911}" sibTransId="{8B8D503B-6EF7-4FD0-AA00-CA1D22765230}"/>
-    <dgm:cxn modelId="{4AAC36A1-D129-4546-9C40-E0C906B6C148}" type="presOf" srcId="{AFAEC901-CD2E-458C-8197-6285A62C6957}" destId="{659E72D4-7BB3-4AE9-8143-410277E7AD4A}" srcOrd="0" destOrd="0" presId="urn:microsoft.com/office/officeart/2005/8/layout/radial1"/>
-    <dgm:cxn modelId="{6799A153-0A0B-403C-A3BB-F0A826996B6B}" type="presOf" srcId="{E42F6F4E-EE37-444D-85CC-506BEF798C0E}" destId="{F5975487-EBFF-4F20-BCB8-402A2922A818}" srcOrd="1" destOrd="0" presId="urn:microsoft.com/office/officeart/2005/8/layout/radial1"/>
-    <dgm:cxn modelId="{A5E0B802-F7F2-4B75-904A-4AD598D1B46D}" type="presOf" srcId="{C17A9763-096F-4FFA-AC5C-A2AEBAAAB5BC}" destId="{60D615D2-BA42-4AAD-A7EB-5734F201020A}" srcOrd="0" destOrd="0" presId="urn:microsoft.com/office/officeart/2005/8/layout/radial1"/>
-    <dgm:cxn modelId="{60A74CEE-30DA-44A7-8C46-FB37956D8725}" type="presOf" srcId="{7111ED81-4EF1-430B-9E11-E4F3FE293513}" destId="{00FD020E-6F9F-4482-9275-E7A7DF0C449F}" srcOrd="0" destOrd="0" presId="urn:microsoft.com/office/officeart/2005/8/layout/radial1"/>
-    <dgm:cxn modelId="{A25D93D8-6E52-43C0-A313-532C798BB081}" type="presOf" srcId="{3FED8D75-0C6D-49DD-A257-3AD76C0BCC8F}" destId="{891B755E-AC03-4F33-A502-2A32E331EDC1}" srcOrd="0" destOrd="0" presId="urn:microsoft.com/office/officeart/2005/8/layout/radial1"/>
+    <dgm:cxn modelId="{00530C07-9241-4435-A444-02A0175C6F50}" type="presOf" srcId="{2F594A89-DC6D-44F4-A8F5-C6ABF9461309}" destId="{F533EA7B-C160-4E2E-96CB-B49DF9D64F0E}" srcOrd="0" destOrd="0" presId="urn:microsoft.com/office/officeart/2005/8/layout/radial1"/>
+    <dgm:cxn modelId="{78AB40CB-8DF3-4301-8471-6D12CCDDFD40}" type="presOf" srcId="{C17A9763-096F-4FFA-AC5C-A2AEBAAAB5BC}" destId="{60D615D2-BA42-4AAD-A7EB-5734F201020A}" srcOrd="0" destOrd="0" presId="urn:microsoft.com/office/officeart/2005/8/layout/radial1"/>
+    <dgm:cxn modelId="{A1CEC30A-AF1C-40F9-808B-D13AED77A9AF}" type="presOf" srcId="{E42F6F4E-EE37-444D-85CC-506BEF798C0E}" destId="{F5975487-EBFF-4F20-BCB8-402A2922A818}" srcOrd="1" destOrd="0" presId="urn:microsoft.com/office/officeart/2005/8/layout/radial1"/>
+    <dgm:cxn modelId="{E82AC981-4C42-4A95-9D5B-72EB75DF3754}" type="presOf" srcId="{850E9E7F-A2D6-48E3-A8DE-FC037E47A03F}" destId="{644D5868-F4E2-4691-9C3E-94DAC9DE75AE}" srcOrd="0" destOrd="0" presId="urn:microsoft.com/office/officeart/2005/8/layout/radial1"/>
+    <dgm:cxn modelId="{C18EB87A-8590-473D-AF81-28FAA64083C4}" type="presOf" srcId="{9E9C65FA-EB59-4293-ACD4-6BA4543840CE}" destId="{92E0D909-92D9-444F-84A7-16A185A8C693}" srcOrd="0" destOrd="0" presId="urn:microsoft.com/office/officeart/2005/8/layout/radial1"/>
     <dgm:cxn modelId="{66A5FC2F-A0D0-4593-BB8C-1C41D8F4B448}" srcId="{2F594A89-DC6D-44F4-A8F5-C6ABF9461309}" destId="{9E9C65FA-EB59-4293-ACD4-6BA4543840CE}" srcOrd="2" destOrd="0" parTransId="{C17A9763-096F-4FFA-AC5C-A2AEBAAAB5BC}" sibTransId="{0D7A9357-CD96-4285-901E-45036B05812C}"/>
-    <dgm:cxn modelId="{54D7B6D4-48ED-4B52-9277-9826D2BE7A26}" type="presOf" srcId="{9E9C65FA-EB59-4293-ACD4-6BA4543840CE}" destId="{92E0D909-92D9-444F-84A7-16A185A8C693}" srcOrd="0" destOrd="0" presId="urn:microsoft.com/office/officeart/2005/8/layout/radial1"/>
+    <dgm:cxn modelId="{FE08A701-C95B-4BDC-AF18-4FB9B8E4E38C}" type="presOf" srcId="{C17A9763-096F-4FFA-AC5C-A2AEBAAAB5BC}" destId="{C0B1E1BB-0935-448D-B376-216573C7337F}" srcOrd="1" destOrd="0" presId="urn:microsoft.com/office/officeart/2005/8/layout/radial1"/>
+    <dgm:cxn modelId="{BC54407C-4591-4C79-B969-2EE01B735A02}" type="presOf" srcId="{3FED8D75-0C6D-49DD-A257-3AD76C0BCC8F}" destId="{891B755E-AC03-4F33-A502-2A32E331EDC1}" srcOrd="0" destOrd="0" presId="urn:microsoft.com/office/officeart/2005/8/layout/radial1"/>
+    <dgm:cxn modelId="{CD341FC2-CE96-46D1-9412-3B6E0F074F1F}" type="presOf" srcId="{7111ED81-4EF1-430B-9E11-E4F3FE293513}" destId="{00FD020E-6F9F-4482-9275-E7A7DF0C449F}" srcOrd="0" destOrd="0" presId="urn:microsoft.com/office/officeart/2005/8/layout/radial1"/>
+    <dgm:cxn modelId="{19F263ED-E39F-4DF7-ACBB-EBC57FDB7B20}" type="presOf" srcId="{E42F6F4E-EE37-444D-85CC-506BEF798C0E}" destId="{83E04D9C-B95C-4968-8576-A93952BFF6C3}" srcOrd="0" destOrd="0" presId="urn:microsoft.com/office/officeart/2005/8/layout/radial1"/>
+    <dgm:cxn modelId="{864CADCB-AF4A-4180-A803-21819866B885}" type="presOf" srcId="{AFAEC901-CD2E-458C-8197-6285A62C6957}" destId="{659E72D4-7BB3-4AE9-8143-410277E7AD4A}" srcOrd="0" destOrd="0" presId="urn:microsoft.com/office/officeart/2005/8/layout/radial1"/>
     <dgm:cxn modelId="{E324C9DD-F3DB-4501-8A9E-F375D1639BFD}" srcId="{2F594A89-DC6D-44F4-A8F5-C6ABF9461309}" destId="{7111ED81-4EF1-430B-9E11-E4F3FE293513}" srcOrd="0" destOrd="0" parTransId="{AFAEC901-CD2E-458C-8197-6285A62C6957}" sibTransId="{701A4A50-ADB2-4A85-8182-C23D63E633EE}"/>
-    <dgm:cxn modelId="{C80D2068-E92F-47AD-ACA7-2AF444AB3F6F}" type="presOf" srcId="{AFAEC901-CD2E-458C-8197-6285A62C6957}" destId="{CFB03679-6BC4-43D0-A85A-5F20DD2FD08D}" srcOrd="1" destOrd="0" presId="urn:microsoft.com/office/officeart/2005/8/layout/radial1"/>
-    <dgm:cxn modelId="{62624A10-F34B-4482-8CD7-CD7999A6A6AC}" type="presParOf" srcId="{644D5868-F4E2-4691-9C3E-94DAC9DE75AE}" destId="{F533EA7B-C160-4E2E-96CB-B49DF9D64F0E}" srcOrd="0" destOrd="0" presId="urn:microsoft.com/office/officeart/2005/8/layout/radial1"/>
-    <dgm:cxn modelId="{557B4DE4-A824-41EA-B3A4-B6AD7F98FF78}" type="presParOf" srcId="{644D5868-F4E2-4691-9C3E-94DAC9DE75AE}" destId="{659E72D4-7BB3-4AE9-8143-410277E7AD4A}" srcOrd="1" destOrd="0" presId="urn:microsoft.com/office/officeart/2005/8/layout/radial1"/>
-    <dgm:cxn modelId="{09FE0B98-84E8-48B0-83D2-3D48D9BE8FF3}" type="presParOf" srcId="{659E72D4-7BB3-4AE9-8143-410277E7AD4A}" destId="{CFB03679-6BC4-43D0-A85A-5F20DD2FD08D}" srcOrd="0" destOrd="0" presId="urn:microsoft.com/office/officeart/2005/8/layout/radial1"/>
-    <dgm:cxn modelId="{E923D5D8-9DDB-4BDE-9B7B-6201F45CF4FD}" type="presParOf" srcId="{644D5868-F4E2-4691-9C3E-94DAC9DE75AE}" destId="{00FD020E-6F9F-4482-9275-E7A7DF0C449F}" srcOrd="2" destOrd="0" presId="urn:microsoft.com/office/officeart/2005/8/layout/radial1"/>
-    <dgm:cxn modelId="{47BE84FE-C801-4EC7-B98A-58FF10C227A7}" type="presParOf" srcId="{644D5868-F4E2-4691-9C3E-94DAC9DE75AE}" destId="{83E04D9C-B95C-4968-8576-A93952BFF6C3}" srcOrd="3" destOrd="0" presId="urn:microsoft.com/office/officeart/2005/8/layout/radial1"/>
-    <dgm:cxn modelId="{5E769BFD-F234-4E64-B5BA-6ED593050BC0}" type="presParOf" srcId="{83E04D9C-B95C-4968-8576-A93952BFF6C3}" destId="{F5975487-EBFF-4F20-BCB8-402A2922A818}" srcOrd="0" destOrd="0" presId="urn:microsoft.com/office/officeart/2005/8/layout/radial1"/>
-    <dgm:cxn modelId="{CCAC8398-9FC9-43F3-B4BB-A7CD0C63A805}" type="presParOf" srcId="{644D5868-F4E2-4691-9C3E-94DAC9DE75AE}" destId="{891B755E-AC03-4F33-A502-2A32E331EDC1}" srcOrd="4" destOrd="0" presId="urn:microsoft.com/office/officeart/2005/8/layout/radial1"/>
-    <dgm:cxn modelId="{CB395B51-2AA7-4E48-B442-4E42D76E4399}" type="presParOf" srcId="{644D5868-F4E2-4691-9C3E-94DAC9DE75AE}" destId="{60D615D2-BA42-4AAD-A7EB-5734F201020A}" srcOrd="5" destOrd="0" presId="urn:microsoft.com/office/officeart/2005/8/layout/radial1"/>
-    <dgm:cxn modelId="{F7AE003A-4F2F-40B7-80BA-EAA2414402AC}" type="presParOf" srcId="{60D615D2-BA42-4AAD-A7EB-5734F201020A}" destId="{C0B1E1BB-0935-448D-B376-216573C7337F}" srcOrd="0" destOrd="0" presId="urn:microsoft.com/office/officeart/2005/8/layout/radial1"/>
-    <dgm:cxn modelId="{15B51F4D-87D9-4286-9247-651A2E71E39C}" type="presParOf" srcId="{644D5868-F4E2-4691-9C3E-94DAC9DE75AE}" destId="{92E0D909-92D9-444F-84A7-16A185A8C693}" srcOrd="6" destOrd="0" presId="urn:microsoft.com/office/officeart/2005/8/layout/radial1"/>
+    <dgm:cxn modelId="{9F69510A-523B-4800-918F-536CEC81FF83}" type="presParOf" srcId="{644D5868-F4E2-4691-9C3E-94DAC9DE75AE}" destId="{F533EA7B-C160-4E2E-96CB-B49DF9D64F0E}" srcOrd="0" destOrd="0" presId="urn:microsoft.com/office/officeart/2005/8/layout/radial1"/>
+    <dgm:cxn modelId="{63A18DD9-85AE-4840-8AC1-6ABA565545E6}" type="presParOf" srcId="{644D5868-F4E2-4691-9C3E-94DAC9DE75AE}" destId="{659E72D4-7BB3-4AE9-8143-410277E7AD4A}" srcOrd="1" destOrd="0" presId="urn:microsoft.com/office/officeart/2005/8/layout/radial1"/>
+    <dgm:cxn modelId="{F9C4DDC2-6A8A-41D4-B9C9-37A39CC9BCC3}" type="presParOf" srcId="{659E72D4-7BB3-4AE9-8143-410277E7AD4A}" destId="{CFB03679-6BC4-43D0-A85A-5F20DD2FD08D}" srcOrd="0" destOrd="0" presId="urn:microsoft.com/office/officeart/2005/8/layout/radial1"/>
+    <dgm:cxn modelId="{DBF69EEC-883C-4D62-BAE5-E1BDC5B0A5DD}" type="presParOf" srcId="{644D5868-F4E2-4691-9C3E-94DAC9DE75AE}" destId="{00FD020E-6F9F-4482-9275-E7A7DF0C449F}" srcOrd="2" destOrd="0" presId="urn:microsoft.com/office/officeart/2005/8/layout/radial1"/>
+    <dgm:cxn modelId="{EF75A2A4-FCAA-4E17-9918-9BB53537062C}" type="presParOf" srcId="{644D5868-F4E2-4691-9C3E-94DAC9DE75AE}" destId="{83E04D9C-B95C-4968-8576-A93952BFF6C3}" srcOrd="3" destOrd="0" presId="urn:microsoft.com/office/officeart/2005/8/layout/radial1"/>
+    <dgm:cxn modelId="{18EF7BCC-5264-47F5-B402-5A44F3E11B20}" type="presParOf" srcId="{83E04D9C-B95C-4968-8576-A93952BFF6C3}" destId="{F5975487-EBFF-4F20-BCB8-402A2922A818}" srcOrd="0" destOrd="0" presId="urn:microsoft.com/office/officeart/2005/8/layout/radial1"/>
+    <dgm:cxn modelId="{37DA4719-4A86-431F-B5EE-CB8A451CA140}" type="presParOf" srcId="{644D5868-F4E2-4691-9C3E-94DAC9DE75AE}" destId="{891B755E-AC03-4F33-A502-2A32E331EDC1}" srcOrd="4" destOrd="0" presId="urn:microsoft.com/office/officeart/2005/8/layout/radial1"/>
+    <dgm:cxn modelId="{2CCEF660-65B5-42F7-A7C1-E7FC99FED541}" type="presParOf" srcId="{644D5868-F4E2-4691-9C3E-94DAC9DE75AE}" destId="{60D615D2-BA42-4AAD-A7EB-5734F201020A}" srcOrd="5" destOrd="0" presId="urn:microsoft.com/office/officeart/2005/8/layout/radial1"/>
+    <dgm:cxn modelId="{D38DFB63-F4BD-4D2F-B394-FDA6553476E4}" type="presParOf" srcId="{60D615D2-BA42-4AAD-A7EB-5734F201020A}" destId="{C0B1E1BB-0935-448D-B376-216573C7337F}" srcOrd="0" destOrd="0" presId="urn:microsoft.com/office/officeart/2005/8/layout/radial1"/>
+    <dgm:cxn modelId="{9DF63240-216D-4560-A06B-BDFD8950C243}" type="presParOf" srcId="{644D5868-F4E2-4691-9C3E-94DAC9DE75AE}" destId="{92E0D909-92D9-444F-84A7-16A185A8C693}" srcOrd="6" destOrd="0" presId="urn:microsoft.com/office/officeart/2005/8/layout/radial1"/>
   </dgm:cxnLst>
   <dgm:bg/>
   <dgm:whole/>
@@ -21039,51 +20884,51 @@
     </dgm:pt>
   </dgm:ptLst>
   <dgm:cxnLst>
+    <dgm:cxn modelId="{C9CB2391-B010-4AE9-A023-FE3C97BCE66F}" type="presOf" srcId="{5415D17C-4CCC-4F80-9F9D-F5E5C9C6FB7B}" destId="{C677D2B7-5D4F-45DB-ADDA-EAD8412B25BA}" srcOrd="0" destOrd="0" presId="urn:microsoft.com/office/officeart/2005/8/layout/process4"/>
+    <dgm:cxn modelId="{FF6D25C5-0073-489A-8E98-F710387E8A73}" type="presOf" srcId="{1A1625CA-B615-4487-8A9B-AE45DCEE9802}" destId="{151ED985-F8E5-4E4D-8B42-15BF8015AAA5}" srcOrd="0" destOrd="0" presId="urn:microsoft.com/office/officeart/2005/8/layout/process4"/>
+    <dgm:cxn modelId="{A07B7798-82C3-4E56-A6BA-2F7C938E25C7}" type="presOf" srcId="{144C8493-1172-4D62-AED2-E0F265820AA1}" destId="{5D47D719-1DA6-4CFC-A66E-3CB038F35569}" srcOrd="0" destOrd="0" presId="urn:microsoft.com/office/officeart/2005/8/layout/process4"/>
     <dgm:cxn modelId="{521A268F-1F51-46C0-9932-3D5C03C9F704}" srcId="{02E0BE9A-540E-4043-B1FC-C73361D5145F}" destId="{2B5D1F0D-0235-4678-B1E7-81E17D983C9F}" srcOrd="0" destOrd="0" parTransId="{EF021883-6748-41AF-AA33-4B9DE7B2B75D}" sibTransId="{4F9DD2FC-7193-488C-B4AE-FEE6FD775406}"/>
-    <dgm:cxn modelId="{4DCEEE65-1595-4004-877E-4E50EB311050}" type="presOf" srcId="{02E0BE9A-540E-4043-B1FC-C73361D5145F}" destId="{0D13B9A2-B5F4-4417-8FFD-09B4443BAF5D}" srcOrd="0" destOrd="0" presId="urn:microsoft.com/office/officeart/2005/8/layout/process4"/>
-    <dgm:cxn modelId="{1E1D5128-36EC-426D-B260-40400B9D103C}" type="presOf" srcId="{C2E07E23-C278-4D79-9E47-D5A91D607113}" destId="{12D43CEA-9B22-4E1B-B19C-55E0ECC0E883}" srcOrd="0" destOrd="0" presId="urn:microsoft.com/office/officeart/2005/8/layout/process4"/>
-    <dgm:cxn modelId="{0EE16324-00C2-4D89-81CF-71F616B9E40A}" type="presOf" srcId="{DC5A6F3C-7A88-4D10-AB17-096D8B167795}" destId="{2D46F4CB-5096-46B8-89BF-E941935FD17E}" srcOrd="0" destOrd="0" presId="urn:microsoft.com/office/officeart/2005/8/layout/process4"/>
+    <dgm:cxn modelId="{47792A70-E6C4-4BBA-946C-F6D3E16141B7}" type="presOf" srcId="{3BD6DCE9-7064-4C60-A332-7BEECC50607A}" destId="{CA8D2F76-255E-46E8-80A3-D65CB0764C6A}" srcOrd="0" destOrd="0" presId="urn:microsoft.com/office/officeart/2005/8/layout/process4"/>
+    <dgm:cxn modelId="{1C2F4CF1-537C-4D7D-8C72-A611CC638E74}" type="presOf" srcId="{C2E07E23-C278-4D79-9E47-D5A91D607113}" destId="{12D43CEA-9B22-4E1B-B19C-55E0ECC0E883}" srcOrd="0" destOrd="0" presId="urn:microsoft.com/office/officeart/2005/8/layout/process4"/>
+    <dgm:cxn modelId="{55516A15-9CA9-40E3-BA18-023EF7A1F1B3}" type="presOf" srcId="{4BCA2DF0-CFB2-485E-93E5-E9EA9C7DC954}" destId="{248AC0E4-360B-45F3-AA93-86FC8F8E8BA7}" srcOrd="0" destOrd="0" presId="urn:microsoft.com/office/officeart/2005/8/layout/process4"/>
+    <dgm:cxn modelId="{1BA085D6-13F5-476C-8653-9DAF00A3C1FC}" type="presOf" srcId="{E56AA353-24CB-44AF-8D52-DAF83D42E3C1}" destId="{4A5ED33B-E73C-47F0-BC65-BC5EED62A10C}" srcOrd="0" destOrd="0" presId="urn:microsoft.com/office/officeart/2005/8/layout/process4"/>
+    <dgm:cxn modelId="{0163C78B-7F10-4F07-904B-EFE70A7F20CC}" type="presOf" srcId="{DC5A6F3C-7A88-4D10-AB17-096D8B167795}" destId="{2D46F4CB-5096-46B8-89BF-E941935FD17E}" srcOrd="0" destOrd="0" presId="urn:microsoft.com/office/officeart/2005/8/layout/process4"/>
     <dgm:cxn modelId="{FD101DFD-640C-4DE5-A5B4-B34E352BDEC2}" srcId="{E54031E3-B55A-4E44-A5D7-BB0998DA4360}" destId="{02E0BE9A-540E-4043-B1FC-C73361D5145F}" srcOrd="2" destOrd="0" parTransId="{90749524-95EF-4C7F-8FA6-FE542F6CE70F}" sibTransId="{AAE6C183-0052-490C-969A-6AD441F36287}"/>
-    <dgm:cxn modelId="{A8AB49C8-0E97-486D-9AD7-C7400440EBAD}" type="presOf" srcId="{1A1625CA-B615-4487-8A9B-AE45DCEE9802}" destId="{151ED985-F8E5-4E4D-8B42-15BF8015AAA5}" srcOrd="0" destOrd="0" presId="urn:microsoft.com/office/officeart/2005/8/layout/process4"/>
-    <dgm:cxn modelId="{BD560DB8-CF4C-4EEA-B899-89F0AC074F44}" type="presOf" srcId="{2B5D1F0D-0235-4678-B1E7-81E17D983C9F}" destId="{86B9C039-5221-40AD-8ABB-11DCE249B994}" srcOrd="0" destOrd="0" presId="urn:microsoft.com/office/officeart/2005/8/layout/process4"/>
+    <dgm:cxn modelId="{9EC23A95-C148-45BA-A13F-4B49F90373F6}" type="presOf" srcId="{4BCA2DF0-CFB2-485E-93E5-E9EA9C7DC954}" destId="{F6431973-2AFA-42A3-A034-2766731D1906}" srcOrd="1" destOrd="0" presId="urn:microsoft.com/office/officeart/2005/8/layout/process4"/>
     <dgm:cxn modelId="{C4A08506-B889-40EC-B078-CC3E3E58889A}" srcId="{4BCA2DF0-CFB2-485E-93E5-E9EA9C7DC954}" destId="{3BD6DCE9-7064-4C60-A332-7BEECC50607A}" srcOrd="0" destOrd="0" parTransId="{680BEF4E-A882-496E-AFE1-6FE930EEFAE6}" sibTransId="{C3D2D6A6-8E71-4916-999E-FE3ED093A14D}"/>
+    <dgm:cxn modelId="{C42A87D1-CD3D-4BFD-ACEB-BF9BB1635244}" type="presOf" srcId="{02E0BE9A-540E-4043-B1FC-C73361D5145F}" destId="{0D13B9A2-B5F4-4417-8FFD-09B4443BAF5D}" srcOrd="0" destOrd="0" presId="urn:microsoft.com/office/officeart/2005/8/layout/process4"/>
     <dgm:cxn modelId="{6A464DAB-A489-45B0-9D72-1D3F0FE13465}" srcId="{02E0BE9A-540E-4043-B1FC-C73361D5145F}" destId="{144C8493-1172-4D62-AED2-E0F265820AA1}" srcOrd="1" destOrd="0" parTransId="{9FF5BDB4-6852-43E1-9D71-0CA3FAEDFC67}" sibTransId="{BF7CB0E9-3404-4ACC-807E-AEEB329C7016}"/>
-    <dgm:cxn modelId="{0F02CB5E-E028-464A-8940-A39DEB263553}" type="presOf" srcId="{E56AA353-24CB-44AF-8D52-DAF83D42E3C1}" destId="{4A5ED33B-E73C-47F0-BC65-BC5EED62A10C}" srcOrd="0" destOrd="0" presId="urn:microsoft.com/office/officeart/2005/8/layout/process4"/>
+    <dgm:cxn modelId="{FFE4979D-E4FE-4B41-A5F3-7017C655074D}" srcId="{5415D17C-4CCC-4F80-9F9D-F5E5C9C6FB7B}" destId="{DC5A6F3C-7A88-4D10-AB17-096D8B167795}" srcOrd="0" destOrd="0" parTransId="{8D3D2ADD-9CB9-4EFD-8FCC-8A0601BAC869}" sibTransId="{6EB789D6-9CD2-4A59-9101-11D27DCD0921}"/>
     <dgm:cxn modelId="{7D48FAD8-7E23-4767-AA42-5D2CB4E95C66}" srcId="{02E0BE9A-540E-4043-B1FC-C73361D5145F}" destId="{E56AA353-24CB-44AF-8D52-DAF83D42E3C1}" srcOrd="2" destOrd="0" parTransId="{4F3BAADE-8E9D-4D47-97F3-DB782A795931}" sibTransId="{F213256F-94EE-4649-86F3-F7387645BF6D}"/>
-    <dgm:cxn modelId="{FFE4979D-E4FE-4B41-A5F3-7017C655074D}" srcId="{5415D17C-4CCC-4F80-9F9D-F5E5C9C6FB7B}" destId="{DC5A6F3C-7A88-4D10-AB17-096D8B167795}" srcOrd="0" destOrd="0" parTransId="{8D3D2ADD-9CB9-4EFD-8FCC-8A0601BAC869}" sibTransId="{6EB789D6-9CD2-4A59-9101-11D27DCD0921}"/>
-    <dgm:cxn modelId="{238F1F58-6934-4B29-9A26-C3545EE16C19}" type="presOf" srcId="{3BD6DCE9-7064-4C60-A332-7BEECC50607A}" destId="{CA8D2F76-255E-46E8-80A3-D65CB0764C6A}" srcOrd="0" destOrd="0" presId="urn:microsoft.com/office/officeart/2005/8/layout/process4"/>
+    <dgm:cxn modelId="{726CF527-0F84-4A64-B157-802AFADA7FC6}" type="presOf" srcId="{5415D17C-4CCC-4F80-9F9D-F5E5C9C6FB7B}" destId="{521085B6-E113-4977-ADA9-003B9045A7D2}" srcOrd="1" destOrd="0" presId="urn:microsoft.com/office/officeart/2005/8/layout/process4"/>
     <dgm:cxn modelId="{8C33C65D-9A19-4A3F-8429-34191C769AA1}" srcId="{E54031E3-B55A-4E44-A5D7-BB0998DA4360}" destId="{5415D17C-4CCC-4F80-9F9D-F5E5C9C6FB7B}" srcOrd="1" destOrd="0" parTransId="{12406948-B6CA-4876-8877-3916E1C5C84D}" sibTransId="{84F4C37C-14A5-41B0-B0D8-17C92536E884}"/>
-    <dgm:cxn modelId="{5B3E70D2-9A10-4154-A213-978265F08A8D}" type="presOf" srcId="{5415D17C-4CCC-4F80-9F9D-F5E5C9C6FB7B}" destId="{C677D2B7-5D4F-45DB-ADDA-EAD8412B25BA}" srcOrd="0" destOrd="0" presId="urn:microsoft.com/office/officeart/2005/8/layout/process4"/>
-    <dgm:cxn modelId="{0BC91F26-E36E-47EB-B30E-A0FDEB7E0E42}" type="presOf" srcId="{144C8493-1172-4D62-AED2-E0F265820AA1}" destId="{5D47D719-1DA6-4CFC-A66E-3CB038F35569}" srcOrd="0" destOrd="0" presId="urn:microsoft.com/office/officeart/2005/8/layout/process4"/>
-    <dgm:cxn modelId="{F4311B4A-6BB8-4F67-85EE-11B317ECFD1B}" type="presOf" srcId="{02E0BE9A-540E-4043-B1FC-C73361D5145F}" destId="{A9943816-D0AC-447F-AA44-46AB11B29B20}" srcOrd="1" destOrd="0" presId="urn:microsoft.com/office/officeart/2005/8/layout/process4"/>
     <dgm:cxn modelId="{F15D8685-D8F3-4E23-99B0-721D873D3F81}" srcId="{5415D17C-4CCC-4F80-9F9D-F5E5C9C6FB7B}" destId="{C2E07E23-C278-4D79-9E47-D5A91D607113}" srcOrd="1" destOrd="0" parTransId="{59FB51E2-032E-45AD-886E-091A356B2841}" sibTransId="{B201C0DE-853B-4A2F-85D7-9179FDD85FE8}"/>
-    <dgm:cxn modelId="{EF384A65-D55F-4503-B190-CB4223B26398}" type="presOf" srcId="{E54031E3-B55A-4E44-A5D7-BB0998DA4360}" destId="{D7B3E5BE-D1C5-4EF6-9086-8B7C55FE4994}" srcOrd="0" destOrd="0" presId="urn:microsoft.com/office/officeart/2005/8/layout/process4"/>
     <dgm:cxn modelId="{201D8B5D-628C-444A-A8A4-C3FEEACFE822}" srcId="{5415D17C-4CCC-4F80-9F9D-F5E5C9C6FB7B}" destId="{1A1625CA-B615-4487-8A9B-AE45DCEE9802}" srcOrd="2" destOrd="0" parTransId="{CC1EDAF3-A4B1-40D6-85A6-9ED5F01E9CC0}" sibTransId="{01ABA7B9-6D4B-42BA-BBC2-1AA65F4553BB}"/>
-    <dgm:cxn modelId="{585923D7-3C46-4BC8-A281-ED372DC0FB05}" type="presOf" srcId="{4BCA2DF0-CFB2-485E-93E5-E9EA9C7DC954}" destId="{F6431973-2AFA-42A3-A034-2766731D1906}" srcOrd="1" destOrd="0" presId="urn:microsoft.com/office/officeart/2005/8/layout/process4"/>
-    <dgm:cxn modelId="{F9517C47-F853-4768-BF6E-1B882F68185B}" type="presOf" srcId="{5415D17C-4CCC-4F80-9F9D-F5E5C9C6FB7B}" destId="{521085B6-E113-4977-ADA9-003B9045A7D2}" srcOrd="1" destOrd="0" presId="urn:microsoft.com/office/officeart/2005/8/layout/process4"/>
+    <dgm:cxn modelId="{8926C315-9CFF-4AD8-97DB-CF76D3105EE9}" type="presOf" srcId="{E54031E3-B55A-4E44-A5D7-BB0998DA4360}" destId="{D7B3E5BE-D1C5-4EF6-9086-8B7C55FE4994}" srcOrd="0" destOrd="0" presId="urn:microsoft.com/office/officeart/2005/8/layout/process4"/>
+    <dgm:cxn modelId="{8C6AC6E1-0DDD-4411-BF30-9659B315509F}" type="presOf" srcId="{02E0BE9A-540E-4043-B1FC-C73361D5145F}" destId="{A9943816-D0AC-447F-AA44-46AB11B29B20}" srcOrd="1" destOrd="0" presId="urn:microsoft.com/office/officeart/2005/8/layout/process4"/>
     <dgm:cxn modelId="{417FC9C3-8662-4376-B3AE-87AC80EC96E3}" srcId="{E54031E3-B55A-4E44-A5D7-BB0998DA4360}" destId="{4BCA2DF0-CFB2-485E-93E5-E9EA9C7DC954}" srcOrd="0" destOrd="0" parTransId="{22DFE579-75CB-432C-B431-5CE34DBCAA88}" sibTransId="{44973F20-F006-4C4B-8886-AB83F9569E07}"/>
-    <dgm:cxn modelId="{7784182F-0AA6-4439-8024-38E9B24F3FD4}" type="presOf" srcId="{4BCA2DF0-CFB2-485E-93E5-E9EA9C7DC954}" destId="{248AC0E4-360B-45F3-AA93-86FC8F8E8BA7}" srcOrd="0" destOrd="0" presId="urn:microsoft.com/office/officeart/2005/8/layout/process4"/>
-    <dgm:cxn modelId="{1D91C3BB-54E6-4BD6-970B-2D5282FE0C97}" type="presParOf" srcId="{D7B3E5BE-D1C5-4EF6-9086-8B7C55FE4994}" destId="{7A22BA97-01E5-4C70-BF6C-41FAB5E5C36B}" srcOrd="0" destOrd="0" presId="urn:microsoft.com/office/officeart/2005/8/layout/process4"/>
-    <dgm:cxn modelId="{30AED936-49E1-4CE9-8CD9-69B299445F12}" type="presParOf" srcId="{7A22BA97-01E5-4C70-BF6C-41FAB5E5C36B}" destId="{0D13B9A2-B5F4-4417-8FFD-09B4443BAF5D}" srcOrd="0" destOrd="0" presId="urn:microsoft.com/office/officeart/2005/8/layout/process4"/>
-    <dgm:cxn modelId="{A6F9057F-5C81-496A-9209-C61478B2BF7C}" type="presParOf" srcId="{7A22BA97-01E5-4C70-BF6C-41FAB5E5C36B}" destId="{A9943816-D0AC-447F-AA44-46AB11B29B20}" srcOrd="1" destOrd="0" presId="urn:microsoft.com/office/officeart/2005/8/layout/process4"/>
-    <dgm:cxn modelId="{AAAFA285-0FDE-4F93-A5D2-480EE0058FE6}" type="presParOf" srcId="{7A22BA97-01E5-4C70-BF6C-41FAB5E5C36B}" destId="{E363CDAA-F536-44D2-9E9F-E247D3F58340}" srcOrd="2" destOrd="0" presId="urn:microsoft.com/office/officeart/2005/8/layout/process4"/>
-    <dgm:cxn modelId="{10C412B4-B26E-4E21-A3CE-969E5D477E3E}" type="presParOf" srcId="{E363CDAA-F536-44D2-9E9F-E247D3F58340}" destId="{86B9C039-5221-40AD-8ABB-11DCE249B994}" srcOrd="0" destOrd="0" presId="urn:microsoft.com/office/officeart/2005/8/layout/process4"/>
-    <dgm:cxn modelId="{044905A1-4249-49BB-9D2D-3570AA4F62AA}" type="presParOf" srcId="{E363CDAA-F536-44D2-9E9F-E247D3F58340}" destId="{5D47D719-1DA6-4CFC-A66E-3CB038F35569}" srcOrd="1" destOrd="0" presId="urn:microsoft.com/office/officeart/2005/8/layout/process4"/>
-    <dgm:cxn modelId="{02F0E52A-EB2D-417B-8D55-F032805F7E19}" type="presParOf" srcId="{E363CDAA-F536-44D2-9E9F-E247D3F58340}" destId="{4A5ED33B-E73C-47F0-BC65-BC5EED62A10C}" srcOrd="2" destOrd="0" presId="urn:microsoft.com/office/officeart/2005/8/layout/process4"/>
-    <dgm:cxn modelId="{1ED5C909-9730-4B3C-A668-F9123987DAF2}" type="presParOf" srcId="{D7B3E5BE-D1C5-4EF6-9086-8B7C55FE4994}" destId="{E93560B6-008E-43CD-91FC-27CFC42866E2}" srcOrd="1" destOrd="0" presId="urn:microsoft.com/office/officeart/2005/8/layout/process4"/>
-    <dgm:cxn modelId="{A3952A46-FAB8-4384-88DC-6B277048B13A}" type="presParOf" srcId="{D7B3E5BE-D1C5-4EF6-9086-8B7C55FE4994}" destId="{80BE11E3-12A0-40E4-8551-9A74B4C4C59D}" srcOrd="2" destOrd="0" presId="urn:microsoft.com/office/officeart/2005/8/layout/process4"/>
-    <dgm:cxn modelId="{0D47202D-F553-4819-8172-EC861C268BF0}" type="presParOf" srcId="{80BE11E3-12A0-40E4-8551-9A74B4C4C59D}" destId="{C677D2B7-5D4F-45DB-ADDA-EAD8412B25BA}" srcOrd="0" destOrd="0" presId="urn:microsoft.com/office/officeart/2005/8/layout/process4"/>
-    <dgm:cxn modelId="{AB8DADFC-33B4-4F95-8E6D-51BBBDFE24A9}" type="presParOf" srcId="{80BE11E3-12A0-40E4-8551-9A74B4C4C59D}" destId="{521085B6-E113-4977-ADA9-003B9045A7D2}" srcOrd="1" destOrd="0" presId="urn:microsoft.com/office/officeart/2005/8/layout/process4"/>
-    <dgm:cxn modelId="{8FCA0FD8-064A-48BB-9A7E-D0D7B6BD8E5A}" type="presParOf" srcId="{80BE11E3-12A0-40E4-8551-9A74B4C4C59D}" destId="{4E9EAACA-71B3-414E-A6C3-8DAAE161C36D}" srcOrd="2" destOrd="0" presId="urn:microsoft.com/office/officeart/2005/8/layout/process4"/>
-    <dgm:cxn modelId="{015CBD60-127D-4960-AA81-0094D1615AFC}" type="presParOf" srcId="{4E9EAACA-71B3-414E-A6C3-8DAAE161C36D}" destId="{2D46F4CB-5096-46B8-89BF-E941935FD17E}" srcOrd="0" destOrd="0" presId="urn:microsoft.com/office/officeart/2005/8/layout/process4"/>
-    <dgm:cxn modelId="{53B5F24D-D048-4B29-BE5D-40BDDF1D8990}" type="presParOf" srcId="{4E9EAACA-71B3-414E-A6C3-8DAAE161C36D}" destId="{12D43CEA-9B22-4E1B-B19C-55E0ECC0E883}" srcOrd="1" destOrd="0" presId="urn:microsoft.com/office/officeart/2005/8/layout/process4"/>
-    <dgm:cxn modelId="{FAF96846-CAA1-47E4-A7D7-4D8C07032000}" type="presParOf" srcId="{4E9EAACA-71B3-414E-A6C3-8DAAE161C36D}" destId="{151ED985-F8E5-4E4D-8B42-15BF8015AAA5}" srcOrd="2" destOrd="0" presId="urn:microsoft.com/office/officeart/2005/8/layout/process4"/>
-    <dgm:cxn modelId="{E4518DB9-2F6E-411C-BDC8-3D362AF97D84}" type="presParOf" srcId="{D7B3E5BE-D1C5-4EF6-9086-8B7C55FE4994}" destId="{7157C225-4301-4CAB-9AD0-B14FB75EE5CA}" srcOrd="3" destOrd="0" presId="urn:microsoft.com/office/officeart/2005/8/layout/process4"/>
-    <dgm:cxn modelId="{8A26E3BC-2EC6-4468-AE33-24CE4D5754C7}" type="presParOf" srcId="{D7B3E5BE-D1C5-4EF6-9086-8B7C55FE4994}" destId="{804C277F-3E5E-4927-8922-B07BDC6322EE}" srcOrd="4" destOrd="0" presId="urn:microsoft.com/office/officeart/2005/8/layout/process4"/>
-    <dgm:cxn modelId="{AC5495BB-B7B1-4638-A083-E0226A063DC2}" type="presParOf" srcId="{804C277F-3E5E-4927-8922-B07BDC6322EE}" destId="{248AC0E4-360B-45F3-AA93-86FC8F8E8BA7}" srcOrd="0" destOrd="0" presId="urn:microsoft.com/office/officeart/2005/8/layout/process4"/>
-    <dgm:cxn modelId="{5E400000-576C-4196-B762-3F01EA421A20}" type="presParOf" srcId="{804C277F-3E5E-4927-8922-B07BDC6322EE}" destId="{F6431973-2AFA-42A3-A034-2766731D1906}" srcOrd="1" destOrd="0" presId="urn:microsoft.com/office/officeart/2005/8/layout/process4"/>
-    <dgm:cxn modelId="{3DA5C5BF-B928-4AA1-A572-2D5A6F372BD0}" type="presParOf" srcId="{804C277F-3E5E-4927-8922-B07BDC6322EE}" destId="{4B8BC676-87ED-4FAC-B394-615CC6FEDC46}" srcOrd="2" destOrd="0" presId="urn:microsoft.com/office/officeart/2005/8/layout/process4"/>
-    <dgm:cxn modelId="{ECF8AF53-FE10-4BE7-AEB5-E72C1D70CA4F}" type="presParOf" srcId="{4B8BC676-87ED-4FAC-B394-615CC6FEDC46}" destId="{CA8D2F76-255E-46E8-80A3-D65CB0764C6A}" srcOrd="0" destOrd="0" presId="urn:microsoft.com/office/officeart/2005/8/layout/process4"/>
+    <dgm:cxn modelId="{682935E2-142D-4D53-A37C-2E6456BB3DD9}" type="presOf" srcId="{2B5D1F0D-0235-4678-B1E7-81E17D983C9F}" destId="{86B9C039-5221-40AD-8ABB-11DCE249B994}" srcOrd="0" destOrd="0" presId="urn:microsoft.com/office/officeart/2005/8/layout/process4"/>
+    <dgm:cxn modelId="{6C448BF6-198A-43B2-B0AB-6112CE9D7089}" type="presParOf" srcId="{D7B3E5BE-D1C5-4EF6-9086-8B7C55FE4994}" destId="{7A22BA97-01E5-4C70-BF6C-41FAB5E5C36B}" srcOrd="0" destOrd="0" presId="urn:microsoft.com/office/officeart/2005/8/layout/process4"/>
+    <dgm:cxn modelId="{8E3158C8-2CE4-487B-8112-2C67D9C38CEF}" type="presParOf" srcId="{7A22BA97-01E5-4C70-BF6C-41FAB5E5C36B}" destId="{0D13B9A2-B5F4-4417-8FFD-09B4443BAF5D}" srcOrd="0" destOrd="0" presId="urn:microsoft.com/office/officeart/2005/8/layout/process4"/>
+    <dgm:cxn modelId="{53F231CA-8A84-4A65-8231-0ADA89991084}" type="presParOf" srcId="{7A22BA97-01E5-4C70-BF6C-41FAB5E5C36B}" destId="{A9943816-D0AC-447F-AA44-46AB11B29B20}" srcOrd="1" destOrd="0" presId="urn:microsoft.com/office/officeart/2005/8/layout/process4"/>
+    <dgm:cxn modelId="{313365D3-D2AF-4563-8F4C-4C5982E4980E}" type="presParOf" srcId="{7A22BA97-01E5-4C70-BF6C-41FAB5E5C36B}" destId="{E363CDAA-F536-44D2-9E9F-E247D3F58340}" srcOrd="2" destOrd="0" presId="urn:microsoft.com/office/officeart/2005/8/layout/process4"/>
+    <dgm:cxn modelId="{69E76ABF-CD98-4D3B-ACE5-414970EBBDAD}" type="presParOf" srcId="{E363CDAA-F536-44D2-9E9F-E247D3F58340}" destId="{86B9C039-5221-40AD-8ABB-11DCE249B994}" srcOrd="0" destOrd="0" presId="urn:microsoft.com/office/officeart/2005/8/layout/process4"/>
+    <dgm:cxn modelId="{D2447D4D-FE71-4488-A348-E11EE334F17D}" type="presParOf" srcId="{E363CDAA-F536-44D2-9E9F-E247D3F58340}" destId="{5D47D719-1DA6-4CFC-A66E-3CB038F35569}" srcOrd="1" destOrd="0" presId="urn:microsoft.com/office/officeart/2005/8/layout/process4"/>
+    <dgm:cxn modelId="{4B829BFD-961C-4EAB-B50E-BEB0A66B4584}" type="presParOf" srcId="{E363CDAA-F536-44D2-9E9F-E247D3F58340}" destId="{4A5ED33B-E73C-47F0-BC65-BC5EED62A10C}" srcOrd="2" destOrd="0" presId="urn:microsoft.com/office/officeart/2005/8/layout/process4"/>
+    <dgm:cxn modelId="{5C90CE4C-2D3D-4116-A2F6-D6073ACA65C2}" type="presParOf" srcId="{D7B3E5BE-D1C5-4EF6-9086-8B7C55FE4994}" destId="{E93560B6-008E-43CD-91FC-27CFC42866E2}" srcOrd="1" destOrd="0" presId="urn:microsoft.com/office/officeart/2005/8/layout/process4"/>
+    <dgm:cxn modelId="{F0E2C76F-FE90-443B-8C81-6C435CB99C5E}" type="presParOf" srcId="{D7B3E5BE-D1C5-4EF6-9086-8B7C55FE4994}" destId="{80BE11E3-12A0-40E4-8551-9A74B4C4C59D}" srcOrd="2" destOrd="0" presId="urn:microsoft.com/office/officeart/2005/8/layout/process4"/>
+    <dgm:cxn modelId="{E591C132-5953-4883-940D-EC87189420CD}" type="presParOf" srcId="{80BE11E3-12A0-40E4-8551-9A74B4C4C59D}" destId="{C677D2B7-5D4F-45DB-ADDA-EAD8412B25BA}" srcOrd="0" destOrd="0" presId="urn:microsoft.com/office/officeart/2005/8/layout/process4"/>
+    <dgm:cxn modelId="{7F347C0D-0353-40C8-AC08-6A811FDCEB02}" type="presParOf" srcId="{80BE11E3-12A0-40E4-8551-9A74B4C4C59D}" destId="{521085B6-E113-4977-ADA9-003B9045A7D2}" srcOrd="1" destOrd="0" presId="urn:microsoft.com/office/officeart/2005/8/layout/process4"/>
+    <dgm:cxn modelId="{110999D7-44D6-41E7-BB91-22547100FA13}" type="presParOf" srcId="{80BE11E3-12A0-40E4-8551-9A74B4C4C59D}" destId="{4E9EAACA-71B3-414E-A6C3-8DAAE161C36D}" srcOrd="2" destOrd="0" presId="urn:microsoft.com/office/officeart/2005/8/layout/process4"/>
+    <dgm:cxn modelId="{0704C421-C388-4E88-B549-889E58AB0D6A}" type="presParOf" srcId="{4E9EAACA-71B3-414E-A6C3-8DAAE161C36D}" destId="{2D46F4CB-5096-46B8-89BF-E941935FD17E}" srcOrd="0" destOrd="0" presId="urn:microsoft.com/office/officeart/2005/8/layout/process4"/>
+    <dgm:cxn modelId="{416C5C56-F1DF-43C7-B14A-9C77B47F4216}" type="presParOf" srcId="{4E9EAACA-71B3-414E-A6C3-8DAAE161C36D}" destId="{12D43CEA-9B22-4E1B-B19C-55E0ECC0E883}" srcOrd="1" destOrd="0" presId="urn:microsoft.com/office/officeart/2005/8/layout/process4"/>
+    <dgm:cxn modelId="{F4319D3E-1D9F-40C2-8C4D-8CE680A7EFB9}" type="presParOf" srcId="{4E9EAACA-71B3-414E-A6C3-8DAAE161C36D}" destId="{151ED985-F8E5-4E4D-8B42-15BF8015AAA5}" srcOrd="2" destOrd="0" presId="urn:microsoft.com/office/officeart/2005/8/layout/process4"/>
+    <dgm:cxn modelId="{361C5D93-018D-4584-8EBA-D6C0A3932AE0}" type="presParOf" srcId="{D7B3E5BE-D1C5-4EF6-9086-8B7C55FE4994}" destId="{7157C225-4301-4CAB-9AD0-B14FB75EE5CA}" srcOrd="3" destOrd="0" presId="urn:microsoft.com/office/officeart/2005/8/layout/process4"/>
+    <dgm:cxn modelId="{82CDE9A1-FD20-4B71-84E2-DE62ECD624B1}" type="presParOf" srcId="{D7B3E5BE-D1C5-4EF6-9086-8B7C55FE4994}" destId="{804C277F-3E5E-4927-8922-B07BDC6322EE}" srcOrd="4" destOrd="0" presId="urn:microsoft.com/office/officeart/2005/8/layout/process4"/>
+    <dgm:cxn modelId="{8211371D-1686-4A84-9556-039EA684F27E}" type="presParOf" srcId="{804C277F-3E5E-4927-8922-B07BDC6322EE}" destId="{248AC0E4-360B-45F3-AA93-86FC8F8E8BA7}" srcOrd="0" destOrd="0" presId="urn:microsoft.com/office/officeart/2005/8/layout/process4"/>
+    <dgm:cxn modelId="{D8244CDA-0683-4E62-99FB-7F3DD43B5296}" type="presParOf" srcId="{804C277F-3E5E-4927-8922-B07BDC6322EE}" destId="{F6431973-2AFA-42A3-A034-2766731D1906}" srcOrd="1" destOrd="0" presId="urn:microsoft.com/office/officeart/2005/8/layout/process4"/>
+    <dgm:cxn modelId="{A3B80825-B3B7-4525-AC03-17732BE04E95}" type="presParOf" srcId="{804C277F-3E5E-4927-8922-B07BDC6322EE}" destId="{4B8BC676-87ED-4FAC-B394-615CC6FEDC46}" srcOrd="2" destOrd="0" presId="urn:microsoft.com/office/officeart/2005/8/layout/process4"/>
+    <dgm:cxn modelId="{524BC4AE-B497-4CAD-927D-FAE265880BF0}" type="presParOf" srcId="{4B8BC676-87ED-4FAC-B394-615CC6FEDC46}" destId="{CA8D2F76-255E-46E8-80A3-D65CB0764C6A}" srcOrd="0" destOrd="0" presId="urn:microsoft.com/office/officeart/2005/8/layout/process4"/>
   </dgm:cxnLst>
   <dgm:bg/>
   <dgm:whole/>
@@ -25400,7 +25245,7 @@
 </file>
 
 <file path=customXml/itemProps1.xml><?xml version="1.0" encoding="utf-8"?>
-<ds:datastoreItem xmlns:ds="http://schemas.openxmlformats.org/officeDocument/2006/customXml" ds:itemID="{AF30C8CF-B0BF-441C-ADE5-6926BC47A802}">
+<ds:datastoreItem xmlns:ds="http://schemas.openxmlformats.org/officeDocument/2006/customXml" ds:itemID="{35DE33B4-E851-4B74-BA4A-234E45313EBB}">
   <ds:schemaRefs>
     <ds:schemaRef ds:uri="http://schemas.openxmlformats.org/officeDocument/2006/bibliography"/>
   </ds:schemaRefs>

</xml_diff>